<commit_message>
Subi Doc Att diagrama
</commit_message>
<xml_diff>
--- a/Documentação/Revisões/Modelo 34 git.docx
+++ b/Documentação/Revisões/Modelo 34 git.docx
@@ -1,6 +1,6 @@
 
 <file path=word/document.xml><?xml version="1.0" encoding="utf-8"?>
-<w:document xmlns:wpc="http://schemas.microsoft.com/office/word/2010/wordprocessingCanvas" xmlns:cx="http://schemas.microsoft.com/office/drawing/2014/chartex" xmlns:cx1="http://schemas.microsoft.com/office/drawing/2015/9/8/chartex" xmlns:cx2="http://schemas.microsoft.com/office/drawing/2015/10/21/chartex" xmlns:cx3="http://schemas.microsoft.com/office/drawing/2016/5/9/chartex" xmlns:cx4="http://schemas.microsoft.com/office/drawing/2016/5/10/chartex" xmlns:cx5="http://schemas.microsoft.com/office/drawing/2016/5/11/chartex" xmlns:cx6="http://schemas.microsoft.com/office/drawing/2016/5/12/chartex" xmlns:cx7="http://schemas.microsoft.com/office/drawing/2016/5/13/chartex" xmlns:cx8="http://schemas.microsoft.com/office/drawing/2016/5/14/chartex" xmlns:mc="http://schemas.openxmlformats.org/markup-compatibility/2006" xmlns:aink="http://schemas.microsoft.com/office/drawing/2016/ink" xmlns:am3d="http://schemas.microsoft.com/office/drawing/2017/model3d" xmlns:o="urn:schemas-microsoft-com:office:office" xmlns:r="http://schemas.openxmlformats.org/officeDocument/2006/relationships" xmlns:m="http://schemas.openxmlformats.org/officeDocument/2006/math" xmlns:v="urn:schemas-microsoft-com:vml" xmlns:wp14="http://schemas.microsoft.com/office/word/2010/wordprocessingDrawing" xmlns:wp="http://schemas.openxmlformats.org/drawingml/2006/wordprocessingDrawing" xmlns:w10="urn:schemas-microsoft-com:office:word" xmlns:w="http://schemas.openxmlformats.org/wordprocessingml/2006/main" xmlns:w14="http://schemas.microsoft.com/office/word/2010/wordml" xmlns:w15="http://schemas.microsoft.com/office/word/2012/wordml" xmlns:w16cid="http://schemas.microsoft.com/office/word/2016/wordml/cid" xmlns:w16se="http://schemas.microsoft.com/office/word/2015/wordml/symex" xmlns:wpg="http://schemas.microsoft.com/office/word/2010/wordprocessingGroup" xmlns:wpi="http://schemas.microsoft.com/office/word/2010/wordprocessingInk" xmlns:wne="http://schemas.microsoft.com/office/word/2006/wordml" xmlns:wps="http://schemas.microsoft.com/office/word/2010/wordprocessingShape" mc:Ignorable="w14 w15 w16se w16cid wp14">
+<w:document xmlns:ve="http://schemas.openxmlformats.org/markup-compatibility/2006" xmlns:o="urn:schemas-microsoft-com:office:office" xmlns:r="http://schemas.openxmlformats.org/officeDocument/2006/relationships" xmlns:m="http://schemas.openxmlformats.org/officeDocument/2006/math" xmlns:v="urn:schemas-microsoft-com:vml" xmlns:wp="http://schemas.openxmlformats.org/drawingml/2006/wordprocessingDrawing" xmlns:w10="urn:schemas-microsoft-com:office:word" xmlns:w="http://schemas.openxmlformats.org/wordprocessingml/2006/main" xmlns:wne="http://schemas.microsoft.com/office/word/2006/wordml">
   <w:body>
     <w:p>
       <w:pPr>
@@ -2154,22 +2154,10 @@
         <w:t>.</w:t>
       </w:r>
       <w:r>
-        <w:t xml:space="preserve"> </w:t>
-      </w:r>
-      <w:r>
-        <w:t xml:space="preserve"> </w:t>
-      </w:r>
-      <w:r>
         <w:t xml:space="preserve">Neste cenário o projeto busca </w:t>
       </w:r>
       <w:r>
-        <w:t>automatizar</w:t>
-      </w:r>
-      <w:r>
-        <w:t xml:space="preserve"> </w:t>
-      </w:r>
-      <w:r>
-        <w:t xml:space="preserve">todo o </w:t>
+        <w:t xml:space="preserve">automatizartodo o </w:t>
       </w:r>
       <w:r>
         <w:t>processo de entrada de produtos no estoque, as vendas</w:t>
@@ -2190,13 +2178,7 @@
         <w:t xml:space="preserve">fornecedores, </w:t>
       </w:r>
       <w:r>
-        <w:t>produtos</w:t>
-      </w:r>
-      <w:r>
-        <w:t xml:space="preserve"> </w:t>
-      </w:r>
-      <w:r>
-        <w:t>e fabricantes</w:t>
+        <w:t>produtose fabricantes</w:t>
       </w:r>
       <w:r>
         <w:t>, possibilitando a gestão plena do ponto de venda da loja.</w:t>
@@ -2295,7 +2277,7 @@
           <w:color w:val="000000"/>
           <w:szCs w:val="24"/>
         </w:rPr>
-        <w:t>venda0</w:t>
+        <w:t>venda</w:t>
       </w:r>
       <w:r>
         <w:rPr>
@@ -2552,7 +2534,7 @@
     </w:p>
     <w:p>
       <w:pPr>
-        <w:pStyle w:val="TOC1"/>
+        <w:pStyle w:val="Sumrio1"/>
         <w:tabs>
           <w:tab w:val="right" w:leader="dot" w:pos="9061"/>
         </w:tabs>
@@ -2655,7 +2637,7 @@
     </w:p>
     <w:p>
       <w:pPr>
-        <w:pStyle w:val="TOC1"/>
+        <w:pStyle w:val="Sumrio1"/>
         <w:tabs>
           <w:tab w:val="right" w:leader="dot" w:pos="9061"/>
         </w:tabs>
@@ -2723,7 +2705,7 @@
     </w:p>
     <w:p>
       <w:pPr>
-        <w:pStyle w:val="TOC1"/>
+        <w:pStyle w:val="Sumrio1"/>
         <w:tabs>
           <w:tab w:val="right" w:leader="dot" w:pos="9061"/>
         </w:tabs>
@@ -2785,7 +2767,7 @@
     </w:p>
     <w:p>
       <w:pPr>
-        <w:pStyle w:val="TOC1"/>
+        <w:pStyle w:val="Sumrio1"/>
         <w:tabs>
           <w:tab w:val="right" w:leader="dot" w:pos="9061"/>
         </w:tabs>
@@ -2862,7 +2844,7 @@
     </w:p>
     <w:p>
       <w:pPr>
-        <w:pStyle w:val="TOC1"/>
+        <w:pStyle w:val="Sumrio1"/>
         <w:tabs>
           <w:tab w:val="right" w:leader="dot" w:pos="9061"/>
         </w:tabs>
@@ -2939,7 +2921,7 @@
     </w:p>
     <w:p>
       <w:pPr>
-        <w:pStyle w:val="TOC1"/>
+        <w:pStyle w:val="Sumrio1"/>
         <w:tabs>
           <w:tab w:val="right" w:leader="dot" w:pos="9061"/>
         </w:tabs>
@@ -3016,7 +2998,7 @@
     </w:p>
     <w:p>
       <w:pPr>
-        <w:pStyle w:val="TOC1"/>
+        <w:pStyle w:val="Sumrio1"/>
         <w:tabs>
           <w:tab w:val="right" w:leader="dot" w:pos="9061"/>
         </w:tabs>
@@ -3093,7 +3075,7 @@
     </w:p>
     <w:p>
       <w:pPr>
-        <w:pStyle w:val="TOC1"/>
+        <w:pStyle w:val="Sumrio1"/>
         <w:tabs>
           <w:tab w:val="right" w:leader="dot" w:pos="9061"/>
         </w:tabs>
@@ -3161,7 +3143,7 @@
     </w:p>
     <w:p>
       <w:pPr>
-        <w:pStyle w:val="TOC1"/>
+        <w:pStyle w:val="Sumrio1"/>
         <w:tabs>
           <w:tab w:val="right" w:leader="dot" w:pos="9061"/>
         </w:tabs>
@@ -3202,7 +3184,7 @@
     </w:p>
     <w:p>
       <w:pPr>
-        <w:pStyle w:val="TOC1"/>
+        <w:pStyle w:val="Sumrio1"/>
         <w:tabs>
           <w:tab w:val="right" w:leader="dot" w:pos="9061"/>
         </w:tabs>
@@ -3243,7 +3225,7 @@
     </w:p>
     <w:p>
       <w:pPr>
-        <w:pStyle w:val="TOC1"/>
+        <w:pStyle w:val="Sumrio1"/>
         <w:tabs>
           <w:tab w:val="right" w:leader="dot" w:pos="9061"/>
         </w:tabs>
@@ -3284,7 +3266,7 @@
     </w:p>
     <w:p>
       <w:pPr>
-        <w:pStyle w:val="TOC1"/>
+        <w:pStyle w:val="Sumrio1"/>
         <w:tabs>
           <w:tab w:val="right" w:leader="dot" w:pos="9061"/>
         </w:tabs>
@@ -3325,7 +3307,7 @@
     </w:p>
     <w:p>
       <w:pPr>
-        <w:pStyle w:val="TOC1"/>
+        <w:pStyle w:val="Sumrio1"/>
         <w:tabs>
           <w:tab w:val="right" w:leader="dot" w:pos="9061"/>
         </w:tabs>
@@ -3366,7 +3348,7 @@
     </w:p>
     <w:p>
       <w:pPr>
-        <w:pStyle w:val="TOC1"/>
+        <w:pStyle w:val="Sumrio1"/>
         <w:tabs>
           <w:tab w:val="right" w:leader="dot" w:pos="9061"/>
         </w:tabs>
@@ -3416,7 +3398,7 @@
     </w:p>
     <w:p>
       <w:pPr>
-        <w:pStyle w:val="TOC1"/>
+        <w:pStyle w:val="Sumrio1"/>
         <w:tabs>
           <w:tab w:val="right" w:leader="dot" w:pos="9061"/>
         </w:tabs>
@@ -3466,7 +3448,7 @@
     </w:p>
     <w:p>
       <w:pPr>
-        <w:pStyle w:val="TOC1"/>
+        <w:pStyle w:val="Sumrio1"/>
         <w:tabs>
           <w:tab w:val="right" w:leader="dot" w:pos="9061"/>
         </w:tabs>
@@ -3507,7 +3489,7 @@
     </w:p>
     <w:p>
       <w:pPr>
-        <w:pStyle w:val="TOC1"/>
+        <w:pStyle w:val="Sumrio1"/>
         <w:tabs>
           <w:tab w:val="right" w:leader="dot" w:pos="9061"/>
         </w:tabs>
@@ -3548,7 +3530,7 @@
     </w:p>
     <w:p>
       <w:pPr>
-        <w:pStyle w:val="TOC1"/>
+        <w:pStyle w:val="Sumrio1"/>
         <w:tabs>
           <w:tab w:val="right" w:leader="dot" w:pos="9061"/>
         </w:tabs>
@@ -3589,7 +3571,7 @@
     </w:p>
     <w:p>
       <w:pPr>
-        <w:pStyle w:val="TOC1"/>
+        <w:pStyle w:val="Sumrio1"/>
         <w:tabs>
           <w:tab w:val="right" w:leader="dot" w:pos="9061"/>
         </w:tabs>
@@ -3630,7 +3612,7 @@
     </w:p>
     <w:p>
       <w:pPr>
-        <w:pStyle w:val="TOC1"/>
+        <w:pStyle w:val="Sumrio1"/>
         <w:tabs>
           <w:tab w:val="right" w:leader="dot" w:pos="9061"/>
         </w:tabs>
@@ -3648,7 +3630,7 @@
           <w:sz w:val="24"/>
           <w:szCs w:val="24"/>
         </w:rPr>
-        <w:t>Figura 4.19</w:t>
+        <w:t>Figura 4.19– Diagram</w:t>
       </w:r>
       <w:r>
         <w:rPr>
@@ -3657,7 +3639,7 @@
           <w:sz w:val="24"/>
           <w:szCs w:val="24"/>
         </w:rPr>
-        <w:t xml:space="preserve"> </w:t>
+        <w:t>a de Sequencia de Manter Bairros</w:t>
       </w:r>
       <w:r>
         <w:rPr>
@@ -3666,7 +3648,7 @@
           <w:sz w:val="24"/>
           <w:szCs w:val="24"/>
         </w:rPr>
-        <w:t>– Diagram</w:t>
+        <w:tab/>
       </w:r>
       <w:r>
         <w:rPr>
@@ -3675,17 +3657,22 @@
           <w:sz w:val="24"/>
           <w:szCs w:val="24"/>
         </w:rPr>
-        <w:t>a de Sequencia de Manter Bairros</w:t>
-      </w:r>
-      <w:r>
+        <w:t>8</w:t>
+      </w:r>
+    </w:p>
+    <w:p>
+      <w:pPr>
+        <w:pStyle w:val="Sumrio1"/>
+        <w:tabs>
+          <w:tab w:val="right" w:leader="dot" w:pos="9061"/>
+        </w:tabs>
         <w:rPr>
           <w:rFonts w:ascii="Arial" w:hAnsi="Arial" w:cs="Arial"/>
           <w:noProof/>
           <w:sz w:val="24"/>
           <w:szCs w:val="24"/>
         </w:rPr>
-        <w:tab/>
-      </w:r>
+      </w:pPr>
       <w:r>
         <w:rPr>
           <w:rFonts w:ascii="Arial" w:hAnsi="Arial" w:cs="Arial"/>
@@ -3693,12 +3680,31 @@
           <w:sz w:val="24"/>
           <w:szCs w:val="24"/>
         </w:rPr>
+        <w:lastRenderedPageBreak/>
+        <w:t>Figura 4.20 – Diagrama de Sequencia de Manter Pedido</w:t>
+      </w:r>
+      <w:r>
+        <w:rPr>
+          <w:rFonts w:ascii="Arial" w:hAnsi="Arial" w:cs="Arial"/>
+          <w:noProof/>
+          <w:sz w:val="24"/>
+          <w:szCs w:val="24"/>
+        </w:rPr>
+        <w:tab/>
+      </w:r>
+      <w:r>
+        <w:rPr>
+          <w:rFonts w:ascii="Arial" w:hAnsi="Arial" w:cs="Arial"/>
+          <w:noProof/>
+          <w:sz w:val="24"/>
+          <w:szCs w:val="24"/>
+        </w:rPr>
         <w:t>8</w:t>
       </w:r>
     </w:p>
     <w:p>
       <w:pPr>
-        <w:pStyle w:val="TOC1"/>
+        <w:pStyle w:val="Sumrio1"/>
         <w:tabs>
           <w:tab w:val="right" w:leader="dot" w:pos="9061"/>
         </w:tabs>
@@ -3716,8 +3722,7 @@
           <w:sz w:val="24"/>
           <w:szCs w:val="24"/>
         </w:rPr>
-        <w:lastRenderedPageBreak/>
-        <w:t>Figura 4.20 – Diagrama de Sequencia de Manter Pedido</w:t>
+        <w:t>Figura 4.21 – Diagrama de Sequencia de Cadastrar Pedido</w:t>
       </w:r>
       <w:r>
         <w:rPr>
@@ -3740,7 +3745,7 @@
     </w:p>
     <w:p>
       <w:pPr>
-        <w:pStyle w:val="TOC1"/>
+        <w:pStyle w:val="Sumrio1"/>
         <w:tabs>
           <w:tab w:val="right" w:leader="dot" w:pos="9061"/>
         </w:tabs>
@@ -3758,7 +3763,7 @@
           <w:sz w:val="24"/>
           <w:szCs w:val="24"/>
         </w:rPr>
-        <w:t>Figura 4.21 – Diagrama de Sequencia de Cadastrar Pedido</w:t>
+        <w:t>Fi</w:t>
       </w:r>
       <w:r>
         <w:rPr>
@@ -3767,7 +3772,7 @@
           <w:sz w:val="24"/>
           <w:szCs w:val="24"/>
         </w:rPr>
-        <w:tab/>
+        <w:t>gura 4.22 – Diagrama de Sequencia</w:t>
       </w:r>
       <w:r>
         <w:rPr>
@@ -3776,12 +3781,30 @@
           <w:sz w:val="24"/>
           <w:szCs w:val="24"/>
         </w:rPr>
+        <w:t xml:space="preserve"> do Login</w:t>
+      </w:r>
+      <w:r>
+        <w:rPr>
+          <w:rFonts w:ascii="Arial" w:hAnsi="Arial" w:cs="Arial"/>
+          <w:noProof/>
+          <w:sz w:val="24"/>
+          <w:szCs w:val="24"/>
+        </w:rPr>
+        <w:tab/>
+      </w:r>
+      <w:r>
+        <w:rPr>
+          <w:rFonts w:ascii="Arial" w:hAnsi="Arial" w:cs="Arial"/>
+          <w:noProof/>
+          <w:sz w:val="24"/>
+          <w:szCs w:val="24"/>
+        </w:rPr>
         <w:t>8</w:t>
       </w:r>
     </w:p>
     <w:p>
       <w:pPr>
-        <w:pStyle w:val="TOC1"/>
+        <w:pStyle w:val="Sumrio1"/>
         <w:tabs>
           <w:tab w:val="right" w:leader="dot" w:pos="9061"/>
         </w:tabs>
@@ -3799,7 +3822,7 @@
           <w:sz w:val="24"/>
           <w:szCs w:val="24"/>
         </w:rPr>
-        <w:t>Fi</w:t>
+        <w:t>Figura 4.23 – Diagrama de Atividade do Projeto</w:t>
       </w:r>
       <w:r>
         <w:rPr>
@@ -3808,7 +3831,7 @@
           <w:sz w:val="24"/>
           <w:szCs w:val="24"/>
         </w:rPr>
-        <w:t>gura 4.22 – Diagrama de Sequencia</w:t>
+        <w:tab/>
       </w:r>
       <w:r>
         <w:rPr>
@@ -3817,17 +3840,22 @@
           <w:sz w:val="24"/>
           <w:szCs w:val="24"/>
         </w:rPr>
-        <w:t xml:space="preserve"> do Login</w:t>
-      </w:r>
-      <w:r>
+        <w:t>8</w:t>
+      </w:r>
+    </w:p>
+    <w:p>
+      <w:pPr>
+        <w:pStyle w:val="Sumrio1"/>
+        <w:tabs>
+          <w:tab w:val="right" w:leader="dot" w:pos="9061"/>
+        </w:tabs>
         <w:rPr>
           <w:rFonts w:ascii="Arial" w:hAnsi="Arial" w:cs="Arial"/>
           <w:noProof/>
           <w:sz w:val="24"/>
           <w:szCs w:val="24"/>
         </w:rPr>
-        <w:tab/>
-      </w:r>
+      </w:pPr>
       <w:r>
         <w:rPr>
           <w:rFonts w:ascii="Arial" w:hAnsi="Arial" w:cs="Arial"/>
@@ -3835,12 +3863,30 @@
           <w:sz w:val="24"/>
           <w:szCs w:val="24"/>
         </w:rPr>
+        <w:t>Figura 4.24 – Diagrama de Estados de Manter Usuários</w:t>
+      </w:r>
+      <w:r>
+        <w:rPr>
+          <w:rFonts w:ascii="Arial" w:hAnsi="Arial" w:cs="Arial"/>
+          <w:noProof/>
+          <w:sz w:val="24"/>
+          <w:szCs w:val="24"/>
+        </w:rPr>
+        <w:tab/>
+      </w:r>
+      <w:r>
+        <w:rPr>
+          <w:rFonts w:ascii="Arial" w:hAnsi="Arial" w:cs="Arial"/>
+          <w:noProof/>
+          <w:sz w:val="24"/>
+          <w:szCs w:val="24"/>
+        </w:rPr>
         <w:t>8</w:t>
       </w:r>
     </w:p>
     <w:p>
       <w:pPr>
-        <w:pStyle w:val="TOC1"/>
+        <w:pStyle w:val="Sumrio1"/>
         <w:tabs>
           <w:tab w:val="right" w:leader="dot" w:pos="9061"/>
         </w:tabs>
@@ -3858,7 +3904,7 @@
           <w:sz w:val="24"/>
           <w:szCs w:val="24"/>
         </w:rPr>
-        <w:t>Figura 4.23 – Diagrama de Atividade do Projeto</w:t>
+        <w:t>Figura 4.25 – Diagrama de Estados de Manter Unidades</w:t>
       </w:r>
       <w:r>
         <w:rPr>
@@ -3881,7 +3927,7 @@
     </w:p>
     <w:p>
       <w:pPr>
-        <w:pStyle w:val="TOC1"/>
+        <w:pStyle w:val="Sumrio1"/>
         <w:tabs>
           <w:tab w:val="right" w:leader="dot" w:pos="9061"/>
         </w:tabs>
@@ -3899,7 +3945,7 @@
           <w:sz w:val="24"/>
           <w:szCs w:val="24"/>
         </w:rPr>
-        <w:t>Figura 4.24 – Diagrama de Estados de Manter Usuários</w:t>
+        <w:t>Figura 4.26 – Diagrama de Estados de Manter Produtos</w:t>
       </w:r>
       <w:r>
         <w:rPr>
@@ -3922,7 +3968,7 @@
     </w:p>
     <w:p>
       <w:pPr>
-        <w:pStyle w:val="TOC1"/>
+        <w:pStyle w:val="Sumrio1"/>
         <w:tabs>
           <w:tab w:val="right" w:leader="dot" w:pos="9061"/>
         </w:tabs>
@@ -3940,7 +3986,7 @@
           <w:sz w:val="24"/>
           <w:szCs w:val="24"/>
         </w:rPr>
-        <w:t>Figura 4.25 – Diagrama de Estados de Manter Unidades</w:t>
+        <w:t>Figura 4.27 – Diagrama de Estados de Manter Pessoa</w:t>
       </w:r>
       <w:r>
         <w:rPr>
@@ -3963,7 +4009,7 @@
     </w:p>
     <w:p>
       <w:pPr>
-        <w:pStyle w:val="TOC1"/>
+        <w:pStyle w:val="Sumrio1"/>
         <w:tabs>
           <w:tab w:val="right" w:leader="dot" w:pos="9061"/>
         </w:tabs>
@@ -3981,7 +4027,7 @@
           <w:sz w:val="24"/>
           <w:szCs w:val="24"/>
         </w:rPr>
-        <w:t>Figura 4.26 – Diagrama de Estados de Manter Produtos</w:t>
+        <w:t>Figura 4.28 – Diagrama de Estados de Manter Fabricantes</w:t>
       </w:r>
       <w:r>
         <w:rPr>
@@ -4004,7 +4050,7 @@
     </w:p>
     <w:p>
       <w:pPr>
-        <w:pStyle w:val="TOC1"/>
+        <w:pStyle w:val="Sumrio1"/>
         <w:tabs>
           <w:tab w:val="right" w:leader="dot" w:pos="9061"/>
         </w:tabs>
@@ -4022,7 +4068,7 @@
           <w:sz w:val="24"/>
           <w:szCs w:val="24"/>
         </w:rPr>
-        <w:t>Figura 4.27 – Diagrama de Estados de Manter Pessoa</w:t>
+        <w:t>Figura 4.29</w:t>
       </w:r>
       <w:r>
         <w:rPr>
@@ -4031,7 +4077,7 @@
           <w:sz w:val="24"/>
           <w:szCs w:val="24"/>
         </w:rPr>
-        <w:tab/>
+        <w:t xml:space="preserve"> – Diagrama de Estados de Manter Cidades</w:t>
       </w:r>
       <w:r>
         <w:rPr>
@@ -4040,12 +4086,21 @@
           <w:sz w:val="24"/>
           <w:szCs w:val="24"/>
         </w:rPr>
+        <w:tab/>
+      </w:r>
+      <w:r>
+        <w:rPr>
+          <w:rFonts w:ascii="Arial" w:hAnsi="Arial" w:cs="Arial"/>
+          <w:noProof/>
+          <w:sz w:val="24"/>
+          <w:szCs w:val="24"/>
+        </w:rPr>
         <w:t>8</w:t>
       </w:r>
     </w:p>
     <w:p>
       <w:pPr>
-        <w:pStyle w:val="TOC1"/>
+        <w:pStyle w:val="Sumrio1"/>
         <w:tabs>
           <w:tab w:val="right" w:leader="dot" w:pos="9061"/>
         </w:tabs>
@@ -4063,7 +4118,7 @@
           <w:sz w:val="24"/>
           <w:szCs w:val="24"/>
         </w:rPr>
-        <w:t>Figura 4.28 – Diagrama de Estados de Manter Fabricantes</w:t>
+        <w:t>Figu</w:t>
       </w:r>
       <w:r>
         <w:rPr>
@@ -4072,7 +4127,7 @@
           <w:sz w:val="24"/>
           <w:szCs w:val="24"/>
         </w:rPr>
-        <w:tab/>
+        <w:t>ra 4.30</w:t>
       </w:r>
       <w:r>
         <w:rPr>
@@ -4081,12 +4136,30 @@
           <w:sz w:val="24"/>
           <w:szCs w:val="24"/>
         </w:rPr>
+        <w:t xml:space="preserve"> – Diagrama de Estados de Manter Bairros</w:t>
+      </w:r>
+      <w:r>
+        <w:rPr>
+          <w:rFonts w:ascii="Arial" w:hAnsi="Arial" w:cs="Arial"/>
+          <w:noProof/>
+          <w:sz w:val="24"/>
+          <w:szCs w:val="24"/>
+        </w:rPr>
+        <w:tab/>
+      </w:r>
+      <w:r>
+        <w:rPr>
+          <w:rFonts w:ascii="Arial" w:hAnsi="Arial" w:cs="Arial"/>
+          <w:noProof/>
+          <w:sz w:val="24"/>
+          <w:szCs w:val="24"/>
+        </w:rPr>
         <w:t>8</w:t>
       </w:r>
     </w:p>
     <w:p>
       <w:pPr>
-        <w:pStyle w:val="TOC1"/>
+        <w:pStyle w:val="Sumrio1"/>
         <w:tabs>
           <w:tab w:val="right" w:leader="dot" w:pos="9061"/>
         </w:tabs>
@@ -4104,7 +4177,7 @@
           <w:sz w:val="24"/>
           <w:szCs w:val="24"/>
         </w:rPr>
-        <w:t>Figura 4.29</w:t>
+        <w:t>Figura 4.31</w:t>
       </w:r>
       <w:r>
         <w:rPr>
@@ -4113,7 +4186,7 @@
           <w:sz w:val="24"/>
           <w:szCs w:val="24"/>
         </w:rPr>
-        <w:t xml:space="preserve"> – Diagrama de Estados de Manter Cidades</w:t>
+        <w:t xml:space="preserve"> – Diagrama de Estados de Manter Pedido</w:t>
       </w:r>
       <w:r>
         <w:rPr>
@@ -4136,7 +4209,7 @@
     </w:p>
     <w:p>
       <w:pPr>
-        <w:pStyle w:val="TOC1"/>
+        <w:pStyle w:val="Sumrio1"/>
         <w:tabs>
           <w:tab w:val="right" w:leader="dot" w:pos="9061"/>
         </w:tabs>
@@ -4154,7 +4227,7 @@
           <w:sz w:val="24"/>
           <w:szCs w:val="24"/>
         </w:rPr>
-        <w:t>Figu</w:t>
+        <w:t>Figura 4.32</w:t>
       </w:r>
       <w:r>
         <w:rPr>
@@ -4163,7 +4236,7 @@
           <w:sz w:val="24"/>
           <w:szCs w:val="24"/>
         </w:rPr>
-        <w:t>ra 4.30</w:t>
+        <w:t xml:space="preserve"> – Diagrama de Estados de Cadastrar Pedido</w:t>
       </w:r>
       <w:r>
         <w:rPr>
@@ -4172,7 +4245,7 @@
           <w:sz w:val="24"/>
           <w:szCs w:val="24"/>
         </w:rPr>
-        <w:t xml:space="preserve"> – Diagrama de Estados de Manter Bairros</w:t>
+        <w:tab/>
       </w:r>
       <w:r>
         <w:rPr>
@@ -4181,8 +4254,16 @@
           <w:sz w:val="24"/>
           <w:szCs w:val="24"/>
         </w:rPr>
-        <w:tab/>
-      </w:r>
+        <w:t>8</w:t>
+      </w:r>
+    </w:p>
+    <w:p>
+      <w:pPr>
+        <w:pStyle w:val="Sumrio1"/>
+        <w:tabs>
+          <w:tab w:val="right" w:leader="dot" w:pos="9061"/>
+        </w:tabs>
+      </w:pPr>
       <w:r>
         <w:rPr>
           <w:rFonts w:ascii="Arial" w:hAnsi="Arial" w:cs="Arial"/>
@@ -4190,12 +4271,48 @@
           <w:sz w:val="24"/>
           <w:szCs w:val="24"/>
         </w:rPr>
+        <w:t>Figura 4.3</w:t>
+      </w:r>
+      <w:r>
+        <w:rPr>
+          <w:rFonts w:ascii="Arial" w:hAnsi="Arial" w:cs="Arial"/>
+          <w:noProof/>
+          <w:sz w:val="24"/>
+          <w:szCs w:val="24"/>
+        </w:rPr>
+        <w:t>3</w:t>
+      </w:r>
+      <w:r>
+        <w:rPr>
+          <w:rFonts w:ascii="Arial" w:hAnsi="Arial" w:cs="Arial"/>
+          <w:noProof/>
+          <w:sz w:val="24"/>
+          <w:szCs w:val="24"/>
+        </w:rPr>
+        <w:t xml:space="preserve"> – Diagrama de Estados do Login</w:t>
+      </w:r>
+      <w:r>
+        <w:rPr>
+          <w:rFonts w:ascii="Arial" w:hAnsi="Arial" w:cs="Arial"/>
+          <w:noProof/>
+          <w:sz w:val="24"/>
+          <w:szCs w:val="24"/>
+        </w:rPr>
+        <w:tab/>
+      </w:r>
+      <w:r>
+        <w:rPr>
+          <w:rFonts w:ascii="Arial" w:hAnsi="Arial" w:cs="Arial"/>
+          <w:noProof/>
+          <w:sz w:val="24"/>
+          <w:szCs w:val="24"/>
+        </w:rPr>
         <w:t>8</w:t>
       </w:r>
     </w:p>
     <w:p>
       <w:pPr>
-        <w:pStyle w:val="TOC1"/>
+        <w:pStyle w:val="Sumrio1"/>
         <w:tabs>
           <w:tab w:val="right" w:leader="dot" w:pos="9061"/>
         </w:tabs>
@@ -4213,7 +4330,7 @@
           <w:sz w:val="24"/>
           <w:szCs w:val="24"/>
         </w:rPr>
-        <w:t>Figura 4.31</w:t>
+        <w:t>Figura 4.34</w:t>
       </w:r>
       <w:r>
         <w:rPr>
@@ -4222,7 +4339,7 @@
           <w:sz w:val="24"/>
           <w:szCs w:val="24"/>
         </w:rPr>
-        <w:t xml:space="preserve"> – Diagrama de Estados de Manter Pedido</w:t>
+        <w:t xml:space="preserve"> – </w:t>
       </w:r>
       <w:r>
         <w:rPr>
@@ -4231,7 +4348,7 @@
           <w:sz w:val="24"/>
           <w:szCs w:val="24"/>
         </w:rPr>
-        <w:tab/>
+        <w:t>Diagrama de Casos de Uso de Manter Usuários</w:t>
       </w:r>
       <w:r>
         <w:rPr>
@@ -4240,12 +4357,21 @@
           <w:sz w:val="24"/>
           <w:szCs w:val="24"/>
         </w:rPr>
+        <w:tab/>
+      </w:r>
+      <w:r>
+        <w:rPr>
+          <w:rFonts w:ascii="Arial" w:hAnsi="Arial" w:cs="Arial"/>
+          <w:noProof/>
+          <w:sz w:val="24"/>
+          <w:szCs w:val="24"/>
+        </w:rPr>
         <w:t>8</w:t>
       </w:r>
     </w:p>
     <w:p>
       <w:pPr>
-        <w:pStyle w:val="TOC1"/>
+        <w:pStyle w:val="Sumrio1"/>
         <w:tabs>
           <w:tab w:val="right" w:leader="dot" w:pos="9061"/>
         </w:tabs>
@@ -4263,7 +4389,7 @@
           <w:sz w:val="24"/>
           <w:szCs w:val="24"/>
         </w:rPr>
-        <w:t>Figura 4.32</w:t>
+        <w:t>Figura 4.35</w:t>
       </w:r>
       <w:r>
         <w:rPr>
@@ -4272,7 +4398,7 @@
           <w:sz w:val="24"/>
           <w:szCs w:val="24"/>
         </w:rPr>
-        <w:t xml:space="preserve"> – Diagrama de Estados de Cadastrar Pedido</w:t>
+        <w:t xml:space="preserve"> – </w:t>
       </w:r>
       <w:r>
         <w:rPr>
@@ -4281,7 +4407,7 @@
           <w:sz w:val="24"/>
           <w:szCs w:val="24"/>
         </w:rPr>
-        <w:tab/>
+        <w:t>Diagrama de Casos de Uso de Manter Unidades</w:t>
       </w:r>
       <w:r>
         <w:rPr>
@@ -4290,25 +4416,31 @@
           <w:sz w:val="24"/>
           <w:szCs w:val="24"/>
         </w:rPr>
+        <w:tab/>
+      </w:r>
+      <w:r>
+        <w:rPr>
+          <w:rFonts w:ascii="Arial" w:hAnsi="Arial" w:cs="Arial"/>
+          <w:noProof/>
+          <w:sz w:val="24"/>
+          <w:szCs w:val="24"/>
+        </w:rPr>
         <w:t>8</w:t>
       </w:r>
     </w:p>
     <w:p>
       <w:pPr>
-        <w:pStyle w:val="TOC1"/>
+        <w:pStyle w:val="Sumrio1"/>
         <w:tabs>
           <w:tab w:val="right" w:leader="dot" w:pos="9061"/>
         </w:tabs>
-      </w:pPr>
-      <w:r>
         <w:rPr>
           <w:rFonts w:ascii="Arial" w:hAnsi="Arial" w:cs="Arial"/>
           <w:noProof/>
           <w:sz w:val="24"/>
           <w:szCs w:val="24"/>
         </w:rPr>
-        <w:t>Figura 4.3</w:t>
-      </w:r>
+      </w:pPr>
       <w:r>
         <w:rPr>
           <w:rFonts w:ascii="Arial" w:hAnsi="Arial" w:cs="Arial"/>
@@ -4316,7 +4448,7 @@
           <w:sz w:val="24"/>
           <w:szCs w:val="24"/>
         </w:rPr>
-        <w:t>3</w:t>
+        <w:t>Figura 4.36</w:t>
       </w:r>
       <w:r>
         <w:rPr>
@@ -4325,7 +4457,7 @@
           <w:sz w:val="24"/>
           <w:szCs w:val="24"/>
         </w:rPr>
-        <w:t xml:space="preserve"> – Diagrama de Estados do Login</w:t>
+        <w:t xml:space="preserve"> – </w:t>
       </w:r>
       <w:r>
         <w:rPr>
@@ -4334,7 +4466,7 @@
           <w:sz w:val="24"/>
           <w:szCs w:val="24"/>
         </w:rPr>
-        <w:tab/>
+        <w:t>Diagrama de Casos de Uso de Manter Produtos</w:t>
       </w:r>
       <w:r>
         <w:rPr>
@@ -4343,12 +4475,21 @@
           <w:sz w:val="24"/>
           <w:szCs w:val="24"/>
         </w:rPr>
+        <w:tab/>
+      </w:r>
+      <w:r>
+        <w:rPr>
+          <w:rFonts w:ascii="Arial" w:hAnsi="Arial" w:cs="Arial"/>
+          <w:noProof/>
+          <w:sz w:val="24"/>
+          <w:szCs w:val="24"/>
+        </w:rPr>
         <w:t>8</w:t>
       </w:r>
     </w:p>
     <w:p>
       <w:pPr>
-        <w:pStyle w:val="TOC1"/>
+        <w:pStyle w:val="Sumrio1"/>
         <w:tabs>
           <w:tab w:val="right" w:leader="dot" w:pos="9061"/>
         </w:tabs>
@@ -4366,7 +4507,7 @@
           <w:sz w:val="24"/>
           <w:szCs w:val="24"/>
         </w:rPr>
-        <w:t>Figura 4.34</w:t>
+        <w:t>Figura 4.37</w:t>
       </w:r>
       <w:r>
         <w:rPr>
@@ -4384,7 +4525,7 @@
           <w:sz w:val="24"/>
           <w:szCs w:val="24"/>
         </w:rPr>
-        <w:t>Diagrama de Casos de Uso de Manter Usuários</w:t>
+        <w:t>Diagrama de Casos de Uso de Manter Pessoa</w:t>
       </w:r>
       <w:r>
         <w:rPr>
@@ -4407,7 +4548,7 @@
     </w:p>
     <w:p>
       <w:pPr>
-        <w:pStyle w:val="TOC1"/>
+        <w:pStyle w:val="Sumrio1"/>
         <w:tabs>
           <w:tab w:val="right" w:leader="dot" w:pos="9061"/>
         </w:tabs>
@@ -4425,7 +4566,7 @@
           <w:sz w:val="24"/>
           <w:szCs w:val="24"/>
         </w:rPr>
-        <w:t>Figura 4.35</w:t>
+        <w:t>Figura 4.38</w:t>
       </w:r>
       <w:r>
         <w:rPr>
@@ -4443,7 +4584,7 @@
           <w:sz w:val="24"/>
           <w:szCs w:val="24"/>
         </w:rPr>
-        <w:t>Diagrama de Casos de Uso de Manter Unidades</w:t>
+        <w:t>Diagrama de Casos de Uso de Manter Fabricantes</w:t>
       </w:r>
       <w:r>
         <w:rPr>
@@ -4466,7 +4607,7 @@
     </w:p>
     <w:p>
       <w:pPr>
-        <w:pStyle w:val="TOC1"/>
+        <w:pStyle w:val="Sumrio1"/>
         <w:tabs>
           <w:tab w:val="right" w:leader="dot" w:pos="9061"/>
         </w:tabs>
@@ -4484,7 +4625,7 @@
           <w:sz w:val="24"/>
           <w:szCs w:val="24"/>
         </w:rPr>
-        <w:t>Figura 4.36</w:t>
+        <w:t>Figura 4.39 – Diagrama de Casos de Uso de Manter Cidades</w:t>
       </w:r>
       <w:r>
         <w:rPr>
@@ -4493,7 +4634,7 @@
           <w:sz w:val="24"/>
           <w:szCs w:val="24"/>
         </w:rPr>
-        <w:t xml:space="preserve"> – </w:t>
+        <w:tab/>
       </w:r>
       <w:r>
         <w:rPr>
@@ -4502,17 +4643,22 @@
           <w:sz w:val="24"/>
           <w:szCs w:val="24"/>
         </w:rPr>
-        <w:t>Diagrama de Casos de Uso de Manter Produtos</w:t>
-      </w:r>
-      <w:r>
+        <w:t>8</w:t>
+      </w:r>
+    </w:p>
+    <w:p>
+      <w:pPr>
+        <w:pStyle w:val="Sumrio1"/>
+        <w:tabs>
+          <w:tab w:val="right" w:leader="dot" w:pos="9061"/>
+        </w:tabs>
         <w:rPr>
           <w:rFonts w:ascii="Arial" w:hAnsi="Arial" w:cs="Arial"/>
           <w:noProof/>
           <w:sz w:val="24"/>
           <w:szCs w:val="24"/>
         </w:rPr>
-        <w:tab/>
-      </w:r>
+      </w:pPr>
       <w:r>
         <w:rPr>
           <w:rFonts w:ascii="Arial" w:hAnsi="Arial" w:cs="Arial"/>
@@ -4520,12 +4666,30 @@
           <w:sz w:val="24"/>
           <w:szCs w:val="24"/>
         </w:rPr>
+        <w:t>Figura 4.40 – Diagrama de Casos de Uso de Manter Bairros</w:t>
+      </w:r>
+      <w:r>
+        <w:rPr>
+          <w:rFonts w:ascii="Arial" w:hAnsi="Arial" w:cs="Arial"/>
+          <w:noProof/>
+          <w:sz w:val="24"/>
+          <w:szCs w:val="24"/>
+        </w:rPr>
+        <w:tab/>
+      </w:r>
+      <w:r>
+        <w:rPr>
+          <w:rFonts w:ascii="Arial" w:hAnsi="Arial" w:cs="Arial"/>
+          <w:noProof/>
+          <w:sz w:val="24"/>
+          <w:szCs w:val="24"/>
+        </w:rPr>
         <w:t>8</w:t>
       </w:r>
     </w:p>
     <w:p>
       <w:pPr>
-        <w:pStyle w:val="TOC1"/>
+        <w:pStyle w:val="Sumrio1"/>
         <w:tabs>
           <w:tab w:val="right" w:leader="dot" w:pos="9061"/>
         </w:tabs>
@@ -4543,7 +4707,8 @@
           <w:sz w:val="24"/>
           <w:szCs w:val="24"/>
         </w:rPr>
-        <w:t>Figura 4.37</w:t>
+        <w:lastRenderedPageBreak/>
+        <w:t>Figura 4.41 – Diagrama de Casos de Uso de Manter Pedido</w:t>
       </w:r>
       <w:r>
         <w:rPr>
@@ -4552,7 +4717,7 @@
           <w:sz w:val="24"/>
           <w:szCs w:val="24"/>
         </w:rPr>
-        <w:t xml:space="preserve"> – </w:t>
+        <w:tab/>
       </w:r>
       <w:r>
         <w:rPr>
@@ -4561,17 +4726,22 @@
           <w:sz w:val="24"/>
           <w:szCs w:val="24"/>
         </w:rPr>
-        <w:t>Diagrama de Casos de Uso de Manter Pessoa</w:t>
-      </w:r>
-      <w:r>
+        <w:t>8</w:t>
+      </w:r>
+    </w:p>
+    <w:p>
+      <w:pPr>
+        <w:pStyle w:val="Sumrio1"/>
+        <w:tabs>
+          <w:tab w:val="right" w:leader="dot" w:pos="9061"/>
+        </w:tabs>
         <w:rPr>
           <w:rFonts w:ascii="Arial" w:hAnsi="Arial" w:cs="Arial"/>
           <w:noProof/>
           <w:sz w:val="24"/>
           <w:szCs w:val="24"/>
         </w:rPr>
-        <w:tab/>
-      </w:r>
+      </w:pPr>
       <w:r>
         <w:rPr>
           <w:rFonts w:ascii="Arial" w:hAnsi="Arial" w:cs="Arial"/>
@@ -4579,22 +4749,43 @@
           <w:sz w:val="24"/>
           <w:szCs w:val="24"/>
         </w:rPr>
+        <w:t>Figura 4.42 – Diagrama de Casos de Uso de Cadastrar Pedido</w:t>
+      </w:r>
+      <w:r>
+        <w:rPr>
+          <w:rFonts w:ascii="Arial" w:hAnsi="Arial" w:cs="Arial"/>
+          <w:noProof/>
+          <w:sz w:val="24"/>
+          <w:szCs w:val="24"/>
+        </w:rPr>
+        <w:tab/>
+      </w:r>
+      <w:r>
+        <w:rPr>
+          <w:rFonts w:ascii="Arial" w:hAnsi="Arial" w:cs="Arial"/>
+          <w:noProof/>
+          <w:sz w:val="24"/>
+          <w:szCs w:val="24"/>
+        </w:rPr>
         <w:t>8</w:t>
       </w:r>
     </w:p>
     <w:p>
       <w:pPr>
-        <w:pStyle w:val="TOC1"/>
+        <w:pStyle w:val="Sumrio1"/>
         <w:tabs>
           <w:tab w:val="right" w:leader="dot" w:pos="9061"/>
         </w:tabs>
+      </w:pPr>
+      <w:r>
         <w:rPr>
           <w:rFonts w:ascii="Arial" w:hAnsi="Arial" w:cs="Arial"/>
           <w:noProof/>
           <w:sz w:val="24"/>
           <w:szCs w:val="24"/>
         </w:rPr>
-      </w:pPr>
+        <w:t>Figura 4.43 – Diagrama de Casos de Uso do Login</w:t>
+      </w:r>
       <w:r>
         <w:rPr>
           <w:rFonts w:ascii="Arial" w:hAnsi="Arial" w:cs="Arial"/>
@@ -4602,7 +4793,7 @@
           <w:sz w:val="24"/>
           <w:szCs w:val="24"/>
         </w:rPr>
-        <w:t>Figura 4.38</w:t>
+        <w:tab/>
       </w:r>
       <w:r>
         <w:rPr>
@@ -4611,17 +4802,22 @@
           <w:sz w:val="24"/>
           <w:szCs w:val="24"/>
         </w:rPr>
-        <w:t xml:space="preserve"> – </w:t>
-      </w:r>
-      <w:r>
+        <w:t>8</w:t>
+      </w:r>
+    </w:p>
+    <w:p>
+      <w:pPr>
+        <w:pStyle w:val="Sumrio1"/>
+        <w:tabs>
+          <w:tab w:val="right" w:leader="dot" w:pos="9061"/>
+        </w:tabs>
         <w:rPr>
           <w:rFonts w:ascii="Arial" w:hAnsi="Arial" w:cs="Arial"/>
           <w:noProof/>
           <w:sz w:val="24"/>
           <w:szCs w:val="24"/>
         </w:rPr>
-        <w:t>Diagrama de Casos de Uso de Manter Fabricantes</w:t>
-      </w:r>
+      </w:pPr>
       <w:r>
         <w:rPr>
           <w:rFonts w:ascii="Arial" w:hAnsi="Arial" w:cs="Arial"/>
@@ -4629,7 +4825,7 @@
           <w:sz w:val="24"/>
           <w:szCs w:val="24"/>
         </w:rPr>
-        <w:tab/>
+        <w:t>Figura 4.44</w:t>
       </w:r>
       <w:r>
         <w:rPr>
@@ -4638,22 +4834,17 @@
           <w:sz w:val="24"/>
           <w:szCs w:val="24"/>
         </w:rPr>
-        <w:t>8</w:t>
-      </w:r>
-    </w:p>
-    <w:p>
-      <w:pPr>
-        <w:pStyle w:val="TOC1"/>
-        <w:tabs>
-          <w:tab w:val="right" w:leader="dot" w:pos="9061"/>
-        </w:tabs>
+        <w:t xml:space="preserve"> – Modelo Conceitual do Banco de Dados</w:t>
+      </w:r>
+      <w:r>
         <w:rPr>
           <w:rFonts w:ascii="Arial" w:hAnsi="Arial" w:cs="Arial"/>
           <w:noProof/>
           <w:sz w:val="24"/>
           <w:szCs w:val="24"/>
         </w:rPr>
-      </w:pPr>
+        <w:tab/>
+      </w:r>
       <w:r>
         <w:rPr>
           <w:rFonts w:ascii="Arial" w:hAnsi="Arial" w:cs="Arial"/>
@@ -4661,239 +4852,12 @@
           <w:sz w:val="24"/>
           <w:szCs w:val="24"/>
         </w:rPr>
-        <w:t>Figura 4.39 – Diagrama de Casos de Uso de Manter Cidades</w:t>
-      </w:r>
-      <w:r>
-        <w:rPr>
-          <w:rFonts w:ascii="Arial" w:hAnsi="Arial" w:cs="Arial"/>
-          <w:noProof/>
-          <w:sz w:val="24"/>
-          <w:szCs w:val="24"/>
-        </w:rPr>
-        <w:tab/>
-      </w:r>
-      <w:r>
-        <w:rPr>
-          <w:rFonts w:ascii="Arial" w:hAnsi="Arial" w:cs="Arial"/>
-          <w:noProof/>
-          <w:sz w:val="24"/>
-          <w:szCs w:val="24"/>
-        </w:rPr>
         <w:t>8</w:t>
       </w:r>
     </w:p>
     <w:p>
       <w:pPr>
-        <w:pStyle w:val="TOC1"/>
-        <w:tabs>
-          <w:tab w:val="right" w:leader="dot" w:pos="9061"/>
-        </w:tabs>
-        <w:rPr>
-          <w:rFonts w:ascii="Arial" w:hAnsi="Arial" w:cs="Arial"/>
-          <w:noProof/>
-          <w:sz w:val="24"/>
-          <w:szCs w:val="24"/>
-        </w:rPr>
-      </w:pPr>
-      <w:r>
-        <w:rPr>
-          <w:rFonts w:ascii="Arial" w:hAnsi="Arial" w:cs="Arial"/>
-          <w:noProof/>
-          <w:sz w:val="24"/>
-          <w:szCs w:val="24"/>
-        </w:rPr>
-        <w:t>Figura 4.40 – Diagrama de Casos de Uso de Manter Bairros</w:t>
-      </w:r>
-      <w:r>
-        <w:rPr>
-          <w:rFonts w:ascii="Arial" w:hAnsi="Arial" w:cs="Arial"/>
-          <w:noProof/>
-          <w:sz w:val="24"/>
-          <w:szCs w:val="24"/>
-        </w:rPr>
-        <w:tab/>
-      </w:r>
-      <w:r>
-        <w:rPr>
-          <w:rFonts w:ascii="Arial" w:hAnsi="Arial" w:cs="Arial"/>
-          <w:noProof/>
-          <w:sz w:val="24"/>
-          <w:szCs w:val="24"/>
-        </w:rPr>
-        <w:t>8</w:t>
-      </w:r>
-    </w:p>
-    <w:p>
-      <w:pPr>
-        <w:pStyle w:val="TOC1"/>
-        <w:tabs>
-          <w:tab w:val="right" w:leader="dot" w:pos="9061"/>
-        </w:tabs>
-        <w:rPr>
-          <w:rFonts w:ascii="Arial" w:hAnsi="Arial" w:cs="Arial"/>
-          <w:noProof/>
-          <w:sz w:val="24"/>
-          <w:szCs w:val="24"/>
-        </w:rPr>
-      </w:pPr>
-      <w:r>
-        <w:rPr>
-          <w:rFonts w:ascii="Arial" w:hAnsi="Arial" w:cs="Arial"/>
-          <w:noProof/>
-          <w:sz w:val="24"/>
-          <w:szCs w:val="24"/>
-        </w:rPr>
-        <w:lastRenderedPageBreak/>
-        <w:t>Figura 4.41 – Diagrama de Casos de Uso de Manter Pedido</w:t>
-      </w:r>
-      <w:r>
-        <w:rPr>
-          <w:rFonts w:ascii="Arial" w:hAnsi="Arial" w:cs="Arial"/>
-          <w:noProof/>
-          <w:sz w:val="24"/>
-          <w:szCs w:val="24"/>
-        </w:rPr>
-        <w:tab/>
-      </w:r>
-      <w:r>
-        <w:rPr>
-          <w:rFonts w:ascii="Arial" w:hAnsi="Arial" w:cs="Arial"/>
-          <w:noProof/>
-          <w:sz w:val="24"/>
-          <w:szCs w:val="24"/>
-        </w:rPr>
-        <w:t>8</w:t>
-      </w:r>
-    </w:p>
-    <w:p>
-      <w:pPr>
-        <w:pStyle w:val="TOC1"/>
-        <w:tabs>
-          <w:tab w:val="right" w:leader="dot" w:pos="9061"/>
-        </w:tabs>
-        <w:rPr>
-          <w:rFonts w:ascii="Arial" w:hAnsi="Arial" w:cs="Arial"/>
-          <w:noProof/>
-          <w:sz w:val="24"/>
-          <w:szCs w:val="24"/>
-        </w:rPr>
-      </w:pPr>
-      <w:r>
-        <w:rPr>
-          <w:rFonts w:ascii="Arial" w:hAnsi="Arial" w:cs="Arial"/>
-          <w:noProof/>
-          <w:sz w:val="24"/>
-          <w:szCs w:val="24"/>
-        </w:rPr>
-        <w:t>Figura 4.42 – Diagrama de Casos de Uso de Cadastrar Pedido</w:t>
-      </w:r>
-      <w:r>
-        <w:rPr>
-          <w:rFonts w:ascii="Arial" w:hAnsi="Arial" w:cs="Arial"/>
-          <w:noProof/>
-          <w:sz w:val="24"/>
-          <w:szCs w:val="24"/>
-        </w:rPr>
-        <w:tab/>
-      </w:r>
-      <w:r>
-        <w:rPr>
-          <w:rFonts w:ascii="Arial" w:hAnsi="Arial" w:cs="Arial"/>
-          <w:noProof/>
-          <w:sz w:val="24"/>
-          <w:szCs w:val="24"/>
-        </w:rPr>
-        <w:t>8</w:t>
-      </w:r>
-    </w:p>
-    <w:p>
-      <w:pPr>
-        <w:pStyle w:val="TOC1"/>
-        <w:tabs>
-          <w:tab w:val="right" w:leader="dot" w:pos="9061"/>
-        </w:tabs>
-      </w:pPr>
-      <w:r>
-        <w:rPr>
-          <w:rFonts w:ascii="Arial" w:hAnsi="Arial" w:cs="Arial"/>
-          <w:noProof/>
-          <w:sz w:val="24"/>
-          <w:szCs w:val="24"/>
-        </w:rPr>
-        <w:t>Figura 4.43 – Diagrama de Casos de Uso do Login</w:t>
-      </w:r>
-      <w:r>
-        <w:rPr>
-          <w:rFonts w:ascii="Arial" w:hAnsi="Arial" w:cs="Arial"/>
-          <w:noProof/>
-          <w:sz w:val="24"/>
-          <w:szCs w:val="24"/>
-        </w:rPr>
-        <w:tab/>
-      </w:r>
-      <w:r>
-        <w:rPr>
-          <w:rFonts w:ascii="Arial" w:hAnsi="Arial" w:cs="Arial"/>
-          <w:noProof/>
-          <w:sz w:val="24"/>
-          <w:szCs w:val="24"/>
-        </w:rPr>
-        <w:t>8</w:t>
-      </w:r>
-    </w:p>
-    <w:p>
-      <w:pPr>
-        <w:pStyle w:val="TOC1"/>
-        <w:tabs>
-          <w:tab w:val="right" w:leader="dot" w:pos="9061"/>
-        </w:tabs>
-        <w:rPr>
-          <w:rFonts w:ascii="Arial" w:hAnsi="Arial" w:cs="Arial"/>
-          <w:noProof/>
-          <w:sz w:val="24"/>
-          <w:szCs w:val="24"/>
-        </w:rPr>
-      </w:pPr>
-      <w:r>
-        <w:rPr>
-          <w:rFonts w:ascii="Arial" w:hAnsi="Arial" w:cs="Arial"/>
-          <w:noProof/>
-          <w:sz w:val="24"/>
-          <w:szCs w:val="24"/>
-        </w:rPr>
-        <w:t>Figura 4.44</w:t>
-      </w:r>
-      <w:r>
-        <w:rPr>
-          <w:rFonts w:ascii="Arial" w:hAnsi="Arial" w:cs="Arial"/>
-          <w:noProof/>
-          <w:sz w:val="24"/>
-          <w:szCs w:val="24"/>
-        </w:rPr>
-        <w:t xml:space="preserve"> – Modelo Conceitual do Banco de Dados</w:t>
-      </w:r>
-      <w:r>
-        <w:rPr>
-          <w:rFonts w:ascii="Arial" w:hAnsi="Arial" w:cs="Arial"/>
-          <w:noProof/>
-          <w:sz w:val="24"/>
-          <w:szCs w:val="24"/>
-        </w:rPr>
-        <w:tab/>
-      </w:r>
-      <w:r>
-        <w:rPr>
-          <w:rFonts w:ascii="Arial" w:hAnsi="Arial" w:cs="Arial"/>
-          <w:noProof/>
-          <w:sz w:val="24"/>
-          <w:szCs w:val="24"/>
-        </w:rPr>
-        <w:t>8</w:t>
-      </w:r>
-    </w:p>
-    <w:p>
-      <w:pPr>
-        <w:pStyle w:val="TOC1"/>
+        <w:pStyle w:val="Sumrio1"/>
         <w:tabs>
           <w:tab w:val="right" w:leader="dot" w:pos="9061"/>
         </w:tabs>
@@ -5066,7 +5030,7 @@
       <w:sdtContent>
         <w:p>
           <w:pPr>
-            <w:pStyle w:val="TOC1"/>
+            <w:pStyle w:val="Sumrio1"/>
             <w:tabs>
               <w:tab w:val="right" w:leader="dot" w:pos="9061"/>
             </w:tabs>
@@ -5148,7 +5112,7 @@
         </w:p>
         <w:p>
           <w:pPr>
-            <w:pStyle w:val="TOC2"/>
+            <w:pStyle w:val="Sumrio2"/>
             <w:tabs>
               <w:tab w:val="right" w:leader="dot" w:pos="9061"/>
             </w:tabs>
@@ -5221,7 +5185,7 @@
         </w:p>
         <w:p>
           <w:pPr>
-            <w:pStyle w:val="TOC2"/>
+            <w:pStyle w:val="Sumrio2"/>
             <w:tabs>
               <w:tab w:val="right" w:leader="dot" w:pos="9061"/>
             </w:tabs>
@@ -5294,7 +5258,7 @@
         </w:p>
         <w:p>
           <w:pPr>
-            <w:pStyle w:val="TOC2"/>
+            <w:pStyle w:val="Sumrio2"/>
             <w:tabs>
               <w:tab w:val="right" w:leader="dot" w:pos="9061"/>
             </w:tabs>
@@ -5367,7 +5331,7 @@
         </w:p>
         <w:p>
           <w:pPr>
-            <w:pStyle w:val="TOC2"/>
+            <w:pStyle w:val="Sumrio2"/>
             <w:tabs>
               <w:tab w:val="right" w:leader="dot" w:pos="9061"/>
             </w:tabs>
@@ -5440,7 +5404,7 @@
         </w:p>
         <w:p>
           <w:pPr>
-            <w:pStyle w:val="TOC1"/>
+            <w:pStyle w:val="Sumrio1"/>
             <w:tabs>
               <w:tab w:val="right" w:leader="dot" w:pos="9061"/>
             </w:tabs>
@@ -5513,7 +5477,7 @@
         </w:p>
         <w:p>
           <w:pPr>
-            <w:pStyle w:val="TOC2"/>
+            <w:pStyle w:val="Sumrio2"/>
             <w:tabs>
               <w:tab w:val="right" w:leader="dot" w:pos="9061"/>
             </w:tabs>
@@ -5586,7 +5550,7 @@
         </w:p>
         <w:p>
           <w:pPr>
-            <w:pStyle w:val="TOC2"/>
+            <w:pStyle w:val="Sumrio2"/>
             <w:tabs>
               <w:tab w:val="right" w:leader="dot" w:pos="9061"/>
             </w:tabs>
@@ -5659,7 +5623,7 @@
         </w:p>
         <w:p>
           <w:pPr>
-            <w:pStyle w:val="TOC2"/>
+            <w:pStyle w:val="Sumrio2"/>
             <w:tabs>
               <w:tab w:val="right" w:leader="dot" w:pos="9061"/>
             </w:tabs>
@@ -5732,7 +5696,7 @@
         </w:p>
         <w:p>
           <w:pPr>
-            <w:pStyle w:val="TOC2"/>
+            <w:pStyle w:val="Sumrio2"/>
             <w:tabs>
               <w:tab w:val="right" w:leader="dot" w:pos="9061"/>
             </w:tabs>
@@ -5805,7 +5769,7 @@
         </w:p>
         <w:p>
           <w:pPr>
-            <w:pStyle w:val="TOC2"/>
+            <w:pStyle w:val="Sumrio2"/>
             <w:tabs>
               <w:tab w:val="right" w:leader="dot" w:pos="9061"/>
             </w:tabs>
@@ -5878,7 +5842,7 @@
         </w:p>
         <w:p>
           <w:pPr>
-            <w:pStyle w:val="TOC1"/>
+            <w:pStyle w:val="Sumrio1"/>
             <w:tabs>
               <w:tab w:val="right" w:leader="dot" w:pos="9061"/>
             </w:tabs>
@@ -5951,7 +5915,7 @@
         </w:p>
         <w:p>
           <w:pPr>
-            <w:pStyle w:val="TOC2"/>
+            <w:pStyle w:val="Sumrio2"/>
             <w:tabs>
               <w:tab w:val="right" w:leader="dot" w:pos="9061"/>
             </w:tabs>
@@ -6024,7 +5988,7 @@
         </w:p>
         <w:p>
           <w:pPr>
-            <w:pStyle w:val="TOC2"/>
+            <w:pStyle w:val="Sumrio2"/>
             <w:tabs>
               <w:tab w:val="right" w:leader="dot" w:pos="9061"/>
             </w:tabs>
@@ -6097,7 +6061,7 @@
         </w:p>
         <w:p>
           <w:pPr>
-            <w:pStyle w:val="TOC2"/>
+            <w:pStyle w:val="Sumrio2"/>
             <w:tabs>
               <w:tab w:val="right" w:leader="dot" w:pos="9061"/>
             </w:tabs>
@@ -6170,7 +6134,7 @@
         </w:p>
         <w:p>
           <w:pPr>
-            <w:pStyle w:val="TOC2"/>
+            <w:pStyle w:val="Sumrio2"/>
             <w:tabs>
               <w:tab w:val="right" w:leader="dot" w:pos="9061"/>
             </w:tabs>
@@ -6243,7 +6207,7 @@
         </w:p>
         <w:p>
           <w:pPr>
-            <w:pStyle w:val="TOC2"/>
+            <w:pStyle w:val="Sumrio2"/>
             <w:tabs>
               <w:tab w:val="right" w:leader="dot" w:pos="9061"/>
             </w:tabs>
@@ -6316,7 +6280,7 @@
         </w:p>
         <w:p>
           <w:pPr>
-            <w:pStyle w:val="TOC2"/>
+            <w:pStyle w:val="Sumrio2"/>
             <w:tabs>
               <w:tab w:val="right" w:leader="dot" w:pos="9061"/>
             </w:tabs>
@@ -6389,7 +6353,7 @@
         </w:p>
         <w:p>
           <w:pPr>
-            <w:pStyle w:val="TOC2"/>
+            <w:pStyle w:val="Sumrio2"/>
             <w:tabs>
               <w:tab w:val="right" w:leader="dot" w:pos="9061"/>
             </w:tabs>
@@ -6462,7 +6426,7 @@
         </w:p>
         <w:p>
           <w:pPr>
-            <w:pStyle w:val="TOC2"/>
+            <w:pStyle w:val="Sumrio2"/>
             <w:tabs>
               <w:tab w:val="right" w:leader="dot" w:pos="9061"/>
             </w:tabs>
@@ -6535,7 +6499,7 @@
         </w:p>
         <w:p>
           <w:pPr>
-            <w:pStyle w:val="TOC2"/>
+            <w:pStyle w:val="Sumrio2"/>
             <w:tabs>
               <w:tab w:val="right" w:leader="dot" w:pos="9061"/>
             </w:tabs>
@@ -6608,7 +6572,7 @@
         </w:p>
         <w:p>
           <w:pPr>
-            <w:pStyle w:val="TOC2"/>
+            <w:pStyle w:val="Sumrio2"/>
             <w:tabs>
               <w:tab w:val="right" w:leader="dot" w:pos="9061"/>
             </w:tabs>
@@ -6681,7 +6645,7 @@
         </w:p>
         <w:p>
           <w:pPr>
-            <w:pStyle w:val="TOC2"/>
+            <w:pStyle w:val="Sumrio2"/>
             <w:tabs>
               <w:tab w:val="right" w:leader="dot" w:pos="9061"/>
             </w:tabs>
@@ -6754,7 +6718,7 @@
         </w:p>
         <w:p>
           <w:pPr>
-            <w:pStyle w:val="TOC2"/>
+            <w:pStyle w:val="Sumrio2"/>
             <w:tabs>
               <w:tab w:val="right" w:leader="dot" w:pos="9061"/>
             </w:tabs>
@@ -6827,7 +6791,7 @@
         </w:p>
         <w:p>
           <w:pPr>
-            <w:pStyle w:val="TOC1"/>
+            <w:pStyle w:val="Sumrio1"/>
             <w:tabs>
               <w:tab w:val="right" w:leader="dot" w:pos="9061"/>
             </w:tabs>
@@ -6900,7 +6864,7 @@
         </w:p>
         <w:p>
           <w:pPr>
-            <w:pStyle w:val="TOC2"/>
+            <w:pStyle w:val="Sumrio2"/>
             <w:tabs>
               <w:tab w:val="right" w:leader="dot" w:pos="9061"/>
             </w:tabs>
@@ -6973,7 +6937,7 @@
         </w:p>
         <w:p>
           <w:pPr>
-            <w:pStyle w:val="TOC2"/>
+            <w:pStyle w:val="Sumrio2"/>
             <w:tabs>
               <w:tab w:val="right" w:leader="dot" w:pos="9061"/>
             </w:tabs>
@@ -7046,7 +7010,7 @@
         </w:p>
         <w:p>
           <w:pPr>
-            <w:pStyle w:val="TOC2"/>
+            <w:pStyle w:val="Sumrio2"/>
             <w:tabs>
               <w:tab w:val="right" w:leader="dot" w:pos="9061"/>
             </w:tabs>
@@ -7119,7 +7083,7 @@
         </w:p>
         <w:p>
           <w:pPr>
-            <w:pStyle w:val="TOC2"/>
+            <w:pStyle w:val="Sumrio2"/>
             <w:tabs>
               <w:tab w:val="right" w:leader="dot" w:pos="9061"/>
             </w:tabs>
@@ -7192,7 +7156,7 @@
         </w:p>
         <w:p>
           <w:pPr>
-            <w:pStyle w:val="TOC2"/>
+            <w:pStyle w:val="Sumrio2"/>
             <w:tabs>
               <w:tab w:val="right" w:leader="dot" w:pos="9061"/>
             </w:tabs>
@@ -7265,7 +7229,7 @@
         </w:p>
         <w:p>
           <w:pPr>
-            <w:pStyle w:val="TOC2"/>
+            <w:pStyle w:val="Sumrio2"/>
             <w:tabs>
               <w:tab w:val="right" w:leader="dot" w:pos="9061"/>
             </w:tabs>
@@ -7338,7 +7302,7 @@
         </w:p>
         <w:p>
           <w:pPr>
-            <w:pStyle w:val="TOC2"/>
+            <w:pStyle w:val="Sumrio2"/>
             <w:tabs>
               <w:tab w:val="right" w:leader="dot" w:pos="9061"/>
             </w:tabs>
@@ -7411,7 +7375,7 @@
         </w:p>
         <w:p>
           <w:pPr>
-            <w:pStyle w:val="TOC2"/>
+            <w:pStyle w:val="Sumrio2"/>
             <w:tabs>
               <w:tab w:val="right" w:leader="dot" w:pos="9061"/>
             </w:tabs>
@@ -7484,7 +7448,7 @@
         </w:p>
         <w:p>
           <w:pPr>
-            <w:pStyle w:val="TOC2"/>
+            <w:pStyle w:val="Sumrio2"/>
             <w:tabs>
               <w:tab w:val="right" w:leader="dot" w:pos="9061"/>
             </w:tabs>
@@ -7557,7 +7521,7 @@
         </w:p>
         <w:p>
           <w:pPr>
-            <w:pStyle w:val="TOC2"/>
+            <w:pStyle w:val="Sumrio2"/>
             <w:tabs>
               <w:tab w:val="right" w:leader="dot" w:pos="9061"/>
             </w:tabs>
@@ -7630,7 +7594,7 @@
         </w:p>
         <w:p>
           <w:pPr>
-            <w:pStyle w:val="TOC2"/>
+            <w:pStyle w:val="Sumrio2"/>
             <w:tabs>
               <w:tab w:val="right" w:leader="dot" w:pos="9061"/>
             </w:tabs>
@@ -7703,7 +7667,7 @@
         </w:p>
         <w:p>
           <w:pPr>
-            <w:pStyle w:val="TOC2"/>
+            <w:pStyle w:val="Sumrio2"/>
             <w:tabs>
               <w:tab w:val="right" w:leader="dot" w:pos="9061"/>
             </w:tabs>
@@ -7776,7 +7740,7 @@
         </w:p>
         <w:p>
           <w:pPr>
-            <w:pStyle w:val="TOC2"/>
+            <w:pStyle w:val="Sumrio2"/>
             <w:tabs>
               <w:tab w:val="right" w:leader="dot" w:pos="9061"/>
             </w:tabs>
@@ -7849,7 +7813,7 @@
         </w:p>
         <w:p>
           <w:pPr>
-            <w:pStyle w:val="TOC2"/>
+            <w:pStyle w:val="Sumrio2"/>
             <w:tabs>
               <w:tab w:val="right" w:leader="dot" w:pos="9061"/>
             </w:tabs>
@@ -7922,7 +7886,7 @@
         </w:p>
         <w:p>
           <w:pPr>
-            <w:pStyle w:val="TOC2"/>
+            <w:pStyle w:val="Sumrio2"/>
             <w:tabs>
               <w:tab w:val="right" w:leader="dot" w:pos="9061"/>
             </w:tabs>
@@ -7995,7 +7959,7 @@
         </w:p>
         <w:p>
           <w:pPr>
-            <w:pStyle w:val="TOC2"/>
+            <w:pStyle w:val="Sumrio2"/>
             <w:tabs>
               <w:tab w:val="right" w:leader="dot" w:pos="9061"/>
             </w:tabs>
@@ -8068,7 +8032,7 @@
         </w:p>
         <w:p>
           <w:pPr>
-            <w:pStyle w:val="TOC2"/>
+            <w:pStyle w:val="Sumrio2"/>
             <w:tabs>
               <w:tab w:val="right" w:leader="dot" w:pos="9061"/>
             </w:tabs>
@@ -8141,7 +8105,7 @@
         </w:p>
         <w:p>
           <w:pPr>
-            <w:pStyle w:val="TOC2"/>
+            <w:pStyle w:val="Sumrio2"/>
             <w:tabs>
               <w:tab w:val="right" w:leader="dot" w:pos="9061"/>
             </w:tabs>
@@ -8214,7 +8178,7 @@
         </w:p>
         <w:p>
           <w:pPr>
-            <w:pStyle w:val="TOC2"/>
+            <w:pStyle w:val="Sumrio2"/>
             <w:tabs>
               <w:tab w:val="right" w:leader="dot" w:pos="9061"/>
             </w:tabs>
@@ -8287,7 +8251,7 @@
         </w:p>
         <w:p>
           <w:pPr>
-            <w:pStyle w:val="TOC1"/>
+            <w:pStyle w:val="Sumrio1"/>
             <w:tabs>
               <w:tab w:val="right" w:leader="dot" w:pos="9061"/>
             </w:tabs>
@@ -8360,7 +8324,7 @@
         </w:p>
         <w:p>
           <w:pPr>
-            <w:pStyle w:val="TOC2"/>
+            <w:pStyle w:val="Sumrio2"/>
             <w:tabs>
               <w:tab w:val="right" w:leader="dot" w:pos="9061"/>
             </w:tabs>
@@ -8433,7 +8397,7 @@
         </w:p>
         <w:p>
           <w:pPr>
-            <w:pStyle w:val="TOC2"/>
+            <w:pStyle w:val="Sumrio2"/>
             <w:tabs>
               <w:tab w:val="right" w:leader="dot" w:pos="9061"/>
             </w:tabs>
@@ -8506,7 +8470,7 @@
         </w:p>
         <w:p>
           <w:pPr>
-            <w:pStyle w:val="TOC1"/>
+            <w:pStyle w:val="Sumrio1"/>
             <w:tabs>
               <w:tab w:val="right" w:leader="dot" w:pos="9061"/>
             </w:tabs>
@@ -8579,7 +8543,7 @@
         </w:p>
         <w:p>
           <w:pPr>
-            <w:pStyle w:val="TOC1"/>
+            <w:pStyle w:val="Sumrio1"/>
             <w:tabs>
               <w:tab w:val="right" w:leader="dot" w:pos="9061"/>
             </w:tabs>
@@ -8652,7 +8616,7 @@
         </w:p>
         <w:p>
           <w:pPr>
-            <w:pStyle w:val="TOC1"/>
+            <w:pStyle w:val="Sumrio1"/>
             <w:tabs>
               <w:tab w:val="right" w:leader="dot" w:pos="9061"/>
             </w:tabs>
@@ -8761,7 +8725,7 @@
     </w:p>
     <w:p>
       <w:pPr>
-        <w:pStyle w:val="Heading1"/>
+        <w:pStyle w:val="Ttulo1"/>
       </w:pPr>
       <w:bookmarkStart w:id="3" w:name="_Toc25158139"/>
       <w:r>
@@ -8778,12 +8742,12 @@
     </w:p>
     <w:p>
       <w:pPr>
-        <w:pStyle w:val="Heading2"/>
-      </w:pPr>
-    </w:p>
-    <w:p>
-      <w:pPr>
-        <w:pStyle w:val="Heading2"/>
+        <w:pStyle w:val="Ttulo2"/>
+      </w:pPr>
+    </w:p>
+    <w:p>
+      <w:pPr>
+        <w:pStyle w:val="Ttulo2"/>
       </w:pPr>
       <w:bookmarkStart w:id="4" w:name="_Toc25158140"/>
       <w:r>
@@ -8842,35 +8806,7 @@
           <w:rFonts w:cs="Arial"/>
           <w:color w:val="000000"/>
         </w:rPr>
-        <w:t xml:space="preserve">Nesse contexto, </w:t>
-      </w:r>
-      <w:r>
-        <w:rPr>
-          <w:rFonts w:cs="Arial"/>
-          <w:color w:val="000000"/>
-        </w:rPr>
-        <w:t>surge</w:t>
-      </w:r>
-      <w:r>
-        <w:rPr>
-          <w:rFonts w:cs="Arial"/>
-          <w:color w:val="000000"/>
-        </w:rPr>
-        <w:t xml:space="preserve"> a proposta </w:t>
-      </w:r>
-      <w:r>
-        <w:rPr>
-          <w:rFonts w:cs="Arial"/>
-          <w:color w:val="000000"/>
-        </w:rPr>
-        <w:t>de desenvolvimento para Loja mperador</w:t>
-      </w:r>
-      <w:r>
-        <w:rPr>
-          <w:rFonts w:cs="Arial"/>
-          <w:color w:val="000000"/>
-        </w:rPr>
-        <w:t>, onde todo o processo hoje é feito manualmente, com poucos recursos tecnológicos.</w:t>
+        <w:t>Nesse contexto, surge a proposta de desenvolvimento para Loja mperador, onde todo o processo hoje é feito manualmente, com poucos recursos tecnológicos.</w:t>
       </w:r>
     </w:p>
     <w:p>
@@ -8965,7 +8901,7 @@
     </w:p>
     <w:p>
       <w:pPr>
-        <w:pStyle w:val="Heading2"/>
+        <w:pStyle w:val="Ttulo2"/>
       </w:pPr>
       <w:bookmarkStart w:id="5" w:name="_Toc25158141"/>
       <w:r>
@@ -8993,7 +8929,7 @@
     </w:p>
     <w:p>
       <w:pPr>
-        <w:pStyle w:val="Heading2"/>
+        <w:pStyle w:val="Ttulo2"/>
       </w:pPr>
       <w:bookmarkStart w:id="6" w:name="_Toc25158142"/>
       <w:r>
@@ -9127,7 +9063,7 @@
     </w:p>
     <w:p>
       <w:pPr>
-        <w:pStyle w:val="Heading2"/>
+        <w:pStyle w:val="Ttulo2"/>
       </w:pPr>
       <w:bookmarkStart w:id="7" w:name="_Toc25158143"/>
       <w:r>
@@ -9207,14 +9143,6 @@
           <w:color w:val="000000"/>
           <w:szCs w:val="24"/>
         </w:rPr>
-        <w:t xml:space="preserve"> </w:t>
-      </w:r>
-      <w:r>
-        <w:rPr>
-          <w:rFonts w:eastAsia="Arial" w:cs="Arial"/>
-          <w:color w:val="000000"/>
-          <w:szCs w:val="24"/>
-        </w:rPr>
         <w:t>praticas</w:t>
       </w:r>
       <w:r>
@@ -9385,7 +9313,7 @@
     </w:p>
     <w:p>
       <w:pPr>
-        <w:pStyle w:val="Heading1"/>
+        <w:pStyle w:val="Ttulo1"/>
       </w:pPr>
       <w:bookmarkStart w:id="8" w:name="_Toc25158144"/>
       <w:r>
@@ -9438,7 +9366,7 @@
     </w:p>
     <w:p>
       <w:pPr>
-        <w:pStyle w:val="Heading2"/>
+        <w:pStyle w:val="Ttulo2"/>
       </w:pPr>
       <w:bookmarkStart w:id="9" w:name="_Toc25158145"/>
       <w:r>
@@ -9448,7 +9376,7 @@
     </w:p>
     <w:p>
       <w:pPr>
-        <w:pStyle w:val="Heading2"/>
+        <w:pStyle w:val="Ttulo2"/>
       </w:pPr>
       <w:r>
         <w:tab/>
@@ -9639,7 +9567,7 @@
     </w:p>
     <w:p>
       <w:pPr>
-        <w:pStyle w:val="Heading2"/>
+        <w:pStyle w:val="Ttulo2"/>
       </w:pPr>
       <w:bookmarkStart w:id="10" w:name="_Toc25158146"/>
       <w:r>
@@ -9674,13 +9602,10 @@
     </w:p>
     <w:p>
       <w:pPr>
-        <w:pStyle w:val="Heading2"/>
-      </w:pPr>
-      <w:r>
-        <w:t xml:space="preserve">2.2 </w:t>
-      </w:r>
-      <w:r>
-        <w:t>Orientação a objetos</w:t>
+        <w:pStyle w:val="Ttulo2"/>
+      </w:pPr>
+      <w:r>
+        <w:t>2.2 Orientação a objetos</w:t>
       </w:r>
     </w:p>
     <w:p/>
@@ -9738,16 +9663,10 @@
     </w:p>
     <w:p>
       <w:pPr>
-        <w:pStyle w:val="Heading2"/>
-      </w:pPr>
-      <w:r>
-        <w:t>2.</w:t>
-      </w:r>
-      <w:r>
-        <w:t>2.1</w:t>
-      </w:r>
-      <w:r>
-        <w:t xml:space="preserve"> Análise de Sistemas Orientada a Objeto</w:t>
+        <w:pStyle w:val="Ttulo2"/>
+      </w:pPr>
+      <w:r>
+        <w:t>2.2.1 Análise de Sistemas Orientada a Objeto</w:t>
       </w:r>
     </w:p>
     <w:p/>
@@ -9769,7 +9688,7 @@
     </w:p>
     <w:p>
       <w:pPr>
-        <w:pStyle w:val="NoSpacing"/>
+        <w:pStyle w:val="SemEspaamento"/>
       </w:pPr>
       <w:r>
         <w:t>O conceito de orientação a objetos surgiu com o intuito de minimizar os problemas encontrados até então na criação de softwares complexos, projetados por meio de decomposição funcional e sub-rotinas.</w:t>
@@ -9777,7 +9696,7 @@
     </w:p>
     <w:p>
       <w:pPr>
-        <w:pStyle w:val="NoSpacing"/>
+        <w:pStyle w:val="SemEspaamento"/>
       </w:pPr>
       <w:r>
         <w:t>Para</w:t>
@@ -9789,7 +9708,10 @@
         <w:t>Rumbaugh</w:t>
       </w:r>
       <w:r>
-        <w:t xml:space="preserve">, a </w:t>
+        <w:t>,</w:t>
+      </w:r>
+      <w:r>
+        <w:t xml:space="preserve"> </w:t>
       </w:r>
       <w:r>
         <w:t>Orientação</w:t>
@@ -9932,7 +9854,7 @@
     </w:p>
     <w:p>
       <w:pPr>
-        <w:pStyle w:val="Heading2"/>
+        <w:pStyle w:val="Ttulo2"/>
       </w:pPr>
       <w:bookmarkStart w:id="11" w:name="_Toc25158147"/>
       <w:r>
@@ -9975,7 +9897,7 @@
     </w:p>
     <w:p>
       <w:pPr>
-        <w:pStyle w:val="Heading2"/>
+        <w:pStyle w:val="Ttulo2"/>
       </w:pPr>
       <w:r>
         <w:t>2.3 CONCEITOS DA ORIENTAÇÃO A OBJETOS</w:t>
@@ -10008,19 +9930,10 @@
     </w:p>
     <w:p>
       <w:pPr>
-        <w:pStyle w:val="Heading2"/>
-      </w:pPr>
-      <w:r>
-        <w:t>2.</w:t>
-      </w:r>
-      <w:r>
-        <w:t>3</w:t>
-      </w:r>
-      <w:r>
-        <w:t>.</w:t>
-      </w:r>
-      <w:r>
-        <w:t>1</w:t>
+        <w:pStyle w:val="Ttulo2"/>
+      </w:pPr>
+      <w:r>
+        <w:t>2.3.1</w:t>
       </w:r>
       <w:r>
         <w:t xml:space="preserve"> </w:t>
@@ -10039,13 +9952,13 @@
     <w:p/>
     <w:p>
       <w:pPr>
-        <w:pStyle w:val="Heading2"/>
-      </w:pPr>
-      <w:r>
-        <w:t>2.3.</w:t>
-      </w:r>
-      <w:r>
-        <w:t>2</w:t>
+        <w:pStyle w:val="Ttulo2"/>
+        <w:pBdr>
+          <w:top w:val="nil"/>
+        </w:pBdr>
+      </w:pPr>
+      <w:r>
+        <w:t>2.3.2</w:t>
       </w:r>
       <w:r>
         <w:t xml:space="preserve"> </w:t>
@@ -10064,13 +9977,10 @@
     <w:p/>
     <w:p>
       <w:pPr>
-        <w:pStyle w:val="Heading2"/>
-      </w:pPr>
-      <w:r>
-        <w:t>2.3.</w:t>
-      </w:r>
-      <w:r>
-        <w:t>3</w:t>
+        <w:pStyle w:val="Ttulo2"/>
+      </w:pPr>
+      <w:r>
+        <w:t>2.3.3</w:t>
       </w:r>
       <w:r>
         <w:t xml:space="preserve"> </w:t>
@@ -10089,13 +9999,10 @@
     <w:p/>
     <w:p>
       <w:pPr>
-        <w:pStyle w:val="Heading2"/>
-      </w:pPr>
-      <w:r>
-        <w:t>2.3.</w:t>
-      </w:r>
-      <w:r>
-        <w:t>4</w:t>
+        <w:pStyle w:val="Ttulo2"/>
+      </w:pPr>
+      <w:r>
+        <w:t>2.3.4</w:t>
       </w:r>
       <w:r>
         <w:t xml:space="preserve"> </w:t>
@@ -10114,13 +10021,10 @@
     <w:p/>
     <w:p>
       <w:pPr>
-        <w:pStyle w:val="Heading2"/>
-      </w:pPr>
-      <w:r>
-        <w:t xml:space="preserve">2.3.4 </w:t>
-      </w:r>
-      <w:r>
-        <w:t>Encapsulamento</w:t>
+        <w:pStyle w:val="Ttulo2"/>
+      </w:pPr>
+      <w:r>
+        <w:t>2.3.4 Encapsulamento</w:t>
       </w:r>
     </w:p>
     <w:p/>
@@ -10133,13 +10037,10 @@
     <w:p/>
     <w:p>
       <w:pPr>
-        <w:pStyle w:val="Heading2"/>
-      </w:pPr>
-      <w:r>
-        <w:t xml:space="preserve">2.3.4 </w:t>
-      </w:r>
-      <w:r>
-        <w:t>Persistência</w:t>
+        <w:pStyle w:val="Ttulo2"/>
+      </w:pPr>
+      <w:r>
+        <w:t>2.3.4 Persistência</w:t>
       </w:r>
     </w:p>
     <w:p/>
@@ -10155,7 +10056,7 @@
     <w:p/>
     <w:p>
       <w:pPr>
-        <w:pStyle w:val="Heading2"/>
+        <w:pStyle w:val="Ttulo2"/>
       </w:pPr>
       <w:bookmarkStart w:id="12" w:name="_Toc25158148"/>
       <w:r>
@@ -10247,7 +10148,7 @@
     </w:p>
     <w:p>
       <w:pPr>
-        <w:pStyle w:val="Heading2"/>
+        <w:pStyle w:val="Ttulo2"/>
       </w:pPr>
       <w:bookmarkStart w:id="13" w:name="_Toc25158149"/>
       <w:r>
@@ -10268,13 +10169,7 @@
         <w:t xml:space="preserve"> e de desempenho explicitamente </w:t>
       </w:r>
       <w:r>
-        <w:t>declarados, a padrões de desenvolvimento claramente documentados e a características implícitas que são esperadas de todo o software profissionalmente desenvolvido.”</w:t>
-      </w:r>
-      <w:r>
-        <w:t xml:space="preserve"> </w:t>
-      </w:r>
-      <w:r>
-        <w:t>(PRESMANN, 2007)</w:t>
+        <w:t>declarados, a padrões de desenvolvimento claramente documentados e a características implícitas que são esperadas de todo o software profissionalmente desenvolvido.”(PRESMANN, 2007)</w:t>
       </w:r>
       <w:r>
         <w:t>.</w:t>
@@ -10322,7 +10217,7 @@
     <w:p/>
     <w:p>
       <w:pPr>
-        <w:pStyle w:val="Heading1"/>
+        <w:pStyle w:val="Ttulo1"/>
       </w:pPr>
       <w:bookmarkStart w:id="14" w:name="_Toc25158150"/>
       <w:r>
@@ -10337,7 +10232,7 @@
     <w:p/>
     <w:p>
       <w:pPr>
-        <w:pStyle w:val="Heading2"/>
+        <w:pStyle w:val="Ttulo2"/>
       </w:pPr>
       <w:bookmarkStart w:id="15" w:name="_Toc25158151"/>
       <w:r>
@@ -10358,13 +10253,7 @@
         <w:t xml:space="preserve"> segundo José Carlos Macoratti, u</w:t>
       </w:r>
       <w:r>
-        <w:t>m</w:t>
-      </w:r>
-      <w:r>
-        <w:t xml:space="preserve"> </w:t>
-      </w:r>
-      <w:r>
-        <w:t xml:space="preserve">código bem arrumado e organizado se torna mais legível e mostra o nível de cuidado e atenção que o desenvolvedor tem com o </w:t>
+        <w:t xml:space="preserve">mcódigo bem arrumado e organizado se torna mais legível e mostra o nível de cuidado e atenção que o desenvolvedor tem com o </w:t>
       </w:r>
       <w:r>
         <w:t>seu projeto, o</w:t>
@@ -10484,7 +10373,7 @@
     </w:p>
     <w:p>
       <w:pPr>
-        <w:pStyle w:val="Heading2"/>
+        <w:pStyle w:val="Ttulo2"/>
       </w:pPr>
       <w:bookmarkStart w:id="16" w:name="_Toc25158152"/>
       <w:r>
@@ -10508,26 +10397,11 @@
       <w:r>
         <w:t>técnicas demais para o usuário (ELMASRI, NAVATHE, 2011).</w:t>
       </w:r>
-      <w:r>
-        <w:t xml:space="preserve"> </w:t>
-      </w:r>
     </w:p>
     <w:p>
       <w:r>
         <w:tab/>
-        <w:t>A Structured Query Language (SQL) ou Linguagem de Consulta Estruturada</w:t>
-      </w:r>
-      <w:r>
-        <w:t xml:space="preserve"> </w:t>
-      </w:r>
-      <w:r>
-        <w:t>foi criada pela IBM Research, no início da década de 1970, para o protótipo de um</w:t>
-      </w:r>
-      <w:r>
-        <w:t xml:space="preserve"> </w:t>
-      </w:r>
-      <w:r>
-        <w:t>sistema de banco de dados chamado System R (DATE, 2004).</w:t>
+        <w:t>A Structured Query Language (SQL) ou Linguagem de Consulta Estruturadafoi criada pela IBM Research, no início da década de 1970, para o protótipo de umsistema de banco de dados chamado System R (DATE, 2004).</w:t>
       </w:r>
     </w:p>
     <w:p/>
@@ -10538,7 +10412,7 @@
     </w:p>
     <w:p>
       <w:pPr>
-        <w:pStyle w:val="Heading2"/>
+        <w:pStyle w:val="Ttulo2"/>
       </w:pPr>
       <w:bookmarkStart w:id="17" w:name="_Toc25158153"/>
       <w:r>
@@ -10577,7 +10451,7 @@
     <w:p/>
     <w:p>
       <w:pPr>
-        <w:pStyle w:val="Heading2"/>
+        <w:pStyle w:val="Ttulo2"/>
       </w:pPr>
       <w:bookmarkStart w:id="18" w:name="_Toc25158154"/>
       <w:r>
@@ -10609,7 +10483,7 @@
     </w:p>
     <w:p>
       <w:pPr>
-        <w:pStyle w:val="Heading2"/>
+        <w:pStyle w:val="Ttulo2"/>
       </w:pPr>
       <w:bookmarkStart w:id="19" w:name="_Toc25158155"/>
       <w:r>
@@ -10647,7 +10521,7 @@
     <w:p/>
     <w:p>
       <w:pPr>
-        <w:pStyle w:val="Heading2"/>
+        <w:pStyle w:val="Ttulo2"/>
       </w:pPr>
       <w:bookmarkStart w:id="20" w:name="_Toc25158156"/>
       <w:r>
@@ -10706,7 +10580,7 @@
     <w:p/>
     <w:p>
       <w:pPr>
-        <w:pStyle w:val="Heading2"/>
+        <w:pStyle w:val="Ttulo2"/>
       </w:pPr>
       <w:bookmarkStart w:id="21" w:name="_Toc25158157"/>
       <w:r>
@@ -10734,7 +10608,7 @@
     <w:p/>
     <w:p>
       <w:pPr>
-        <w:pStyle w:val="Heading2"/>
+        <w:pStyle w:val="Ttulo2"/>
       </w:pPr>
       <w:bookmarkStart w:id="22" w:name="_Toc25158158"/>
       <w:r>
@@ -10775,7 +10649,7 @@
     <w:p/>
     <w:p>
       <w:pPr>
-        <w:pStyle w:val="Heading2"/>
+        <w:pStyle w:val="Ttulo2"/>
       </w:pPr>
       <w:bookmarkStart w:id="23" w:name="_Toc25158159"/>
       <w:r>
@@ -10803,7 +10677,7 @@
     <w:p/>
     <w:p>
       <w:pPr>
-        <w:pStyle w:val="Heading2"/>
+        <w:pStyle w:val="Ttulo2"/>
       </w:pPr>
       <w:bookmarkStart w:id="24" w:name="_Toc25158160"/>
       <w:r>
@@ -10831,7 +10705,7 @@
     <w:p/>
     <w:p>
       <w:pPr>
-        <w:pStyle w:val="Heading2"/>
+        <w:pStyle w:val="Ttulo2"/>
       </w:pPr>
       <w:bookmarkStart w:id="25" w:name="_Toc25158161"/>
       <w:r>
@@ -10859,7 +10733,7 @@
     <w:p/>
     <w:p>
       <w:pPr>
-        <w:pStyle w:val="Heading2"/>
+        <w:pStyle w:val="Ttulo2"/>
         <w:rPr>
           <w:u w:val="single"/>
         </w:rPr>
@@ -10882,7 +10756,7 @@
     </w:p>
     <w:p>
       <w:pPr>
-        <w:pStyle w:val="Heading1"/>
+        <w:pStyle w:val="Ttulo1"/>
       </w:pPr>
       <w:bookmarkStart w:id="27" w:name="_Toc25158163"/>
       <w:r>
@@ -10897,7 +10771,7 @@
     <w:p/>
     <w:p>
       <w:pPr>
-        <w:pStyle w:val="Heading2"/>
+        <w:pStyle w:val="Ttulo2"/>
       </w:pPr>
       <w:bookmarkStart w:id="28" w:name="_Toc25158164"/>
       <w:r>
@@ -10942,9 +10816,6 @@
         <w:t xml:space="preserve"> são</w:t>
       </w:r>
       <w:r>
-        <w:t xml:space="preserve"> </w:t>
-      </w:r>
-      <w:r>
         <w:t>enviada</w:t>
       </w:r>
       <w:r>
@@ -10960,9 +10831,6 @@
         <w:t>e ela se comunica com o</w:t>
       </w:r>
       <w:r>
-        <w:t xml:space="preserve"> </w:t>
-      </w:r>
-      <w:r>
         <w:t xml:space="preserve">banco de dados, fazendo assim as validações necessárias, para retornar para a </w:t>
       </w:r>
       <w:r>
@@ -10978,7 +10846,7 @@
     <w:p/>
     <w:p>
       <w:pPr>
-        <w:pStyle w:val="Heading2"/>
+        <w:pStyle w:val="Ttulo2"/>
       </w:pPr>
       <w:bookmarkStart w:id="29" w:name="_Toc25158165"/>
       <w:r>
@@ -10992,7 +10860,7 @@
     <w:p/>
     <w:p>
       <w:pPr>
-        <w:pStyle w:val="ListParagraph"/>
+        <w:pStyle w:val="PargrafodaLista"/>
         <w:numPr>
           <w:ilvl w:val="0"/>
           <w:numId w:val="4"/>
@@ -11010,7 +10878,7 @@
     </w:p>
     <w:p>
       <w:pPr>
-        <w:pStyle w:val="ListParagraph"/>
+        <w:pStyle w:val="PargrafodaLista"/>
         <w:numPr>
           <w:ilvl w:val="0"/>
           <w:numId w:val="4"/>
@@ -11028,7 +10896,7 @@
     </w:p>
     <w:p>
       <w:pPr>
-        <w:pStyle w:val="ListParagraph"/>
+        <w:pStyle w:val="PargrafodaLista"/>
         <w:numPr>
           <w:ilvl w:val="0"/>
           <w:numId w:val="4"/>
@@ -11052,7 +10920,7 @@
     </w:p>
     <w:p>
       <w:pPr>
-        <w:pStyle w:val="ListParagraph"/>
+        <w:pStyle w:val="PargrafodaLista"/>
         <w:numPr>
           <w:ilvl w:val="0"/>
           <w:numId w:val="4"/>
@@ -11070,7 +10938,7 @@
     </w:p>
     <w:p>
       <w:pPr>
-        <w:pStyle w:val="ListParagraph"/>
+        <w:pStyle w:val="PargrafodaLista"/>
         <w:numPr>
           <w:ilvl w:val="0"/>
           <w:numId w:val="4"/>
@@ -11088,7 +10956,7 @@
     </w:p>
     <w:p>
       <w:pPr>
-        <w:pStyle w:val="ListParagraph"/>
+        <w:pStyle w:val="PargrafodaLista"/>
         <w:numPr>
           <w:ilvl w:val="0"/>
           <w:numId w:val="4"/>
@@ -11107,7 +10975,7 @@
     <w:p/>
     <w:p>
       <w:pPr>
-        <w:pStyle w:val="Heading2"/>
+        <w:pStyle w:val="Ttulo2"/>
       </w:pPr>
       <w:bookmarkStart w:id="30" w:name="_Toc25158166"/>
       <w:r>
@@ -11135,7 +11003,7 @@
     <w:p/>
     <w:p>
       <w:pPr>
-        <w:pStyle w:val="Heading2"/>
+        <w:pStyle w:val="Ttulo2"/>
       </w:pPr>
       <w:bookmarkStart w:id="31" w:name="_Toc25158167"/>
       <w:r>
@@ -11169,7 +11037,7 @@
     <w:p/>
     <w:p>
       <w:pPr>
-        <w:pStyle w:val="Heading2"/>
+        <w:pStyle w:val="Ttulo2"/>
       </w:pPr>
       <w:bookmarkStart w:id="32" w:name="_Toc25158168"/>
       <w:r>
@@ -11211,13 +11079,13 @@
           <w:insideH w:val="single" w:sz="4" w:space="0" w:color="auto"/>
           <w:insideV w:val="single" w:sz="4" w:space="0" w:color="auto"/>
         </w:tblBorders>
-        <w:tblLook w:val="04A0" w:firstRow="1" w:lastRow="0" w:firstColumn="1" w:lastColumn="0" w:noHBand="0" w:noVBand="1"/>
+        <w:tblLook w:val="04A0"/>
       </w:tblPr>
       <w:tblGrid>
-        <w:gridCol w:w="1070"/>
-        <w:gridCol w:w="2458"/>
-        <w:gridCol w:w="3418"/>
-        <w:gridCol w:w="2268"/>
+        <w:gridCol w:w="1063"/>
+        <w:gridCol w:w="2421"/>
+        <w:gridCol w:w="3326"/>
+        <w:gridCol w:w="2404"/>
       </w:tblGrid>
       <w:tr>
         <w:tc>
@@ -13011,13 +12879,7 @@
               <w:t>Atualiza</w:t>
             </w:r>
             <w:r>
-              <w:t>ção</w:t>
-            </w:r>
-            <w:r>
-              <w:t xml:space="preserve"> </w:t>
-            </w:r>
-            <w:r>
-              <w:t xml:space="preserve">de </w:t>
+              <w:t xml:space="preserve">çãode </w:t>
             </w:r>
             <w:r>
               <w:t>Produto</w:t>
@@ -13183,13 +13045,7 @@
               <w:jc w:val="center"/>
             </w:pPr>
             <w:r>
-              <w:t>Cadastrar</w:t>
-            </w:r>
-            <w:r>
-              <w:t xml:space="preserve"> </w:t>
-            </w:r>
-            <w:r>
-              <w:t>Fabricante</w:t>
+              <w:t>CadastrarFabricante</w:t>
             </w:r>
           </w:p>
         </w:tc>
@@ -13289,13 +13145,7 @@
               <w:jc w:val="center"/>
             </w:pPr>
             <w:r>
-              <w:t>Consulta</w:t>
-            </w:r>
-            <w:r>
-              <w:t xml:space="preserve"> </w:t>
-            </w:r>
-            <w:r>
-              <w:t xml:space="preserve">de </w:t>
+              <w:t xml:space="preserve">Consultade </w:t>
             </w:r>
             <w:r>
               <w:t>Fabricante Por ID</w:t>
@@ -13455,13 +13305,7 @@
               <w:jc w:val="center"/>
             </w:pPr>
             <w:r>
-              <w:t>Excluir</w:t>
-            </w:r>
-            <w:r>
-              <w:t xml:space="preserve"> </w:t>
-            </w:r>
-            <w:r>
-              <w:t>Fabricante</w:t>
+              <w:t>ExcluirFabricante</w:t>
             </w:r>
           </w:p>
         </w:tc>
@@ -13747,7 +13591,7 @@
     </w:p>
     <w:p>
       <w:pPr>
-        <w:pStyle w:val="Heading2"/>
+        <w:pStyle w:val="Ttulo2"/>
       </w:pPr>
       <w:bookmarkStart w:id="33" w:name="_Toc25158169"/>
       <w:r>
@@ -13792,7 +13636,7 @@
           <w:insideH w:val="single" w:sz="4" w:space="0" w:color="auto"/>
           <w:insideV w:val="single" w:sz="4" w:space="0" w:color="auto"/>
         </w:tblBorders>
-        <w:tblLook w:val="04A0" w:firstRow="1" w:lastRow="0" w:firstColumn="1" w:lastColumn="0" w:noHBand="0" w:noVBand="1"/>
+        <w:tblLook w:val="04A0"/>
       </w:tblPr>
       <w:tblGrid>
         <w:gridCol w:w="1244"/>
@@ -14177,12 +14021,12 @@
     <w:p/>
     <w:p>
       <w:pPr>
-        <w:pStyle w:val="Heading2"/>
-      </w:pPr>
-    </w:p>
-    <w:p>
-      <w:pPr>
-        <w:pStyle w:val="Heading2"/>
+        <w:pStyle w:val="Ttulo2"/>
+      </w:pPr>
+    </w:p>
+    <w:p>
+      <w:pPr>
+        <w:pStyle w:val="Ttulo2"/>
       </w:pPr>
       <w:bookmarkStart w:id="34" w:name="_Toc25158170"/>
       <w:r>
@@ -14290,7 +14134,7 @@
     <w:p/>
     <w:p>
       <w:pPr>
-        <w:pStyle w:val="Heading2"/>
+        <w:pStyle w:val="Ttulo2"/>
       </w:pPr>
       <w:bookmarkStart w:id="35" w:name="_Toc25158171"/>
       <w:r>
@@ -14390,7 +14234,7 @@
     </w:p>
     <w:p>
       <w:pPr>
-        <w:pStyle w:val="Heading2"/>
+        <w:pStyle w:val="Ttulo2"/>
       </w:pPr>
       <w:bookmarkStart w:id="36" w:name="_Toc25158172"/>
       <w:r>
@@ -14414,7 +14258,7 @@
     </w:p>
     <w:p>
       <w:pPr>
-        <w:pStyle w:val="Heading2"/>
+        <w:pStyle w:val="Ttulo2"/>
       </w:pPr>
       <w:bookmarkStart w:id="37" w:name="_Toc25158173"/>
       <w:r>
@@ -15036,7 +14880,7 @@
     </w:p>
     <w:p>
       <w:pPr>
-        <w:pStyle w:val="Heading2"/>
+        <w:pStyle w:val="Ttulo2"/>
       </w:pPr>
       <w:bookmarkStart w:id="38" w:name="_Toc25158174"/>
       <w:r>
@@ -15126,7 +14970,7 @@
     </w:p>
     <w:p>
       <w:pPr>
-        <w:pStyle w:val="Heading2"/>
+        <w:pStyle w:val="Ttulo2"/>
       </w:pPr>
       <w:bookmarkStart w:id="39" w:name="_Toc25158175"/>
       <w:r>
@@ -15146,13 +14990,7 @@
         <w:t>A figura 4.</w:t>
       </w:r>
       <w:r>
-        <w:t>13</w:t>
-      </w:r>
-      <w:r>
-        <w:t xml:space="preserve"> </w:t>
-      </w:r>
-      <w:r>
-        <w:t>exibe o Diagrama de Sequencia de Manter Usuários</w:t>
+        <w:t>13exibe o Diagrama de Sequencia de Manter Usuários</w:t>
       </w:r>
       <w:r>
         <w:t>.</w:t>
@@ -15221,13 +15059,7 @@
         <w:t>Figura 4.</w:t>
       </w:r>
       <w:r>
-        <w:t>14</w:t>
-      </w:r>
-      <w:r>
-        <w:t xml:space="preserve"> </w:t>
-      </w:r>
-      <w:r>
-        <w:t>– Diagrama de Sequencia de Manter Unidades</w:t>
+        <w:t>14– Diagrama de Sequencia de Manter Unidades</w:t>
       </w:r>
     </w:p>
     <w:p>
@@ -15256,29 +15088,23 @@
         <w:t>A figura 4.</w:t>
       </w:r>
       <w:r>
+        <w:t>15exibe o Diagrama de Sequencia de Manter Produtos</w:t>
+      </w:r>
+      <w:r>
+        <w:t>.</w:t>
+      </w:r>
+    </w:p>
+    <w:p>
+      <w:pPr>
+        <w:pStyle w:val="figura"/>
+      </w:pPr>
+      <w:r>
+        <w:t>Figura 4.</w:t>
+      </w:r>
+      <w:r>
         <w:t>15</w:t>
       </w:r>
       <w:r>
-        <w:t xml:space="preserve"> </w:t>
-      </w:r>
-      <w:r>
-        <w:t>exibe o Diagrama de Sequencia de Manter Produtos</w:t>
-      </w:r>
-      <w:r>
-        <w:t>.</w:t>
-      </w:r>
-    </w:p>
-    <w:p>
-      <w:pPr>
-        <w:pStyle w:val="figura"/>
-      </w:pPr>
-      <w:r>
-        <w:t>Figura 4.</w:t>
-      </w:r>
-      <w:r>
-        <w:t>15</w:t>
-      </w:r>
-      <w:r>
         <w:t xml:space="preserve"> – Diagrama de Sequencia d</w:t>
       </w:r>
       <w:r>
@@ -15314,13 +15140,7 @@
         <w:t>1</w:t>
       </w:r>
       <w:r>
-        <w:t>6</w:t>
-      </w:r>
-      <w:r>
-        <w:t xml:space="preserve"> </w:t>
-      </w:r>
-      <w:r>
-        <w:t>exibe o Diagrama de Sequencia de Manter Pessoa</w:t>
+        <w:t>6exibe o Diagrama de Sequencia de Manter Pessoa</w:t>
       </w:r>
       <w:r>
         <w:t>.</w:t>
@@ -15618,7 +15438,7 @@
     </w:p>
     <w:p>
       <w:pPr>
-        <w:pStyle w:val="Heading2"/>
+        <w:pStyle w:val="Ttulo2"/>
       </w:pPr>
       <w:bookmarkStart w:id="40" w:name="_Toc25158176"/>
       <w:r>
@@ -15703,7 +15523,7 @@
     <w:p/>
     <w:p>
       <w:pPr>
-        <w:pStyle w:val="Heading2"/>
+        <w:pStyle w:val="Ttulo2"/>
       </w:pPr>
       <w:bookmarkStart w:id="41" w:name="_Toc25158177"/>
       <w:r>
@@ -16202,7 +16022,7 @@
     <w:p/>
     <w:p>
       <w:pPr>
-        <w:pStyle w:val="Heading2"/>
+        <w:pStyle w:val="Ttulo2"/>
       </w:pPr>
       <w:bookmarkStart w:id="42" w:name="_Toc25158178"/>
       <w:r>
@@ -16392,13 +16212,7 @@
         <w:t>4.</w:t>
       </w:r>
       <w:r>
-        <w:t>37</w:t>
-      </w:r>
-      <w:r>
-        <w:t xml:space="preserve"> </w:t>
-      </w:r>
-      <w:r>
-        <w:t>– Diagrama de Casos de Uso de Manter Pessoa</w:t>
+        <w:t>37– Diagrama de Casos de Uso de Manter Pessoa</w:t>
       </w:r>
     </w:p>
     <w:p>
@@ -16653,14 +16467,11 @@
     <w:p/>
     <w:p>
       <w:pPr>
-        <w:pStyle w:val="Heading2"/>
+        <w:pStyle w:val="Ttulo2"/>
       </w:pPr>
       <w:bookmarkStart w:id="43" w:name="_Toc25158179"/>
       <w:r>
         <w:t>4.8</w:t>
-      </w:r>
-      <w:r>
-        <w:t xml:space="preserve"> </w:t>
       </w:r>
       <w:r>
         <w:t>Modelo Conceitual do Banco de dados</w:t>
@@ -16815,7 +16626,7 @@
     <w:p/>
     <w:p>
       <w:pPr>
-        <w:pStyle w:val="Heading2"/>
+        <w:pStyle w:val="Ttulo2"/>
       </w:pPr>
       <w:bookmarkStart w:id="44" w:name="_Toc25158180"/>
       <w:r>
@@ -16898,7 +16709,7 @@
     <w:p/>
     <w:p>
       <w:pPr>
-        <w:pStyle w:val="Heading2"/>
+        <w:pStyle w:val="Ttulo2"/>
       </w:pPr>
       <w:bookmarkStart w:id="45" w:name="_Toc25158181"/>
       <w:r>
@@ -16913,7 +16724,7 @@
     <w:p/>
     <w:p>
       <w:pPr>
-        <w:pStyle w:val="Heading2"/>
+        <w:pStyle w:val="Ttulo2"/>
       </w:pPr>
       <w:bookmarkStart w:id="46" w:name="_Toc25158182"/>
       <w:r>
@@ -16927,7 +16738,7 @@
     <w:p/>
     <w:p>
       <w:pPr>
-        <w:pStyle w:val="Heading1"/>
+        <w:pStyle w:val="Ttulo1"/>
       </w:pPr>
       <w:bookmarkStart w:id="47" w:name="_Toc25158183"/>
       <w:r>
@@ -16942,7 +16753,7 @@
     <w:p/>
     <w:p>
       <w:pPr>
-        <w:pStyle w:val="Heading2"/>
+        <w:pStyle w:val="Ttulo2"/>
       </w:pPr>
       <w:bookmarkStart w:id="48" w:name="_Toc25158184"/>
       <w:r>
@@ -17495,7 +17306,7 @@
     <w:p/>
     <w:p>
       <w:pPr>
-        <w:pStyle w:val="Heading2"/>
+        <w:pStyle w:val="Ttulo2"/>
       </w:pPr>
       <w:bookmarkStart w:id="49" w:name="_Toc25158185"/>
       <w:r>
@@ -17508,7 +17319,7 @@
     </w:p>
     <w:p>
       <w:pPr>
-        <w:pStyle w:val="Heading1"/>
+        <w:pStyle w:val="Ttulo1"/>
       </w:pPr>
       <w:bookmarkStart w:id="50" w:name="_Toc25158186"/>
       <w:r>
@@ -17589,7 +17400,7 @@
     <w:p/>
     <w:p>
       <w:pPr>
-        <w:pStyle w:val="Heading1"/>
+        <w:pStyle w:val="Ttulo1"/>
       </w:pPr>
       <w:bookmarkStart w:id="51" w:name="_Toc25158187"/>
       <w:r>
@@ -17653,7 +17464,7 @@
           <w:rFonts w:eastAsia="Arial" w:cs="Arial"/>
           <w:szCs w:val="24"/>
         </w:rPr>
-        <w:t xml:space="preserve">,2017. Disponível em: &lt; </w:t>
+        <w:t>,2017. Disponível em: &lt;</w:t>
       </w:r>
       <w:r>
         <w:rPr>
@@ -17809,14 +17620,6 @@
           <w:color w:val="000000"/>
           <w:szCs w:val="24"/>
         </w:rPr>
-        <w:t xml:space="preserve"> </w:t>
-      </w:r>
-      <w:r>
-        <w:rPr>
-          <w:rFonts w:eastAsia="Arial" w:cs="Arial"/>
-          <w:color w:val="000000"/>
-          <w:szCs w:val="24"/>
-        </w:rPr>
         <w:pgNum/>
       </w:r>
       <w:r>
@@ -18059,7 +17862,7 @@
         <w:t>. Disponível em</w:t>
       </w:r>
       <w:r>
-        <w:t xml:space="preserve">:&lt; </w:t>
+        <w:t>:&lt;</w:t>
       </w:r>
       <w:r>
         <w:pgNum/>
@@ -18074,7 +17877,7 @@
         <w:t>n_mvc.htm</w:t>
       </w:r>
       <w:r>
-        <w:t xml:space="preserve"> &gt;. Acesso em 16 de Outubro de 2019.</w:t>
+        <w:t>&gt;. Acesso em 16 de Outubro de 2019.</w:t>
       </w:r>
     </w:p>
     <w:p>
@@ -18147,7 +17950,7 @@
         <w:t xml:space="preserve">Disponível em: </w:t>
       </w:r>
       <w:r>
-        <w:t xml:space="preserve">&lt; </w:t>
+        <w:t>&lt;</w:t>
       </w:r>
       <w:r>
         <w:pgNum/>
@@ -18159,7 +17962,7 @@
         <w:t>://www.macoratti.net/18/11/vs17_dica1.htm</w:t>
       </w:r>
       <w:r>
-        <w:t xml:space="preserve"> &gt;. Acesso em 16 de Outubro de 2019.</w:t>
+        <w:t>&gt;. Acesso em 16 de Outubro de 2019.</w:t>
       </w:r>
     </w:p>
     <w:p>
@@ -18199,13 +18002,7 @@
         <w:t>.</w:t>
       </w:r>
       <w:r>
-        <w:t xml:space="preserve"> Disponivel em:</w:t>
-      </w:r>
-      <w:r>
-        <w:t xml:space="preserve"> </w:t>
-      </w:r>
-      <w:r>
-        <w:t xml:space="preserve">&lt; </w:t>
+        <w:t xml:space="preserve"> Disponivel em:&lt;</w:t>
       </w:r>
       <w:r>
         <w:pgNum/>
@@ -18217,7 +18014,7 @@
         <w:t>://www.macoratti.net/net_psgt.htm</w:t>
       </w:r>
       <w:r>
-        <w:t xml:space="preserve"> &gt;. Acesso em 16 de Outubro de 2019.</w:t>
+        <w:t>&gt;. Acesso em 16 de Outubro de 2019.</w:t>
       </w:r>
     </w:p>
     <w:p>
@@ -18247,7 +18044,7 @@
       </w:r>
       <w:r>
         <w:rPr>
-          <w:rStyle w:val="Strong"/>
+          <w:rStyle w:val="Forte"/>
           <w:rFonts w:cs="Arial"/>
           <w:szCs w:val="24"/>
           <w:shd w:val="clear" w:color="auto" w:fill="FFFFFF"/>
@@ -18256,7 +18053,7 @@
       </w:r>
       <w:r>
         <w:rPr>
-          <w:rStyle w:val="Strong"/>
+          <w:rStyle w:val="Forte"/>
           <w:rFonts w:cs="Arial"/>
           <w:szCs w:val="24"/>
           <w:shd w:val="clear" w:color="auto" w:fill="FFFFFF"/>
@@ -18265,7 +18062,7 @@
       </w:r>
       <w:r>
         <w:rPr>
-          <w:rStyle w:val="Strong"/>
+          <w:rStyle w:val="Forte"/>
           <w:rFonts w:cs="Arial"/>
           <w:szCs w:val="24"/>
           <w:shd w:val="clear" w:color="auto" w:fill="FFFFFF"/>
@@ -18274,7 +18071,7 @@
       </w:r>
       <w:r>
         <w:rPr>
-          <w:rStyle w:val="Strong"/>
+          <w:rStyle w:val="Forte"/>
           <w:rFonts w:cs="Arial"/>
           <w:szCs w:val="24"/>
           <w:shd w:val="clear" w:color="auto" w:fill="FFFFFF"/>
@@ -18283,13 +18080,13 @@
       </w:r>
       <w:r>
         <w:rPr>
-          <w:rStyle w:val="Strong"/>
+          <w:rStyle w:val="Forte"/>
           <w:rFonts w:cs="Arial"/>
           <w:b w:val="0"/>
           <w:szCs w:val="24"/>
           <w:shd w:val="clear" w:color="auto" w:fill="FFFFFF"/>
         </w:rPr>
-        <w:t xml:space="preserve">Disponível em: &lt; </w:t>
+        <w:t>Disponível em: &lt;</w:t>
       </w:r>
       <w:r>
         <w:pgNum/>
@@ -18301,7 +18098,7 @@
         <w:t>://www.macoratti.net/11/07/wpf_conc1.htm</w:t>
       </w:r>
       <w:r>
-        <w:t xml:space="preserve"> &gt;. Acesso em 16 de Outubro de 2019</w:t>
+        <w:t>&gt;. Acesso em 16 de Outubro de 2019</w:t>
       </w:r>
     </w:p>
     <w:p>
@@ -18362,14 +18159,6 @@
       <w:r>
         <w:rPr>
           <w:rFonts w:eastAsia="Arial" w:cs="Arial"/>
-          <w:color w:val="000000"/>
-          <w:szCs w:val="24"/>
-        </w:rPr>
-        <w:t xml:space="preserve"> </w:t>
-      </w:r>
-      <w:r>
-        <w:rPr>
-          <w:rFonts w:eastAsia="Arial" w:cs="Arial"/>
           <w:b/>
           <w:color w:val="000000"/>
           <w:szCs w:val="24"/>
@@ -18574,19 +18363,7 @@
         <w:t>2.ed.</w:t>
       </w:r>
       <w:r>
-        <w:rPr>
-          <w:b/>
-        </w:rPr>
-        <w:t xml:space="preserve"> </w:t>
-      </w:r>
-      <w:r>
         <w:t>São Paulo:</w:t>
-      </w:r>
-      <w:r>
-        <w:rPr>
-          <w:b/>
-        </w:rPr>
-        <w:t xml:space="preserve"> </w:t>
       </w:r>
       <w:r>
         <w:t>Editora Campus/Elsevier, 2006.</w:t>
@@ -18665,23 +18442,7 @@
           <w:color w:val="000000"/>
           <w:szCs w:val="24"/>
         </w:rPr>
-        <w:t>. Rio de</w:t>
-      </w:r>
-      <w:r>
-        <w:rPr>
-          <w:rFonts w:eastAsia="Arial" w:cs="Arial"/>
-          <w:color w:val="000000"/>
-          <w:szCs w:val="24"/>
-        </w:rPr>
-        <w:t xml:space="preserve"> </w:t>
-      </w:r>
-      <w:r>
-        <w:rPr>
-          <w:rFonts w:eastAsia="Arial" w:cs="Arial"/>
-          <w:color w:val="000000"/>
-          <w:szCs w:val="24"/>
-        </w:rPr>
-        <w:t>Janeiro: Elsevier, 2003.</w:t>
+        <w:t>. Rio deJaneiro: Elsevier, 2003.</w:t>
       </w:r>
     </w:p>
     <w:p>
@@ -18864,13 +18625,10 @@
           <w:between w:val="nil"/>
         </w:pBdr>
       </w:pPr>
-      <w:r>
-        <w:t xml:space="preserve"> </w:t>
-      </w:r>
-    </w:p>
-    <w:p>
-      <w:pPr>
-        <w:pStyle w:val="Heading1"/>
+    </w:p>
+    <w:p>
+      <w:pPr>
+        <w:pStyle w:val="Ttulo1"/>
       </w:pPr>
       <w:bookmarkStart w:id="53" w:name="_Toc25158188"/>
       <w:r>
@@ -18932,7 +18690,7 @@
           <w:left w:w="0" w:type="dxa"/>
           <w:right w:w="0" w:type="dxa"/>
         </w:tblCellMar>
-        <w:tblLook w:val="0000" w:firstRow="0" w:lastRow="0" w:firstColumn="0" w:lastColumn="0" w:noHBand="0" w:noVBand="0"/>
+        <w:tblLook w:val="0000"/>
       </w:tblPr>
       <w:tblGrid>
         <w:gridCol w:w="5910"/>
@@ -19596,21 +19354,12 @@
                 <w:lang w:val="en-US"/>
               </w:rPr>
             </w:pPr>
-            <w:proofErr w:type="spellStart"/>
             <w:r>
               <w:rPr>
                 <w:rFonts w:ascii="Times New Roman" w:eastAsia="Times New Roman" w:hAnsi="Times New Roman" w:cs="Times New Roman"/>
                 <w:lang w:val="en-US"/>
               </w:rPr>
-              <w:t>Analista</w:t>
-            </w:r>
-            <w:proofErr w:type="spellEnd"/>
-            <w:r>
-              <w:rPr>
-                <w:rFonts w:ascii="Times New Roman" w:eastAsia="Times New Roman" w:hAnsi="Times New Roman" w:cs="Times New Roman"/>
-                <w:lang w:val="en-US"/>
-              </w:rPr>
-              <w:t xml:space="preserve"> e Doc.</w:t>
+              <w:t>Analista e Doc.</w:t>
             </w:r>
           </w:p>
           <w:p>
@@ -20083,7 +19832,7 @@
           <w:left w:w="0" w:type="dxa"/>
           <w:right w:w="0" w:type="dxa"/>
         </w:tblCellMar>
-        <w:tblLook w:val="0000" w:firstRow="0" w:lastRow="0" w:firstColumn="0" w:lastColumn="0" w:noHBand="0" w:noVBand="0"/>
+        <w:tblLook w:val="0000"/>
       </w:tblPr>
       <w:tblGrid>
         <w:gridCol w:w="1306"/>
@@ -20463,7 +20212,7 @@
           <w:left w:w="0" w:type="dxa"/>
           <w:right w:w="0" w:type="dxa"/>
         </w:tblCellMar>
-        <w:tblLook w:val="0000" w:firstRow="0" w:lastRow="0" w:firstColumn="0" w:lastColumn="0" w:noHBand="0" w:noVBand="0"/>
+        <w:tblLook w:val="0000"/>
       </w:tblPr>
       <w:tblGrid>
         <w:gridCol w:w="9282"/>
@@ -20554,7 +20303,7 @@
           <w:left w:w="0" w:type="dxa"/>
           <w:right w:w="0" w:type="dxa"/>
         </w:tblCellMar>
-        <w:tblLook w:val="0000" w:firstRow="0" w:lastRow="0" w:firstColumn="0" w:lastColumn="0" w:noHBand="0" w:noVBand="0"/>
+        <w:tblLook w:val="0000"/>
       </w:tblPr>
       <w:tblGrid>
         <w:gridCol w:w="9282"/>
@@ -20662,7 +20411,7 @@
           <w:left w:w="0" w:type="dxa"/>
           <w:right w:w="0" w:type="dxa"/>
         </w:tblCellMar>
-        <w:tblLook w:val="0000" w:firstRow="0" w:lastRow="0" w:firstColumn="0" w:lastColumn="0" w:noHBand="0" w:noVBand="0"/>
+        <w:tblLook w:val="0000"/>
       </w:tblPr>
       <w:tblGrid>
         <w:gridCol w:w="9282"/>
@@ -20908,7 +20657,7 @@
           <w:left w:w="0" w:type="dxa"/>
           <w:right w:w="0" w:type="dxa"/>
         </w:tblCellMar>
-        <w:tblLook w:val="0000" w:firstRow="0" w:lastRow="0" w:firstColumn="0" w:lastColumn="0" w:noHBand="0" w:noVBand="0"/>
+        <w:tblLook w:val="0000"/>
       </w:tblPr>
       <w:tblGrid>
         <w:gridCol w:w="9282"/>
@@ -21017,7 +20766,7 @@
           <w:left w:w="0" w:type="dxa"/>
           <w:right w:w="0" w:type="dxa"/>
         </w:tblCellMar>
-        <w:tblLook w:val="0000" w:firstRow="0" w:lastRow="0" w:firstColumn="0" w:lastColumn="0" w:noHBand="0" w:noVBand="0"/>
+        <w:tblLook w:val="0000"/>
       </w:tblPr>
       <w:tblGrid>
         <w:gridCol w:w="3219"/>
@@ -21274,7 +21023,7 @@
           <w:left w:w="0" w:type="dxa"/>
           <w:right w:w="0" w:type="dxa"/>
         </w:tblCellMar>
-        <w:tblLook w:val="0000" w:firstRow="0" w:lastRow="0" w:firstColumn="0" w:lastColumn="0" w:noHBand="0" w:noVBand="0"/>
+        <w:tblLook w:val="0000"/>
       </w:tblPr>
       <w:tblGrid>
         <w:gridCol w:w="5211"/>
@@ -21828,7 +21577,7 @@
           <w:left w:w="0" w:type="dxa"/>
           <w:right w:w="0" w:type="dxa"/>
         </w:tblCellMar>
-        <w:tblLook w:val="0000" w:firstRow="0" w:lastRow="0" w:firstColumn="0" w:lastColumn="0" w:noHBand="0" w:noVBand="0"/>
+        <w:tblLook w:val="0000"/>
       </w:tblPr>
       <w:tblGrid>
         <w:gridCol w:w="439"/>
@@ -21871,31 +21620,7 @@
               <w:rPr>
                 <w:b/>
               </w:rPr>
-              <w:t>Premissas (Suposições dadas como certas</w:t>
-            </w:r>
-            <w:r>
-              <w:rPr>
-                <w:b/>
-              </w:rPr>
-              <w:t xml:space="preserve"> </w:t>
-            </w:r>
-            <w:r>
-              <w:rPr>
-                <w:b/>
-              </w:rPr>
-              <w:t>para o</w:t>
-            </w:r>
-            <w:r>
-              <w:rPr>
-                <w:b/>
-              </w:rPr>
-              <w:t xml:space="preserve"> </w:t>
-            </w:r>
-            <w:r>
-              <w:rPr>
-                <w:b/>
-              </w:rPr>
-              <w:t>projeto)</w:t>
+              <w:t>Premissas (Suposições dadas como certaspara oprojeto)</w:t>
             </w:r>
           </w:p>
         </w:tc>
@@ -22286,7 +22011,7 @@
           <w:left w:w="0" w:type="dxa"/>
           <w:right w:w="0" w:type="dxa"/>
         </w:tblCellMar>
-        <w:tblLook w:val="0000" w:firstRow="0" w:lastRow="0" w:firstColumn="0" w:lastColumn="0" w:noHBand="0" w:noVBand="0"/>
+        <w:tblLook w:val="0000"/>
       </w:tblPr>
       <w:tblGrid>
         <w:gridCol w:w="4741"/>
@@ -22636,7 +22361,7 @@
           <w:left w:w="0" w:type="dxa"/>
           <w:right w:w="0" w:type="dxa"/>
         </w:tblCellMar>
-        <w:tblLook w:val="0000" w:firstRow="0" w:lastRow="0" w:firstColumn="0" w:lastColumn="0" w:noHBand="0" w:noVBand="0"/>
+        <w:tblLook w:val="0000"/>
       </w:tblPr>
       <w:tblGrid>
         <w:gridCol w:w="9282"/>
@@ -22922,7 +22647,7 @@
           <w:left w:w="0" w:type="dxa"/>
           <w:right w:w="0" w:type="dxa"/>
         </w:tblCellMar>
-        <w:tblLook w:val="0000" w:firstRow="0" w:lastRow="0" w:firstColumn="0" w:lastColumn="0" w:noHBand="0" w:noVBand="0"/>
+        <w:tblLook w:val="0000"/>
       </w:tblPr>
       <w:tblGrid>
         <w:gridCol w:w="9282"/>
@@ -23067,8 +22792,8 @@
 </file>
 
 <file path=word/endnotes.xml><?xml version="1.0" encoding="utf-8"?>
-<w:endnotes xmlns:wpc="http://schemas.microsoft.com/office/word/2010/wordprocessingCanvas" xmlns:cx="http://schemas.microsoft.com/office/drawing/2014/chartex" xmlns:cx1="http://schemas.microsoft.com/office/drawing/2015/9/8/chartex" xmlns:cx2="http://schemas.microsoft.com/office/drawing/2015/10/21/chartex" xmlns:cx3="http://schemas.microsoft.com/office/drawing/2016/5/9/chartex" xmlns:cx4="http://schemas.microsoft.com/office/drawing/2016/5/10/chartex" xmlns:cx5="http://schemas.microsoft.com/office/drawing/2016/5/11/chartex" xmlns:cx6="http://schemas.microsoft.com/office/drawing/2016/5/12/chartex" xmlns:cx7="http://schemas.microsoft.com/office/drawing/2016/5/13/chartex" xmlns:cx8="http://schemas.microsoft.com/office/drawing/2016/5/14/chartex" xmlns:mc="http://schemas.openxmlformats.org/markup-compatibility/2006" xmlns:aink="http://schemas.microsoft.com/office/drawing/2016/ink" xmlns:am3d="http://schemas.microsoft.com/office/drawing/2017/model3d" xmlns:o="urn:schemas-microsoft-com:office:office" xmlns:r="http://schemas.openxmlformats.org/officeDocument/2006/relationships" xmlns:m="http://schemas.openxmlformats.org/officeDocument/2006/math" xmlns:v="urn:schemas-microsoft-com:vml" xmlns:wp14="http://schemas.microsoft.com/office/word/2010/wordprocessingDrawing" xmlns:wp="http://schemas.openxmlformats.org/drawingml/2006/wordprocessingDrawing" xmlns:w10="urn:schemas-microsoft-com:office:word" xmlns:w="http://schemas.openxmlformats.org/wordprocessingml/2006/main" xmlns:w14="http://schemas.microsoft.com/office/word/2010/wordml" xmlns:w15="http://schemas.microsoft.com/office/word/2012/wordml" xmlns:w16cid="http://schemas.microsoft.com/office/word/2016/wordml/cid" xmlns:w16se="http://schemas.microsoft.com/office/word/2015/wordml/symex" xmlns:wpg="http://schemas.microsoft.com/office/word/2010/wordprocessingGroup" xmlns:wpi="http://schemas.microsoft.com/office/word/2010/wordprocessingInk" xmlns:wne="http://schemas.microsoft.com/office/word/2006/wordml" xmlns:wps="http://schemas.microsoft.com/office/word/2010/wordprocessingShape" mc:Ignorable="w14 w15 w16se w16cid wp14">
-  <w:endnote w:type="separator" w:id="-1">
+<w:endnotes xmlns:ve="http://schemas.openxmlformats.org/markup-compatibility/2006" xmlns:o="urn:schemas-microsoft-com:office:office" xmlns:r="http://schemas.openxmlformats.org/officeDocument/2006/relationships" xmlns:m="http://schemas.openxmlformats.org/officeDocument/2006/math" xmlns:v="urn:schemas-microsoft-com:vml" xmlns:wp="http://schemas.openxmlformats.org/drawingml/2006/wordprocessingDrawing" xmlns:w10="urn:schemas-microsoft-com:office:word" xmlns:w="http://schemas.openxmlformats.org/wordprocessingml/2006/main" xmlns:wne="http://schemas.microsoft.com/office/word/2006/wordml">
+  <w:endnote w:type="separator" w:id="0">
     <w:p>
       <w:pPr>
         <w:spacing w:line="240" w:lineRule="auto"/>
@@ -23078,7 +22803,7 @@
       </w:r>
     </w:p>
   </w:endnote>
-  <w:endnote w:type="continuationSeparator" w:id="0">
+  <w:endnote w:type="continuationSeparator" w:id="1">
     <w:p>
       <w:pPr>
         <w:spacing w:line="240" w:lineRule="auto"/>
@@ -23092,18 +22817,18 @@
 </file>
 
 <file path=word/footer1.xml><?xml version="1.0" encoding="utf-8"?>
-<w:ftr xmlns:wpc="http://schemas.microsoft.com/office/word/2010/wordprocessingCanvas" xmlns:cx="http://schemas.microsoft.com/office/drawing/2014/chartex" xmlns:cx1="http://schemas.microsoft.com/office/drawing/2015/9/8/chartex" xmlns:cx2="http://schemas.microsoft.com/office/drawing/2015/10/21/chartex" xmlns:cx3="http://schemas.microsoft.com/office/drawing/2016/5/9/chartex" xmlns:cx4="http://schemas.microsoft.com/office/drawing/2016/5/10/chartex" xmlns:cx5="http://schemas.microsoft.com/office/drawing/2016/5/11/chartex" xmlns:cx6="http://schemas.microsoft.com/office/drawing/2016/5/12/chartex" xmlns:cx7="http://schemas.microsoft.com/office/drawing/2016/5/13/chartex" xmlns:cx8="http://schemas.microsoft.com/office/drawing/2016/5/14/chartex" xmlns:mc="http://schemas.openxmlformats.org/markup-compatibility/2006" xmlns:aink="http://schemas.microsoft.com/office/drawing/2016/ink" xmlns:am3d="http://schemas.microsoft.com/office/drawing/2017/model3d" xmlns:o="urn:schemas-microsoft-com:office:office" xmlns:r="http://schemas.openxmlformats.org/officeDocument/2006/relationships" xmlns:m="http://schemas.openxmlformats.org/officeDocument/2006/math" xmlns:v="urn:schemas-microsoft-com:vml" xmlns:wp14="http://schemas.microsoft.com/office/word/2010/wordprocessingDrawing" xmlns:wp="http://schemas.openxmlformats.org/drawingml/2006/wordprocessingDrawing" xmlns:w10="urn:schemas-microsoft-com:office:word" xmlns:w="http://schemas.openxmlformats.org/wordprocessingml/2006/main" xmlns:w14="http://schemas.microsoft.com/office/word/2010/wordml" xmlns:w15="http://schemas.microsoft.com/office/word/2012/wordml" xmlns:w16cid="http://schemas.microsoft.com/office/word/2016/wordml/cid" xmlns:w16se="http://schemas.microsoft.com/office/word/2015/wordml/symex" xmlns:wpg="http://schemas.microsoft.com/office/word/2010/wordprocessingGroup" xmlns:wpi="http://schemas.microsoft.com/office/word/2010/wordprocessingInk" xmlns:wne="http://schemas.microsoft.com/office/word/2006/wordml" xmlns:wps="http://schemas.microsoft.com/office/word/2010/wordprocessingShape" mc:Ignorable="w14 w15 w16se w16cid wp14">
+<w:ftr xmlns:ve="http://schemas.openxmlformats.org/markup-compatibility/2006" xmlns:o="urn:schemas-microsoft-com:office:office" xmlns:r="http://schemas.openxmlformats.org/officeDocument/2006/relationships" xmlns:m="http://schemas.openxmlformats.org/officeDocument/2006/math" xmlns:v="urn:schemas-microsoft-com:vml" xmlns:wp="http://schemas.openxmlformats.org/drawingml/2006/wordprocessingDrawing" xmlns:w10="urn:schemas-microsoft-com:office:word" xmlns:w="http://schemas.openxmlformats.org/wordprocessingml/2006/main" xmlns:wne="http://schemas.microsoft.com/office/word/2006/wordml">
   <w:p>
     <w:pPr>
-      <w:pStyle w:val="Footer"/>
+      <w:pStyle w:val="Rodap"/>
     </w:pPr>
   </w:p>
 </w:ftr>
 </file>
 
 <file path=word/footnotes.xml><?xml version="1.0" encoding="utf-8"?>
-<w:footnotes xmlns:wpc="http://schemas.microsoft.com/office/word/2010/wordprocessingCanvas" xmlns:cx="http://schemas.microsoft.com/office/drawing/2014/chartex" xmlns:cx1="http://schemas.microsoft.com/office/drawing/2015/9/8/chartex" xmlns:cx2="http://schemas.microsoft.com/office/drawing/2015/10/21/chartex" xmlns:cx3="http://schemas.microsoft.com/office/drawing/2016/5/9/chartex" xmlns:cx4="http://schemas.microsoft.com/office/drawing/2016/5/10/chartex" xmlns:cx5="http://schemas.microsoft.com/office/drawing/2016/5/11/chartex" xmlns:cx6="http://schemas.microsoft.com/office/drawing/2016/5/12/chartex" xmlns:cx7="http://schemas.microsoft.com/office/drawing/2016/5/13/chartex" xmlns:cx8="http://schemas.microsoft.com/office/drawing/2016/5/14/chartex" xmlns:mc="http://schemas.openxmlformats.org/markup-compatibility/2006" xmlns:aink="http://schemas.microsoft.com/office/drawing/2016/ink" xmlns:am3d="http://schemas.microsoft.com/office/drawing/2017/model3d" xmlns:o="urn:schemas-microsoft-com:office:office" xmlns:r="http://schemas.openxmlformats.org/officeDocument/2006/relationships" xmlns:m="http://schemas.openxmlformats.org/officeDocument/2006/math" xmlns:v="urn:schemas-microsoft-com:vml" xmlns:wp14="http://schemas.microsoft.com/office/word/2010/wordprocessingDrawing" xmlns:wp="http://schemas.openxmlformats.org/drawingml/2006/wordprocessingDrawing" xmlns:w10="urn:schemas-microsoft-com:office:word" xmlns:w="http://schemas.openxmlformats.org/wordprocessingml/2006/main" xmlns:w14="http://schemas.microsoft.com/office/word/2010/wordml" xmlns:w15="http://schemas.microsoft.com/office/word/2012/wordml" xmlns:w16cid="http://schemas.microsoft.com/office/word/2016/wordml/cid" xmlns:w16se="http://schemas.microsoft.com/office/word/2015/wordml/symex" xmlns:wpg="http://schemas.microsoft.com/office/word/2010/wordprocessingGroup" xmlns:wpi="http://schemas.microsoft.com/office/word/2010/wordprocessingInk" xmlns:wne="http://schemas.microsoft.com/office/word/2006/wordml" xmlns:wps="http://schemas.microsoft.com/office/word/2010/wordprocessingShape" mc:Ignorable="w14 w15 w16se w16cid wp14">
-  <w:footnote w:type="separator" w:id="-1">
+<w:footnotes xmlns:ve="http://schemas.openxmlformats.org/markup-compatibility/2006" xmlns:o="urn:schemas-microsoft-com:office:office" xmlns:r="http://schemas.openxmlformats.org/officeDocument/2006/relationships" xmlns:m="http://schemas.openxmlformats.org/officeDocument/2006/math" xmlns:v="urn:schemas-microsoft-com:vml" xmlns:wp="http://schemas.openxmlformats.org/drawingml/2006/wordprocessingDrawing" xmlns:w10="urn:schemas-microsoft-com:office:word" xmlns:w="http://schemas.openxmlformats.org/wordprocessingml/2006/main" xmlns:wne="http://schemas.microsoft.com/office/word/2006/wordml">
+  <w:footnote w:type="separator" w:id="0">
     <w:p>
       <w:pPr>
         <w:spacing w:line="240" w:lineRule="auto"/>
@@ -23113,7 +22838,7 @@
       </w:r>
     </w:p>
   </w:footnote>
-  <w:footnote w:type="continuationSeparator" w:id="0">
+  <w:footnote w:type="continuationSeparator" w:id="1">
     <w:p>
       <w:pPr>
         <w:spacing w:line="240" w:lineRule="auto"/>
@@ -23127,7 +22852,7 @@
 </file>
 
 <file path=word/header1.xml><?xml version="1.0" encoding="utf-8"?>
-<w:hdr xmlns:wpc="http://schemas.microsoft.com/office/word/2010/wordprocessingCanvas" xmlns:cx="http://schemas.microsoft.com/office/drawing/2014/chartex" xmlns:cx1="http://schemas.microsoft.com/office/drawing/2015/9/8/chartex" xmlns:cx2="http://schemas.microsoft.com/office/drawing/2015/10/21/chartex" xmlns:cx3="http://schemas.microsoft.com/office/drawing/2016/5/9/chartex" xmlns:cx4="http://schemas.microsoft.com/office/drawing/2016/5/10/chartex" xmlns:cx5="http://schemas.microsoft.com/office/drawing/2016/5/11/chartex" xmlns:cx6="http://schemas.microsoft.com/office/drawing/2016/5/12/chartex" xmlns:cx7="http://schemas.microsoft.com/office/drawing/2016/5/13/chartex" xmlns:cx8="http://schemas.microsoft.com/office/drawing/2016/5/14/chartex" xmlns:mc="http://schemas.openxmlformats.org/markup-compatibility/2006" xmlns:aink="http://schemas.microsoft.com/office/drawing/2016/ink" xmlns:am3d="http://schemas.microsoft.com/office/drawing/2017/model3d" xmlns:o="urn:schemas-microsoft-com:office:office" xmlns:r="http://schemas.openxmlformats.org/officeDocument/2006/relationships" xmlns:m="http://schemas.openxmlformats.org/officeDocument/2006/math" xmlns:v="urn:schemas-microsoft-com:vml" xmlns:wp14="http://schemas.microsoft.com/office/word/2010/wordprocessingDrawing" xmlns:wp="http://schemas.openxmlformats.org/drawingml/2006/wordprocessingDrawing" xmlns:w10="urn:schemas-microsoft-com:office:word" xmlns:w="http://schemas.openxmlformats.org/wordprocessingml/2006/main" xmlns:w14="http://schemas.microsoft.com/office/word/2010/wordml" xmlns:w15="http://schemas.microsoft.com/office/word/2012/wordml" xmlns:w16cid="http://schemas.microsoft.com/office/word/2016/wordml/cid" xmlns:w16se="http://schemas.microsoft.com/office/word/2015/wordml/symex" xmlns:wpg="http://schemas.microsoft.com/office/word/2010/wordprocessingGroup" xmlns:wpi="http://schemas.microsoft.com/office/word/2010/wordprocessingInk" xmlns:wne="http://schemas.microsoft.com/office/word/2006/wordml" xmlns:wps="http://schemas.microsoft.com/office/word/2010/wordprocessingShape" mc:Ignorable="w14 w15 w16se w16cid wp14">
+<w:hdr xmlns:ve="http://schemas.openxmlformats.org/markup-compatibility/2006" xmlns:o="urn:schemas-microsoft-com:office:office" xmlns:r="http://schemas.openxmlformats.org/officeDocument/2006/relationships" xmlns:m="http://schemas.openxmlformats.org/officeDocument/2006/math" xmlns:v="urn:schemas-microsoft-com:vml" xmlns:wp="http://schemas.openxmlformats.org/drawingml/2006/wordprocessingDrawing" xmlns:w10="urn:schemas-microsoft-com:office:word" xmlns:w="http://schemas.openxmlformats.org/wordprocessingml/2006/main" xmlns:wne="http://schemas.microsoft.com/office/word/2006/wordml">
   <w:p>
     <w:pPr>
       <w:pBdr>
@@ -23168,67 +22893,67 @@
 </file>
 
 <file path=word/header10.xml><?xml version="1.0" encoding="utf-8"?>
-<w:hdr xmlns:wpc="http://schemas.microsoft.com/office/word/2010/wordprocessingCanvas" xmlns:cx="http://schemas.microsoft.com/office/drawing/2014/chartex" xmlns:cx1="http://schemas.microsoft.com/office/drawing/2015/9/8/chartex" xmlns:cx2="http://schemas.microsoft.com/office/drawing/2015/10/21/chartex" xmlns:cx3="http://schemas.microsoft.com/office/drawing/2016/5/9/chartex" xmlns:cx4="http://schemas.microsoft.com/office/drawing/2016/5/10/chartex" xmlns:cx5="http://schemas.microsoft.com/office/drawing/2016/5/11/chartex" xmlns:cx6="http://schemas.microsoft.com/office/drawing/2016/5/12/chartex" xmlns:cx7="http://schemas.microsoft.com/office/drawing/2016/5/13/chartex" xmlns:cx8="http://schemas.microsoft.com/office/drawing/2016/5/14/chartex" xmlns:mc="http://schemas.openxmlformats.org/markup-compatibility/2006" xmlns:aink="http://schemas.microsoft.com/office/drawing/2016/ink" xmlns:am3d="http://schemas.microsoft.com/office/drawing/2017/model3d" xmlns:o="urn:schemas-microsoft-com:office:office" xmlns:r="http://schemas.openxmlformats.org/officeDocument/2006/relationships" xmlns:m="http://schemas.openxmlformats.org/officeDocument/2006/math" xmlns:v="urn:schemas-microsoft-com:vml" xmlns:wp14="http://schemas.microsoft.com/office/word/2010/wordprocessingDrawing" xmlns:wp="http://schemas.openxmlformats.org/drawingml/2006/wordprocessingDrawing" xmlns:w10="urn:schemas-microsoft-com:office:word" xmlns:w="http://schemas.openxmlformats.org/wordprocessingml/2006/main" xmlns:w14="http://schemas.microsoft.com/office/word/2010/wordml" xmlns:w15="http://schemas.microsoft.com/office/word/2012/wordml" xmlns:w16cid="http://schemas.microsoft.com/office/word/2016/wordml/cid" xmlns:w16se="http://schemas.microsoft.com/office/word/2015/wordml/symex" xmlns:wpg="http://schemas.microsoft.com/office/word/2010/wordprocessingGroup" xmlns:wpi="http://schemas.microsoft.com/office/word/2010/wordprocessingInk" xmlns:wne="http://schemas.microsoft.com/office/word/2006/wordml" xmlns:wps="http://schemas.microsoft.com/office/word/2010/wordprocessingShape" mc:Ignorable="w14 w15 w16se w16cid wp14">
+<w:hdr xmlns:ve="http://schemas.openxmlformats.org/markup-compatibility/2006" xmlns:o="urn:schemas-microsoft-com:office:office" xmlns:r="http://schemas.openxmlformats.org/officeDocument/2006/relationships" xmlns:m="http://schemas.openxmlformats.org/officeDocument/2006/math" xmlns:v="urn:schemas-microsoft-com:vml" xmlns:wp="http://schemas.openxmlformats.org/drawingml/2006/wordprocessingDrawing" xmlns:w10="urn:schemas-microsoft-com:office:word" xmlns:w="http://schemas.openxmlformats.org/wordprocessingml/2006/main" xmlns:wne="http://schemas.microsoft.com/office/word/2006/wordml">
   <w:p>
     <w:pPr>
-      <w:pStyle w:val="Header"/>
+      <w:pStyle w:val="Cabealho"/>
     </w:pPr>
   </w:p>
 </w:hdr>
 </file>
 
 <file path=word/header2.xml><?xml version="1.0" encoding="utf-8"?>
-<w:hdr xmlns:wpc="http://schemas.microsoft.com/office/word/2010/wordprocessingCanvas" xmlns:cx="http://schemas.microsoft.com/office/drawing/2014/chartex" xmlns:cx1="http://schemas.microsoft.com/office/drawing/2015/9/8/chartex" xmlns:cx2="http://schemas.microsoft.com/office/drawing/2015/10/21/chartex" xmlns:cx3="http://schemas.microsoft.com/office/drawing/2016/5/9/chartex" xmlns:cx4="http://schemas.microsoft.com/office/drawing/2016/5/10/chartex" xmlns:cx5="http://schemas.microsoft.com/office/drawing/2016/5/11/chartex" xmlns:cx6="http://schemas.microsoft.com/office/drawing/2016/5/12/chartex" xmlns:cx7="http://schemas.microsoft.com/office/drawing/2016/5/13/chartex" xmlns:cx8="http://schemas.microsoft.com/office/drawing/2016/5/14/chartex" xmlns:mc="http://schemas.openxmlformats.org/markup-compatibility/2006" xmlns:aink="http://schemas.microsoft.com/office/drawing/2016/ink" xmlns:am3d="http://schemas.microsoft.com/office/drawing/2017/model3d" xmlns:o="urn:schemas-microsoft-com:office:office" xmlns:r="http://schemas.openxmlformats.org/officeDocument/2006/relationships" xmlns:m="http://schemas.openxmlformats.org/officeDocument/2006/math" xmlns:v="urn:schemas-microsoft-com:vml" xmlns:wp14="http://schemas.microsoft.com/office/word/2010/wordprocessingDrawing" xmlns:wp="http://schemas.openxmlformats.org/drawingml/2006/wordprocessingDrawing" xmlns:w10="urn:schemas-microsoft-com:office:word" xmlns:w="http://schemas.openxmlformats.org/wordprocessingml/2006/main" xmlns:w14="http://schemas.microsoft.com/office/word/2010/wordml" xmlns:w15="http://schemas.microsoft.com/office/word/2012/wordml" xmlns:w16cid="http://schemas.microsoft.com/office/word/2016/wordml/cid" xmlns:w16se="http://schemas.microsoft.com/office/word/2015/wordml/symex" xmlns:wpg="http://schemas.microsoft.com/office/word/2010/wordprocessingGroup" xmlns:wpi="http://schemas.microsoft.com/office/word/2010/wordprocessingInk" xmlns:wne="http://schemas.microsoft.com/office/word/2006/wordml" xmlns:wps="http://schemas.microsoft.com/office/word/2010/wordprocessingShape" mc:Ignorable="w14 w15 w16se w16cid wp14">
+<w:hdr xmlns:ve="http://schemas.openxmlformats.org/markup-compatibility/2006" xmlns:o="urn:schemas-microsoft-com:office:office" xmlns:r="http://schemas.openxmlformats.org/officeDocument/2006/relationships" xmlns:m="http://schemas.openxmlformats.org/officeDocument/2006/math" xmlns:v="urn:schemas-microsoft-com:vml" xmlns:wp="http://schemas.openxmlformats.org/drawingml/2006/wordprocessingDrawing" xmlns:w10="urn:schemas-microsoft-com:office:word" xmlns:w="http://schemas.openxmlformats.org/wordprocessingml/2006/main" xmlns:wne="http://schemas.microsoft.com/office/word/2006/wordml">
   <w:p>
     <w:pPr>
-      <w:pStyle w:val="Header"/>
+      <w:pStyle w:val="Cabealho"/>
     </w:pPr>
   </w:p>
 </w:hdr>
 </file>
 
 <file path=word/header3.xml><?xml version="1.0" encoding="utf-8"?>
-<w:hdr xmlns:wpc="http://schemas.microsoft.com/office/word/2010/wordprocessingCanvas" xmlns:cx="http://schemas.microsoft.com/office/drawing/2014/chartex" xmlns:cx1="http://schemas.microsoft.com/office/drawing/2015/9/8/chartex" xmlns:cx2="http://schemas.microsoft.com/office/drawing/2015/10/21/chartex" xmlns:cx3="http://schemas.microsoft.com/office/drawing/2016/5/9/chartex" xmlns:cx4="http://schemas.microsoft.com/office/drawing/2016/5/10/chartex" xmlns:cx5="http://schemas.microsoft.com/office/drawing/2016/5/11/chartex" xmlns:cx6="http://schemas.microsoft.com/office/drawing/2016/5/12/chartex" xmlns:cx7="http://schemas.microsoft.com/office/drawing/2016/5/13/chartex" xmlns:cx8="http://schemas.microsoft.com/office/drawing/2016/5/14/chartex" xmlns:mc="http://schemas.openxmlformats.org/markup-compatibility/2006" xmlns:aink="http://schemas.microsoft.com/office/drawing/2016/ink" xmlns:am3d="http://schemas.microsoft.com/office/drawing/2017/model3d" xmlns:o="urn:schemas-microsoft-com:office:office" xmlns:r="http://schemas.openxmlformats.org/officeDocument/2006/relationships" xmlns:m="http://schemas.openxmlformats.org/officeDocument/2006/math" xmlns:v="urn:schemas-microsoft-com:vml" xmlns:wp14="http://schemas.microsoft.com/office/word/2010/wordprocessingDrawing" xmlns:wp="http://schemas.openxmlformats.org/drawingml/2006/wordprocessingDrawing" xmlns:w10="urn:schemas-microsoft-com:office:word" xmlns:w="http://schemas.openxmlformats.org/wordprocessingml/2006/main" xmlns:w14="http://schemas.microsoft.com/office/word/2010/wordml" xmlns:w15="http://schemas.microsoft.com/office/word/2012/wordml" xmlns:w16cid="http://schemas.microsoft.com/office/word/2016/wordml/cid" xmlns:w16se="http://schemas.microsoft.com/office/word/2015/wordml/symex" xmlns:wpg="http://schemas.microsoft.com/office/word/2010/wordprocessingGroup" xmlns:wpi="http://schemas.microsoft.com/office/word/2010/wordprocessingInk" xmlns:wne="http://schemas.microsoft.com/office/word/2006/wordml" xmlns:wps="http://schemas.microsoft.com/office/word/2010/wordprocessingShape" mc:Ignorable="w14 w15 w16se w16cid wp14">
+<w:hdr xmlns:ve="http://schemas.openxmlformats.org/markup-compatibility/2006" xmlns:o="urn:schemas-microsoft-com:office:office" xmlns:r="http://schemas.openxmlformats.org/officeDocument/2006/relationships" xmlns:m="http://schemas.openxmlformats.org/officeDocument/2006/math" xmlns:v="urn:schemas-microsoft-com:vml" xmlns:wp="http://schemas.openxmlformats.org/drawingml/2006/wordprocessingDrawing" xmlns:w10="urn:schemas-microsoft-com:office:word" xmlns:w="http://schemas.openxmlformats.org/wordprocessingml/2006/main" xmlns:wne="http://schemas.microsoft.com/office/word/2006/wordml">
   <w:p>
     <w:pPr>
-      <w:pStyle w:val="Header"/>
+      <w:pStyle w:val="Cabealho"/>
     </w:pPr>
   </w:p>
 </w:hdr>
 </file>
 
 <file path=word/header4.xml><?xml version="1.0" encoding="utf-8"?>
-<w:hdr xmlns:wpc="http://schemas.microsoft.com/office/word/2010/wordprocessingCanvas" xmlns:cx="http://schemas.microsoft.com/office/drawing/2014/chartex" xmlns:cx1="http://schemas.microsoft.com/office/drawing/2015/9/8/chartex" xmlns:cx2="http://schemas.microsoft.com/office/drawing/2015/10/21/chartex" xmlns:cx3="http://schemas.microsoft.com/office/drawing/2016/5/9/chartex" xmlns:cx4="http://schemas.microsoft.com/office/drawing/2016/5/10/chartex" xmlns:cx5="http://schemas.microsoft.com/office/drawing/2016/5/11/chartex" xmlns:cx6="http://schemas.microsoft.com/office/drawing/2016/5/12/chartex" xmlns:cx7="http://schemas.microsoft.com/office/drawing/2016/5/13/chartex" xmlns:cx8="http://schemas.microsoft.com/office/drawing/2016/5/14/chartex" xmlns:mc="http://schemas.openxmlformats.org/markup-compatibility/2006" xmlns:aink="http://schemas.microsoft.com/office/drawing/2016/ink" xmlns:am3d="http://schemas.microsoft.com/office/drawing/2017/model3d" xmlns:o="urn:schemas-microsoft-com:office:office" xmlns:r="http://schemas.openxmlformats.org/officeDocument/2006/relationships" xmlns:m="http://schemas.openxmlformats.org/officeDocument/2006/math" xmlns:v="urn:schemas-microsoft-com:vml" xmlns:wp14="http://schemas.microsoft.com/office/word/2010/wordprocessingDrawing" xmlns:wp="http://schemas.openxmlformats.org/drawingml/2006/wordprocessingDrawing" xmlns:w10="urn:schemas-microsoft-com:office:word" xmlns:w="http://schemas.openxmlformats.org/wordprocessingml/2006/main" xmlns:w14="http://schemas.microsoft.com/office/word/2010/wordml" xmlns:w15="http://schemas.microsoft.com/office/word/2012/wordml" xmlns:w16cid="http://schemas.microsoft.com/office/word/2016/wordml/cid" xmlns:w16se="http://schemas.microsoft.com/office/word/2015/wordml/symex" xmlns:wpg="http://schemas.microsoft.com/office/word/2010/wordprocessingGroup" xmlns:wpi="http://schemas.microsoft.com/office/word/2010/wordprocessingInk" xmlns:wne="http://schemas.microsoft.com/office/word/2006/wordml" xmlns:wps="http://schemas.microsoft.com/office/word/2010/wordprocessingShape" mc:Ignorable="w14 w15 w16se w16cid wp14">
+<w:hdr xmlns:ve="http://schemas.openxmlformats.org/markup-compatibility/2006" xmlns:o="urn:schemas-microsoft-com:office:office" xmlns:r="http://schemas.openxmlformats.org/officeDocument/2006/relationships" xmlns:m="http://schemas.openxmlformats.org/officeDocument/2006/math" xmlns:v="urn:schemas-microsoft-com:vml" xmlns:wp="http://schemas.openxmlformats.org/drawingml/2006/wordprocessingDrawing" xmlns:w10="urn:schemas-microsoft-com:office:word" xmlns:w="http://schemas.openxmlformats.org/wordprocessingml/2006/main" xmlns:wne="http://schemas.microsoft.com/office/word/2006/wordml">
   <w:p>
     <w:pPr>
-      <w:pStyle w:val="Header"/>
+      <w:pStyle w:val="Cabealho"/>
     </w:pPr>
   </w:p>
 </w:hdr>
 </file>
 
 <file path=word/header5.xml><?xml version="1.0" encoding="utf-8"?>
-<w:hdr xmlns:wpc="http://schemas.microsoft.com/office/word/2010/wordprocessingCanvas" xmlns:cx="http://schemas.microsoft.com/office/drawing/2014/chartex" xmlns:cx1="http://schemas.microsoft.com/office/drawing/2015/9/8/chartex" xmlns:cx2="http://schemas.microsoft.com/office/drawing/2015/10/21/chartex" xmlns:cx3="http://schemas.microsoft.com/office/drawing/2016/5/9/chartex" xmlns:cx4="http://schemas.microsoft.com/office/drawing/2016/5/10/chartex" xmlns:cx5="http://schemas.microsoft.com/office/drawing/2016/5/11/chartex" xmlns:cx6="http://schemas.microsoft.com/office/drawing/2016/5/12/chartex" xmlns:cx7="http://schemas.microsoft.com/office/drawing/2016/5/13/chartex" xmlns:cx8="http://schemas.microsoft.com/office/drawing/2016/5/14/chartex" xmlns:mc="http://schemas.openxmlformats.org/markup-compatibility/2006" xmlns:aink="http://schemas.microsoft.com/office/drawing/2016/ink" xmlns:am3d="http://schemas.microsoft.com/office/drawing/2017/model3d" xmlns:o="urn:schemas-microsoft-com:office:office" xmlns:r="http://schemas.openxmlformats.org/officeDocument/2006/relationships" xmlns:m="http://schemas.openxmlformats.org/officeDocument/2006/math" xmlns:v="urn:schemas-microsoft-com:vml" xmlns:wp14="http://schemas.microsoft.com/office/word/2010/wordprocessingDrawing" xmlns:wp="http://schemas.openxmlformats.org/drawingml/2006/wordprocessingDrawing" xmlns:w10="urn:schemas-microsoft-com:office:word" xmlns:w="http://schemas.openxmlformats.org/wordprocessingml/2006/main" xmlns:w14="http://schemas.microsoft.com/office/word/2010/wordml" xmlns:w15="http://schemas.microsoft.com/office/word/2012/wordml" xmlns:w16cid="http://schemas.microsoft.com/office/word/2016/wordml/cid" xmlns:w16se="http://schemas.microsoft.com/office/word/2015/wordml/symex" xmlns:wpg="http://schemas.microsoft.com/office/word/2010/wordprocessingGroup" xmlns:wpi="http://schemas.microsoft.com/office/word/2010/wordprocessingInk" xmlns:wne="http://schemas.microsoft.com/office/word/2006/wordml" xmlns:wps="http://schemas.microsoft.com/office/word/2010/wordprocessingShape" mc:Ignorable="w14 w15 w16se w16cid wp14">
+<w:hdr xmlns:ve="http://schemas.openxmlformats.org/markup-compatibility/2006" xmlns:o="urn:schemas-microsoft-com:office:office" xmlns:r="http://schemas.openxmlformats.org/officeDocument/2006/relationships" xmlns:m="http://schemas.openxmlformats.org/officeDocument/2006/math" xmlns:v="urn:schemas-microsoft-com:vml" xmlns:wp="http://schemas.openxmlformats.org/drawingml/2006/wordprocessingDrawing" xmlns:w10="urn:schemas-microsoft-com:office:word" xmlns:w="http://schemas.openxmlformats.org/wordprocessingml/2006/main" xmlns:wne="http://schemas.microsoft.com/office/word/2006/wordml">
   <w:p>
     <w:pPr>
-      <w:pStyle w:val="Header"/>
+      <w:pStyle w:val="Cabealho"/>
     </w:pPr>
   </w:p>
 </w:hdr>
 </file>
 
 <file path=word/header6.xml><?xml version="1.0" encoding="utf-8"?>
-<w:hdr xmlns:wpc="http://schemas.microsoft.com/office/word/2010/wordprocessingCanvas" xmlns:cx="http://schemas.microsoft.com/office/drawing/2014/chartex" xmlns:cx1="http://schemas.microsoft.com/office/drawing/2015/9/8/chartex" xmlns:cx2="http://schemas.microsoft.com/office/drawing/2015/10/21/chartex" xmlns:cx3="http://schemas.microsoft.com/office/drawing/2016/5/9/chartex" xmlns:cx4="http://schemas.microsoft.com/office/drawing/2016/5/10/chartex" xmlns:cx5="http://schemas.microsoft.com/office/drawing/2016/5/11/chartex" xmlns:cx6="http://schemas.microsoft.com/office/drawing/2016/5/12/chartex" xmlns:cx7="http://schemas.microsoft.com/office/drawing/2016/5/13/chartex" xmlns:cx8="http://schemas.microsoft.com/office/drawing/2016/5/14/chartex" xmlns:mc="http://schemas.openxmlformats.org/markup-compatibility/2006" xmlns:aink="http://schemas.microsoft.com/office/drawing/2016/ink" xmlns:am3d="http://schemas.microsoft.com/office/drawing/2017/model3d" xmlns:o="urn:schemas-microsoft-com:office:office" xmlns:r="http://schemas.openxmlformats.org/officeDocument/2006/relationships" xmlns:m="http://schemas.openxmlformats.org/officeDocument/2006/math" xmlns:v="urn:schemas-microsoft-com:vml" xmlns:wp14="http://schemas.microsoft.com/office/word/2010/wordprocessingDrawing" xmlns:wp="http://schemas.openxmlformats.org/drawingml/2006/wordprocessingDrawing" xmlns:w10="urn:schemas-microsoft-com:office:word" xmlns:w="http://schemas.openxmlformats.org/wordprocessingml/2006/main" xmlns:w14="http://schemas.microsoft.com/office/word/2010/wordml" xmlns:w15="http://schemas.microsoft.com/office/word/2012/wordml" xmlns:w16cid="http://schemas.microsoft.com/office/word/2016/wordml/cid" xmlns:w16se="http://schemas.microsoft.com/office/word/2015/wordml/symex" xmlns:wpg="http://schemas.microsoft.com/office/word/2010/wordprocessingGroup" xmlns:wpi="http://schemas.microsoft.com/office/word/2010/wordprocessingInk" xmlns:wne="http://schemas.microsoft.com/office/word/2006/wordml" xmlns:wps="http://schemas.microsoft.com/office/word/2010/wordprocessingShape" mc:Ignorable="w14 w15 w16se w16cid wp14">
+<w:hdr xmlns:ve="http://schemas.openxmlformats.org/markup-compatibility/2006" xmlns:o="urn:schemas-microsoft-com:office:office" xmlns:r="http://schemas.openxmlformats.org/officeDocument/2006/relationships" xmlns:m="http://schemas.openxmlformats.org/officeDocument/2006/math" xmlns:v="urn:schemas-microsoft-com:vml" xmlns:wp="http://schemas.openxmlformats.org/drawingml/2006/wordprocessingDrawing" xmlns:w10="urn:schemas-microsoft-com:office:word" xmlns:w="http://schemas.openxmlformats.org/wordprocessingml/2006/main" xmlns:wne="http://schemas.microsoft.com/office/word/2006/wordml">
   <w:p>
     <w:pPr>
-      <w:pStyle w:val="Header"/>
+      <w:pStyle w:val="Cabealho"/>
     </w:pPr>
   </w:p>
 </w:hdr>
 </file>
 
 <file path=word/header7.xml><?xml version="1.0" encoding="utf-8"?>
-<w:hdr xmlns:wpc="http://schemas.microsoft.com/office/word/2010/wordprocessingCanvas" xmlns:cx="http://schemas.microsoft.com/office/drawing/2014/chartex" xmlns:cx1="http://schemas.microsoft.com/office/drawing/2015/9/8/chartex" xmlns:cx2="http://schemas.microsoft.com/office/drawing/2015/10/21/chartex" xmlns:cx3="http://schemas.microsoft.com/office/drawing/2016/5/9/chartex" xmlns:cx4="http://schemas.microsoft.com/office/drawing/2016/5/10/chartex" xmlns:cx5="http://schemas.microsoft.com/office/drawing/2016/5/11/chartex" xmlns:cx6="http://schemas.microsoft.com/office/drawing/2016/5/12/chartex" xmlns:cx7="http://schemas.microsoft.com/office/drawing/2016/5/13/chartex" xmlns:cx8="http://schemas.microsoft.com/office/drawing/2016/5/14/chartex" xmlns:mc="http://schemas.openxmlformats.org/markup-compatibility/2006" xmlns:aink="http://schemas.microsoft.com/office/drawing/2016/ink" xmlns:am3d="http://schemas.microsoft.com/office/drawing/2017/model3d" xmlns:o="urn:schemas-microsoft-com:office:office" xmlns:r="http://schemas.openxmlformats.org/officeDocument/2006/relationships" xmlns:m="http://schemas.openxmlformats.org/officeDocument/2006/math" xmlns:v="urn:schemas-microsoft-com:vml" xmlns:wp14="http://schemas.microsoft.com/office/word/2010/wordprocessingDrawing" xmlns:wp="http://schemas.openxmlformats.org/drawingml/2006/wordprocessingDrawing" xmlns:w10="urn:schemas-microsoft-com:office:word" xmlns:w="http://schemas.openxmlformats.org/wordprocessingml/2006/main" xmlns:w14="http://schemas.microsoft.com/office/word/2010/wordml" xmlns:w15="http://schemas.microsoft.com/office/word/2012/wordml" xmlns:w16cid="http://schemas.microsoft.com/office/word/2016/wordml/cid" xmlns:w16se="http://schemas.microsoft.com/office/word/2015/wordml/symex" xmlns:wpg="http://schemas.microsoft.com/office/word/2010/wordprocessingGroup" xmlns:wpi="http://schemas.microsoft.com/office/word/2010/wordprocessingInk" xmlns:wne="http://schemas.microsoft.com/office/word/2006/wordml" xmlns:wps="http://schemas.microsoft.com/office/word/2010/wordprocessingShape" mc:Ignorable="w14 w15 w16se w16cid wp14">
+<w:hdr xmlns:ve="http://schemas.openxmlformats.org/markup-compatibility/2006" xmlns:o="urn:schemas-microsoft-com:office:office" xmlns:r="http://schemas.openxmlformats.org/officeDocument/2006/relationships" xmlns:m="http://schemas.openxmlformats.org/officeDocument/2006/math" xmlns:v="urn:schemas-microsoft-com:vml" xmlns:wp="http://schemas.openxmlformats.org/drawingml/2006/wordprocessingDrawing" xmlns:w10="urn:schemas-microsoft-com:office:word" xmlns:w="http://schemas.openxmlformats.org/wordprocessingml/2006/main" xmlns:wne="http://schemas.microsoft.com/office/word/2006/wordml">
   <w:p>
     <w:pPr>
       <w:pBdr>
@@ -23275,17 +23000,17 @@
 </file>
 
 <file path=word/header8.xml><?xml version="1.0" encoding="utf-8"?>
-<w:hdr xmlns:wpc="http://schemas.microsoft.com/office/word/2010/wordprocessingCanvas" xmlns:cx="http://schemas.microsoft.com/office/drawing/2014/chartex" xmlns:cx1="http://schemas.microsoft.com/office/drawing/2015/9/8/chartex" xmlns:cx2="http://schemas.microsoft.com/office/drawing/2015/10/21/chartex" xmlns:cx3="http://schemas.microsoft.com/office/drawing/2016/5/9/chartex" xmlns:cx4="http://schemas.microsoft.com/office/drawing/2016/5/10/chartex" xmlns:cx5="http://schemas.microsoft.com/office/drawing/2016/5/11/chartex" xmlns:cx6="http://schemas.microsoft.com/office/drawing/2016/5/12/chartex" xmlns:cx7="http://schemas.microsoft.com/office/drawing/2016/5/13/chartex" xmlns:cx8="http://schemas.microsoft.com/office/drawing/2016/5/14/chartex" xmlns:mc="http://schemas.openxmlformats.org/markup-compatibility/2006" xmlns:aink="http://schemas.microsoft.com/office/drawing/2016/ink" xmlns:am3d="http://schemas.microsoft.com/office/drawing/2017/model3d" xmlns:o="urn:schemas-microsoft-com:office:office" xmlns:r="http://schemas.openxmlformats.org/officeDocument/2006/relationships" xmlns:m="http://schemas.openxmlformats.org/officeDocument/2006/math" xmlns:v="urn:schemas-microsoft-com:vml" xmlns:wp14="http://schemas.microsoft.com/office/word/2010/wordprocessingDrawing" xmlns:wp="http://schemas.openxmlformats.org/drawingml/2006/wordprocessingDrawing" xmlns:w10="urn:schemas-microsoft-com:office:word" xmlns:w="http://schemas.openxmlformats.org/wordprocessingml/2006/main" xmlns:w14="http://schemas.microsoft.com/office/word/2010/wordml" xmlns:w15="http://schemas.microsoft.com/office/word/2012/wordml" xmlns:w16cid="http://schemas.microsoft.com/office/word/2016/wordml/cid" xmlns:w16se="http://schemas.microsoft.com/office/word/2015/wordml/symex" xmlns:wpg="http://schemas.microsoft.com/office/word/2010/wordprocessingGroup" xmlns:wpi="http://schemas.microsoft.com/office/word/2010/wordprocessingInk" xmlns:wne="http://schemas.microsoft.com/office/word/2006/wordml" xmlns:wps="http://schemas.microsoft.com/office/word/2010/wordprocessingShape" mc:Ignorable="w14 w15 w16se w16cid wp14">
+<w:hdr xmlns:ve="http://schemas.openxmlformats.org/markup-compatibility/2006" xmlns:o="urn:schemas-microsoft-com:office:office" xmlns:r="http://schemas.openxmlformats.org/officeDocument/2006/relationships" xmlns:m="http://schemas.openxmlformats.org/officeDocument/2006/math" xmlns:v="urn:schemas-microsoft-com:vml" xmlns:wp="http://schemas.openxmlformats.org/drawingml/2006/wordprocessingDrawing" xmlns:w10="urn:schemas-microsoft-com:office:word" xmlns:w="http://schemas.openxmlformats.org/wordprocessingml/2006/main" xmlns:wne="http://schemas.microsoft.com/office/word/2006/wordml">
   <w:p>
     <w:pPr>
-      <w:pStyle w:val="Header"/>
+      <w:pStyle w:val="Cabealho"/>
     </w:pPr>
   </w:p>
 </w:hdr>
 </file>
 
 <file path=word/header9.xml><?xml version="1.0" encoding="utf-8"?>
-<w:hdr xmlns:wpc="http://schemas.microsoft.com/office/word/2010/wordprocessingCanvas" xmlns:cx="http://schemas.microsoft.com/office/drawing/2014/chartex" xmlns:cx1="http://schemas.microsoft.com/office/drawing/2015/9/8/chartex" xmlns:cx2="http://schemas.microsoft.com/office/drawing/2015/10/21/chartex" xmlns:cx3="http://schemas.microsoft.com/office/drawing/2016/5/9/chartex" xmlns:cx4="http://schemas.microsoft.com/office/drawing/2016/5/10/chartex" xmlns:cx5="http://schemas.microsoft.com/office/drawing/2016/5/11/chartex" xmlns:cx6="http://schemas.microsoft.com/office/drawing/2016/5/12/chartex" xmlns:cx7="http://schemas.microsoft.com/office/drawing/2016/5/13/chartex" xmlns:cx8="http://schemas.microsoft.com/office/drawing/2016/5/14/chartex" xmlns:mc="http://schemas.openxmlformats.org/markup-compatibility/2006" xmlns:aink="http://schemas.microsoft.com/office/drawing/2016/ink" xmlns:am3d="http://schemas.microsoft.com/office/drawing/2017/model3d" xmlns:o="urn:schemas-microsoft-com:office:office" xmlns:r="http://schemas.openxmlformats.org/officeDocument/2006/relationships" xmlns:m="http://schemas.openxmlformats.org/officeDocument/2006/math" xmlns:v="urn:schemas-microsoft-com:vml" xmlns:wp14="http://schemas.microsoft.com/office/word/2010/wordprocessingDrawing" xmlns:wp="http://schemas.openxmlformats.org/drawingml/2006/wordprocessingDrawing" xmlns:w10="urn:schemas-microsoft-com:office:word" xmlns:w="http://schemas.openxmlformats.org/wordprocessingml/2006/main" xmlns:w14="http://schemas.microsoft.com/office/word/2010/wordml" xmlns:w15="http://schemas.microsoft.com/office/word/2012/wordml" xmlns:w16cid="http://schemas.microsoft.com/office/word/2016/wordml/cid" xmlns:w16se="http://schemas.microsoft.com/office/word/2015/wordml/symex" xmlns:wpg="http://schemas.microsoft.com/office/word/2010/wordprocessingGroup" xmlns:wpi="http://schemas.microsoft.com/office/word/2010/wordprocessingInk" xmlns:wne="http://schemas.microsoft.com/office/word/2006/wordml" xmlns:wps="http://schemas.microsoft.com/office/word/2010/wordprocessingShape" mc:Ignorable="w14 w15 w16se w16cid wp14">
+<w:hdr xmlns:ve="http://schemas.openxmlformats.org/markup-compatibility/2006" xmlns:o="urn:schemas-microsoft-com:office:office" xmlns:r="http://schemas.openxmlformats.org/officeDocument/2006/relationships" xmlns:m="http://schemas.openxmlformats.org/officeDocument/2006/math" xmlns:v="urn:schemas-microsoft-com:vml" xmlns:wp="http://schemas.openxmlformats.org/drawingml/2006/wordprocessingDrawing" xmlns:w10="urn:schemas-microsoft-com:office:word" xmlns:w="http://schemas.openxmlformats.org/wordprocessingml/2006/main" xmlns:wne="http://schemas.microsoft.com/office/word/2006/wordml">
   <w:sdt>
     <w:sdtPr>
       <w:id w:val="2013337719"/>
@@ -23297,30 +23022,17 @@
     <w:sdtContent>
       <w:p>
         <w:pPr>
-          <w:pStyle w:val="Header"/>
+          <w:pStyle w:val="Cabealho"/>
           <w:jc w:val="right"/>
         </w:pPr>
-        <w:r>
-          <w:fldChar w:fldCharType="begin"/>
-        </w:r>
-        <w:r>
-          <w:instrText>PAGE   \* MERGEFORMAT</w:instrText>
-        </w:r>
-        <w:r>
-          <w:fldChar w:fldCharType="separate"/>
-        </w:r>
-        <w:r>
-          <w:rPr>
-            <w:noProof/>
-          </w:rPr>
-          <w:t>28</w:t>
-        </w:r>
-        <w:r>
-          <w:rPr>
-            <w:noProof/>
-          </w:rPr>
-          <w:fldChar w:fldCharType="end"/>
-        </w:r>
+        <w:fldSimple w:instr="PAGE   \* MERGEFORMAT">
+          <w:r>
+            <w:rPr>
+              <w:noProof/>
+            </w:rPr>
+            <w:t>4</w:t>
+          </w:r>
+        </w:fldSimple>
       </w:p>
     </w:sdtContent>
   </w:sdt>
@@ -23344,8 +23056,8 @@
 </file>
 
 <file path=word/numbering.xml><?xml version="1.0" encoding="utf-8"?>
-<w:numbering xmlns:wpc="http://schemas.microsoft.com/office/word/2010/wordprocessingCanvas" xmlns:cx="http://schemas.microsoft.com/office/drawing/2014/chartex" xmlns:cx1="http://schemas.microsoft.com/office/drawing/2015/9/8/chartex" xmlns:cx2="http://schemas.microsoft.com/office/drawing/2015/10/21/chartex" xmlns:cx3="http://schemas.microsoft.com/office/drawing/2016/5/9/chartex" xmlns:cx4="http://schemas.microsoft.com/office/drawing/2016/5/10/chartex" xmlns:cx5="http://schemas.microsoft.com/office/drawing/2016/5/11/chartex" xmlns:cx6="http://schemas.microsoft.com/office/drawing/2016/5/12/chartex" xmlns:cx7="http://schemas.microsoft.com/office/drawing/2016/5/13/chartex" xmlns:cx8="http://schemas.microsoft.com/office/drawing/2016/5/14/chartex" xmlns:mc="http://schemas.openxmlformats.org/markup-compatibility/2006" xmlns:aink="http://schemas.microsoft.com/office/drawing/2016/ink" xmlns:am3d="http://schemas.microsoft.com/office/drawing/2017/model3d" xmlns:o="urn:schemas-microsoft-com:office:office" xmlns:r="http://schemas.openxmlformats.org/officeDocument/2006/relationships" xmlns:m="http://schemas.openxmlformats.org/officeDocument/2006/math" xmlns:v="urn:schemas-microsoft-com:vml" xmlns:wp14="http://schemas.microsoft.com/office/word/2010/wordprocessingDrawing" xmlns:wp="http://schemas.openxmlformats.org/drawingml/2006/wordprocessingDrawing" xmlns:w10="urn:schemas-microsoft-com:office:word" xmlns:w="http://schemas.openxmlformats.org/wordprocessingml/2006/main" xmlns:w14="http://schemas.microsoft.com/office/word/2010/wordml" xmlns:w15="http://schemas.microsoft.com/office/word/2012/wordml" xmlns:w16cid="http://schemas.microsoft.com/office/word/2016/wordml/cid" xmlns:w16se="http://schemas.microsoft.com/office/word/2015/wordml/symex" xmlns:wpg="http://schemas.microsoft.com/office/word/2010/wordprocessingGroup" xmlns:wpi="http://schemas.microsoft.com/office/word/2010/wordprocessingInk" xmlns:wne="http://schemas.microsoft.com/office/word/2006/wordml" xmlns:wps="http://schemas.microsoft.com/office/word/2010/wordprocessingShape" mc:Ignorable="w14 w15 w16se w16cid wp14">
-  <w:abstractNum w:abstractNumId="0" w15:restartNumberingAfterBreak="0">
+<w:numbering xmlns:ve="http://schemas.openxmlformats.org/markup-compatibility/2006" xmlns:o="urn:schemas-microsoft-com:office:office" xmlns:r="http://schemas.openxmlformats.org/officeDocument/2006/relationships" xmlns:m="http://schemas.openxmlformats.org/officeDocument/2006/math" xmlns:v="urn:schemas-microsoft-com:vml" xmlns:wp="http://schemas.openxmlformats.org/drawingml/2006/wordprocessingDrawing" xmlns:w10="urn:schemas-microsoft-com:office:word" xmlns:w="http://schemas.openxmlformats.org/wordprocessingml/2006/main" xmlns:wne="http://schemas.microsoft.com/office/word/2006/wordml">
+  <w:abstractNum w:abstractNumId="0">
     <w:nsid w:val="0EDF4291"/>
     <w:multiLevelType w:val="hybridMultilevel"/>
     <w:tmpl w:val="DEDC5490"/>
@@ -23458,7 +23170,7 @@
       </w:rPr>
     </w:lvl>
   </w:abstractNum>
-  <w:abstractNum w:abstractNumId="1" w15:restartNumberingAfterBreak="0">
+  <w:abstractNum w:abstractNumId="1">
     <w:nsid w:val="5E9B2111"/>
     <w:multiLevelType w:val="multilevel"/>
     <w:tmpl w:val="79240030"/>
@@ -23540,7 +23252,7 @@
       </w:pPr>
     </w:lvl>
   </w:abstractNum>
-  <w:abstractNum w:abstractNumId="2" w15:restartNumberingAfterBreak="0">
+  <w:abstractNum w:abstractNumId="2">
     <w:nsid w:val="7DA32AA2"/>
     <w:multiLevelType w:val="multilevel"/>
     <w:tmpl w:val="A22A9D94"/>
@@ -23653,7 +23365,7 @@
       </w:rPr>
     </w:lvl>
   </w:abstractNum>
-  <w:abstractNum w:abstractNumId="3" w15:restartNumberingAfterBreak="0">
+  <w:abstractNum w:abstractNumId="3">
     <w:nsid w:val="7F216C38"/>
     <w:multiLevelType w:val="hybridMultilevel"/>
     <w:tmpl w:val="0AA265B6"/>
@@ -23782,7 +23494,7 @@
 </file>
 
 <file path=word/styles.xml><?xml version="1.0" encoding="utf-8"?>
-<w:styles xmlns:mc="http://schemas.openxmlformats.org/markup-compatibility/2006" xmlns:r="http://schemas.openxmlformats.org/officeDocument/2006/relationships" xmlns:w="http://schemas.openxmlformats.org/wordprocessingml/2006/main" xmlns:w14="http://schemas.microsoft.com/office/word/2010/wordml" xmlns:w15="http://schemas.microsoft.com/office/word/2012/wordml" xmlns:w16cid="http://schemas.microsoft.com/office/word/2016/wordml/cid" xmlns:w16se="http://schemas.microsoft.com/office/word/2015/wordml/symex" mc:Ignorable="w14 w15 w16se w16cid">
+<w:styles xmlns:r="http://schemas.openxmlformats.org/officeDocument/2006/relationships" xmlns:w="http://schemas.openxmlformats.org/wordprocessingml/2006/main">
   <w:docDefaults>
     <w:rPrDefault>
       <w:rPr>
@@ -23798,383 +23510,144 @@
       </w:pPr>
     </w:pPrDefault>
   </w:docDefaults>
-  <w:latentStyles w:defLockedState="0" w:defUIPriority="99" w:defSemiHidden="0" w:defUnhideWhenUsed="0" w:defQFormat="0" w:count="376">
-    <w:lsdException w:name="Normal" w:uiPriority="0" w:qFormat="1"/>
-    <w:lsdException w:name="heading 1" w:uiPriority="9" w:qFormat="1"/>
-    <w:lsdException w:name="heading 2" w:semiHidden="1" w:uiPriority="9" w:unhideWhenUsed="1" w:qFormat="1"/>
-    <w:lsdException w:name="heading 3" w:semiHidden="1" w:uiPriority="9" w:unhideWhenUsed="1" w:qFormat="1"/>
-    <w:lsdException w:name="heading 4" w:semiHidden="1" w:uiPriority="9" w:unhideWhenUsed="1" w:qFormat="1"/>
-    <w:lsdException w:name="heading 5" w:semiHidden="1" w:uiPriority="9" w:unhideWhenUsed="1" w:qFormat="1"/>
-    <w:lsdException w:name="heading 6" w:semiHidden="1" w:uiPriority="9" w:unhideWhenUsed="1" w:qFormat="1"/>
-    <w:lsdException w:name="heading 7" w:semiHidden="1" w:uiPriority="9" w:unhideWhenUsed="1" w:qFormat="1"/>
-    <w:lsdException w:name="heading 8" w:semiHidden="1" w:uiPriority="9" w:unhideWhenUsed="1" w:qFormat="1"/>
-    <w:lsdException w:name="heading 9" w:semiHidden="1" w:uiPriority="9" w:unhideWhenUsed="1" w:qFormat="1"/>
-    <w:lsdException w:name="index 1" w:semiHidden="1" w:unhideWhenUsed="1"/>
-    <w:lsdException w:name="index 2" w:semiHidden="1" w:unhideWhenUsed="1"/>
-    <w:lsdException w:name="index 3" w:semiHidden="1" w:unhideWhenUsed="1"/>
-    <w:lsdException w:name="index 4" w:semiHidden="1" w:unhideWhenUsed="1"/>
-    <w:lsdException w:name="index 5" w:semiHidden="1" w:unhideWhenUsed="1"/>
-    <w:lsdException w:name="index 6" w:semiHidden="1" w:unhideWhenUsed="1"/>
-    <w:lsdException w:name="index 7" w:semiHidden="1" w:unhideWhenUsed="1"/>
-    <w:lsdException w:name="index 8" w:semiHidden="1" w:unhideWhenUsed="1"/>
-    <w:lsdException w:name="index 9" w:semiHidden="1" w:unhideWhenUsed="1"/>
-    <w:lsdException w:name="toc 1" w:semiHidden="1" w:uiPriority="39" w:unhideWhenUsed="1"/>
-    <w:lsdException w:name="toc 2" w:semiHidden="1" w:uiPriority="39" w:unhideWhenUsed="1"/>
-    <w:lsdException w:name="toc 3" w:semiHidden="1" w:uiPriority="39" w:unhideWhenUsed="1"/>
-    <w:lsdException w:name="toc 4" w:semiHidden="1" w:uiPriority="39" w:unhideWhenUsed="1"/>
-    <w:lsdException w:name="toc 5" w:semiHidden="1" w:uiPriority="39" w:unhideWhenUsed="1"/>
-    <w:lsdException w:name="toc 6" w:semiHidden="1" w:uiPriority="39" w:unhideWhenUsed="1"/>
-    <w:lsdException w:name="toc 7" w:semiHidden="1" w:uiPriority="39" w:unhideWhenUsed="1"/>
-    <w:lsdException w:name="toc 8" w:semiHidden="1" w:uiPriority="39" w:unhideWhenUsed="1"/>
-    <w:lsdException w:name="toc 9" w:semiHidden="1" w:uiPriority="39" w:unhideWhenUsed="1"/>
-    <w:lsdException w:name="Normal Indent" w:semiHidden="1" w:unhideWhenUsed="1"/>
-    <w:lsdException w:name="footnote text" w:semiHidden="1" w:unhideWhenUsed="1"/>
-    <w:lsdException w:name="annotation text" w:semiHidden="1" w:unhideWhenUsed="1"/>
-    <w:lsdException w:name="header" w:semiHidden="1" w:unhideWhenUsed="1"/>
-    <w:lsdException w:name="footer" w:semiHidden="1" w:unhideWhenUsed="1"/>
-    <w:lsdException w:name="index heading" w:semiHidden="1" w:unhideWhenUsed="1"/>
-    <w:lsdException w:name="caption" w:semiHidden="1" w:uiPriority="35" w:unhideWhenUsed="1" w:qFormat="1"/>
-    <w:lsdException w:name="table of figures" w:semiHidden="1" w:unhideWhenUsed="1"/>
-    <w:lsdException w:name="envelope address" w:semiHidden="1" w:unhideWhenUsed="1"/>
-    <w:lsdException w:name="envelope return" w:semiHidden="1" w:unhideWhenUsed="1"/>
-    <w:lsdException w:name="footnote reference" w:semiHidden="1" w:unhideWhenUsed="1"/>
-    <w:lsdException w:name="annotation reference" w:semiHidden="1" w:unhideWhenUsed="1"/>
-    <w:lsdException w:name="line number" w:semiHidden="1" w:unhideWhenUsed="1"/>
-    <w:lsdException w:name="page number" w:semiHidden="1" w:unhideWhenUsed="1"/>
-    <w:lsdException w:name="endnote reference" w:semiHidden="1" w:unhideWhenUsed="1"/>
-    <w:lsdException w:name="endnote text" w:semiHidden="1" w:unhideWhenUsed="1"/>
-    <w:lsdException w:name="table of authorities" w:semiHidden="1" w:unhideWhenUsed="1"/>
-    <w:lsdException w:name="macro" w:semiHidden="1" w:unhideWhenUsed="1"/>
-    <w:lsdException w:name="toa heading" w:semiHidden="1" w:unhideWhenUsed="1"/>
-    <w:lsdException w:name="List" w:semiHidden="1" w:unhideWhenUsed="1"/>
-    <w:lsdException w:name="List Bullet" w:semiHidden="1" w:unhideWhenUsed="1"/>
-    <w:lsdException w:name="List Number" w:semiHidden="1" w:unhideWhenUsed="1"/>
-    <w:lsdException w:name="List 2" w:semiHidden="1" w:unhideWhenUsed="1"/>
-    <w:lsdException w:name="List 3" w:semiHidden="1" w:unhideWhenUsed="1"/>
-    <w:lsdException w:name="List 4" w:semiHidden="1" w:unhideWhenUsed="1"/>
-    <w:lsdException w:name="List 5" w:semiHidden="1" w:unhideWhenUsed="1"/>
-    <w:lsdException w:name="List Bullet 2" w:semiHidden="1" w:unhideWhenUsed="1"/>
-    <w:lsdException w:name="List Bullet 3" w:semiHidden="1" w:unhideWhenUsed="1"/>
-    <w:lsdException w:name="List Bullet 4" w:semiHidden="1" w:unhideWhenUsed="1"/>
-    <w:lsdException w:name="List Bullet 5" w:semiHidden="1" w:unhideWhenUsed="1"/>
-    <w:lsdException w:name="List Number 2" w:semiHidden="1" w:unhideWhenUsed="1"/>
-    <w:lsdException w:name="List Number 3" w:semiHidden="1" w:unhideWhenUsed="1"/>
-    <w:lsdException w:name="List Number 4" w:semiHidden="1" w:unhideWhenUsed="1"/>
-    <w:lsdException w:name="List Number 5" w:semiHidden="1" w:unhideWhenUsed="1"/>
-    <w:lsdException w:name="Title" w:uiPriority="10" w:qFormat="1"/>
-    <w:lsdException w:name="Closing" w:semiHidden="1" w:unhideWhenUsed="1"/>
-    <w:lsdException w:name="Signature" w:semiHidden="1" w:unhideWhenUsed="1"/>
-    <w:lsdException w:name="Default Paragraph Font" w:semiHidden="1" w:uiPriority="1" w:unhideWhenUsed="1"/>
-    <w:lsdException w:name="Body Text" w:semiHidden="1" w:unhideWhenUsed="1"/>
-    <w:lsdException w:name="Body Text Indent" w:semiHidden="1" w:unhideWhenUsed="1"/>
-    <w:lsdException w:name="List Continue" w:semiHidden="1" w:unhideWhenUsed="1"/>
-    <w:lsdException w:name="List Continue 2" w:semiHidden="1" w:unhideWhenUsed="1"/>
-    <w:lsdException w:name="List Continue 3" w:semiHidden="1" w:unhideWhenUsed="1"/>
-    <w:lsdException w:name="List Continue 4" w:semiHidden="1" w:unhideWhenUsed="1"/>
-    <w:lsdException w:name="List Continue 5" w:semiHidden="1" w:unhideWhenUsed="1"/>
-    <w:lsdException w:name="Message Header" w:semiHidden="1" w:unhideWhenUsed="1"/>
-    <w:lsdException w:name="Subtitle" w:uiPriority="11" w:qFormat="1"/>
-    <w:lsdException w:name="Salutation" w:semiHidden="1" w:unhideWhenUsed="1"/>
-    <w:lsdException w:name="Date" w:semiHidden="1" w:unhideWhenUsed="1"/>
-    <w:lsdException w:name="Body Text First Indent" w:semiHidden="1" w:unhideWhenUsed="1"/>
-    <w:lsdException w:name="Body Text First Indent 2" w:semiHidden="1" w:unhideWhenUsed="1"/>
-    <w:lsdException w:name="Note Heading" w:semiHidden="1" w:unhideWhenUsed="1"/>
-    <w:lsdException w:name="Body Text 2" w:semiHidden="1" w:unhideWhenUsed="1"/>
-    <w:lsdException w:name="Body Text 3" w:semiHidden="1" w:unhideWhenUsed="1"/>
-    <w:lsdException w:name="Body Text Indent 2" w:semiHidden="1" w:unhideWhenUsed="1"/>
-    <w:lsdException w:name="Body Text Indent 3" w:semiHidden="1" w:unhideWhenUsed="1"/>
-    <w:lsdException w:name="Block Text" w:semiHidden="1" w:unhideWhenUsed="1"/>
-    <w:lsdException w:name="Hyperlink" w:semiHidden="1" w:unhideWhenUsed="1"/>
-    <w:lsdException w:name="FollowedHyperlink" w:semiHidden="1" w:unhideWhenUsed="1"/>
-    <w:lsdException w:name="Strong" w:uiPriority="22" w:qFormat="1"/>
-    <w:lsdException w:name="Emphasis" w:uiPriority="20" w:qFormat="1"/>
-    <w:lsdException w:name="Document Map" w:semiHidden="1" w:unhideWhenUsed="1"/>
-    <w:lsdException w:name="Plain Text" w:semiHidden="1" w:unhideWhenUsed="1"/>
-    <w:lsdException w:name="E-mail Signature" w:semiHidden="1" w:unhideWhenUsed="1"/>
-    <w:lsdException w:name="HTML Top of Form" w:semiHidden="1" w:unhideWhenUsed="1"/>
-    <w:lsdException w:name="HTML Bottom of Form" w:semiHidden="1" w:unhideWhenUsed="1"/>
-    <w:lsdException w:name="Normal (Web)" w:semiHidden="1" w:unhideWhenUsed="1"/>
-    <w:lsdException w:name="HTML Acronym" w:semiHidden="1" w:unhideWhenUsed="1"/>
-    <w:lsdException w:name="HTML Address" w:semiHidden="1" w:unhideWhenUsed="1"/>
-    <w:lsdException w:name="HTML Cite" w:semiHidden="1" w:unhideWhenUsed="1"/>
-    <w:lsdException w:name="HTML Code" w:semiHidden="1" w:unhideWhenUsed="1"/>
-    <w:lsdException w:name="HTML Definition" w:semiHidden="1" w:unhideWhenUsed="1"/>
-    <w:lsdException w:name="HTML Keyboard" w:semiHidden="1" w:unhideWhenUsed="1"/>
-    <w:lsdException w:name="HTML Preformatted" w:semiHidden="1" w:unhideWhenUsed="1"/>
-    <w:lsdException w:name="HTML Sample" w:semiHidden="1" w:unhideWhenUsed="1"/>
-    <w:lsdException w:name="HTML Typewriter" w:semiHidden="1" w:unhideWhenUsed="1"/>
-    <w:lsdException w:name="HTML Variable" w:semiHidden="1" w:unhideWhenUsed="1"/>
-    <w:lsdException w:name="Normal Table" w:semiHidden="1" w:unhideWhenUsed="1"/>
-    <w:lsdException w:name="annotation subject" w:semiHidden="1" w:unhideWhenUsed="1"/>
-    <w:lsdException w:name="No List" w:semiHidden="1" w:unhideWhenUsed="1"/>
-    <w:lsdException w:name="Outline List 1" w:semiHidden="1" w:unhideWhenUsed="1"/>
-    <w:lsdException w:name="Outline List 2" w:semiHidden="1" w:unhideWhenUsed="1"/>
-    <w:lsdException w:name="Outline List 3" w:semiHidden="1" w:unhideWhenUsed="1"/>
-    <w:lsdException w:name="Table Simple 1" w:semiHidden="1" w:unhideWhenUsed="1"/>
-    <w:lsdException w:name="Table Simple 2" w:semiHidden="1" w:unhideWhenUsed="1"/>
-    <w:lsdException w:name="Table Simple 3" w:semiHidden="1" w:unhideWhenUsed="1"/>
-    <w:lsdException w:name="Table Classic 1" w:semiHidden="1" w:unhideWhenUsed="1"/>
-    <w:lsdException w:name="Table Classic 2" w:semiHidden="1" w:unhideWhenUsed="1"/>
-    <w:lsdException w:name="Table Classic 3" w:semiHidden="1" w:unhideWhenUsed="1"/>
-    <w:lsdException w:name="Table Classic 4" w:semiHidden="1" w:unhideWhenUsed="1"/>
-    <w:lsdException w:name="Table Colorful 1" w:semiHidden="1" w:unhideWhenUsed="1"/>
-    <w:lsdException w:name="Table Colorful 2" w:semiHidden="1" w:unhideWhenUsed="1"/>
-    <w:lsdException w:name="Table Colorful 3" w:semiHidden="1" w:unhideWhenUsed="1"/>
-    <w:lsdException w:name="Table Columns 1" w:semiHidden="1" w:unhideWhenUsed="1"/>
-    <w:lsdException w:name="Table Columns 2" w:semiHidden="1" w:unhideWhenUsed="1"/>
-    <w:lsdException w:name="Table Columns 3" w:semiHidden="1" w:unhideWhenUsed="1"/>
-    <w:lsdException w:name="Table Columns 4" w:semiHidden="1" w:unhideWhenUsed="1"/>
-    <w:lsdException w:name="Table Columns 5" w:semiHidden="1" w:unhideWhenUsed="1"/>
-    <w:lsdException w:name="Table Grid 1" w:semiHidden="1" w:unhideWhenUsed="1"/>
-    <w:lsdException w:name="Table Grid 2" w:semiHidden="1" w:unhideWhenUsed="1"/>
-    <w:lsdException w:name="Table Grid 3" w:semiHidden="1" w:unhideWhenUsed="1"/>
-    <w:lsdException w:name="Table Grid 4" w:semiHidden="1" w:unhideWhenUsed="1"/>
-    <w:lsdException w:name="Table Grid 5" w:semiHidden="1" w:unhideWhenUsed="1"/>
-    <w:lsdException w:name="Table Grid 6" w:semiHidden="1" w:unhideWhenUsed="1"/>
-    <w:lsdException w:name="Table Grid 7" w:semiHidden="1" w:unhideWhenUsed="1"/>
-    <w:lsdException w:name="Table Grid 8" w:semiHidden="1" w:unhideWhenUsed="1"/>
-    <w:lsdException w:name="Table List 1" w:semiHidden="1" w:unhideWhenUsed="1"/>
-    <w:lsdException w:name="Table List 2" w:semiHidden="1" w:unhideWhenUsed="1"/>
-    <w:lsdException w:name="Table List 3" w:semiHidden="1" w:unhideWhenUsed="1"/>
-    <w:lsdException w:name="Table List 4" w:semiHidden="1" w:unhideWhenUsed="1"/>
-    <w:lsdException w:name="Table List 5" w:semiHidden="1" w:unhideWhenUsed="1"/>
-    <w:lsdException w:name="Table List 6" w:semiHidden="1" w:unhideWhenUsed="1"/>
-    <w:lsdException w:name="Table List 7" w:semiHidden="1" w:unhideWhenUsed="1"/>
-    <w:lsdException w:name="Table List 8" w:semiHidden="1" w:unhideWhenUsed="1"/>
-    <w:lsdException w:name="Table 3D effects 1" w:semiHidden="1" w:unhideWhenUsed="1"/>
-    <w:lsdException w:name="Table 3D effects 2" w:semiHidden="1" w:unhideWhenUsed="1"/>
-    <w:lsdException w:name="Table 3D effects 3" w:semiHidden="1" w:unhideWhenUsed="1"/>
-    <w:lsdException w:name="Table Contemporary" w:semiHidden="1" w:unhideWhenUsed="1"/>
-    <w:lsdException w:name="Table Elegant" w:semiHidden="1" w:unhideWhenUsed="1"/>
-    <w:lsdException w:name="Table Professional" w:semiHidden="1" w:unhideWhenUsed="1"/>
-    <w:lsdException w:name="Table Subtle 1" w:semiHidden="1" w:unhideWhenUsed="1"/>
-    <w:lsdException w:name="Table Subtle 2" w:semiHidden="1" w:unhideWhenUsed="1"/>
-    <w:lsdException w:name="Table Web 1" w:semiHidden="1" w:unhideWhenUsed="1"/>
-    <w:lsdException w:name="Table Web 2" w:semiHidden="1" w:unhideWhenUsed="1"/>
-    <w:lsdException w:name="Table Web 3" w:semiHidden="1" w:unhideWhenUsed="1"/>
-    <w:lsdException w:name="Balloon Text" w:semiHidden="1" w:unhideWhenUsed="1"/>
-    <w:lsdException w:name="Table Grid" w:semiHidden="1" w:uiPriority="39" w:unhideWhenUsed="1"/>
-    <w:lsdException w:name="Table Theme" w:semiHidden="1" w:unhideWhenUsed="1"/>
-    <w:lsdException w:name="Placeholder Text" w:semiHidden="1"/>
-    <w:lsdException w:name="No Spacing" w:uiPriority="1" w:qFormat="1"/>
-    <w:lsdException w:name="Light Shading" w:uiPriority="60"/>
-    <w:lsdException w:name="Light List" w:uiPriority="61"/>
-    <w:lsdException w:name="Light Grid" w:uiPriority="62"/>
-    <w:lsdException w:name="Medium Shading 1" w:uiPriority="63"/>
-    <w:lsdException w:name="Medium Shading 2" w:uiPriority="64"/>
-    <w:lsdException w:name="Medium List 1" w:uiPriority="65"/>
-    <w:lsdException w:name="Medium List 2" w:uiPriority="66"/>
-    <w:lsdException w:name="Medium Grid 1" w:uiPriority="67"/>
-    <w:lsdException w:name="Medium Grid 2" w:uiPriority="68"/>
-    <w:lsdException w:name="Medium Grid 3" w:uiPriority="69"/>
-    <w:lsdException w:name="Dark List" w:uiPriority="70"/>
-    <w:lsdException w:name="Colorful Shading" w:uiPriority="71"/>
-    <w:lsdException w:name="Colorful List" w:uiPriority="72"/>
-    <w:lsdException w:name="Colorful Grid" w:uiPriority="73"/>
-    <w:lsdException w:name="Light Shading Accent 1" w:uiPriority="60"/>
-    <w:lsdException w:name="Light List Accent 1" w:uiPriority="61"/>
-    <w:lsdException w:name="Light Grid Accent 1" w:uiPriority="62"/>
-    <w:lsdException w:name="Medium Shading 1 Accent 1" w:uiPriority="63"/>
-    <w:lsdException w:name="Medium Shading 2 Accent 1" w:uiPriority="64"/>
-    <w:lsdException w:name="Medium List 1 Accent 1" w:uiPriority="65"/>
-    <w:lsdException w:name="Revision" w:semiHidden="1"/>
-    <w:lsdException w:name="List Paragraph" w:uiPriority="34" w:qFormat="1"/>
-    <w:lsdException w:name="Quote" w:uiPriority="29" w:qFormat="1"/>
-    <w:lsdException w:name="Intense Quote" w:uiPriority="30" w:qFormat="1"/>
-    <w:lsdException w:name="Medium List 2 Accent 1" w:uiPriority="66"/>
-    <w:lsdException w:name="Medium Grid 1 Accent 1" w:uiPriority="67"/>
-    <w:lsdException w:name="Medium Grid 2 Accent 1" w:uiPriority="68"/>
-    <w:lsdException w:name="Medium Grid 3 Accent 1" w:uiPriority="69"/>
-    <w:lsdException w:name="Dark List Accent 1" w:uiPriority="70"/>
-    <w:lsdException w:name="Colorful Shading Accent 1" w:uiPriority="71"/>
-    <w:lsdException w:name="Colorful List Accent 1" w:uiPriority="72"/>
-    <w:lsdException w:name="Colorful Grid Accent 1" w:uiPriority="73"/>
-    <w:lsdException w:name="Light Shading Accent 2" w:uiPriority="60"/>
-    <w:lsdException w:name="Light List Accent 2" w:uiPriority="61"/>
-    <w:lsdException w:name="Light Grid Accent 2" w:uiPriority="62"/>
-    <w:lsdException w:name="Medium Shading 1 Accent 2" w:uiPriority="63"/>
-    <w:lsdException w:name="Medium Shading 2 Accent 2" w:uiPriority="64"/>
-    <w:lsdException w:name="Medium List 1 Accent 2" w:uiPriority="65"/>
-    <w:lsdException w:name="Medium List 2 Accent 2" w:uiPriority="66"/>
-    <w:lsdException w:name="Medium Grid 1 Accent 2" w:uiPriority="67"/>
-    <w:lsdException w:name="Medium Grid 2 Accent 2" w:uiPriority="68"/>
-    <w:lsdException w:name="Medium Grid 3 Accent 2" w:uiPriority="69"/>
-    <w:lsdException w:name="Dark List Accent 2" w:uiPriority="70"/>
-    <w:lsdException w:name="Colorful Shading Accent 2" w:uiPriority="71"/>
-    <w:lsdException w:name="Colorful List Accent 2" w:uiPriority="72"/>
-    <w:lsdException w:name="Colorful Grid Accent 2" w:uiPriority="73"/>
-    <w:lsdException w:name="Light Shading Accent 3" w:uiPriority="60"/>
-    <w:lsdException w:name="Light List Accent 3" w:uiPriority="61"/>
-    <w:lsdException w:name="Light Grid Accent 3" w:uiPriority="62"/>
-    <w:lsdException w:name="Medium Shading 1 Accent 3" w:uiPriority="63"/>
-    <w:lsdException w:name="Medium Shading 2 Accent 3" w:uiPriority="64"/>
-    <w:lsdException w:name="Medium List 1 Accent 3" w:uiPriority="65"/>
-    <w:lsdException w:name="Medium List 2 Accent 3" w:uiPriority="66"/>
-    <w:lsdException w:name="Medium Grid 1 Accent 3" w:uiPriority="67"/>
-    <w:lsdException w:name="Medium Grid 2 Accent 3" w:uiPriority="68"/>
-    <w:lsdException w:name="Medium Grid 3 Accent 3" w:uiPriority="69"/>
-    <w:lsdException w:name="Dark List Accent 3" w:uiPriority="70"/>
-    <w:lsdException w:name="Colorful Shading Accent 3" w:uiPriority="71"/>
-    <w:lsdException w:name="Colorful List Accent 3" w:uiPriority="72"/>
-    <w:lsdException w:name="Colorful Grid Accent 3" w:uiPriority="73"/>
-    <w:lsdException w:name="Light Shading Accent 4" w:uiPriority="60"/>
-    <w:lsdException w:name="Light List Accent 4" w:uiPriority="61"/>
-    <w:lsdException w:name="Light Grid Accent 4" w:uiPriority="62"/>
-    <w:lsdException w:name="Medium Shading 1 Accent 4" w:uiPriority="63"/>
-    <w:lsdException w:name="Medium Shading 2 Accent 4" w:uiPriority="64"/>
-    <w:lsdException w:name="Medium List 1 Accent 4" w:uiPriority="65"/>
-    <w:lsdException w:name="Medium List 2 Accent 4" w:uiPriority="66"/>
-    <w:lsdException w:name="Medium Grid 1 Accent 4" w:uiPriority="67"/>
-    <w:lsdException w:name="Medium Grid 2 Accent 4" w:uiPriority="68"/>
-    <w:lsdException w:name="Medium Grid 3 Accent 4" w:uiPriority="69"/>
-    <w:lsdException w:name="Dark List Accent 4" w:uiPriority="70"/>
-    <w:lsdException w:name="Colorful Shading Accent 4" w:uiPriority="71"/>
-    <w:lsdException w:name="Colorful List Accent 4" w:uiPriority="72"/>
-    <w:lsdException w:name="Colorful Grid Accent 4" w:uiPriority="73"/>
-    <w:lsdException w:name="Light Shading Accent 5" w:uiPriority="60"/>
-    <w:lsdException w:name="Light List Accent 5" w:uiPriority="61"/>
-    <w:lsdException w:name="Light Grid Accent 5" w:uiPriority="62"/>
-    <w:lsdException w:name="Medium Shading 1 Accent 5" w:uiPriority="63"/>
-    <w:lsdException w:name="Medium Shading 2 Accent 5" w:uiPriority="64"/>
-    <w:lsdException w:name="Medium List 1 Accent 5" w:uiPriority="65"/>
-    <w:lsdException w:name="Medium List 2 Accent 5" w:uiPriority="66"/>
-    <w:lsdException w:name="Medium Grid 1 Accent 5" w:uiPriority="67"/>
-    <w:lsdException w:name="Medium Grid 2 Accent 5" w:uiPriority="68"/>
-    <w:lsdException w:name="Medium Grid 3 Accent 5" w:uiPriority="69"/>
-    <w:lsdException w:name="Dark List Accent 5" w:uiPriority="70"/>
-    <w:lsdException w:name="Colorful Shading Accent 5" w:uiPriority="71"/>
-    <w:lsdException w:name="Colorful List Accent 5" w:uiPriority="72"/>
-    <w:lsdException w:name="Colorful Grid Accent 5" w:uiPriority="73"/>
-    <w:lsdException w:name="Light Shading Accent 6" w:uiPriority="60"/>
-    <w:lsdException w:name="Light List Accent 6" w:uiPriority="61"/>
-    <w:lsdException w:name="Light Grid Accent 6" w:uiPriority="62"/>
-    <w:lsdException w:name="Medium Shading 1 Accent 6" w:uiPriority="63"/>
-    <w:lsdException w:name="Medium Shading 2 Accent 6" w:uiPriority="64"/>
-    <w:lsdException w:name="Medium List 1 Accent 6" w:uiPriority="65"/>
-    <w:lsdException w:name="Medium List 2 Accent 6" w:uiPriority="66"/>
-    <w:lsdException w:name="Medium Grid 1 Accent 6" w:uiPriority="67"/>
-    <w:lsdException w:name="Medium Grid 2 Accent 6" w:uiPriority="68"/>
-    <w:lsdException w:name="Medium Grid 3 Accent 6" w:uiPriority="69"/>
-    <w:lsdException w:name="Dark List Accent 6" w:uiPriority="70"/>
-    <w:lsdException w:name="Colorful Shading Accent 6" w:uiPriority="71"/>
-    <w:lsdException w:name="Colorful List Accent 6" w:uiPriority="72"/>
-    <w:lsdException w:name="Colorful Grid Accent 6" w:uiPriority="73"/>
-    <w:lsdException w:name="Subtle Emphasis" w:uiPriority="19" w:qFormat="1"/>
-    <w:lsdException w:name="Intense Emphasis" w:uiPriority="21" w:qFormat="1"/>
-    <w:lsdException w:name="Subtle Reference" w:uiPriority="31" w:qFormat="1"/>
-    <w:lsdException w:name="Intense Reference" w:uiPriority="32" w:qFormat="1"/>
-    <w:lsdException w:name="Book Title" w:uiPriority="33" w:qFormat="1"/>
-    <w:lsdException w:name="Bibliography" w:semiHidden="1" w:uiPriority="37" w:unhideWhenUsed="1"/>
-    <w:lsdException w:name="TOC Heading" w:semiHidden="1" w:uiPriority="39" w:unhideWhenUsed="1" w:qFormat="1"/>
-    <w:lsdException w:name="Plain Table 1" w:uiPriority="41"/>
-    <w:lsdException w:name="Plain Table 2" w:uiPriority="42"/>
-    <w:lsdException w:name="Plain Table 3" w:uiPriority="43"/>
-    <w:lsdException w:name="Plain Table 4" w:uiPriority="44"/>
-    <w:lsdException w:name="Plain Table 5" w:uiPriority="45"/>
-    <w:lsdException w:name="Grid Table Light" w:uiPriority="40"/>
-    <w:lsdException w:name="Grid Table 1 Light" w:uiPriority="46"/>
-    <w:lsdException w:name="Grid Table 2" w:uiPriority="47"/>
-    <w:lsdException w:name="Grid Table 3" w:uiPriority="48"/>
-    <w:lsdException w:name="Grid Table 4" w:uiPriority="49"/>
-    <w:lsdException w:name="Grid Table 5 Dark" w:uiPriority="50"/>
-    <w:lsdException w:name="Grid Table 6 Colorful" w:uiPriority="51"/>
-    <w:lsdException w:name="Grid Table 7 Colorful" w:uiPriority="52"/>
-    <w:lsdException w:name="Grid Table 1 Light Accent 1" w:uiPriority="46"/>
-    <w:lsdException w:name="Grid Table 2 Accent 1" w:uiPriority="47"/>
-    <w:lsdException w:name="Grid Table 3 Accent 1" w:uiPriority="48"/>
-    <w:lsdException w:name="Grid Table 4 Accent 1" w:uiPriority="49"/>
-    <w:lsdException w:name="Grid Table 5 Dark Accent 1" w:uiPriority="50"/>
-    <w:lsdException w:name="Grid Table 6 Colorful Accent 1" w:uiPriority="51"/>
-    <w:lsdException w:name="Grid Table 7 Colorful Accent 1" w:uiPriority="52"/>
-    <w:lsdException w:name="Grid Table 1 Light Accent 2" w:uiPriority="46"/>
-    <w:lsdException w:name="Grid Table 2 Accent 2" w:uiPriority="47"/>
-    <w:lsdException w:name="Grid Table 3 Accent 2" w:uiPriority="48"/>
-    <w:lsdException w:name="Grid Table 4 Accent 2" w:uiPriority="49"/>
-    <w:lsdException w:name="Grid Table 5 Dark Accent 2" w:uiPriority="50"/>
-    <w:lsdException w:name="Grid Table 6 Colorful Accent 2" w:uiPriority="51"/>
-    <w:lsdException w:name="Grid Table 7 Colorful Accent 2" w:uiPriority="52"/>
-    <w:lsdException w:name="Grid Table 1 Light Accent 3" w:uiPriority="46"/>
-    <w:lsdException w:name="Grid Table 2 Accent 3" w:uiPriority="47"/>
-    <w:lsdException w:name="Grid Table 3 Accent 3" w:uiPriority="48"/>
-    <w:lsdException w:name="Grid Table 4 Accent 3" w:uiPriority="49"/>
-    <w:lsdException w:name="Grid Table 5 Dark Accent 3" w:uiPriority="50"/>
-    <w:lsdException w:name="Grid Table 6 Colorful Accent 3" w:uiPriority="51"/>
-    <w:lsdException w:name="Grid Table 7 Colorful Accent 3" w:uiPriority="52"/>
-    <w:lsdException w:name="Grid Table 1 Light Accent 4" w:uiPriority="46"/>
-    <w:lsdException w:name="Grid Table 2 Accent 4" w:uiPriority="47"/>
-    <w:lsdException w:name="Grid Table 3 Accent 4" w:uiPriority="48"/>
-    <w:lsdException w:name="Grid Table 4 Accent 4" w:uiPriority="49"/>
-    <w:lsdException w:name="Grid Table 5 Dark Accent 4" w:uiPriority="50"/>
-    <w:lsdException w:name="Grid Table 6 Colorful Accent 4" w:uiPriority="51"/>
-    <w:lsdException w:name="Grid Table 7 Colorful Accent 4" w:uiPriority="52"/>
-    <w:lsdException w:name="Grid Table 1 Light Accent 5" w:uiPriority="46"/>
-    <w:lsdException w:name="Grid Table 2 Accent 5" w:uiPriority="47"/>
-    <w:lsdException w:name="Grid Table 3 Accent 5" w:uiPriority="48"/>
-    <w:lsdException w:name="Grid Table 4 Accent 5" w:uiPriority="49"/>
-    <w:lsdException w:name="Grid Table 5 Dark Accent 5" w:uiPriority="50"/>
-    <w:lsdException w:name="Grid Table 6 Colorful Accent 5" w:uiPriority="51"/>
-    <w:lsdException w:name="Grid Table 7 Colorful Accent 5" w:uiPriority="52"/>
-    <w:lsdException w:name="Grid Table 1 Light Accent 6" w:uiPriority="46"/>
-    <w:lsdException w:name="Grid Table 2 Accent 6" w:uiPriority="47"/>
-    <w:lsdException w:name="Grid Table 3 Accent 6" w:uiPriority="48"/>
-    <w:lsdException w:name="Grid Table 4 Accent 6" w:uiPriority="49"/>
-    <w:lsdException w:name="Grid Table 5 Dark Accent 6" w:uiPriority="50"/>
-    <w:lsdException w:name="Grid Table 6 Colorful Accent 6" w:uiPriority="51"/>
-    <w:lsdException w:name="Grid Table 7 Colorful Accent 6" w:uiPriority="52"/>
-    <w:lsdException w:name="List Table 1 Light" w:uiPriority="46"/>
-    <w:lsdException w:name="List Table 2" w:uiPriority="47"/>
-    <w:lsdException w:name="List Table 3" w:uiPriority="48"/>
-    <w:lsdException w:name="List Table 4" w:uiPriority="49"/>
-    <w:lsdException w:name="List Table 5 Dark" w:uiPriority="50"/>
-    <w:lsdException w:name="List Table 6 Colorful" w:uiPriority="51"/>
-    <w:lsdException w:name="List Table 7 Colorful" w:uiPriority="52"/>
-    <w:lsdException w:name="List Table 1 Light Accent 1" w:uiPriority="46"/>
-    <w:lsdException w:name="List Table 2 Accent 1" w:uiPriority="47"/>
-    <w:lsdException w:name="List Table 3 Accent 1" w:uiPriority="48"/>
-    <w:lsdException w:name="List Table 4 Accent 1" w:uiPriority="49"/>
-    <w:lsdException w:name="List Table 5 Dark Accent 1" w:uiPriority="50"/>
-    <w:lsdException w:name="List Table 6 Colorful Accent 1" w:uiPriority="51"/>
-    <w:lsdException w:name="List Table 7 Colorful Accent 1" w:uiPriority="52"/>
-    <w:lsdException w:name="List Table 1 Light Accent 2" w:uiPriority="46"/>
-    <w:lsdException w:name="List Table 2 Accent 2" w:uiPriority="47"/>
-    <w:lsdException w:name="List Table 3 Accent 2" w:uiPriority="48"/>
-    <w:lsdException w:name="List Table 4 Accent 2" w:uiPriority="49"/>
-    <w:lsdException w:name="List Table 5 Dark Accent 2" w:uiPriority="50"/>
-    <w:lsdException w:name="List Table 6 Colorful Accent 2" w:uiPriority="51"/>
-    <w:lsdException w:name="List Table 7 Colorful Accent 2" w:uiPriority="52"/>
-    <w:lsdException w:name="List Table 1 Light Accent 3" w:uiPriority="46"/>
-    <w:lsdException w:name="List Table 2 Accent 3" w:uiPriority="47"/>
-    <w:lsdException w:name="List Table 3 Accent 3" w:uiPriority="48"/>
-    <w:lsdException w:name="List Table 4 Accent 3" w:uiPriority="49"/>
-    <w:lsdException w:name="List Table 5 Dark Accent 3" w:uiPriority="50"/>
-    <w:lsdException w:name="List Table 6 Colorful Accent 3" w:uiPriority="51"/>
-    <w:lsdException w:name="List Table 7 Colorful Accent 3" w:uiPriority="52"/>
-    <w:lsdException w:name="List Table 1 Light Accent 4" w:uiPriority="46"/>
-    <w:lsdException w:name="List Table 2 Accent 4" w:uiPriority="47"/>
-    <w:lsdException w:name="List Table 3 Accent 4" w:uiPriority="48"/>
-    <w:lsdException w:name="List Table 4 Accent 4" w:uiPriority="49"/>
-    <w:lsdException w:name="List Table 5 Dark Accent 4" w:uiPriority="50"/>
-    <w:lsdException w:name="List Table 6 Colorful Accent 4" w:uiPriority="51"/>
-    <w:lsdException w:name="List Table 7 Colorful Accent 4" w:uiPriority="52"/>
-    <w:lsdException w:name="List Table 1 Light Accent 5" w:uiPriority="46"/>
-    <w:lsdException w:name="List Table 2 Accent 5" w:uiPriority="47"/>
-    <w:lsdException w:name="List Table 3 Accent 5" w:uiPriority="48"/>
-    <w:lsdException w:name="List Table 4 Accent 5" w:uiPriority="49"/>
-    <w:lsdException w:name="List Table 5 Dark Accent 5" w:uiPriority="50"/>
-    <w:lsdException w:name="List Table 6 Colorful Accent 5" w:uiPriority="51"/>
-    <w:lsdException w:name="List Table 7 Colorful Accent 5" w:uiPriority="52"/>
-    <w:lsdException w:name="List Table 1 Light Accent 6" w:uiPriority="46"/>
-    <w:lsdException w:name="List Table 2 Accent 6" w:uiPriority="47"/>
-    <w:lsdException w:name="List Table 3 Accent 6" w:uiPriority="48"/>
-    <w:lsdException w:name="List Table 4 Accent 6" w:uiPriority="49"/>
-    <w:lsdException w:name="List Table 5 Dark Accent 6" w:uiPriority="50"/>
-    <w:lsdException w:name="List Table 6 Colorful Accent 6" w:uiPriority="51"/>
-    <w:lsdException w:name="List Table 7 Colorful Accent 6" w:uiPriority="52"/>
-    <w:lsdException w:name="Mention" w:semiHidden="1" w:unhideWhenUsed="1"/>
-    <w:lsdException w:name="Smart Hyperlink" w:semiHidden="1" w:unhideWhenUsed="1"/>
-    <w:lsdException w:name="Hashtag" w:semiHidden="1" w:unhideWhenUsed="1"/>
-    <w:lsdException w:name="Unresolved Mention" w:semiHidden="1" w:unhideWhenUsed="1"/>
-    <w:lsdException w:name="Smart Link" w:semiHidden="1" w:unhideWhenUsed="1"/>
+  <w:latentStyles w:defLockedState="0" w:defUIPriority="99" w:defSemiHidden="1" w:defUnhideWhenUsed="1" w:defQFormat="0" w:count="267">
+    <w:lsdException w:name="Normal" w:semiHidden="0" w:uiPriority="0" w:unhideWhenUsed="0" w:qFormat="1"/>
+    <w:lsdException w:name="heading 1" w:semiHidden="0" w:uiPriority="9" w:unhideWhenUsed="0" w:qFormat="1"/>
+    <w:lsdException w:name="heading 2" w:uiPriority="9" w:qFormat="1"/>
+    <w:lsdException w:name="heading 3" w:uiPriority="9" w:qFormat="1"/>
+    <w:lsdException w:name="heading 4" w:uiPriority="9" w:qFormat="1"/>
+    <w:lsdException w:name="heading 5" w:uiPriority="9" w:qFormat="1"/>
+    <w:lsdException w:name="heading 6" w:uiPriority="9" w:qFormat="1"/>
+    <w:lsdException w:name="heading 7" w:uiPriority="9" w:qFormat="1"/>
+    <w:lsdException w:name="heading 8" w:uiPriority="9" w:qFormat="1"/>
+    <w:lsdException w:name="heading 9" w:uiPriority="9" w:qFormat="1"/>
+    <w:lsdException w:name="toc 1" w:uiPriority="39"/>
+    <w:lsdException w:name="toc 2" w:uiPriority="39"/>
+    <w:lsdException w:name="toc 3" w:uiPriority="39"/>
+    <w:lsdException w:name="toc 4" w:uiPriority="39"/>
+    <w:lsdException w:name="toc 5" w:uiPriority="39"/>
+    <w:lsdException w:name="toc 6" w:uiPriority="39"/>
+    <w:lsdException w:name="toc 7" w:uiPriority="39"/>
+    <w:lsdException w:name="toc 8" w:uiPriority="39"/>
+    <w:lsdException w:name="toc 9" w:uiPriority="39"/>
+    <w:lsdException w:name="caption" w:uiPriority="35" w:qFormat="1"/>
+    <w:lsdException w:name="Title" w:semiHidden="0" w:uiPriority="10" w:unhideWhenUsed="0" w:qFormat="1"/>
+    <w:lsdException w:name="Default Paragraph Font" w:uiPriority="1"/>
+    <w:lsdException w:name="Subtitle" w:semiHidden="0" w:uiPriority="11" w:unhideWhenUsed="0" w:qFormat="1"/>
+    <w:lsdException w:name="Strong" w:semiHidden="0" w:uiPriority="22" w:unhideWhenUsed="0" w:qFormat="1"/>
+    <w:lsdException w:name="Emphasis" w:semiHidden="0" w:uiPriority="20" w:unhideWhenUsed="0" w:qFormat="1"/>
+    <w:lsdException w:name="Table Grid" w:uiPriority="39"/>
+    <w:lsdException w:name="Placeholder Text" w:unhideWhenUsed="0"/>
+    <w:lsdException w:name="No Spacing" w:semiHidden="0" w:uiPriority="1" w:unhideWhenUsed="0" w:qFormat="1"/>
+    <w:lsdException w:name="Light Shading" w:semiHidden="0" w:uiPriority="60" w:unhideWhenUsed="0"/>
+    <w:lsdException w:name="Light List" w:semiHidden="0" w:uiPriority="61" w:unhideWhenUsed="0"/>
+    <w:lsdException w:name="Light Grid" w:semiHidden="0" w:uiPriority="62" w:unhideWhenUsed="0"/>
+    <w:lsdException w:name="Medium Shading 1" w:semiHidden="0" w:uiPriority="63" w:unhideWhenUsed="0"/>
+    <w:lsdException w:name="Medium Shading 2" w:semiHidden="0" w:uiPriority="64" w:unhideWhenUsed="0"/>
+    <w:lsdException w:name="Medium List 1" w:semiHidden="0" w:uiPriority="65" w:unhideWhenUsed="0"/>
+    <w:lsdException w:name="Medium List 2" w:semiHidden="0" w:uiPriority="66" w:unhideWhenUsed="0"/>
+    <w:lsdException w:name="Medium Grid 1" w:semiHidden="0" w:uiPriority="67" w:unhideWhenUsed="0"/>
+    <w:lsdException w:name="Medium Grid 2" w:semiHidden="0" w:uiPriority="68" w:unhideWhenUsed="0"/>
+    <w:lsdException w:name="Medium Grid 3" w:semiHidden="0" w:uiPriority="69" w:unhideWhenUsed="0"/>
+    <w:lsdException w:name="Dark List" w:semiHidden="0" w:uiPriority="70" w:unhideWhenUsed="0"/>
+    <w:lsdException w:name="Colorful Shading" w:semiHidden="0" w:uiPriority="71" w:unhideWhenUsed="0"/>
+    <w:lsdException w:name="Colorful List" w:semiHidden="0" w:uiPriority="72" w:unhideWhenUsed="0"/>
+    <w:lsdException w:name="Colorful Grid" w:semiHidden="0" w:uiPriority="73" w:unhideWhenUsed="0"/>
+    <w:lsdException w:name="Light Shading Accent 1" w:semiHidden="0" w:uiPriority="60" w:unhideWhenUsed="0"/>
+    <w:lsdException w:name="Light List Accent 1" w:semiHidden="0" w:uiPriority="61" w:unhideWhenUsed="0"/>
+    <w:lsdException w:name="Light Grid Accent 1" w:semiHidden="0" w:uiPriority="62" w:unhideWhenUsed="0"/>
+    <w:lsdException w:name="Medium Shading 1 Accent 1" w:semiHidden="0" w:uiPriority="63" w:unhideWhenUsed="0"/>
+    <w:lsdException w:name="Medium Shading 2 Accent 1" w:semiHidden="0" w:uiPriority="64" w:unhideWhenUsed="0"/>
+    <w:lsdException w:name="Medium List 1 Accent 1" w:semiHidden="0" w:uiPriority="65" w:unhideWhenUsed="0"/>
+    <w:lsdException w:name="Revision" w:unhideWhenUsed="0"/>
+    <w:lsdException w:name="List Paragraph" w:semiHidden="0" w:uiPriority="34" w:unhideWhenUsed="0" w:qFormat="1"/>
+    <w:lsdException w:name="Quote" w:semiHidden="0" w:uiPriority="29" w:unhideWhenUsed="0" w:qFormat="1"/>
+    <w:lsdException w:name="Intense Quote" w:semiHidden="0" w:uiPriority="30" w:unhideWhenUsed="0" w:qFormat="1"/>
+    <w:lsdException w:name="Medium List 2 Accent 1" w:semiHidden="0" w:uiPriority="66" w:unhideWhenUsed="0"/>
+    <w:lsdException w:name="Medium Grid 1 Accent 1" w:semiHidden="0" w:uiPriority="67" w:unhideWhenUsed="0"/>
+    <w:lsdException w:name="Medium Grid 2 Accent 1" w:semiHidden="0" w:uiPriority="68" w:unhideWhenUsed="0"/>
+    <w:lsdException w:name="Medium Grid 3 Accent 1" w:semiHidden="0" w:uiPriority="69" w:unhideWhenUsed="0"/>
+    <w:lsdException w:name="Dark List Accent 1" w:semiHidden="0" w:uiPriority="70" w:unhideWhenUsed="0"/>
+    <w:lsdException w:name="Colorful Shading Accent 1" w:semiHidden="0" w:uiPriority="71" w:unhideWhenUsed="0"/>
+    <w:lsdException w:name="Colorful List Accent 1" w:semiHidden="0" w:uiPriority="72" w:unhideWhenUsed="0"/>
+    <w:lsdException w:name="Colorful Grid Accent 1" w:semiHidden="0" w:uiPriority="73" w:unhideWhenUsed="0"/>
+    <w:lsdException w:name="Light Shading Accent 2" w:semiHidden="0" w:uiPriority="60" w:unhideWhenUsed="0"/>
+    <w:lsdException w:name="Light List Accent 2" w:semiHidden="0" w:uiPriority="61" w:unhideWhenUsed="0"/>
+    <w:lsdException w:name="Light Grid Accent 2" w:semiHidden="0" w:uiPriority="62" w:unhideWhenUsed="0"/>
+    <w:lsdException w:name="Medium Shading 1 Accent 2" w:semiHidden="0" w:uiPriority="63" w:unhideWhenUsed="0"/>
+    <w:lsdException w:name="Medium Shading 2 Accent 2" w:semiHidden="0" w:uiPriority="64" w:unhideWhenUsed="0"/>
+    <w:lsdException w:name="Medium List 1 Accent 2" w:semiHidden="0" w:uiPriority="65" w:unhideWhenUsed="0"/>
+    <w:lsdException w:name="Medium List 2 Accent 2" w:semiHidden="0" w:uiPriority="66" w:unhideWhenUsed="0"/>
+    <w:lsdException w:name="Medium Grid 1 Accent 2" w:semiHidden="0" w:uiPriority="67" w:unhideWhenUsed="0"/>
+    <w:lsdException w:name="Medium Grid 2 Accent 2" w:semiHidden="0" w:uiPriority="68" w:unhideWhenUsed="0"/>
+    <w:lsdException w:name="Medium Grid 3 Accent 2" w:semiHidden="0" w:uiPriority="69" w:unhideWhenUsed="0"/>
+    <w:lsdException w:name="Dark List Accent 2" w:semiHidden="0" w:uiPriority="70" w:unhideWhenUsed="0"/>
+    <w:lsdException w:name="Colorful Shading Accent 2" w:semiHidden="0" w:uiPriority="71" w:unhideWhenUsed="0"/>
+    <w:lsdException w:name="Colorful List Accent 2" w:semiHidden="0" w:uiPriority="72" w:unhideWhenUsed="0"/>
+    <w:lsdException w:name="Colorful Grid Accent 2" w:semiHidden="0" w:uiPriority="73" w:unhideWhenUsed="0"/>
+    <w:lsdException w:name="Light Shading Accent 3" w:semiHidden="0" w:uiPriority="60" w:unhideWhenUsed="0"/>
+    <w:lsdException w:name="Light List Accent 3" w:semiHidden="0" w:uiPriority="61" w:unhideWhenUsed="0"/>
+    <w:lsdException w:name="Light Grid Accent 3" w:semiHidden="0" w:uiPriority="62" w:unhideWhenUsed="0"/>
+    <w:lsdException w:name="Medium Shading 1 Accent 3" w:semiHidden="0" w:uiPriority="63" w:unhideWhenUsed="0"/>
+    <w:lsdException w:name="Medium Shading 2 Accent 3" w:semiHidden="0" w:uiPriority="64" w:unhideWhenUsed="0"/>
+    <w:lsdException w:name="Medium List 1 Accent 3" w:semiHidden="0" w:uiPriority="65" w:unhideWhenUsed="0"/>
+    <w:lsdException w:name="Medium List 2 Accent 3" w:semiHidden="0" w:uiPriority="66" w:unhideWhenUsed="0"/>
+    <w:lsdException w:name="Medium Grid 1 Accent 3" w:semiHidden="0" w:uiPriority="67" w:unhideWhenUsed="0"/>
+    <w:lsdException w:name="Medium Grid 2 Accent 3" w:semiHidden="0" w:uiPriority="68" w:unhideWhenUsed="0"/>
+    <w:lsdException w:name="Medium Grid 3 Accent 3" w:semiHidden="0" w:uiPriority="69" w:unhideWhenUsed="0"/>
+    <w:lsdException w:name="Dark List Accent 3" w:semiHidden="0" w:uiPriority="70" w:unhideWhenUsed="0"/>
+    <w:lsdException w:name="Colorful Shading Accent 3" w:semiHidden="0" w:uiPriority="71" w:unhideWhenUsed="0"/>
+    <w:lsdException w:name="Colorful List Accent 3" w:semiHidden="0" w:uiPriority="72" w:unhideWhenUsed="0"/>
+    <w:lsdException w:name="Colorful Grid Accent 3" w:semiHidden="0" w:uiPriority="73" w:unhideWhenUsed="0"/>
+    <w:lsdException w:name="Light Shading Accent 4" w:semiHidden="0" w:uiPriority="60" w:unhideWhenUsed="0"/>
+    <w:lsdException w:name="Light List Accent 4" w:semiHidden="0" w:uiPriority="61" w:unhideWhenUsed="0"/>
+    <w:lsdException w:name="Light Grid Accent 4" w:semiHidden="0" w:uiPriority="62" w:unhideWhenUsed="0"/>
+    <w:lsdException w:name="Medium Shading 1 Accent 4" w:semiHidden="0" w:uiPriority="63" w:unhideWhenUsed="0"/>
+    <w:lsdException w:name="Medium Shading 2 Accent 4" w:semiHidden="0" w:uiPriority="64" w:unhideWhenUsed="0"/>
+    <w:lsdException w:name="Medium List 1 Accent 4" w:semiHidden="0" w:uiPriority="65" w:unhideWhenUsed="0"/>
+    <w:lsdException w:name="Medium List 2 Accent 4" w:semiHidden="0" w:uiPriority="66" w:unhideWhenUsed="0"/>
+    <w:lsdException w:name="Medium Grid 1 Accent 4" w:semiHidden="0" w:uiPriority="67" w:unhideWhenUsed="0"/>
+    <w:lsdException w:name="Medium Grid 2 Accent 4" w:semiHidden="0" w:uiPriority="68" w:unhideWhenUsed="0"/>
+    <w:lsdException w:name="Medium Grid 3 Accent 4" w:semiHidden="0" w:uiPriority="69" w:unhideWhenUsed="0"/>
+    <w:lsdException w:name="Dark List Accent 4" w:semiHidden="0" w:uiPriority="70" w:unhideWhenUsed="0"/>
+    <w:lsdException w:name="Colorful Shading Accent 4" w:semiHidden="0" w:uiPriority="71" w:unhideWhenUsed="0"/>
+    <w:lsdException w:name="Colorful List Accent 4" w:semiHidden="0" w:uiPriority="72" w:unhideWhenUsed="0"/>
+    <w:lsdException w:name="Colorful Grid Accent 4" w:semiHidden="0" w:uiPriority="73" w:unhideWhenUsed="0"/>
+    <w:lsdException w:name="Light Shading Accent 5" w:semiHidden="0" w:uiPriority="60" w:unhideWhenUsed="0"/>
+    <w:lsdException w:name="Light List Accent 5" w:semiHidden="0" w:uiPriority="61" w:unhideWhenUsed="0"/>
+    <w:lsdException w:name="Light Grid Accent 5" w:semiHidden="0" w:uiPriority="62" w:unhideWhenUsed="0"/>
+    <w:lsdException w:name="Medium Shading 1 Accent 5" w:semiHidden="0" w:uiPriority="63" w:unhideWhenUsed="0"/>
+    <w:lsdException w:name="Medium Shading 2 Accent 5" w:semiHidden="0" w:uiPriority="64" w:unhideWhenUsed="0"/>
+    <w:lsdException w:name="Medium List 1 Accent 5" w:semiHidden="0" w:uiPriority="65" w:unhideWhenUsed="0"/>
+    <w:lsdException w:name="Medium List 2 Accent 5" w:semiHidden="0" w:uiPriority="66" w:unhideWhenUsed="0"/>
+    <w:lsdException w:name="Medium Grid 1 Accent 5" w:semiHidden="0" w:uiPriority="67" w:unhideWhenUsed="0"/>
+    <w:lsdException w:name="Medium Grid 2 Accent 5" w:semiHidden="0" w:uiPriority="68" w:unhideWhenUsed="0"/>
+    <w:lsdException w:name="Medium Grid 3 Accent 5" w:semiHidden="0" w:uiPriority="69" w:unhideWhenUsed="0"/>
+    <w:lsdException w:name="Dark List Accent 5" w:semiHidden="0" w:uiPriority="70" w:unhideWhenUsed="0"/>
+    <w:lsdException w:name="Colorful Shading Accent 5" w:semiHidden="0" w:uiPriority="71" w:unhideWhenUsed="0"/>
+    <w:lsdException w:name="Colorful List Accent 5" w:semiHidden="0" w:uiPriority="72" w:unhideWhenUsed="0"/>
+    <w:lsdException w:name="Colorful Grid Accent 5" w:semiHidden="0" w:uiPriority="73" w:unhideWhenUsed="0"/>
+    <w:lsdException w:name="Light Shading Accent 6" w:semiHidden="0" w:uiPriority="60" w:unhideWhenUsed="0"/>
+    <w:lsdException w:name="Light List Accent 6" w:semiHidden="0" w:uiPriority="61" w:unhideWhenUsed="0"/>
+    <w:lsdException w:name="Light Grid Accent 6" w:semiHidden="0" w:uiPriority="62" w:unhideWhenUsed="0"/>
+    <w:lsdException w:name="Medium Shading 1 Accent 6" w:semiHidden="0" w:uiPriority="63" w:unhideWhenUsed="0"/>
+    <w:lsdException w:name="Medium Shading 2 Accent 6" w:semiHidden="0" w:uiPriority="64" w:unhideWhenUsed="0"/>
+    <w:lsdException w:name="Medium List 1 Accent 6" w:semiHidden="0" w:uiPriority="65" w:unhideWhenUsed="0"/>
+    <w:lsdException w:name="Medium List 2 Accent 6" w:semiHidden="0" w:uiPriority="66" w:unhideWhenUsed="0"/>
+    <w:lsdException w:name="Medium Grid 1 Accent 6" w:semiHidden="0" w:uiPriority="67" w:unhideWhenUsed="0"/>
+    <w:lsdException w:name="Medium Grid 2 Accent 6" w:semiHidden="0" w:uiPriority="68" w:unhideWhenUsed="0"/>
+    <w:lsdException w:name="Medium Grid 3 Accent 6" w:semiHidden="0" w:uiPriority="69" w:unhideWhenUsed="0"/>
+    <w:lsdException w:name="Dark List Accent 6" w:semiHidden="0" w:uiPriority="70" w:unhideWhenUsed="0"/>
+    <w:lsdException w:name="Colorful Shading Accent 6" w:semiHidden="0" w:uiPriority="71" w:unhideWhenUsed="0"/>
+    <w:lsdException w:name="Colorful List Accent 6" w:semiHidden="0" w:uiPriority="72" w:unhideWhenUsed="0"/>
+    <w:lsdException w:name="Colorful Grid Accent 6" w:semiHidden="0" w:uiPriority="73" w:unhideWhenUsed="0"/>
+    <w:lsdException w:name="Subtle Emphasis" w:semiHidden="0" w:uiPriority="19" w:unhideWhenUsed="0" w:qFormat="1"/>
+    <w:lsdException w:name="Intense Emphasis" w:semiHidden="0" w:uiPriority="21" w:unhideWhenUsed="0" w:qFormat="1"/>
+    <w:lsdException w:name="Subtle Reference" w:semiHidden="0" w:uiPriority="31" w:unhideWhenUsed="0" w:qFormat="1"/>
+    <w:lsdException w:name="Intense Reference" w:semiHidden="0" w:uiPriority="32" w:unhideWhenUsed="0" w:qFormat="1"/>
+    <w:lsdException w:name="Book Title" w:semiHidden="0" w:uiPriority="33" w:unhideWhenUsed="0" w:qFormat="1"/>
+    <w:lsdException w:name="Bibliography" w:uiPriority="37"/>
+    <w:lsdException w:name="TOC Heading" w:uiPriority="39" w:qFormat="1"/>
   </w:latentStyles>
   <w:style w:type="paragraph" w:default="1" w:styleId="Normal">
     <w:name w:val="Normal"/>
@@ -24189,11 +23662,11 @@
       <w:sz w:val="24"/>
     </w:rPr>
   </w:style>
-  <w:style w:type="paragraph" w:styleId="Heading1">
+  <w:style w:type="paragraph" w:styleId="Ttulo1">
     <w:name w:val="heading 1"/>
     <w:basedOn w:val="Normal"/>
     <w:next w:val="Normal"/>
-    <w:link w:val="Heading1Char"/>
+    <w:link w:val="Ttulo1Char"/>
     <w:autoRedefine/>
     <w:uiPriority w:val="9"/>
     <w:qFormat/>
@@ -24220,11 +23693,11 @@
       <w:szCs w:val="24"/>
     </w:rPr>
   </w:style>
-  <w:style w:type="paragraph" w:styleId="Heading2">
+  <w:style w:type="paragraph" w:styleId="Ttulo2">
     <w:name w:val="heading 2"/>
     <w:basedOn w:val="Normal"/>
     <w:next w:val="Normal"/>
-    <w:link w:val="Heading2Char"/>
+    <w:link w:val="Ttulo2Char"/>
     <w:autoRedefine/>
     <w:uiPriority w:val="9"/>
     <w:unhideWhenUsed/>
@@ -24249,7 +23722,7 @@
       <w:szCs w:val="24"/>
     </w:rPr>
   </w:style>
-  <w:style w:type="paragraph" w:styleId="Heading3">
+  <w:style w:type="paragraph" w:styleId="Ttulo3">
     <w:name w:val="heading 3"/>
     <w:basedOn w:val="Normal"/>
     <w:next w:val="Normal"/>
@@ -24278,7 +23751,7 @@
       <w:szCs w:val="28"/>
     </w:rPr>
   </w:style>
-  <w:style w:type="paragraph" w:styleId="Heading4">
+  <w:style w:type="paragraph" w:styleId="Ttulo4">
     <w:name w:val="heading 4"/>
     <w:basedOn w:val="Normal"/>
     <w:next w:val="Normal"/>
@@ -24306,7 +23779,7 @@
       <w:szCs w:val="24"/>
     </w:rPr>
   </w:style>
-  <w:style w:type="paragraph" w:styleId="Heading5">
+  <w:style w:type="paragraph" w:styleId="Ttulo5">
     <w:name w:val="heading 5"/>
     <w:basedOn w:val="Normal"/>
     <w:next w:val="Normal"/>
@@ -24333,7 +23806,7 @@
       <w:color w:val="000000"/>
     </w:rPr>
   </w:style>
-  <w:style w:type="paragraph" w:styleId="Heading6">
+  <w:style w:type="paragraph" w:styleId="Ttulo6">
     <w:name w:val="heading 6"/>
     <w:basedOn w:val="Normal"/>
     <w:next w:val="Normal"/>
@@ -24362,17 +23835,18 @@
       <w:szCs w:val="20"/>
     </w:rPr>
   </w:style>
-  <w:style w:type="character" w:default="1" w:styleId="DefaultParagraphFont">
+  <w:style w:type="character" w:default="1" w:styleId="Fontepargpadro">
     <w:name w:val="Default Paragraph Font"/>
     <w:uiPriority w:val="1"/>
     <w:semiHidden/>
     <w:unhideWhenUsed/>
   </w:style>
-  <w:style w:type="table" w:default="1" w:styleId="TableNormal">
+  <w:style w:type="table" w:default="1" w:styleId="Tabelanormal">
     <w:name w:val="Normal Table"/>
     <w:uiPriority w:val="99"/>
     <w:semiHidden/>
     <w:unhideWhenUsed/>
+    <w:qFormat/>
     <w:tblPr>
       <w:tblInd w:w="0" w:type="dxa"/>
       <w:tblCellMar>
@@ -24383,7 +23857,7 @@
       </w:tblCellMar>
     </w:tblPr>
   </w:style>
-  <w:style w:type="numbering" w:default="1" w:styleId="NoList">
+  <w:style w:type="numbering" w:default="1" w:styleId="Semlista">
     <w:name w:val="No List"/>
     <w:uiPriority w:val="99"/>
     <w:semiHidden/>
@@ -24401,7 +23875,7 @@
       </w:tblCellMar>
     </w:tblPr>
   </w:style>
-  <w:style w:type="paragraph" w:styleId="Title">
+  <w:style w:type="paragraph" w:styleId="Ttulo">
     <w:name w:val="Title"/>
     <w:basedOn w:val="Normal"/>
     <w:next w:val="Normal"/>
@@ -24427,7 +23901,7 @@
       <w:szCs w:val="72"/>
     </w:rPr>
   </w:style>
-  <w:style w:type="paragraph" w:styleId="Subtitle">
+  <w:style w:type="paragraph" w:styleId="Subttulo">
     <w:name w:val="Subtitle"/>
     <w:basedOn w:val="Normal"/>
     <w:next w:val="Normal"/>
@@ -24454,7 +23928,7 @@
       <w:szCs w:val="48"/>
     </w:rPr>
   </w:style>
-  <w:style w:type="paragraph" w:styleId="TOC1">
+  <w:style w:type="paragraph" w:styleId="Sumrio1">
     <w:name w:val="toc 1"/>
     <w:basedOn w:val="Normal"/>
     <w:next w:val="Normal"/>
@@ -24473,7 +23947,7 @@
       <w:szCs w:val="20"/>
     </w:rPr>
   </w:style>
-  <w:style w:type="paragraph" w:styleId="TOC2">
+  <w:style w:type="paragraph" w:styleId="Sumrio2">
     <w:name w:val="toc 2"/>
     <w:basedOn w:val="Normal"/>
     <w:next w:val="Normal"/>
@@ -24495,7 +23969,7 @@
   </w:style>
   <w:style w:type="character" w:styleId="Hyperlink">
     <w:name w:val="Hyperlink"/>
-    <w:basedOn w:val="DefaultParagraphFont"/>
+    <w:basedOn w:val="Fontepargpadro"/>
     <w:uiPriority w:val="99"/>
     <w:unhideWhenUsed/>
     <w:rsid w:val="00E70BC7"/>
@@ -24504,10 +23978,10 @@
       <w:u w:val="single"/>
     </w:rPr>
   </w:style>
-  <w:style w:type="paragraph" w:styleId="BalloonText">
+  <w:style w:type="paragraph" w:styleId="Textodebalo">
     <w:name w:val="Balloon Text"/>
     <w:basedOn w:val="Normal"/>
-    <w:link w:val="BalloonTextChar"/>
+    <w:link w:val="TextodebaloChar"/>
     <w:uiPriority w:val="99"/>
     <w:semiHidden/>
     <w:unhideWhenUsed/>
@@ -24521,10 +23995,10 @@
       <w:szCs w:val="16"/>
     </w:rPr>
   </w:style>
-  <w:style w:type="character" w:customStyle="1" w:styleId="BalloonTextChar">
-    <w:name w:val="Balloon Text Char"/>
-    <w:basedOn w:val="DefaultParagraphFont"/>
-    <w:link w:val="BalloonText"/>
+  <w:style w:type="character" w:customStyle="1" w:styleId="TextodebaloChar">
+    <w:name w:val="Texto de balão Char"/>
+    <w:basedOn w:val="Fontepargpadro"/>
+    <w:link w:val="Textodebalo"/>
     <w:uiPriority w:val="99"/>
     <w:semiHidden/>
     <w:rsid w:val="006B689F"/>
@@ -24534,10 +24008,10 @@
       <w:szCs w:val="16"/>
     </w:rPr>
   </w:style>
-  <w:style w:type="paragraph" w:styleId="Header">
+  <w:style w:type="paragraph" w:styleId="Cabealho">
     <w:name w:val="header"/>
     <w:basedOn w:val="Normal"/>
-    <w:link w:val="HeaderChar"/>
+    <w:link w:val="CabealhoChar"/>
     <w:uiPriority w:val="99"/>
     <w:unhideWhenUsed/>
     <w:rsid w:val="006C4784"/>
@@ -24549,17 +24023,17 @@
       <w:spacing w:line="240" w:lineRule="auto"/>
     </w:pPr>
   </w:style>
-  <w:style w:type="character" w:customStyle="1" w:styleId="HeaderChar">
-    <w:name w:val="Header Char"/>
-    <w:basedOn w:val="DefaultParagraphFont"/>
-    <w:link w:val="Header"/>
+  <w:style w:type="character" w:customStyle="1" w:styleId="CabealhoChar">
+    <w:name w:val="Cabeçalho Char"/>
+    <w:basedOn w:val="Fontepargpadro"/>
+    <w:link w:val="Cabealho"/>
     <w:uiPriority w:val="99"/>
     <w:rsid w:val="006C4784"/>
   </w:style>
-  <w:style w:type="paragraph" w:styleId="Footer">
+  <w:style w:type="paragraph" w:styleId="Rodap">
     <w:name w:val="footer"/>
     <w:basedOn w:val="Normal"/>
-    <w:link w:val="FooterChar"/>
+    <w:link w:val="RodapChar"/>
     <w:uiPriority w:val="99"/>
     <w:unhideWhenUsed/>
     <w:rsid w:val="006C4784"/>
@@ -24571,10 +24045,10 @@
       <w:spacing w:line="240" w:lineRule="auto"/>
     </w:pPr>
   </w:style>
-  <w:style w:type="character" w:customStyle="1" w:styleId="FooterChar">
-    <w:name w:val="Footer Char"/>
-    <w:basedOn w:val="DefaultParagraphFont"/>
-    <w:link w:val="Footer"/>
+  <w:style w:type="character" w:customStyle="1" w:styleId="RodapChar">
+    <w:name w:val="Rodapé Char"/>
+    <w:basedOn w:val="Fontepargpadro"/>
+    <w:link w:val="Rodap"/>
     <w:uiPriority w:val="99"/>
     <w:rsid w:val="006C4784"/>
   </w:style>
@@ -24601,7 +24075,7 @@
       <w:szCs w:val="20"/>
     </w:rPr>
   </w:style>
-  <w:style w:type="paragraph" w:styleId="TOC3">
+  <w:style w:type="paragraph" w:styleId="Sumrio3">
     <w:name w:val="toc 3"/>
     <w:basedOn w:val="Normal"/>
     <w:next w:val="Normal"/>
@@ -24620,7 +24094,7 @@
   </w:style>
   <w:style w:type="character" w:customStyle="1" w:styleId="figuraChar">
     <w:name w:val="figura Char"/>
-    <w:basedOn w:val="DefaultParagraphFont"/>
+    <w:basedOn w:val="Fontepargpadro"/>
     <w:link w:val="figura"/>
     <w:rsid w:val="00FC63B8"/>
     <w:rPr>
@@ -24630,7 +24104,7 @@
       <w:szCs w:val="20"/>
     </w:rPr>
   </w:style>
-  <w:style w:type="paragraph" w:styleId="TOC4">
+  <w:style w:type="paragraph" w:styleId="Sumrio4">
     <w:name w:val="toc 4"/>
     <w:basedOn w:val="Normal"/>
     <w:next w:val="Normal"/>
@@ -24647,7 +24121,7 @@
       <w:szCs w:val="20"/>
     </w:rPr>
   </w:style>
-  <w:style w:type="paragraph" w:styleId="TOC5">
+  <w:style w:type="paragraph" w:styleId="Sumrio5">
     <w:name w:val="toc 5"/>
     <w:basedOn w:val="Normal"/>
     <w:next w:val="Normal"/>
@@ -24664,7 +24138,7 @@
       <w:szCs w:val="20"/>
     </w:rPr>
   </w:style>
-  <w:style w:type="paragraph" w:styleId="TOC6">
+  <w:style w:type="paragraph" w:styleId="Sumrio6">
     <w:name w:val="toc 6"/>
     <w:basedOn w:val="Normal"/>
     <w:next w:val="Normal"/>
@@ -24681,7 +24155,7 @@
       <w:szCs w:val="20"/>
     </w:rPr>
   </w:style>
-  <w:style w:type="paragraph" w:styleId="TOC7">
+  <w:style w:type="paragraph" w:styleId="Sumrio7">
     <w:name w:val="toc 7"/>
     <w:basedOn w:val="Normal"/>
     <w:next w:val="Normal"/>
@@ -24698,7 +24172,7 @@
       <w:szCs w:val="20"/>
     </w:rPr>
   </w:style>
-  <w:style w:type="paragraph" w:styleId="TOC8">
+  <w:style w:type="paragraph" w:styleId="Sumrio8">
     <w:name w:val="toc 8"/>
     <w:basedOn w:val="Normal"/>
     <w:next w:val="Normal"/>
@@ -24715,7 +24189,7 @@
       <w:szCs w:val="20"/>
     </w:rPr>
   </w:style>
-  <w:style w:type="paragraph" w:styleId="TOC9">
+  <w:style w:type="paragraph" w:styleId="Sumrio9">
     <w:name w:val="toc 9"/>
     <w:basedOn w:val="Normal"/>
     <w:next w:val="Normal"/>
@@ -24732,9 +24206,9 @@
       <w:szCs w:val="20"/>
     </w:rPr>
   </w:style>
-  <w:style w:type="paragraph" w:styleId="TOCHeading">
+  <w:style w:type="paragraph" w:styleId="CabealhodoSumrio">
     <w:name w:val="TOC Heading"/>
-    <w:basedOn w:val="Heading1"/>
+    <w:basedOn w:val="Ttulo1"/>
     <w:next w:val="Normal"/>
     <w:uiPriority w:val="39"/>
     <w:unhideWhenUsed/>
@@ -24760,10 +24234,10 @@
       <w:szCs w:val="32"/>
     </w:rPr>
   </w:style>
-  <w:style w:type="character" w:customStyle="1" w:styleId="Heading1Char">
-    <w:name w:val="Heading 1 Char"/>
-    <w:basedOn w:val="DefaultParagraphFont"/>
-    <w:link w:val="Heading1"/>
+  <w:style w:type="character" w:customStyle="1" w:styleId="Ttulo1Char">
+    <w:name w:val="Título 1 Char"/>
+    <w:basedOn w:val="Fontepargpadro"/>
+    <w:link w:val="Ttulo1"/>
     <w:uiPriority w:val="9"/>
     <w:rsid w:val="00676AEC"/>
     <w:rPr>
@@ -24775,7 +24249,7 @@
       <w:szCs w:val="24"/>
     </w:rPr>
   </w:style>
-  <w:style w:type="paragraph" w:styleId="NoSpacing">
+  <w:style w:type="paragraph" w:styleId="SemEspaamento">
     <w:name w:val="No Spacing"/>
     <w:basedOn w:val="Normal"/>
     <w:uiPriority w:val="1"/>
@@ -24798,9 +24272,9 @@
       <w:szCs w:val="24"/>
     </w:rPr>
   </w:style>
-  <w:style w:type="character" w:styleId="Strong">
+  <w:style w:type="character" w:styleId="Forte">
     <w:name w:val="Strong"/>
-    <w:basedOn w:val="DefaultParagraphFont"/>
+    <w:basedOn w:val="Fontepargpadro"/>
     <w:uiPriority w:val="22"/>
     <w:qFormat/>
     <w:rsid w:val="00F0725E"/>
@@ -24809,7 +24283,7 @@
       <w:bCs/>
     </w:rPr>
   </w:style>
-  <w:style w:type="paragraph" w:styleId="ListParagraph">
+  <w:style w:type="paragraph" w:styleId="PargrafodaLista">
     <w:name w:val="List Paragraph"/>
     <w:basedOn w:val="Normal"/>
     <w:uiPriority w:val="34"/>
@@ -24820,10 +24294,10 @@
       <w:contextualSpacing/>
     </w:pPr>
   </w:style>
-  <w:style w:type="character" w:customStyle="1" w:styleId="Heading2Char">
-    <w:name w:val="Heading 2 Char"/>
-    <w:basedOn w:val="DefaultParagraphFont"/>
-    <w:link w:val="Heading2"/>
+  <w:style w:type="character" w:customStyle="1" w:styleId="Ttulo2Char">
+    <w:name w:val="Título 2 Char"/>
+    <w:basedOn w:val="Fontepargpadro"/>
+    <w:link w:val="Ttulo2"/>
     <w:uiPriority w:val="9"/>
     <w:rsid w:val="004C708E"/>
     <w:rPr>

</xml_diff>

<commit_message>
adc itens metodos e atributos
</commit_message>
<xml_diff>
--- a/Documentação/Revisões/Modelo 34 git.docx
+++ b/Documentação/Revisões/Modelo 34 git.docx
@@ -1,6 +1,6 @@
 
 <file path=word/document.xml><?xml version="1.0" encoding="utf-8"?>
-<w:document xmlns:ve="http://schemas.openxmlformats.org/markup-compatibility/2006" xmlns:o="urn:schemas-microsoft-com:office:office" xmlns:r="http://schemas.openxmlformats.org/officeDocument/2006/relationships" xmlns:m="http://schemas.openxmlformats.org/officeDocument/2006/math" xmlns:v="urn:schemas-microsoft-com:vml" xmlns:wp="http://schemas.openxmlformats.org/drawingml/2006/wordprocessingDrawing" xmlns:w10="urn:schemas-microsoft-com:office:word" xmlns:w="http://schemas.openxmlformats.org/wordprocessingml/2006/main" xmlns:wne="http://schemas.microsoft.com/office/word/2006/wordml">
+<w:document xmlns:wpc="http://schemas.microsoft.com/office/word/2010/wordprocessingCanvas" xmlns:cx="http://schemas.microsoft.com/office/drawing/2014/chartex" xmlns:cx1="http://schemas.microsoft.com/office/drawing/2015/9/8/chartex" xmlns:cx2="http://schemas.microsoft.com/office/drawing/2015/10/21/chartex" xmlns:cx3="http://schemas.microsoft.com/office/drawing/2016/5/9/chartex" xmlns:cx4="http://schemas.microsoft.com/office/drawing/2016/5/10/chartex" xmlns:cx5="http://schemas.microsoft.com/office/drawing/2016/5/11/chartex" xmlns:cx6="http://schemas.microsoft.com/office/drawing/2016/5/12/chartex" xmlns:cx7="http://schemas.microsoft.com/office/drawing/2016/5/13/chartex" xmlns:cx8="http://schemas.microsoft.com/office/drawing/2016/5/14/chartex" xmlns:mc="http://schemas.openxmlformats.org/markup-compatibility/2006" xmlns:aink="http://schemas.microsoft.com/office/drawing/2016/ink" xmlns:am3d="http://schemas.microsoft.com/office/drawing/2017/model3d" xmlns:o="urn:schemas-microsoft-com:office:office" xmlns:r="http://schemas.openxmlformats.org/officeDocument/2006/relationships" xmlns:m="http://schemas.openxmlformats.org/officeDocument/2006/math" xmlns:v="urn:schemas-microsoft-com:vml" xmlns:wp14="http://schemas.microsoft.com/office/word/2010/wordprocessingDrawing" xmlns:wp="http://schemas.openxmlformats.org/drawingml/2006/wordprocessingDrawing" xmlns:w10="urn:schemas-microsoft-com:office:word" xmlns:w="http://schemas.openxmlformats.org/wordprocessingml/2006/main" xmlns:w14="http://schemas.microsoft.com/office/word/2010/wordml" xmlns:w15="http://schemas.microsoft.com/office/word/2012/wordml" xmlns:w16cid="http://schemas.microsoft.com/office/word/2016/wordml/cid" xmlns:w16se="http://schemas.microsoft.com/office/word/2015/wordml/symex" xmlns:wpg="http://schemas.microsoft.com/office/word/2010/wordprocessingGroup" xmlns:wpi="http://schemas.microsoft.com/office/word/2010/wordprocessingInk" xmlns:wne="http://schemas.microsoft.com/office/word/2006/wordml" xmlns:wps="http://schemas.microsoft.com/office/word/2010/wordprocessingShape" mc:Ignorable="w14 w15 w16se w16cid wp14">
   <w:body>
     <w:p>
       <w:pPr>
@@ -2534,7 +2534,7 @@
     </w:p>
     <w:p>
       <w:pPr>
-        <w:pStyle w:val="Sumrio1"/>
+        <w:pStyle w:val="TOC1"/>
         <w:tabs>
           <w:tab w:val="right" w:leader="dot" w:pos="9061"/>
         </w:tabs>
@@ -2637,7 +2637,7 @@
     </w:p>
     <w:p>
       <w:pPr>
-        <w:pStyle w:val="Sumrio1"/>
+        <w:pStyle w:val="TOC1"/>
         <w:tabs>
           <w:tab w:val="right" w:leader="dot" w:pos="9061"/>
         </w:tabs>
@@ -2705,7 +2705,7 @@
     </w:p>
     <w:p>
       <w:pPr>
-        <w:pStyle w:val="Sumrio1"/>
+        <w:pStyle w:val="TOC1"/>
         <w:tabs>
           <w:tab w:val="right" w:leader="dot" w:pos="9061"/>
         </w:tabs>
@@ -2767,7 +2767,7 @@
     </w:p>
     <w:p>
       <w:pPr>
-        <w:pStyle w:val="Sumrio1"/>
+        <w:pStyle w:val="TOC1"/>
         <w:tabs>
           <w:tab w:val="right" w:leader="dot" w:pos="9061"/>
         </w:tabs>
@@ -2844,7 +2844,7 @@
     </w:p>
     <w:p>
       <w:pPr>
-        <w:pStyle w:val="Sumrio1"/>
+        <w:pStyle w:val="TOC1"/>
         <w:tabs>
           <w:tab w:val="right" w:leader="dot" w:pos="9061"/>
         </w:tabs>
@@ -2921,7 +2921,7 @@
     </w:p>
     <w:p>
       <w:pPr>
-        <w:pStyle w:val="Sumrio1"/>
+        <w:pStyle w:val="TOC1"/>
         <w:tabs>
           <w:tab w:val="right" w:leader="dot" w:pos="9061"/>
         </w:tabs>
@@ -2998,7 +2998,7 @@
     </w:p>
     <w:p>
       <w:pPr>
-        <w:pStyle w:val="Sumrio1"/>
+        <w:pStyle w:val="TOC1"/>
         <w:tabs>
           <w:tab w:val="right" w:leader="dot" w:pos="9061"/>
         </w:tabs>
@@ -3075,7 +3075,7 @@
     </w:p>
     <w:p>
       <w:pPr>
-        <w:pStyle w:val="Sumrio1"/>
+        <w:pStyle w:val="TOC1"/>
         <w:tabs>
           <w:tab w:val="right" w:leader="dot" w:pos="9061"/>
         </w:tabs>
@@ -3143,7 +3143,7 @@
     </w:p>
     <w:p>
       <w:pPr>
-        <w:pStyle w:val="Sumrio1"/>
+        <w:pStyle w:val="TOC1"/>
         <w:tabs>
           <w:tab w:val="right" w:leader="dot" w:pos="9061"/>
         </w:tabs>
@@ -3184,7 +3184,7 @@
     </w:p>
     <w:p>
       <w:pPr>
-        <w:pStyle w:val="Sumrio1"/>
+        <w:pStyle w:val="TOC1"/>
         <w:tabs>
           <w:tab w:val="right" w:leader="dot" w:pos="9061"/>
         </w:tabs>
@@ -3225,7 +3225,7 @@
     </w:p>
     <w:p>
       <w:pPr>
-        <w:pStyle w:val="Sumrio1"/>
+        <w:pStyle w:val="TOC1"/>
         <w:tabs>
           <w:tab w:val="right" w:leader="dot" w:pos="9061"/>
         </w:tabs>
@@ -3266,7 +3266,7 @@
     </w:p>
     <w:p>
       <w:pPr>
-        <w:pStyle w:val="Sumrio1"/>
+        <w:pStyle w:val="TOC1"/>
         <w:tabs>
           <w:tab w:val="right" w:leader="dot" w:pos="9061"/>
         </w:tabs>
@@ -3307,7 +3307,7 @@
     </w:p>
     <w:p>
       <w:pPr>
-        <w:pStyle w:val="Sumrio1"/>
+        <w:pStyle w:val="TOC1"/>
         <w:tabs>
           <w:tab w:val="right" w:leader="dot" w:pos="9061"/>
         </w:tabs>
@@ -3348,7 +3348,7 @@
     </w:p>
     <w:p>
       <w:pPr>
-        <w:pStyle w:val="Sumrio1"/>
+        <w:pStyle w:val="TOC1"/>
         <w:tabs>
           <w:tab w:val="right" w:leader="dot" w:pos="9061"/>
         </w:tabs>
@@ -3398,7 +3398,7 @@
     </w:p>
     <w:p>
       <w:pPr>
-        <w:pStyle w:val="Sumrio1"/>
+        <w:pStyle w:val="TOC1"/>
         <w:tabs>
           <w:tab w:val="right" w:leader="dot" w:pos="9061"/>
         </w:tabs>
@@ -3448,7 +3448,7 @@
     </w:p>
     <w:p>
       <w:pPr>
-        <w:pStyle w:val="Sumrio1"/>
+        <w:pStyle w:val="TOC1"/>
         <w:tabs>
           <w:tab w:val="right" w:leader="dot" w:pos="9061"/>
         </w:tabs>
@@ -3489,7 +3489,7 @@
     </w:p>
     <w:p>
       <w:pPr>
-        <w:pStyle w:val="Sumrio1"/>
+        <w:pStyle w:val="TOC1"/>
         <w:tabs>
           <w:tab w:val="right" w:leader="dot" w:pos="9061"/>
         </w:tabs>
@@ -3530,7 +3530,7 @@
     </w:p>
     <w:p>
       <w:pPr>
-        <w:pStyle w:val="Sumrio1"/>
+        <w:pStyle w:val="TOC1"/>
         <w:tabs>
           <w:tab w:val="right" w:leader="dot" w:pos="9061"/>
         </w:tabs>
@@ -3571,7 +3571,7 @@
     </w:p>
     <w:p>
       <w:pPr>
-        <w:pStyle w:val="Sumrio1"/>
+        <w:pStyle w:val="TOC1"/>
         <w:tabs>
           <w:tab w:val="right" w:leader="dot" w:pos="9061"/>
         </w:tabs>
@@ -3612,7 +3612,7 @@
     </w:p>
     <w:p>
       <w:pPr>
-        <w:pStyle w:val="Sumrio1"/>
+        <w:pStyle w:val="TOC1"/>
         <w:tabs>
           <w:tab w:val="right" w:leader="dot" w:pos="9061"/>
         </w:tabs>
@@ -3662,7 +3662,7 @@
     </w:p>
     <w:p>
       <w:pPr>
-        <w:pStyle w:val="Sumrio1"/>
+        <w:pStyle w:val="TOC1"/>
         <w:tabs>
           <w:tab w:val="right" w:leader="dot" w:pos="9061"/>
         </w:tabs>
@@ -3704,7 +3704,7 @@
     </w:p>
     <w:p>
       <w:pPr>
-        <w:pStyle w:val="Sumrio1"/>
+        <w:pStyle w:val="TOC1"/>
         <w:tabs>
           <w:tab w:val="right" w:leader="dot" w:pos="9061"/>
         </w:tabs>
@@ -3745,7 +3745,7 @@
     </w:p>
     <w:p>
       <w:pPr>
-        <w:pStyle w:val="Sumrio1"/>
+        <w:pStyle w:val="TOC1"/>
         <w:tabs>
           <w:tab w:val="right" w:leader="dot" w:pos="9061"/>
         </w:tabs>
@@ -3804,7 +3804,7 @@
     </w:p>
     <w:p>
       <w:pPr>
-        <w:pStyle w:val="Sumrio1"/>
+        <w:pStyle w:val="TOC1"/>
         <w:tabs>
           <w:tab w:val="right" w:leader="dot" w:pos="9061"/>
         </w:tabs>
@@ -3845,7 +3845,7 @@
     </w:p>
     <w:p>
       <w:pPr>
-        <w:pStyle w:val="Sumrio1"/>
+        <w:pStyle w:val="TOC1"/>
         <w:tabs>
           <w:tab w:val="right" w:leader="dot" w:pos="9061"/>
         </w:tabs>
@@ -3886,7 +3886,7 @@
     </w:p>
     <w:p>
       <w:pPr>
-        <w:pStyle w:val="Sumrio1"/>
+        <w:pStyle w:val="TOC1"/>
         <w:tabs>
           <w:tab w:val="right" w:leader="dot" w:pos="9061"/>
         </w:tabs>
@@ -3927,7 +3927,7 @@
     </w:p>
     <w:p>
       <w:pPr>
-        <w:pStyle w:val="Sumrio1"/>
+        <w:pStyle w:val="TOC1"/>
         <w:tabs>
           <w:tab w:val="right" w:leader="dot" w:pos="9061"/>
         </w:tabs>
@@ -3968,7 +3968,7 @@
     </w:p>
     <w:p>
       <w:pPr>
-        <w:pStyle w:val="Sumrio1"/>
+        <w:pStyle w:val="TOC1"/>
         <w:tabs>
           <w:tab w:val="right" w:leader="dot" w:pos="9061"/>
         </w:tabs>
@@ -4009,7 +4009,7 @@
     </w:p>
     <w:p>
       <w:pPr>
-        <w:pStyle w:val="Sumrio1"/>
+        <w:pStyle w:val="TOC1"/>
         <w:tabs>
           <w:tab w:val="right" w:leader="dot" w:pos="9061"/>
         </w:tabs>
@@ -4050,7 +4050,7 @@
     </w:p>
     <w:p>
       <w:pPr>
-        <w:pStyle w:val="Sumrio1"/>
+        <w:pStyle w:val="TOC1"/>
         <w:tabs>
           <w:tab w:val="right" w:leader="dot" w:pos="9061"/>
         </w:tabs>
@@ -4100,7 +4100,7 @@
     </w:p>
     <w:p>
       <w:pPr>
-        <w:pStyle w:val="Sumrio1"/>
+        <w:pStyle w:val="TOC1"/>
         <w:tabs>
           <w:tab w:val="right" w:leader="dot" w:pos="9061"/>
         </w:tabs>
@@ -4159,7 +4159,7 @@
     </w:p>
     <w:p>
       <w:pPr>
-        <w:pStyle w:val="Sumrio1"/>
+        <w:pStyle w:val="TOC1"/>
         <w:tabs>
           <w:tab w:val="right" w:leader="dot" w:pos="9061"/>
         </w:tabs>
@@ -4209,7 +4209,7 @@
     </w:p>
     <w:p>
       <w:pPr>
-        <w:pStyle w:val="Sumrio1"/>
+        <w:pStyle w:val="TOC1"/>
         <w:tabs>
           <w:tab w:val="right" w:leader="dot" w:pos="9061"/>
         </w:tabs>
@@ -4259,7 +4259,7 @@
     </w:p>
     <w:p>
       <w:pPr>
-        <w:pStyle w:val="Sumrio1"/>
+        <w:pStyle w:val="TOC1"/>
         <w:tabs>
           <w:tab w:val="right" w:leader="dot" w:pos="9061"/>
         </w:tabs>
@@ -4312,7 +4312,7 @@
     </w:p>
     <w:p>
       <w:pPr>
-        <w:pStyle w:val="Sumrio1"/>
+        <w:pStyle w:val="TOC1"/>
         <w:tabs>
           <w:tab w:val="right" w:leader="dot" w:pos="9061"/>
         </w:tabs>
@@ -4371,7 +4371,7 @@
     </w:p>
     <w:p>
       <w:pPr>
-        <w:pStyle w:val="Sumrio1"/>
+        <w:pStyle w:val="TOC1"/>
         <w:tabs>
           <w:tab w:val="right" w:leader="dot" w:pos="9061"/>
         </w:tabs>
@@ -4430,7 +4430,7 @@
     </w:p>
     <w:p>
       <w:pPr>
-        <w:pStyle w:val="Sumrio1"/>
+        <w:pStyle w:val="TOC1"/>
         <w:tabs>
           <w:tab w:val="right" w:leader="dot" w:pos="9061"/>
         </w:tabs>
@@ -4489,7 +4489,7 @@
     </w:p>
     <w:p>
       <w:pPr>
-        <w:pStyle w:val="Sumrio1"/>
+        <w:pStyle w:val="TOC1"/>
         <w:tabs>
           <w:tab w:val="right" w:leader="dot" w:pos="9061"/>
         </w:tabs>
@@ -4548,7 +4548,7 @@
     </w:p>
     <w:p>
       <w:pPr>
-        <w:pStyle w:val="Sumrio1"/>
+        <w:pStyle w:val="TOC1"/>
         <w:tabs>
           <w:tab w:val="right" w:leader="dot" w:pos="9061"/>
         </w:tabs>
@@ -4607,7 +4607,7 @@
     </w:p>
     <w:p>
       <w:pPr>
-        <w:pStyle w:val="Sumrio1"/>
+        <w:pStyle w:val="TOC1"/>
         <w:tabs>
           <w:tab w:val="right" w:leader="dot" w:pos="9061"/>
         </w:tabs>
@@ -4648,7 +4648,7 @@
     </w:p>
     <w:p>
       <w:pPr>
-        <w:pStyle w:val="Sumrio1"/>
+        <w:pStyle w:val="TOC1"/>
         <w:tabs>
           <w:tab w:val="right" w:leader="dot" w:pos="9061"/>
         </w:tabs>
@@ -4689,7 +4689,7 @@
     </w:p>
     <w:p>
       <w:pPr>
-        <w:pStyle w:val="Sumrio1"/>
+        <w:pStyle w:val="TOC1"/>
         <w:tabs>
           <w:tab w:val="right" w:leader="dot" w:pos="9061"/>
         </w:tabs>
@@ -4731,7 +4731,7 @@
     </w:p>
     <w:p>
       <w:pPr>
-        <w:pStyle w:val="Sumrio1"/>
+        <w:pStyle w:val="TOC1"/>
         <w:tabs>
           <w:tab w:val="right" w:leader="dot" w:pos="9061"/>
         </w:tabs>
@@ -4772,7 +4772,7 @@
     </w:p>
     <w:p>
       <w:pPr>
-        <w:pStyle w:val="Sumrio1"/>
+        <w:pStyle w:val="TOC1"/>
         <w:tabs>
           <w:tab w:val="right" w:leader="dot" w:pos="9061"/>
         </w:tabs>
@@ -4807,7 +4807,7 @@
     </w:p>
     <w:p>
       <w:pPr>
-        <w:pStyle w:val="Sumrio1"/>
+        <w:pStyle w:val="TOC1"/>
         <w:tabs>
           <w:tab w:val="right" w:leader="dot" w:pos="9061"/>
         </w:tabs>
@@ -4857,7 +4857,7 @@
     </w:p>
     <w:p>
       <w:pPr>
-        <w:pStyle w:val="Sumrio1"/>
+        <w:pStyle w:val="TOC1"/>
         <w:tabs>
           <w:tab w:val="right" w:leader="dot" w:pos="9061"/>
         </w:tabs>
@@ -5030,7 +5030,7 @@
       <w:sdtContent>
         <w:p>
           <w:pPr>
-            <w:pStyle w:val="Sumrio1"/>
+            <w:pStyle w:val="TOC1"/>
             <w:tabs>
               <w:tab w:val="right" w:leader="dot" w:pos="9061"/>
             </w:tabs>
@@ -5112,7 +5112,7 @@
         </w:p>
         <w:p>
           <w:pPr>
-            <w:pStyle w:val="Sumrio2"/>
+            <w:pStyle w:val="TOC2"/>
             <w:tabs>
               <w:tab w:val="right" w:leader="dot" w:pos="9061"/>
             </w:tabs>
@@ -5185,7 +5185,7 @@
         </w:p>
         <w:p>
           <w:pPr>
-            <w:pStyle w:val="Sumrio2"/>
+            <w:pStyle w:val="TOC2"/>
             <w:tabs>
               <w:tab w:val="right" w:leader="dot" w:pos="9061"/>
             </w:tabs>
@@ -5258,7 +5258,7 @@
         </w:p>
         <w:p>
           <w:pPr>
-            <w:pStyle w:val="Sumrio2"/>
+            <w:pStyle w:val="TOC2"/>
             <w:tabs>
               <w:tab w:val="right" w:leader="dot" w:pos="9061"/>
             </w:tabs>
@@ -5331,7 +5331,7 @@
         </w:p>
         <w:p>
           <w:pPr>
-            <w:pStyle w:val="Sumrio2"/>
+            <w:pStyle w:val="TOC2"/>
             <w:tabs>
               <w:tab w:val="right" w:leader="dot" w:pos="9061"/>
             </w:tabs>
@@ -5404,7 +5404,7 @@
         </w:p>
         <w:p>
           <w:pPr>
-            <w:pStyle w:val="Sumrio1"/>
+            <w:pStyle w:val="TOC1"/>
             <w:tabs>
               <w:tab w:val="right" w:leader="dot" w:pos="9061"/>
             </w:tabs>
@@ -5477,7 +5477,7 @@
         </w:p>
         <w:p>
           <w:pPr>
-            <w:pStyle w:val="Sumrio2"/>
+            <w:pStyle w:val="TOC2"/>
             <w:tabs>
               <w:tab w:val="right" w:leader="dot" w:pos="9061"/>
             </w:tabs>
@@ -5550,7 +5550,7 @@
         </w:p>
         <w:p>
           <w:pPr>
-            <w:pStyle w:val="Sumrio2"/>
+            <w:pStyle w:val="TOC2"/>
             <w:tabs>
               <w:tab w:val="right" w:leader="dot" w:pos="9061"/>
             </w:tabs>
@@ -5623,7 +5623,7 @@
         </w:p>
         <w:p>
           <w:pPr>
-            <w:pStyle w:val="Sumrio2"/>
+            <w:pStyle w:val="TOC2"/>
             <w:tabs>
               <w:tab w:val="right" w:leader="dot" w:pos="9061"/>
             </w:tabs>
@@ -5696,7 +5696,7 @@
         </w:p>
         <w:p>
           <w:pPr>
-            <w:pStyle w:val="Sumrio2"/>
+            <w:pStyle w:val="TOC2"/>
             <w:tabs>
               <w:tab w:val="right" w:leader="dot" w:pos="9061"/>
             </w:tabs>
@@ -5769,7 +5769,7 @@
         </w:p>
         <w:p>
           <w:pPr>
-            <w:pStyle w:val="Sumrio2"/>
+            <w:pStyle w:val="TOC2"/>
             <w:tabs>
               <w:tab w:val="right" w:leader="dot" w:pos="9061"/>
             </w:tabs>
@@ -5842,7 +5842,7 @@
         </w:p>
         <w:p>
           <w:pPr>
-            <w:pStyle w:val="Sumrio1"/>
+            <w:pStyle w:val="TOC1"/>
             <w:tabs>
               <w:tab w:val="right" w:leader="dot" w:pos="9061"/>
             </w:tabs>
@@ -5915,7 +5915,7 @@
         </w:p>
         <w:p>
           <w:pPr>
-            <w:pStyle w:val="Sumrio2"/>
+            <w:pStyle w:val="TOC2"/>
             <w:tabs>
               <w:tab w:val="right" w:leader="dot" w:pos="9061"/>
             </w:tabs>
@@ -5988,7 +5988,7 @@
         </w:p>
         <w:p>
           <w:pPr>
-            <w:pStyle w:val="Sumrio2"/>
+            <w:pStyle w:val="TOC2"/>
             <w:tabs>
               <w:tab w:val="right" w:leader="dot" w:pos="9061"/>
             </w:tabs>
@@ -6061,7 +6061,7 @@
         </w:p>
         <w:p>
           <w:pPr>
-            <w:pStyle w:val="Sumrio2"/>
+            <w:pStyle w:val="TOC2"/>
             <w:tabs>
               <w:tab w:val="right" w:leader="dot" w:pos="9061"/>
             </w:tabs>
@@ -6134,7 +6134,7 @@
         </w:p>
         <w:p>
           <w:pPr>
-            <w:pStyle w:val="Sumrio2"/>
+            <w:pStyle w:val="TOC2"/>
             <w:tabs>
               <w:tab w:val="right" w:leader="dot" w:pos="9061"/>
             </w:tabs>
@@ -6207,7 +6207,7 @@
         </w:p>
         <w:p>
           <w:pPr>
-            <w:pStyle w:val="Sumrio2"/>
+            <w:pStyle w:val="TOC2"/>
             <w:tabs>
               <w:tab w:val="right" w:leader="dot" w:pos="9061"/>
             </w:tabs>
@@ -6280,7 +6280,7 @@
         </w:p>
         <w:p>
           <w:pPr>
-            <w:pStyle w:val="Sumrio2"/>
+            <w:pStyle w:val="TOC2"/>
             <w:tabs>
               <w:tab w:val="right" w:leader="dot" w:pos="9061"/>
             </w:tabs>
@@ -6353,7 +6353,7 @@
         </w:p>
         <w:p>
           <w:pPr>
-            <w:pStyle w:val="Sumrio2"/>
+            <w:pStyle w:val="TOC2"/>
             <w:tabs>
               <w:tab w:val="right" w:leader="dot" w:pos="9061"/>
             </w:tabs>
@@ -6426,7 +6426,7 @@
         </w:p>
         <w:p>
           <w:pPr>
-            <w:pStyle w:val="Sumrio2"/>
+            <w:pStyle w:val="TOC2"/>
             <w:tabs>
               <w:tab w:val="right" w:leader="dot" w:pos="9061"/>
             </w:tabs>
@@ -6499,7 +6499,7 @@
         </w:p>
         <w:p>
           <w:pPr>
-            <w:pStyle w:val="Sumrio2"/>
+            <w:pStyle w:val="TOC2"/>
             <w:tabs>
               <w:tab w:val="right" w:leader="dot" w:pos="9061"/>
             </w:tabs>
@@ -6572,7 +6572,7 @@
         </w:p>
         <w:p>
           <w:pPr>
-            <w:pStyle w:val="Sumrio2"/>
+            <w:pStyle w:val="TOC2"/>
             <w:tabs>
               <w:tab w:val="right" w:leader="dot" w:pos="9061"/>
             </w:tabs>
@@ -6645,7 +6645,7 @@
         </w:p>
         <w:p>
           <w:pPr>
-            <w:pStyle w:val="Sumrio2"/>
+            <w:pStyle w:val="TOC2"/>
             <w:tabs>
               <w:tab w:val="right" w:leader="dot" w:pos="9061"/>
             </w:tabs>
@@ -6718,7 +6718,7 @@
         </w:p>
         <w:p>
           <w:pPr>
-            <w:pStyle w:val="Sumrio2"/>
+            <w:pStyle w:val="TOC2"/>
             <w:tabs>
               <w:tab w:val="right" w:leader="dot" w:pos="9061"/>
             </w:tabs>
@@ -6791,7 +6791,7 @@
         </w:p>
         <w:p>
           <w:pPr>
-            <w:pStyle w:val="Sumrio1"/>
+            <w:pStyle w:val="TOC1"/>
             <w:tabs>
               <w:tab w:val="right" w:leader="dot" w:pos="9061"/>
             </w:tabs>
@@ -6864,7 +6864,7 @@
         </w:p>
         <w:p>
           <w:pPr>
-            <w:pStyle w:val="Sumrio2"/>
+            <w:pStyle w:val="TOC2"/>
             <w:tabs>
               <w:tab w:val="right" w:leader="dot" w:pos="9061"/>
             </w:tabs>
@@ -6937,7 +6937,7 @@
         </w:p>
         <w:p>
           <w:pPr>
-            <w:pStyle w:val="Sumrio2"/>
+            <w:pStyle w:val="TOC2"/>
             <w:tabs>
               <w:tab w:val="right" w:leader="dot" w:pos="9061"/>
             </w:tabs>
@@ -7010,7 +7010,7 @@
         </w:p>
         <w:p>
           <w:pPr>
-            <w:pStyle w:val="Sumrio2"/>
+            <w:pStyle w:val="TOC2"/>
             <w:tabs>
               <w:tab w:val="right" w:leader="dot" w:pos="9061"/>
             </w:tabs>
@@ -7083,7 +7083,7 @@
         </w:p>
         <w:p>
           <w:pPr>
-            <w:pStyle w:val="Sumrio2"/>
+            <w:pStyle w:val="TOC2"/>
             <w:tabs>
               <w:tab w:val="right" w:leader="dot" w:pos="9061"/>
             </w:tabs>
@@ -7156,7 +7156,7 @@
         </w:p>
         <w:p>
           <w:pPr>
-            <w:pStyle w:val="Sumrio2"/>
+            <w:pStyle w:val="TOC2"/>
             <w:tabs>
               <w:tab w:val="right" w:leader="dot" w:pos="9061"/>
             </w:tabs>
@@ -7229,7 +7229,7 @@
         </w:p>
         <w:p>
           <w:pPr>
-            <w:pStyle w:val="Sumrio2"/>
+            <w:pStyle w:val="TOC2"/>
             <w:tabs>
               <w:tab w:val="right" w:leader="dot" w:pos="9061"/>
             </w:tabs>
@@ -7302,7 +7302,7 @@
         </w:p>
         <w:p>
           <w:pPr>
-            <w:pStyle w:val="Sumrio2"/>
+            <w:pStyle w:val="TOC2"/>
             <w:tabs>
               <w:tab w:val="right" w:leader="dot" w:pos="9061"/>
             </w:tabs>
@@ -7375,7 +7375,7 @@
         </w:p>
         <w:p>
           <w:pPr>
-            <w:pStyle w:val="Sumrio2"/>
+            <w:pStyle w:val="TOC2"/>
             <w:tabs>
               <w:tab w:val="right" w:leader="dot" w:pos="9061"/>
             </w:tabs>
@@ -7448,7 +7448,7 @@
         </w:p>
         <w:p>
           <w:pPr>
-            <w:pStyle w:val="Sumrio2"/>
+            <w:pStyle w:val="TOC2"/>
             <w:tabs>
               <w:tab w:val="right" w:leader="dot" w:pos="9061"/>
             </w:tabs>
@@ -7521,7 +7521,7 @@
         </w:p>
         <w:p>
           <w:pPr>
-            <w:pStyle w:val="Sumrio2"/>
+            <w:pStyle w:val="TOC2"/>
             <w:tabs>
               <w:tab w:val="right" w:leader="dot" w:pos="9061"/>
             </w:tabs>
@@ -7594,7 +7594,7 @@
         </w:p>
         <w:p>
           <w:pPr>
-            <w:pStyle w:val="Sumrio2"/>
+            <w:pStyle w:val="TOC2"/>
             <w:tabs>
               <w:tab w:val="right" w:leader="dot" w:pos="9061"/>
             </w:tabs>
@@ -7667,7 +7667,7 @@
         </w:p>
         <w:p>
           <w:pPr>
-            <w:pStyle w:val="Sumrio2"/>
+            <w:pStyle w:val="TOC2"/>
             <w:tabs>
               <w:tab w:val="right" w:leader="dot" w:pos="9061"/>
             </w:tabs>
@@ -7740,7 +7740,7 @@
         </w:p>
         <w:p>
           <w:pPr>
-            <w:pStyle w:val="Sumrio2"/>
+            <w:pStyle w:val="TOC2"/>
             <w:tabs>
               <w:tab w:val="right" w:leader="dot" w:pos="9061"/>
             </w:tabs>
@@ -7813,7 +7813,7 @@
         </w:p>
         <w:p>
           <w:pPr>
-            <w:pStyle w:val="Sumrio2"/>
+            <w:pStyle w:val="TOC2"/>
             <w:tabs>
               <w:tab w:val="right" w:leader="dot" w:pos="9061"/>
             </w:tabs>
@@ -7886,7 +7886,7 @@
         </w:p>
         <w:p>
           <w:pPr>
-            <w:pStyle w:val="Sumrio2"/>
+            <w:pStyle w:val="TOC2"/>
             <w:tabs>
               <w:tab w:val="right" w:leader="dot" w:pos="9061"/>
             </w:tabs>
@@ -7959,7 +7959,7 @@
         </w:p>
         <w:p>
           <w:pPr>
-            <w:pStyle w:val="Sumrio2"/>
+            <w:pStyle w:val="TOC2"/>
             <w:tabs>
               <w:tab w:val="right" w:leader="dot" w:pos="9061"/>
             </w:tabs>
@@ -8032,7 +8032,7 @@
         </w:p>
         <w:p>
           <w:pPr>
-            <w:pStyle w:val="Sumrio2"/>
+            <w:pStyle w:val="TOC2"/>
             <w:tabs>
               <w:tab w:val="right" w:leader="dot" w:pos="9061"/>
             </w:tabs>
@@ -8105,7 +8105,7 @@
         </w:p>
         <w:p>
           <w:pPr>
-            <w:pStyle w:val="Sumrio2"/>
+            <w:pStyle w:val="TOC2"/>
             <w:tabs>
               <w:tab w:val="right" w:leader="dot" w:pos="9061"/>
             </w:tabs>
@@ -8178,7 +8178,7 @@
         </w:p>
         <w:p>
           <w:pPr>
-            <w:pStyle w:val="Sumrio2"/>
+            <w:pStyle w:val="TOC2"/>
             <w:tabs>
               <w:tab w:val="right" w:leader="dot" w:pos="9061"/>
             </w:tabs>
@@ -8251,7 +8251,7 @@
         </w:p>
         <w:p>
           <w:pPr>
-            <w:pStyle w:val="Sumrio1"/>
+            <w:pStyle w:val="TOC1"/>
             <w:tabs>
               <w:tab w:val="right" w:leader="dot" w:pos="9061"/>
             </w:tabs>
@@ -8324,7 +8324,7 @@
         </w:p>
         <w:p>
           <w:pPr>
-            <w:pStyle w:val="Sumrio2"/>
+            <w:pStyle w:val="TOC2"/>
             <w:tabs>
               <w:tab w:val="right" w:leader="dot" w:pos="9061"/>
             </w:tabs>
@@ -8397,7 +8397,7 @@
         </w:p>
         <w:p>
           <w:pPr>
-            <w:pStyle w:val="Sumrio2"/>
+            <w:pStyle w:val="TOC2"/>
             <w:tabs>
               <w:tab w:val="right" w:leader="dot" w:pos="9061"/>
             </w:tabs>
@@ -8470,7 +8470,7 @@
         </w:p>
         <w:p>
           <w:pPr>
-            <w:pStyle w:val="Sumrio1"/>
+            <w:pStyle w:val="TOC1"/>
             <w:tabs>
               <w:tab w:val="right" w:leader="dot" w:pos="9061"/>
             </w:tabs>
@@ -8543,7 +8543,7 @@
         </w:p>
         <w:p>
           <w:pPr>
-            <w:pStyle w:val="Sumrio1"/>
+            <w:pStyle w:val="TOC1"/>
             <w:tabs>
               <w:tab w:val="right" w:leader="dot" w:pos="9061"/>
             </w:tabs>
@@ -8616,7 +8616,7 @@
         </w:p>
         <w:p>
           <w:pPr>
-            <w:pStyle w:val="Sumrio1"/>
+            <w:pStyle w:val="TOC1"/>
             <w:tabs>
               <w:tab w:val="right" w:leader="dot" w:pos="9061"/>
             </w:tabs>
@@ -8725,7 +8725,7 @@
     </w:p>
     <w:p>
       <w:pPr>
-        <w:pStyle w:val="Ttulo1"/>
+        <w:pStyle w:val="Heading1"/>
       </w:pPr>
       <w:bookmarkStart w:id="3" w:name="_Toc25158139"/>
       <w:r>
@@ -8742,12 +8742,12 @@
     </w:p>
     <w:p>
       <w:pPr>
-        <w:pStyle w:val="Ttulo2"/>
-      </w:pPr>
-    </w:p>
-    <w:p>
-      <w:pPr>
-        <w:pStyle w:val="Ttulo2"/>
+        <w:pStyle w:val="Heading2"/>
+      </w:pPr>
+    </w:p>
+    <w:p>
+      <w:pPr>
+        <w:pStyle w:val="Heading2"/>
       </w:pPr>
       <w:bookmarkStart w:id="4" w:name="_Toc25158140"/>
       <w:r>
@@ -8901,7 +8901,7 @@
     </w:p>
     <w:p>
       <w:pPr>
-        <w:pStyle w:val="Ttulo2"/>
+        <w:pStyle w:val="Heading2"/>
       </w:pPr>
       <w:bookmarkStart w:id="5" w:name="_Toc25158141"/>
       <w:r>
@@ -8929,7 +8929,7 @@
     </w:p>
     <w:p>
       <w:pPr>
-        <w:pStyle w:val="Ttulo2"/>
+        <w:pStyle w:val="Heading2"/>
       </w:pPr>
       <w:bookmarkStart w:id="6" w:name="_Toc25158142"/>
       <w:r>
@@ -9063,7 +9063,7 @@
     </w:p>
     <w:p>
       <w:pPr>
-        <w:pStyle w:val="Ttulo2"/>
+        <w:pStyle w:val="Heading2"/>
       </w:pPr>
       <w:bookmarkStart w:id="7" w:name="_Toc25158143"/>
       <w:r>
@@ -9313,7 +9313,7 @@
     </w:p>
     <w:p>
       <w:pPr>
-        <w:pStyle w:val="Ttulo1"/>
+        <w:pStyle w:val="Heading1"/>
       </w:pPr>
       <w:bookmarkStart w:id="8" w:name="_Toc25158144"/>
       <w:r>
@@ -9366,17 +9366,20 @@
     </w:p>
     <w:p>
       <w:pPr>
-        <w:pStyle w:val="Ttulo2"/>
+        <w:pStyle w:val="Heading2"/>
       </w:pPr>
       <w:bookmarkStart w:id="9" w:name="_Toc25158145"/>
       <w:r>
-        <w:t>2.1 Software</w:t>
+        <w:t xml:space="preserve">2.1 </w:t>
       </w:r>
       <w:bookmarkEnd w:id="9"/>
-    </w:p>
-    <w:p>
-      <w:pPr>
-        <w:pStyle w:val="Ttulo2"/>
+      <w:r>
+        <w:t>SOFTWARE</w:t>
+      </w:r>
+    </w:p>
+    <w:p>
+      <w:pPr>
+        <w:pStyle w:val="Heading2"/>
       </w:pPr>
       <w:r>
         <w:tab/>
@@ -9567,11 +9570,18 @@
     </w:p>
     <w:p>
       <w:pPr>
-        <w:pStyle w:val="Ttulo2"/>
+        <w:pStyle w:val="Heading2"/>
       </w:pPr>
       <w:bookmarkStart w:id="10" w:name="_Toc25158146"/>
       <w:r>
-        <w:t>2.1.1 Qualidade de Software</w:t>
+        <w:t xml:space="preserve">2.1.1 </w:t>
+      </w:r>
+      <w:r>
+        <w:rPr>
+          <w:b/>
+          <w:bCs/>
+        </w:rPr>
+        <w:t>Qualidade de Software</w:t>
       </w:r>
       <w:bookmarkEnd w:id="10"/>
     </w:p>
@@ -9602,13 +9612,15 @@
     </w:p>
     <w:p>
       <w:pPr>
-        <w:pStyle w:val="Ttulo2"/>
-      </w:pPr>
-      <w:r>
-        <w:t>2.2 Orientação a objetos</w:t>
-      </w:r>
-    </w:p>
-    <w:p/>
+        <w:pStyle w:val="Heading2"/>
+      </w:pPr>
+      <w:r>
+        <w:t xml:space="preserve">2.2 </w:t>
+      </w:r>
+      <w:r>
+        <w:t>CONCEITOS DA ORIENTAÇÃO A OBJETOS</w:t>
+      </w:r>
+    </w:p>
     <w:p>
       <w:pPr>
         <w:pBdr>
@@ -9624,11 +9636,7 @@
         <w:tab/>
       </w:r>
       <w:r>
-        <w:t xml:space="preserve">Um objeto pode ser entendido como uma “coisa” física, por exemplo, um carro, uma casa ou uma moto. Pode-se definir objeto como uma equação ou uma conta bancária, neste caso puramente mental, pois não existiria uma “coisa” física </w:t>
-      </w:r>
-      <w:r>
-        <w:lastRenderedPageBreak/>
-        <w:t xml:space="preserve">que possa impressionar nossos sentidos para que estes o percebam como um objeto físico (CORREIA, 2006). </w:t>
+        <w:t xml:space="preserve"> </w:t>
       </w:r>
     </w:p>
     <w:p>
@@ -9643,7 +9651,11 @@
         <w:ind w:firstLine="708"/>
       </w:pPr>
       <w:r>
-        <w:t>A proposta de orientação a objetos é representar da forma mais fiel possível as situações do mundo real nos sistemas computacionais. No caso, o mundo pode ser considerado como um todo, o qual é composto por vários objetos, e estes possuem interação entre si. Da mesma forma a orientação a objetos não considera os sistemas computacionais como uma coleção estruturada de processos, mas sim, como uma coleção de objetos que possuem interação uns com os outros (CORREIA, 2006).</w:t>
+        <w:t xml:space="preserve">A proposta de orientação a objetos é representar da forma mais fiel possível as situações do mundo real nos sistemas computacionais. No caso, o mundo pode ser considerado como um todo, o qual é composto por vários objetos, e estes </w:t>
+      </w:r>
+      <w:r>
+        <w:lastRenderedPageBreak/>
+        <w:t>possuem interação entre si. Da mesma forma a orientação a objetos não considera os sistemas computacionais como uma coleção estruturada de processos, mas sim, como uma coleção de objetos que possuem interação uns com os outros (CORREIA, 2006).</w:t>
       </w:r>
     </w:p>
     <w:p>
@@ -9663,10 +9675,17 @@
     </w:p>
     <w:p>
       <w:pPr>
-        <w:pStyle w:val="Ttulo2"/>
-      </w:pPr>
-      <w:r>
-        <w:t>2.2.1 Análise de Sistemas Orientada a Objeto</w:t>
+        <w:pStyle w:val="Heading2"/>
+      </w:pPr>
+      <w:r>
+        <w:t xml:space="preserve">2.2.1 </w:t>
+      </w:r>
+      <w:r>
+        <w:rPr>
+          <w:b/>
+          <w:bCs/>
+        </w:rPr>
+        <w:t>Análise de Sistemas Orientada a Objeto</w:t>
       </w:r>
     </w:p>
     <w:p/>
@@ -9688,7 +9707,7 @@
     </w:p>
     <w:p>
       <w:pPr>
-        <w:pStyle w:val="SemEspaamento"/>
+        <w:pStyle w:val="NoSpacing"/>
       </w:pPr>
       <w:r>
         <w:t>O conceito de orientação a objetos surgiu com o intuito de minimizar os problemas encontrados até então na criação de softwares complexos, projetados por meio de decomposição funcional e sub-rotinas.</w:t>
@@ -9696,7 +9715,7 @@
     </w:p>
     <w:p>
       <w:pPr>
-        <w:pStyle w:val="SemEspaamento"/>
+        <w:pStyle w:val="NoSpacing"/>
       </w:pPr>
       <w:r>
         <w:t>Para</w:t>
@@ -9854,7 +9873,7 @@
     </w:p>
     <w:p>
       <w:pPr>
-        <w:pStyle w:val="Ttulo2"/>
+        <w:pStyle w:val="Heading2"/>
       </w:pPr>
       <w:bookmarkStart w:id="11" w:name="_Toc25158147"/>
       <w:r>
@@ -9867,9 +9886,17 @@
         <w:t xml:space="preserve"> </w:t>
       </w:r>
       <w:r>
+        <w:rPr>
+          <w:b/>
+          <w:bCs/>
+        </w:rPr>
         <w:t>Programação Orientada</w:t>
       </w:r>
       <w:r>
+        <w:rPr>
+          <w:b/>
+          <w:bCs/>
+        </w:rPr>
         <w:t xml:space="preserve"> a Objeto</w:t>
       </w:r>
       <w:bookmarkEnd w:id="11"/>
@@ -9880,40 +9907,488 @@
         <w:tab/>
       </w:r>
       <w:r>
-        <w:t xml:space="preserve">Uma vez que os objetos possuem comportamentos em determinadas situações, para que os objetos computacionais possam realizar tais comportamentos </w:t>
+        <w:t xml:space="preserve">Uma vez que os objetos possuem comportamentos em determinadas situações, para que os objetos computacionais possam realizar tais comportamentos corretamente, é preciso que sejam utilizadas estruturas de dados que os simulem, facilitando a programação pelo uso de uma metodologia unificada para análise e programação. Os objetos que foram identificados e modelados pelo analista podem ser implementados da mesma maneira que foram projetados, não sendo necessário </w:t>
       </w:r>
       <w:r>
         <w:lastRenderedPageBreak/>
-        <w:t>corretamente, é preciso que sejam utilizadas estruturas de dados que os simulem, facilitando a programação pelo uso de uma metodologia unificada para análise e programação. Os objetos que foram identificados e modelados pelo analista podem ser implementados da mesma maneira que foram projetados, não sendo necessário traduzir as informações dos diagramas de análise para estrutura de dados e de programação, da forma que ocorre na análise estruturada (CORREIA, 2006).</w:t>
-      </w:r>
-    </w:p>
+        <w:t>traduzir as informações dos diagramas de análise para estrutura de dados e de programação, da forma que ocorre na análise estruturada (CORREIA, 2006).</w:t>
+      </w:r>
+    </w:p>
+    <w:p/>
+    <w:p>
+      <w:pPr>
+        <w:pStyle w:val="Heading2"/>
+      </w:pPr>
+      <w:r>
+        <w:t>2.</w:t>
+      </w:r>
+      <w:r>
+        <w:t>2</w:t>
+      </w:r>
+      <w:r>
+        <w:t>.</w:t>
+      </w:r>
+      <w:r>
+        <w:t>2.1</w:t>
+      </w:r>
+      <w:r>
+        <w:t xml:space="preserve"> </w:t>
+      </w:r>
+      <w:r>
+        <w:t>Objeto</w:t>
+      </w:r>
+    </w:p>
+    <w:p/>
     <w:p>
       <w:r>
         <w:tab/>
       </w:r>
       <w:r>
+        <w:t>Um objeto pode ser entendido como uma “coisa” física, por exemplo, um carro, uma casa ou uma moto. Pode-se definir objeto como uma equação ou uma conta bancária, neste caso puramente mental, pois não existiria uma “coisa” física que possa impressionar nossos sentidos para que estes o percebam como um objeto físico (CORREIA, 2006).</w:t>
+      </w:r>
+    </w:p>
+    <w:p/>
+    <w:p>
+      <w:pPr>
+        <w:pStyle w:val="Heading2"/>
+      </w:pPr>
+      <w:r>
+        <w:t>2.</w:t>
+      </w:r>
+      <w:r>
+        <w:t>2</w:t>
+      </w:r>
+      <w:r>
+        <w:t>.</w:t>
+      </w:r>
+      <w:r>
+        <w:t>2.2</w:t>
+      </w:r>
+      <w:r>
+        <w:t xml:space="preserve"> </w:t>
+      </w:r>
+      <w:r>
+        <w:t>Atributos e Métodos</w:t>
+      </w:r>
+    </w:p>
+    <w:p/>
+    <w:p>
+      <w:r>
         <w:tab/>
-      </w:r>
-    </w:p>
-    <w:p>
-      <w:pPr>
-        <w:pStyle w:val="Ttulo2"/>
-      </w:pPr>
-      <w:r>
-        <w:t>2.3 CONCEITOS DA ORIENTAÇÃO A OBJETOS</w:t>
-      </w:r>
+        <w:t>Uma vez que</w:t>
+      </w:r>
+    </w:p>
+    <w:p/>
+    <w:p>
+      <w:pPr>
+        <w:pStyle w:val="Heading2"/>
+      </w:pPr>
+      <w:r>
+        <w:t>2.</w:t>
+      </w:r>
+      <w:r>
+        <w:t>2</w:t>
+      </w:r>
+      <w:r>
+        <w:t>.</w:t>
+      </w:r>
+      <w:r>
+        <w:t>2.3</w:t>
+      </w:r>
+      <w:r>
+        <w:t xml:space="preserve"> </w:t>
+      </w:r>
+      <w:r>
+        <w:t>Classes</w:t>
+      </w:r>
+    </w:p>
+    <w:p/>
+    <w:p>
       <w:r>
         <w:tab/>
       </w:r>
+      <w:r>
+        <w:t>Juntamente com objetos, as classes são um dos pilares fundamentais da orientação a objetos. Classes são basicamente uma coleção de objetos similares que podem ser definidos através de um conjunto de atributos e operações (métodos) de natureza similar (PUGA, RISSETTI, 2004).</w:t>
+      </w:r>
     </w:p>
     <w:p/>
     <w:p>
+      <w:pPr>
+        <w:pStyle w:val="Heading2"/>
+      </w:pPr>
+      <w:r>
+        <w:t>2.</w:t>
+      </w:r>
+      <w:r>
+        <w:t>2</w:t>
+      </w:r>
+      <w:r>
+        <w:t>.</w:t>
+      </w:r>
+      <w:r>
+        <w:t>2.4</w:t>
+      </w:r>
+      <w:r>
+        <w:t xml:space="preserve"> </w:t>
+      </w:r>
+      <w:r>
+        <w:t>Herença</w:t>
+      </w:r>
+    </w:p>
+    <w:p/>
+    <w:p>
       <w:r>
         <w:tab/>
-        <w:t>Para melhor entendimento, a seguir iremos apresentar alguns conceitos que descrevem a orientação a objeto</w:t>
-      </w:r>
-      <w:r>
-        <w:t>s.</w:t>
+      </w:r>
+      <w:r>
+        <w:t>Herança é um mecanismo que permite que características comuns a diversas classes sejam facilitadoras em uma classe base, ou superclasse. A partir de uma classe base, outras classes podem ser especificadas. Cada classe derivada ou subclasse apresenta as características (estrutura e métodos) da classe base e acrescenta a elas o que for definido de particularidade para ela</w:t>
+      </w:r>
+      <w:r>
+        <w:t xml:space="preserve"> (</w:t>
+      </w:r>
+      <w:r>
+        <w:t>RICARTE, 2001</w:t>
+      </w:r>
+      <w:r>
+        <w:t>)</w:t>
+      </w:r>
+      <w:r>
+        <w:t>.</w:t>
+      </w:r>
+    </w:p>
+    <w:p/>
+    <w:p>
+      <w:pPr>
+        <w:pStyle w:val="Heading2"/>
+      </w:pPr>
+      <w:r>
+        <w:t>2.</w:t>
+      </w:r>
+      <w:r>
+        <w:t>2</w:t>
+      </w:r>
+      <w:r>
+        <w:t>.</w:t>
+      </w:r>
+      <w:r>
+        <w:t>2.5</w:t>
+      </w:r>
+      <w:r>
+        <w:t xml:space="preserve"> </w:t>
+      </w:r>
+      <w:r>
+        <w:t>Encapsulamento</w:t>
+      </w:r>
+    </w:p>
+    <w:p/>
+    <w:p>
+      <w:r>
+        <w:tab/>
+      </w:r>
+      <w:r>
+        <w:t>E</w:t>
+      </w:r>
+      <w:r>
+        <w:t xml:space="preserve">ncapsulamento é agrupar em um determinado lugar códigos que por muitas vezes apareciam em conjunto dentro de um programa, atribuindo um nome a esse </w:t>
+      </w:r>
+      <w:r>
+        <w:lastRenderedPageBreak/>
+        <w:t>grupo. Assim surgiu o conceito de sub-rotina, onde sempre que fosse necessário, poder-se-ia requisitar a execução do grupo utilizando o nome atribuído</w:t>
+      </w:r>
+      <w:r>
+        <w:t xml:space="preserve"> (GOETTEN; WINCK, 2006)</w:t>
+      </w:r>
+      <w:r>
+        <w:t>.</w:t>
+      </w:r>
+    </w:p>
+    <w:p/>
+    <w:p>
+      <w:pPr>
+        <w:pStyle w:val="Heading2"/>
+      </w:pPr>
+      <w:r>
+        <w:t>2.</w:t>
+      </w:r>
+      <w:r>
+        <w:t>2</w:t>
+      </w:r>
+      <w:r>
+        <w:t>.</w:t>
+      </w:r>
+      <w:r>
+        <w:t>2.6</w:t>
+      </w:r>
+      <w:r>
+        <w:t xml:space="preserve"> Persistência</w:t>
+      </w:r>
+    </w:p>
+    <w:p/>
+    <w:p>
+      <w:r>
+        <w:tab/>
+        <w:t>Uma vez</w:t>
+      </w:r>
+    </w:p>
+    <w:p/>
+    <w:p>
+      <w:pPr>
+        <w:pStyle w:val="Heading2"/>
+      </w:pPr>
+      <w:r>
+        <w:t>2.</w:t>
+      </w:r>
+      <w:r>
+        <w:t>3</w:t>
+      </w:r>
+      <w:r>
+        <w:t xml:space="preserve"> </w:t>
+      </w:r>
+      <w:r>
+        <w:t>PADRÕES DE ARQUITETURA DE SOFTWARE</w:t>
+      </w:r>
+    </w:p>
+    <w:p>
+      <w:r>
+        <w:tab/>
+      </w:r>
+    </w:p>
+    <w:p>
+      <w:r>
+        <w:tab/>
+      </w:r>
+      <w:r>
+        <w:t>Padrões de arquitetura nada mais são do que uma forma de compartilhar experiências de desenvolvimento a partir de outros desenvolvedores para disseminar o reuso de sistemas de software. O início da utilização de padrões foi marcado pela publicação de um livro por Gamma, em 1995. O objetivo do livro era fornecer padrões de projeto para linguagens orientadas a objeto, que haviam apenas recentemente começado a serem utilizadas no mercado (SOMMERVILLE, 2011).</w:t>
+      </w:r>
+    </w:p>
+    <w:p>
+      <w:r>
+        <w:tab/>
+        <w:t xml:space="preserve">Existem diversos padrões de arquitetura de software, neste projeto foi utilizado o MVC </w:t>
+      </w:r>
+      <w:r>
+        <w:rPr>
+          <w:i/>
+          <w:iCs/>
+        </w:rPr>
+        <w:t>(Model-view-controller)</w:t>
+      </w:r>
+      <w:r>
+        <w:t xml:space="preserve"> pela sua facilidade e organização.</w:t>
+      </w:r>
+    </w:p>
+    <w:p/>
+    <w:p>
+      <w:pPr>
+        <w:pStyle w:val="Heading2"/>
+        <w:rPr>
+          <w:b/>
+          <w:bCs/>
+        </w:rPr>
+      </w:pPr>
+      <w:r>
+        <w:rPr>
+          <w:b/>
+          <w:bCs/>
+        </w:rPr>
+        <w:t>2.</w:t>
+      </w:r>
+      <w:r>
+        <w:rPr>
+          <w:b/>
+          <w:bCs/>
+        </w:rPr>
+        <w:t>3</w:t>
+      </w:r>
+      <w:r>
+        <w:rPr>
+          <w:b/>
+          <w:bCs/>
+        </w:rPr>
+        <w:t>.</w:t>
+      </w:r>
+      <w:r>
+        <w:rPr>
+          <w:b/>
+          <w:bCs/>
+        </w:rPr>
+        <w:t>1 MVC</w:t>
+      </w:r>
+    </w:p>
+    <w:p/>
+    <w:p>
+      <w:r>
+        <w:tab/>
+      </w:r>
+      <w:r>
+        <w:t>A fundamentação do MVC está em separar o que está sendo apresentado para o usuário através da GUI (Graphical User Interface) e a manipulação dos dados do sistema em si. Esta separação é feita através de três componentes com interações diretas entre eles. Os componentes são modelo (model), visão (view) e controlador (controller) (SOMMERVILLE, 2011).</w:t>
+      </w:r>
+    </w:p>
+    <w:p/>
+    <w:p>
+      <w:pPr>
+        <w:pStyle w:val="Heading2"/>
+      </w:pPr>
+      <w:r>
+        <w:t>2.</w:t>
+      </w:r>
+      <w:r>
+        <w:t>3</w:t>
+      </w:r>
+      <w:r>
+        <w:t>.</w:t>
+      </w:r>
+      <w:r>
+        <w:t>1</w:t>
+      </w:r>
+      <w:r>
+        <w:t>.</w:t>
+      </w:r>
+      <w:r>
+        <w:t>1</w:t>
+      </w:r>
+      <w:r>
+        <w:t xml:space="preserve"> </w:t>
+      </w:r>
+      <w:r>
+        <w:t>Modelo</w:t>
+      </w:r>
+    </w:p>
+    <w:p/>
+    <w:p>
+      <w:r>
+        <w:tab/>
+      </w:r>
+      <w:r>
+        <w:t>A camada de modelo é a responsável por encapsular os dados e as funcionalidades do software. O componente age como um gerente, interceptando todas as operações associadas à manipulação destes dados. Também é chamada esta camada de modelo de domínio; normalmente o modelo não tem noção nenhuma das interações do usuário com a interface. (FOWLER, 2006).</w:t>
+      </w:r>
+    </w:p>
+    <w:p/>
+    <w:p>
+      <w:pPr>
+        <w:pStyle w:val="Heading2"/>
+      </w:pPr>
+      <w:r>
+        <w:t>2.</w:t>
+      </w:r>
+      <w:r>
+        <w:t>3</w:t>
+      </w:r>
+      <w:r>
+        <w:t>.</w:t>
+      </w:r>
+      <w:r>
+        <w:t>1</w:t>
+      </w:r>
+      <w:r>
+        <w:t>.</w:t>
+      </w:r>
+      <w:r>
+        <w:t>1</w:t>
+      </w:r>
+      <w:r>
+        <w:t xml:space="preserve"> </w:t>
+      </w:r>
+      <w:r>
+        <w:t>Visão</w:t>
+      </w:r>
+    </w:p>
+    <w:p/>
+    <w:p>
+      <w:r>
+        <w:tab/>
+      </w:r>
+      <w:r>
+        <w:t>O componente de visão é responsável por exibir as informações e decidir como estas informações serão exibidas ao usuário (SOMMERVILLE, 2011).</w:t>
+      </w:r>
+    </w:p>
+    <w:p/>
+    <w:p>
+      <w:pPr>
+        <w:pStyle w:val="Heading2"/>
+      </w:pPr>
+      <w:r>
+        <w:t>2.</w:t>
+      </w:r>
+      <w:r>
+        <w:t>3</w:t>
+      </w:r>
+      <w:r>
+        <w:t>.</w:t>
+      </w:r>
+      <w:r>
+        <w:t>1</w:t>
+      </w:r>
+      <w:r>
+        <w:t>.</w:t>
+      </w:r>
+      <w:r>
+        <w:t>1</w:t>
+      </w:r>
+      <w:r>
+        <w:t xml:space="preserve"> </w:t>
+      </w:r>
+      <w:r>
+        <w:t>Controlador</w:t>
+      </w:r>
+    </w:p>
+    <w:p/>
+    <w:p>
+      <w:r>
+        <w:tab/>
+      </w:r>
+      <w:r>
+        <w:t>O componente do controlador é responsável por gerenciar a interação do usuário com a interface, como por exemplo: clicar em teclas, mouse ou interagir com os elementos visíveis e repassar as informações para a visão e o modelo para que os dados sejam persistidos (SOMMERVILLE, 2011).</w:t>
+      </w:r>
+    </w:p>
+    <w:p>
+      <w:bookmarkStart w:id="12" w:name="_GoBack"/>
+      <w:bookmarkEnd w:id="12"/>
+    </w:p>
+    <w:p/>
+    <w:p>
+      <w:pPr>
+        <w:pStyle w:val="Heading2"/>
+      </w:pPr>
+      <w:bookmarkStart w:id="13" w:name="_Toc25158148"/>
+      <w:r>
+        <w:t>2.</w:t>
+      </w:r>
+      <w:r>
+        <w:t>4</w:t>
+      </w:r>
+      <w:r>
+        <w:t xml:space="preserve"> </w:t>
+      </w:r>
+      <w:bookmarkEnd w:id="13"/>
+      <w:r>
+        <w:t>GESTÃO DE PROJETOS</w:t>
+      </w:r>
+    </w:p>
+    <w:p>
+      <w:r>
+        <w:tab/>
+      </w:r>
+    </w:p>
+    <w:p>
+      <w:r>
+        <w:tab/>
+        <w:t>A gestão de projetos também é algo muito importante para tomadas de decisões, e</w:t>
+      </w:r>
+      <w:r>
+        <w:t xml:space="preserve">la compreende métodos e ferramentas que organizam as tarefas, identificam sua </w:t>
+      </w:r>
+      <w:r>
+        <w:t>seqüência</w:t>
+      </w:r>
+      <w:r>
+        <w:t xml:space="preserve"> de execução e dependências existentes, </w:t>
+      </w:r>
+      <w:r>
+        <w:t>apóia</w:t>
+      </w:r>
+      <w:r>
+        <w:t xml:space="preserve"> a alocação de recursos e tempo, além de permitir o rastreamento da execução das atividades e medição do progresso relativo ao que foi definido no plano de projeto.</w:t>
       </w:r>
     </w:p>
     <w:p>
@@ -9926,171 +10401,30 @@
           <w:between w:val="nil"/>
         </w:pBdr>
         <w:ind w:firstLine="708"/>
-      </w:pPr>
-    </w:p>
-    <w:p>
-      <w:pPr>
-        <w:pStyle w:val="Ttulo2"/>
-      </w:pPr>
-      <w:r>
-        <w:t>2.3.1</w:t>
-      </w:r>
-      <w:r>
-        <w:t xml:space="preserve"> </w:t>
-      </w:r>
-      <w:r>
-        <w:t>Objeto</w:t>
-      </w:r>
-    </w:p>
-    <w:p/>
-    <w:p>
+        <w:rPr>
+          <w:rFonts w:eastAsia="Arial" w:cs="Arial"/>
+          <w:color w:val="000000"/>
+          <w:szCs w:val="24"/>
+        </w:rPr>
+      </w:pPr>
       <w:r>
         <w:tab/>
-        <w:t>Uma vez que os objetos</w:t>
-      </w:r>
-    </w:p>
-    <w:p/>
-    <w:p>
-      <w:pPr>
-        <w:pStyle w:val="Ttulo2"/>
-        <w:pBdr>
-          <w:top w:val="nil"/>
-        </w:pBdr>
-      </w:pPr>
-      <w:r>
-        <w:t>2.3.2</w:t>
-      </w:r>
-      <w:r>
-        <w:t xml:space="preserve"> </w:t>
-      </w:r>
-      <w:r>
-        <w:t>Atributos e Métodos</w:t>
-      </w:r>
-    </w:p>
-    <w:p/>
-    <w:p>
-      <w:r>
-        <w:tab/>
-        <w:t>Uma vez que</w:t>
-      </w:r>
-    </w:p>
-    <w:p/>
-    <w:p>
-      <w:pPr>
-        <w:pStyle w:val="Ttulo2"/>
-      </w:pPr>
-      <w:r>
-        <w:t>2.3.3</w:t>
-      </w:r>
-      <w:r>
-        <w:t xml:space="preserve"> </w:t>
-      </w:r>
-      <w:r>
-        <w:t>Classes</w:t>
-      </w:r>
-    </w:p>
-    <w:p/>
-    <w:p>
-      <w:r>
-        <w:tab/>
-        <w:t>Uma vez que</w:t>
-      </w:r>
-    </w:p>
-    <w:p/>
-    <w:p>
-      <w:pPr>
-        <w:pStyle w:val="Ttulo2"/>
-      </w:pPr>
-      <w:r>
-        <w:t>2.3.4</w:t>
-      </w:r>
-      <w:r>
-        <w:t xml:space="preserve"> </w:t>
-      </w:r>
-      <w:r>
-        <w:t>Herença</w:t>
-      </w:r>
-    </w:p>
-    <w:p/>
-    <w:p>
-      <w:r>
-        <w:tab/>
-        <w:t>Uma vez que</w:t>
-      </w:r>
-    </w:p>
-    <w:p/>
-    <w:p>
-      <w:pPr>
-        <w:pStyle w:val="Ttulo2"/>
-      </w:pPr>
-      <w:r>
-        <w:t>2.3.4 Encapsulamento</w:t>
-      </w:r>
-    </w:p>
-    <w:p/>
-    <w:p>
-      <w:r>
-        <w:tab/>
-        <w:t>Uma vez que</w:t>
-      </w:r>
-    </w:p>
-    <w:p/>
-    <w:p>
-      <w:pPr>
-        <w:pStyle w:val="Ttulo2"/>
-      </w:pPr>
-      <w:r>
-        <w:t>2.3.4 Persistência</w:t>
-      </w:r>
-    </w:p>
-    <w:p/>
-    <w:p>
-      <w:r>
-        <w:lastRenderedPageBreak/>
-        <w:tab/>
-        <w:t>Uma vez</w:t>
-      </w:r>
-    </w:p>
-    <w:p/>
-    <w:p/>
-    <w:p/>
-    <w:p>
-      <w:pPr>
-        <w:pStyle w:val="Ttulo2"/>
-      </w:pPr>
-      <w:bookmarkStart w:id="12" w:name="_Toc25158148"/>
-      <w:r>
-        <w:t xml:space="preserve">2.3 </w:t>
-      </w:r>
-      <w:r>
-        <w:t>Gestão de Projetos</w:t>
-      </w:r>
-      <w:bookmarkEnd w:id="12"/>
-    </w:p>
-    <w:p>
-      <w:r>
-        <w:tab/>
-      </w:r>
-    </w:p>
-    <w:p>
-      <w:r>
-        <w:tab/>
-        <w:t>A gestão de projetos também é algo muito importante para tomadas de decisões, e</w:t>
-      </w:r>
-      <w:r>
-        <w:t xml:space="preserve">la compreende métodos e ferramentas que organizam as tarefas, identificam sua </w:t>
-      </w:r>
-      <w:r>
-        <w:t>seqüência</w:t>
-      </w:r>
-      <w:r>
-        <w:t xml:space="preserve"> de execução e dependências existentes, </w:t>
-      </w:r>
-      <w:r>
-        <w:t>apóia</w:t>
-      </w:r>
-      <w:r>
-        <w:t xml:space="preserve"> a alocação de recursos e tempo, além de permitir o rastreamento da execução das atividades e medição do progresso relativo ao que foi definido no plano de projeto.</w:t>
+      </w:r>
+      <w:r>
+        <w:rPr>
+          <w:rFonts w:eastAsia="Arial" w:cs="Arial"/>
+          <w:color w:val="000000"/>
+          <w:szCs w:val="24"/>
+        </w:rPr>
+        <w:t>De acordo com o PMBOK (2004), o</w:t>
+      </w:r>
+      <w:r>
+        <w:rPr>
+          <w:rFonts w:eastAsia="Arial" w:cs="Arial"/>
+          <w:color w:val="000000"/>
+          <w:szCs w:val="24"/>
+        </w:rPr>
+        <w:t>s processos de gerenciamento da qualidade do projeto incluem todas as atividades da organização executora que determinam as responsabilidades, os objetivos e as políticas de qualidade, de modo que o projeto atenda às necessidades que motivaram sua realização. Eles implementam o sistema de gerenciamento da qualidade através da política, dos procedimentos e dos processos de planejamento da qualidade, garantia da qualidade e controle da qualidade, com atividades de melhoria contínua dos processos conduzidas do início ao fim, conforme adequado. (PMI, 2004, p.179) </w:t>
       </w:r>
     </w:p>
     <w:p>
@@ -10109,24 +10443,56 @@
           <w:szCs w:val="24"/>
         </w:rPr>
       </w:pPr>
+    </w:p>
+    <w:p>
+      <w:pPr>
+        <w:pStyle w:val="Heading2"/>
+      </w:pPr>
+      <w:bookmarkStart w:id="14" w:name="_Toc25158149"/>
+      <w:r>
+        <w:t>2.4 Gestão da Qualidade de Software</w:t>
+      </w:r>
+      <w:bookmarkEnd w:id="14"/>
+    </w:p>
+    <w:p/>
+    <w:p>
       <w:r>
         <w:tab/>
-      </w:r>
-      <w:r>
-        <w:rPr>
-          <w:rFonts w:eastAsia="Arial" w:cs="Arial"/>
-          <w:color w:val="000000"/>
-          <w:szCs w:val="24"/>
-        </w:rPr>
-        <w:t>De acordo com o PMBOK (2004), o</w:t>
-      </w:r>
-      <w:r>
-        <w:rPr>
-          <w:rFonts w:eastAsia="Arial" w:cs="Arial"/>
-          <w:color w:val="000000"/>
-          <w:szCs w:val="24"/>
-        </w:rPr>
-        <w:t>s processos de gerenciamento da qualidade do projeto incluem todas as atividades da organização executora que determinam as responsabilidades, os objetivos e as políticas de qualidade, de modo que o projeto atenda às necessidades que motivaram sua realização. Eles implementam o sistema de gerenciamento da qualidade através da política, dos procedimentos e dos processos de planejamento da qualidade, garantia da qualidade e controle da qualidade, com atividades de melhoria contínua dos processos conduzidas do início ao fim, conforme adequado. (PMI, 2004, p.179) </w:t>
+        <w:t xml:space="preserve">Um dos principais desafios atuais enfrentados pelos grupos de desenvolvedores de sistemas é definir a qualidade do software. A qualidade pode </w:t>
+      </w:r>
+      <w:r>
+        <w:lastRenderedPageBreak/>
+        <w:t xml:space="preserve">ser definida como </w:t>
+      </w:r>
+      <w:r>
+        <w:t>“Conformidade a requisitos funcionais</w:t>
+      </w:r>
+      <w:r>
+        <w:t xml:space="preserve"> e de desempenho explicitamente </w:t>
+      </w:r>
+      <w:r>
+        <w:t>declarados, a padrões de desenvolvimento claramente documentados e a características implícitas que são esperadas de todo o software profissionalmente desenvolvido.”(PRESMANN, 2007)</w:t>
+      </w:r>
+      <w:r>
+        <w:t>.</w:t>
+      </w:r>
+    </w:p>
+    <w:p>
+      <w:r>
+        <w:tab/>
+        <w:t xml:space="preserve">De acordo com a </w:t>
+      </w:r>
+      <w:r>
+        <w:t>ISO/IEC 9126</w:t>
+      </w:r>
+      <w:r>
+        <w:t xml:space="preserve">, um software de qualidade precisa conter a funcionalidade, ou seja, se foi desenvolvido de acordo com o que foi definida no levantamento de requisitos, a confiabilidade, se o software continua no </w:t>
+      </w:r>
+      <w:r>
+        <w:t>nível de desempenho das condições que foram estabelecidas</w:t>
+      </w:r>
+      <w:r>
+        <w:t>, a usabilidade, facilidade de compreensão do software (fácil de usar), eficiência, se o tempo de execução do software é compatível com os requisitos do sistema, a manutenibilidade, se o software tem a capacidade de ser modificado e a portabilidade, se o software pode ser transferido de um lugar para o outro.</w:t>
       </w:r>
     </w:p>
     <w:p>
@@ -10146,80 +10512,12 @@
         </w:rPr>
       </w:pPr>
     </w:p>
-    <w:p>
-      <w:pPr>
-        <w:pStyle w:val="Ttulo2"/>
-      </w:pPr>
-      <w:bookmarkStart w:id="13" w:name="_Toc25158149"/>
-      <w:r>
-        <w:t>2.4 Gestão da Qualidade de Software</w:t>
-      </w:r>
-      <w:bookmarkEnd w:id="13"/>
-    </w:p>
     <w:p/>
     <w:p>
-      <w:r>
-        <w:tab/>
-        <w:t xml:space="preserve">Um dos principais desafios atuais enfrentados pelos grupos de desenvolvedores de sistemas é definir a qualidade do software. A qualidade pode ser definida como </w:t>
-      </w:r>
-      <w:r>
-        <w:t>“Conformidade a requisitos funcionais</w:t>
-      </w:r>
-      <w:r>
-        <w:t xml:space="preserve"> e de desempenho explicitamente </w:t>
-      </w:r>
-      <w:r>
-        <w:t>declarados, a padrões de desenvolvimento claramente documentados e a características implícitas que são esperadas de todo o software profissionalmente desenvolvido.”(PRESMANN, 2007)</w:t>
-      </w:r>
-      <w:r>
-        <w:t>.</w:t>
-      </w:r>
-    </w:p>
-    <w:p>
-      <w:r>
-        <w:tab/>
-        <w:t xml:space="preserve">De acordo com a </w:t>
-      </w:r>
-      <w:r>
-        <w:t>ISO/IEC 9126</w:t>
-      </w:r>
-      <w:r>
-        <w:t xml:space="preserve">, um software de qualidade precisa conter a funcionalidade, ou seja, se foi desenvolvido de acordo com o que foi definida no levantamento de requisitos, a confiabilidade, se o software continua no </w:t>
-      </w:r>
-      <w:r>
-        <w:t>nível de desempenho das condições que foram estabelecidas</w:t>
-      </w:r>
-      <w:r>
-        <w:t xml:space="preserve">, a usabilidade, facilidade de compreensão do software (fácil de usar), eficiência, se o tempo de execução do software é compatível com os requisitos do sistema, a manutenibilidade, se o </w:t>
-      </w:r>
-      <w:r>
-        <w:lastRenderedPageBreak/>
-        <w:t>software tem a capacidade de ser modificado e a portabilidade, se o software pode ser transferido de um lugar para o outro.</w:t>
-      </w:r>
-    </w:p>
-    <w:p>
-      <w:pPr>
-        <w:pBdr>
-          <w:top w:val="nil"/>
-          <w:left w:val="nil"/>
-          <w:bottom w:val="nil"/>
-          <w:right w:val="nil"/>
-          <w:between w:val="nil"/>
-        </w:pBdr>
-        <w:ind w:firstLine="708"/>
-        <w:rPr>
-          <w:rFonts w:eastAsia="Arial" w:cs="Arial"/>
-          <w:color w:val="000000"/>
-          <w:szCs w:val="24"/>
-        </w:rPr>
-      </w:pPr>
-    </w:p>
-    <w:p/>
-    <w:p>
-      <w:pPr>
-        <w:pStyle w:val="Ttulo1"/>
-      </w:pPr>
-      <w:bookmarkStart w:id="14" w:name="_Toc25158150"/>
+      <w:pPr>
+        <w:pStyle w:val="Heading1"/>
+      </w:pPr>
+      <w:bookmarkStart w:id="15" w:name="_Toc25158150"/>
       <w:r>
         <w:lastRenderedPageBreak/>
         <w:t>3.0</w:t>
@@ -10227,21 +10525,21 @@
       <w:r>
         <w:t xml:space="preserve"> FERRAMENTAS DE DESENVOLVIMENTO</w:t>
       </w:r>
-      <w:bookmarkEnd w:id="14"/>
+      <w:bookmarkEnd w:id="15"/>
     </w:p>
     <w:p/>
     <w:p>
       <w:pPr>
-        <w:pStyle w:val="Ttulo2"/>
-      </w:pPr>
-      <w:bookmarkStart w:id="15" w:name="_Toc25158151"/>
+        <w:pStyle w:val="Heading2"/>
+      </w:pPr>
+      <w:bookmarkStart w:id="16" w:name="_Toc25158151"/>
       <w:r>
         <w:t>3.1</w:t>
       </w:r>
       <w:r>
         <w:t xml:space="preserve"> Visual Studio</w:t>
       </w:r>
-      <w:bookmarkEnd w:id="15"/>
+      <w:bookmarkEnd w:id="16"/>
     </w:p>
     <w:p/>
     <w:p>
@@ -10373,16 +10671,16 @@
     </w:p>
     <w:p>
       <w:pPr>
-        <w:pStyle w:val="Ttulo2"/>
-      </w:pPr>
-      <w:bookmarkStart w:id="16" w:name="_Toc25158152"/>
+        <w:pStyle w:val="Heading2"/>
+      </w:pPr>
+      <w:bookmarkStart w:id="17" w:name="_Toc25158152"/>
       <w:r>
         <w:t>3.2</w:t>
       </w:r>
       <w:r>
         <w:t xml:space="preserve"> SQL Server</w:t>
       </w:r>
-      <w:bookmarkEnd w:id="16"/>
+      <w:bookmarkEnd w:id="17"/>
     </w:p>
     <w:p/>
     <w:p>
@@ -10412,9 +10710,9 @@
     </w:p>
     <w:p>
       <w:pPr>
-        <w:pStyle w:val="Ttulo2"/>
-      </w:pPr>
-      <w:bookmarkStart w:id="17" w:name="_Toc25158153"/>
+        <w:pStyle w:val="Heading2"/>
+      </w:pPr>
+      <w:bookmarkStart w:id="18" w:name="_Toc25158153"/>
       <w:r>
         <w:lastRenderedPageBreak/>
         <w:t>3.3</w:t>
@@ -10425,7 +10723,7 @@
       <w:r>
         <w:t>ller)</w:t>
       </w:r>
-      <w:bookmarkEnd w:id="17"/>
+      <w:bookmarkEnd w:id="18"/>
     </w:p>
     <w:p/>
     <w:p>
@@ -10451,16 +10749,16 @@
     <w:p/>
     <w:p>
       <w:pPr>
-        <w:pStyle w:val="Ttulo2"/>
-      </w:pPr>
-      <w:bookmarkStart w:id="18" w:name="_Toc25158154"/>
+        <w:pStyle w:val="Heading2"/>
+      </w:pPr>
+      <w:bookmarkStart w:id="19" w:name="_Toc25158154"/>
       <w:r>
         <w:t>3.4</w:t>
       </w:r>
       <w:r>
         <w:t xml:space="preserve"> Diagrama de Classes</w:t>
       </w:r>
-      <w:bookmarkEnd w:id="18"/>
+      <w:bookmarkEnd w:id="19"/>
     </w:p>
     <w:p/>
     <w:p>
@@ -10483,16 +10781,16 @@
     </w:p>
     <w:p>
       <w:pPr>
-        <w:pStyle w:val="Ttulo2"/>
-      </w:pPr>
-      <w:bookmarkStart w:id="19" w:name="_Toc25158155"/>
+        <w:pStyle w:val="Heading2"/>
+      </w:pPr>
+      <w:bookmarkStart w:id="20" w:name="_Toc25158155"/>
       <w:r>
         <w:t>3.5</w:t>
       </w:r>
       <w:r>
         <w:t xml:space="preserve"> Diagrama de Pacotes</w:t>
       </w:r>
-      <w:bookmarkEnd w:id="19"/>
+      <w:bookmarkEnd w:id="20"/>
     </w:p>
     <w:p/>
     <w:p>
@@ -10521,16 +10819,16 @@
     <w:p/>
     <w:p>
       <w:pPr>
-        <w:pStyle w:val="Ttulo2"/>
-      </w:pPr>
-      <w:bookmarkStart w:id="20" w:name="_Toc25158156"/>
+        <w:pStyle w:val="Heading2"/>
+      </w:pPr>
+      <w:bookmarkStart w:id="21" w:name="_Toc25158156"/>
       <w:r>
         <w:t>3.6</w:t>
       </w:r>
       <w:r>
         <w:t xml:space="preserve"> Diagrama de </w:t>
       </w:r>
-      <w:bookmarkEnd w:id="20"/>
+      <w:bookmarkEnd w:id="21"/>
       <w:r>
         <w:t>Seqüência</w:t>
       </w:r>
@@ -10580,16 +10878,16 @@
     <w:p/>
     <w:p>
       <w:pPr>
-        <w:pStyle w:val="Ttulo2"/>
-      </w:pPr>
-      <w:bookmarkStart w:id="21" w:name="_Toc25158157"/>
+        <w:pStyle w:val="Heading2"/>
+      </w:pPr>
+      <w:bookmarkStart w:id="22" w:name="_Toc25158157"/>
       <w:r>
         <w:t>3.7</w:t>
       </w:r>
       <w:r>
         <w:t xml:space="preserve"> Diagrama de Atividade</w:t>
       </w:r>
-      <w:bookmarkEnd w:id="21"/>
+      <w:bookmarkEnd w:id="22"/>
     </w:p>
     <w:p/>
     <w:p>
@@ -10608,16 +10906,16 @@
     <w:p/>
     <w:p>
       <w:pPr>
-        <w:pStyle w:val="Ttulo2"/>
-      </w:pPr>
-      <w:bookmarkStart w:id="22" w:name="_Toc25158158"/>
+        <w:pStyle w:val="Heading2"/>
+      </w:pPr>
+      <w:bookmarkStart w:id="23" w:name="_Toc25158158"/>
       <w:r>
         <w:t>3.8</w:t>
       </w:r>
       <w:r>
         <w:t xml:space="preserve"> Diagrama de Estados</w:t>
       </w:r>
-      <w:bookmarkEnd w:id="22"/>
+      <w:bookmarkEnd w:id="23"/>
     </w:p>
     <w:p/>
     <w:p>
@@ -10649,16 +10947,16 @@
     <w:p/>
     <w:p>
       <w:pPr>
-        <w:pStyle w:val="Ttulo2"/>
-      </w:pPr>
-      <w:bookmarkStart w:id="23" w:name="_Toc25158159"/>
+        <w:pStyle w:val="Heading2"/>
+      </w:pPr>
+      <w:bookmarkStart w:id="24" w:name="_Toc25158159"/>
       <w:r>
         <w:t>3.9</w:t>
       </w:r>
       <w:r>
         <w:t xml:space="preserve"> Diagrama de Casos de Uso</w:t>
       </w:r>
-      <w:bookmarkEnd w:id="23"/>
+      <w:bookmarkEnd w:id="24"/>
     </w:p>
     <w:p/>
     <w:p>
@@ -10677,16 +10975,16 @@
     <w:p/>
     <w:p>
       <w:pPr>
-        <w:pStyle w:val="Ttulo2"/>
-      </w:pPr>
-      <w:bookmarkStart w:id="24" w:name="_Toc25158160"/>
+        <w:pStyle w:val="Heading2"/>
+      </w:pPr>
+      <w:bookmarkStart w:id="25" w:name="_Toc25158160"/>
       <w:r>
         <w:t>3.10</w:t>
       </w:r>
       <w:r>
         <w:t xml:space="preserve"> Modelo Conceitual do Banco de dados</w:t>
       </w:r>
-      <w:bookmarkEnd w:id="24"/>
+      <w:bookmarkEnd w:id="25"/>
     </w:p>
     <w:p/>
     <w:p>
@@ -10705,16 +11003,16 @@
     <w:p/>
     <w:p>
       <w:pPr>
-        <w:pStyle w:val="Ttulo2"/>
-      </w:pPr>
-      <w:bookmarkStart w:id="25" w:name="_Toc25158161"/>
+        <w:pStyle w:val="Heading2"/>
+      </w:pPr>
+      <w:bookmarkStart w:id="26" w:name="_Toc25158161"/>
       <w:r>
         <w:t xml:space="preserve">3.11 </w:t>
       </w:r>
       <w:r>
         <w:t>Modelo Lógico do Banco de dados</w:t>
       </w:r>
-      <w:bookmarkEnd w:id="25"/>
+      <w:bookmarkEnd w:id="26"/>
     </w:p>
     <w:p/>
     <w:p>
@@ -10733,19 +11031,19 @@
     <w:p/>
     <w:p>
       <w:pPr>
-        <w:pStyle w:val="Ttulo2"/>
+        <w:pStyle w:val="Heading2"/>
         <w:rPr>
           <w:u w:val="single"/>
         </w:rPr>
       </w:pPr>
-      <w:bookmarkStart w:id="26" w:name="_Toc25158162"/>
+      <w:bookmarkStart w:id="27" w:name="_Toc25158162"/>
       <w:r>
         <w:t>3.12</w:t>
       </w:r>
       <w:r>
         <w:t xml:space="preserve"> Modelo Físico do Banco de dados</w:t>
       </w:r>
-      <w:bookmarkEnd w:id="26"/>
+      <w:bookmarkEnd w:id="27"/>
     </w:p>
     <w:p/>
     <w:p>
@@ -10756,9 +11054,9 @@
     </w:p>
     <w:p>
       <w:pPr>
-        <w:pStyle w:val="Ttulo1"/>
-      </w:pPr>
-      <w:bookmarkStart w:id="27" w:name="_Toc25158163"/>
+        <w:pStyle w:val="Heading1"/>
+      </w:pPr>
+      <w:bookmarkStart w:id="28" w:name="_Toc25158163"/>
       <w:r>
         <w:lastRenderedPageBreak/>
         <w:t>4</w:t>
@@ -10766,14 +11064,14 @@
       <w:r>
         <w:t>.0 DESENVOLVIMENTO</w:t>
       </w:r>
-      <w:bookmarkEnd w:id="27"/>
+      <w:bookmarkEnd w:id="28"/>
     </w:p>
     <w:p/>
     <w:p>
       <w:pPr>
-        <w:pStyle w:val="Ttulo2"/>
-      </w:pPr>
-      <w:bookmarkStart w:id="28" w:name="_Toc25158164"/>
+        <w:pStyle w:val="Heading2"/>
+      </w:pPr>
+      <w:bookmarkStart w:id="29" w:name="_Toc25158164"/>
       <w:r>
         <w:t>4</w:t>
       </w:r>
@@ -10783,7 +11081,7 @@
       <w:r>
         <w:t xml:space="preserve"> O Projeto</w:t>
       </w:r>
-      <w:bookmarkEnd w:id="28"/>
+      <w:bookmarkEnd w:id="29"/>
     </w:p>
     <w:p/>
     <w:p>
@@ -10846,21 +11144,21 @@
     <w:p/>
     <w:p>
       <w:pPr>
-        <w:pStyle w:val="Ttulo2"/>
-      </w:pPr>
-      <w:bookmarkStart w:id="29" w:name="_Toc25158165"/>
+        <w:pStyle w:val="Heading2"/>
+      </w:pPr>
+      <w:bookmarkStart w:id="30" w:name="_Toc25158165"/>
       <w:r>
         <w:t>4</w:t>
       </w:r>
       <w:r>
         <w:t>.1.1 Identificação da Empresa</w:t>
       </w:r>
-      <w:bookmarkEnd w:id="29"/>
+      <w:bookmarkEnd w:id="30"/>
     </w:p>
     <w:p/>
     <w:p>
       <w:pPr>
-        <w:pStyle w:val="PargrafodaLista"/>
+        <w:pStyle w:val="ListParagraph"/>
         <w:numPr>
           <w:ilvl w:val="0"/>
           <w:numId w:val="4"/>
@@ -10878,7 +11176,7 @@
     </w:p>
     <w:p>
       <w:pPr>
-        <w:pStyle w:val="PargrafodaLista"/>
+        <w:pStyle w:val="ListParagraph"/>
         <w:numPr>
           <w:ilvl w:val="0"/>
           <w:numId w:val="4"/>
@@ -10896,7 +11194,7 @@
     </w:p>
     <w:p>
       <w:pPr>
-        <w:pStyle w:val="PargrafodaLista"/>
+        <w:pStyle w:val="ListParagraph"/>
         <w:numPr>
           <w:ilvl w:val="0"/>
           <w:numId w:val="4"/>
@@ -10920,7 +11218,7 @@
     </w:p>
     <w:p>
       <w:pPr>
-        <w:pStyle w:val="PargrafodaLista"/>
+        <w:pStyle w:val="ListParagraph"/>
         <w:numPr>
           <w:ilvl w:val="0"/>
           <w:numId w:val="4"/>
@@ -10938,7 +11236,7 @@
     </w:p>
     <w:p>
       <w:pPr>
-        <w:pStyle w:val="PargrafodaLista"/>
+        <w:pStyle w:val="ListParagraph"/>
         <w:numPr>
           <w:ilvl w:val="0"/>
           <w:numId w:val="4"/>
@@ -10956,7 +11254,7 @@
     </w:p>
     <w:p>
       <w:pPr>
-        <w:pStyle w:val="PargrafodaLista"/>
+        <w:pStyle w:val="ListParagraph"/>
         <w:numPr>
           <w:ilvl w:val="0"/>
           <w:numId w:val="4"/>
@@ -10975,16 +11273,16 @@
     <w:p/>
     <w:p>
       <w:pPr>
-        <w:pStyle w:val="Ttulo2"/>
-      </w:pPr>
-      <w:bookmarkStart w:id="30" w:name="_Toc25158166"/>
+        <w:pStyle w:val="Heading2"/>
+      </w:pPr>
+      <w:bookmarkStart w:id="31" w:name="_Toc25158166"/>
       <w:r>
         <w:t>4</w:t>
       </w:r>
       <w:r>
         <w:t>.1.2 Definição do Ramo de Atividade</w:t>
       </w:r>
-      <w:bookmarkEnd w:id="30"/>
+      <w:bookmarkEnd w:id="31"/>
     </w:p>
     <w:p/>
     <w:p>
@@ -11003,14 +11301,14 @@
     <w:p/>
     <w:p>
       <w:pPr>
-        <w:pStyle w:val="Ttulo2"/>
-      </w:pPr>
-      <w:bookmarkStart w:id="31" w:name="_Toc25158167"/>
+        <w:pStyle w:val="Heading2"/>
+      </w:pPr>
+      <w:bookmarkStart w:id="32" w:name="_Toc25158167"/>
       <w:r>
         <w:lastRenderedPageBreak/>
         <w:t>4.1.3 Situação Problema</w:t>
       </w:r>
-      <w:bookmarkEnd w:id="31"/>
+      <w:bookmarkEnd w:id="32"/>
     </w:p>
     <w:p/>
     <w:p>
@@ -11037,9 +11335,9 @@
     <w:p/>
     <w:p>
       <w:pPr>
-        <w:pStyle w:val="Ttulo2"/>
-      </w:pPr>
-      <w:bookmarkStart w:id="32" w:name="_Toc25158168"/>
+        <w:pStyle w:val="Heading2"/>
+      </w:pPr>
+      <w:bookmarkStart w:id="33" w:name="_Toc25158168"/>
       <w:r>
         <w:t>4</w:t>
       </w:r>
@@ -11052,7 +11350,7 @@
       <w:r>
         <w:t xml:space="preserve"> Requisitos Funcionais</w:t>
       </w:r>
-      <w:bookmarkEnd w:id="32"/>
+      <w:bookmarkEnd w:id="33"/>
     </w:p>
     <w:p/>
     <w:p>
@@ -11079,7 +11377,7 @@
           <w:insideH w:val="single" w:sz="4" w:space="0" w:color="auto"/>
           <w:insideV w:val="single" w:sz="4" w:space="0" w:color="auto"/>
         </w:tblBorders>
-        <w:tblLook w:val="04A0"/>
+        <w:tblLook w:val="04A0" w:firstRow="1" w:lastRow="0" w:firstColumn="1" w:lastColumn="0" w:noHBand="0" w:noVBand="1"/>
       </w:tblPr>
       <w:tblGrid>
         <w:gridCol w:w="1063"/>
@@ -13591,9 +13889,9 @@
     </w:p>
     <w:p>
       <w:pPr>
-        <w:pStyle w:val="Ttulo2"/>
-      </w:pPr>
-      <w:bookmarkStart w:id="33" w:name="_Toc25158169"/>
+        <w:pStyle w:val="Heading2"/>
+      </w:pPr>
+      <w:bookmarkStart w:id="34" w:name="_Toc25158169"/>
       <w:r>
         <w:t>4</w:t>
       </w:r>
@@ -13606,7 +13904,7 @@
       <w:r>
         <w:t xml:space="preserve"> Requisitos Não Funcionais</w:t>
       </w:r>
-      <w:bookmarkEnd w:id="33"/>
+      <w:bookmarkEnd w:id="34"/>
     </w:p>
     <w:p/>
     <w:p>
@@ -13636,7 +13934,7 @@
           <w:insideH w:val="single" w:sz="4" w:space="0" w:color="auto"/>
           <w:insideV w:val="single" w:sz="4" w:space="0" w:color="auto"/>
         </w:tblBorders>
-        <w:tblLook w:val="04A0"/>
+        <w:tblLook w:val="04A0" w:firstRow="1" w:lastRow="0" w:firstColumn="1" w:lastColumn="0" w:noHBand="0" w:noVBand="1"/>
       </w:tblPr>
       <w:tblGrid>
         <w:gridCol w:w="1244"/>
@@ -14021,14 +14319,14 @@
     <w:p/>
     <w:p>
       <w:pPr>
-        <w:pStyle w:val="Ttulo2"/>
-      </w:pPr>
-    </w:p>
-    <w:p>
-      <w:pPr>
-        <w:pStyle w:val="Ttulo2"/>
-      </w:pPr>
-      <w:bookmarkStart w:id="34" w:name="_Toc25158170"/>
+        <w:pStyle w:val="Heading2"/>
+      </w:pPr>
+    </w:p>
+    <w:p>
+      <w:pPr>
+        <w:pStyle w:val="Heading2"/>
+      </w:pPr>
+      <w:bookmarkStart w:id="35" w:name="_Toc25158170"/>
       <w:r>
         <w:t>4</w:t>
       </w:r>
@@ -14041,7 +14339,7 @@
       <w:r>
         <w:t xml:space="preserve"> Fluxograma Geral</w:t>
       </w:r>
-      <w:bookmarkEnd w:id="34"/>
+      <w:bookmarkEnd w:id="35"/>
     </w:p>
     <w:p/>
     <w:p>
@@ -14134,9 +14432,9 @@
     <w:p/>
     <w:p>
       <w:pPr>
-        <w:pStyle w:val="Ttulo2"/>
-      </w:pPr>
-      <w:bookmarkStart w:id="35" w:name="_Toc25158171"/>
+        <w:pStyle w:val="Heading2"/>
+      </w:pPr>
+      <w:bookmarkStart w:id="36" w:name="_Toc25158171"/>
       <w:r>
         <w:t>4.1.</w:t>
       </w:r>
@@ -14146,7 +14444,7 @@
       <w:r>
         <w:t xml:space="preserve"> Planejamento (Cronograma)</w:t>
       </w:r>
-      <w:bookmarkEnd w:id="35"/>
+      <w:bookmarkEnd w:id="36"/>
     </w:p>
     <w:p/>
     <w:p>
@@ -14234,9 +14532,9 @@
     </w:p>
     <w:p>
       <w:pPr>
-        <w:pStyle w:val="Ttulo2"/>
-      </w:pPr>
-      <w:bookmarkStart w:id="36" w:name="_Toc25158172"/>
+        <w:pStyle w:val="Heading2"/>
+      </w:pPr>
+      <w:bookmarkStart w:id="37" w:name="_Toc25158172"/>
       <w:r>
         <w:t>4</w:t>
       </w:r>
@@ -14249,7 +14547,7 @@
       <w:r>
         <w:t xml:space="preserve"> Testes de Software</w:t>
       </w:r>
-      <w:bookmarkEnd w:id="36"/>
+      <w:bookmarkEnd w:id="37"/>
     </w:p>
     <w:p>
       <w:pPr>
@@ -14258,16 +14556,16 @@
     </w:p>
     <w:p>
       <w:pPr>
-        <w:pStyle w:val="Ttulo2"/>
-      </w:pPr>
-      <w:bookmarkStart w:id="37" w:name="_Toc25158173"/>
+        <w:pStyle w:val="Heading2"/>
+      </w:pPr>
+      <w:bookmarkStart w:id="38" w:name="_Toc25158173"/>
       <w:r>
         <w:t>4.2</w:t>
       </w:r>
       <w:r>
         <w:t xml:space="preserve"> Diagrama de Classes</w:t>
       </w:r>
-      <w:bookmarkEnd w:id="37"/>
+      <w:bookmarkEnd w:id="38"/>
     </w:p>
     <w:p>
       <w:r>
@@ -14880,16 +15178,16 @@
     </w:p>
     <w:p>
       <w:pPr>
-        <w:pStyle w:val="Ttulo2"/>
-      </w:pPr>
-      <w:bookmarkStart w:id="38" w:name="_Toc25158174"/>
+        <w:pStyle w:val="Heading2"/>
+      </w:pPr>
+      <w:bookmarkStart w:id="39" w:name="_Toc25158174"/>
       <w:r>
         <w:t>4.3</w:t>
       </w:r>
       <w:r>
         <w:t xml:space="preserve"> Diagrama de Pacotes</w:t>
       </w:r>
-      <w:bookmarkEnd w:id="38"/>
+      <w:bookmarkEnd w:id="39"/>
     </w:p>
     <w:p>
       <w:pPr>
@@ -14970,16 +15268,16 @@
     </w:p>
     <w:p>
       <w:pPr>
-        <w:pStyle w:val="Ttulo2"/>
-      </w:pPr>
-      <w:bookmarkStart w:id="39" w:name="_Toc25158175"/>
+        <w:pStyle w:val="Heading2"/>
+      </w:pPr>
+      <w:bookmarkStart w:id="40" w:name="_Toc25158175"/>
       <w:r>
         <w:t>4.4</w:t>
       </w:r>
       <w:r>
         <w:t xml:space="preserve"> Diagrama de Sequência</w:t>
       </w:r>
-      <w:bookmarkEnd w:id="39"/>
+      <w:bookmarkEnd w:id="40"/>
     </w:p>
     <w:p/>
     <w:p>
@@ -15438,16 +15736,16 @@
     </w:p>
     <w:p>
       <w:pPr>
-        <w:pStyle w:val="Ttulo2"/>
-      </w:pPr>
-      <w:bookmarkStart w:id="40" w:name="_Toc25158176"/>
+        <w:pStyle w:val="Heading2"/>
+      </w:pPr>
+      <w:bookmarkStart w:id="41" w:name="_Toc25158176"/>
       <w:r>
         <w:t>4.5</w:t>
       </w:r>
       <w:r>
         <w:t xml:space="preserve"> Diagrama de Atividade</w:t>
       </w:r>
-      <w:bookmarkEnd w:id="40"/>
+      <w:bookmarkEnd w:id="41"/>
     </w:p>
     <w:p/>
     <w:p>
@@ -15523,9 +15821,9 @@
     <w:p/>
     <w:p>
       <w:pPr>
-        <w:pStyle w:val="Ttulo2"/>
-      </w:pPr>
-      <w:bookmarkStart w:id="41" w:name="_Toc25158177"/>
+        <w:pStyle w:val="Heading2"/>
+      </w:pPr>
+      <w:bookmarkStart w:id="42" w:name="_Toc25158177"/>
       <w:r>
         <w:t>4.6</w:t>
       </w:r>
@@ -15538,7 +15836,7 @@
       <w:r>
         <w:t>stado</w:t>
       </w:r>
-      <w:bookmarkEnd w:id="41"/>
+      <w:bookmarkEnd w:id="42"/>
     </w:p>
     <w:p/>
     <w:p>
@@ -16022,16 +16320,16 @@
     <w:p/>
     <w:p>
       <w:pPr>
-        <w:pStyle w:val="Ttulo2"/>
-      </w:pPr>
-      <w:bookmarkStart w:id="42" w:name="_Toc25158178"/>
+        <w:pStyle w:val="Heading2"/>
+      </w:pPr>
+      <w:bookmarkStart w:id="43" w:name="_Toc25158178"/>
       <w:r>
         <w:t>4.7</w:t>
       </w:r>
       <w:r>
         <w:t xml:space="preserve"> Diagrama de Casos de Uso</w:t>
       </w:r>
-      <w:bookmarkEnd w:id="42"/>
+      <w:bookmarkEnd w:id="43"/>
     </w:p>
     <w:p/>
     <w:p>
@@ -16467,16 +16765,16 @@
     <w:p/>
     <w:p>
       <w:pPr>
-        <w:pStyle w:val="Ttulo2"/>
-      </w:pPr>
-      <w:bookmarkStart w:id="43" w:name="_Toc25158179"/>
+        <w:pStyle w:val="Heading2"/>
+      </w:pPr>
+      <w:bookmarkStart w:id="44" w:name="_Toc25158179"/>
       <w:r>
         <w:t>4.8</w:t>
       </w:r>
       <w:r>
         <w:t>Modelo Conceitual do Banco de dados</w:t>
       </w:r>
-      <w:bookmarkEnd w:id="43"/>
+      <w:bookmarkEnd w:id="44"/>
     </w:p>
     <w:p/>
     <w:p>
@@ -16626,16 +16924,16 @@
     <w:p/>
     <w:p>
       <w:pPr>
-        <w:pStyle w:val="Ttulo2"/>
-      </w:pPr>
-      <w:bookmarkStart w:id="44" w:name="_Toc25158180"/>
+        <w:pStyle w:val="Heading2"/>
+      </w:pPr>
+      <w:bookmarkStart w:id="45" w:name="_Toc25158180"/>
       <w:r>
         <w:t>4.9</w:t>
       </w:r>
       <w:r>
         <w:t xml:space="preserve"> Modelo Lógico do Banco de dados</w:t>
       </w:r>
-      <w:bookmarkEnd w:id="44"/>
+      <w:bookmarkEnd w:id="45"/>
     </w:p>
     <w:p/>
     <w:p>
@@ -16709,38 +17007,38 @@
     <w:p/>
     <w:p>
       <w:pPr>
-        <w:pStyle w:val="Ttulo2"/>
-      </w:pPr>
-      <w:bookmarkStart w:id="45" w:name="_Toc25158181"/>
+        <w:pStyle w:val="Heading2"/>
+      </w:pPr>
+      <w:bookmarkStart w:id="46" w:name="_Toc25158181"/>
       <w:r>
         <w:t>4.10</w:t>
       </w:r>
       <w:r>
         <w:t xml:space="preserve"> Modelo Físico do Banco de dados</w:t>
       </w:r>
-      <w:bookmarkEnd w:id="45"/>
+      <w:bookmarkEnd w:id="46"/>
     </w:p>
     <w:p/>
     <w:p/>
     <w:p>
       <w:pPr>
-        <w:pStyle w:val="Ttulo2"/>
-      </w:pPr>
-      <w:bookmarkStart w:id="46" w:name="_Toc25158182"/>
+        <w:pStyle w:val="Heading2"/>
+      </w:pPr>
+      <w:bookmarkStart w:id="47" w:name="_Toc25158182"/>
       <w:r>
         <w:t>4.11</w:t>
       </w:r>
       <w:r>
         <w:t xml:space="preserve"> Etapas para implantação do software</w:t>
       </w:r>
-      <w:bookmarkEnd w:id="46"/>
+      <w:bookmarkEnd w:id="47"/>
     </w:p>
     <w:p/>
     <w:p>
       <w:pPr>
-        <w:pStyle w:val="Ttulo1"/>
-      </w:pPr>
-      <w:bookmarkStart w:id="47" w:name="_Toc25158183"/>
+        <w:pStyle w:val="Heading1"/>
+      </w:pPr>
+      <w:bookmarkStart w:id="48" w:name="_Toc25158183"/>
       <w:r>
         <w:lastRenderedPageBreak/>
         <w:t>5</w:t>
@@ -16748,21 +17046,21 @@
       <w:r>
         <w:t>.0 MÉTODOS</w:t>
       </w:r>
-      <w:bookmarkEnd w:id="47"/>
+      <w:bookmarkEnd w:id="48"/>
     </w:p>
     <w:p/>
     <w:p>
       <w:pPr>
-        <w:pStyle w:val="Ttulo2"/>
-      </w:pPr>
-      <w:bookmarkStart w:id="48" w:name="_Toc25158184"/>
+        <w:pStyle w:val="Heading2"/>
+      </w:pPr>
+      <w:bookmarkStart w:id="49" w:name="_Toc25158184"/>
       <w:r>
         <w:t>5</w:t>
       </w:r>
       <w:r>
         <w:t>.1 Apresentação das telas</w:t>
       </w:r>
-      <w:bookmarkEnd w:id="48"/>
+      <w:bookmarkEnd w:id="49"/>
     </w:p>
     <w:p/>
     <w:p>
@@ -17306,27 +17604,27 @@
     <w:p/>
     <w:p>
       <w:pPr>
-        <w:pStyle w:val="Ttulo2"/>
-      </w:pPr>
-      <w:bookmarkStart w:id="49" w:name="_Toc25158185"/>
+        <w:pStyle w:val="Heading2"/>
+      </w:pPr>
+      <w:bookmarkStart w:id="50" w:name="_Toc25158185"/>
       <w:r>
         <w:t>5</w:t>
       </w:r>
       <w:r>
         <w:t>.2 Funcionamento do sistema</w:t>
       </w:r>
-      <w:bookmarkEnd w:id="49"/>
-    </w:p>
-    <w:p>
-      <w:pPr>
-        <w:pStyle w:val="Ttulo1"/>
-      </w:pPr>
-      <w:bookmarkStart w:id="50" w:name="_Toc25158186"/>
+      <w:bookmarkEnd w:id="50"/>
+    </w:p>
+    <w:p>
+      <w:pPr>
+        <w:pStyle w:val="Heading1"/>
+      </w:pPr>
+      <w:bookmarkStart w:id="51" w:name="_Toc25158186"/>
       <w:r>
         <w:lastRenderedPageBreak/>
         <w:t>6.0 CONCLUSÃO</w:t>
       </w:r>
-      <w:bookmarkEnd w:id="50"/>
+      <w:bookmarkEnd w:id="51"/>
     </w:p>
     <w:p/>
     <w:p>
@@ -17400,9 +17698,9 @@
     <w:p/>
     <w:p>
       <w:pPr>
-        <w:pStyle w:val="Ttulo1"/>
-      </w:pPr>
-      <w:bookmarkStart w:id="51" w:name="_Toc25158187"/>
+        <w:pStyle w:val="Heading1"/>
+      </w:pPr>
+      <w:bookmarkStart w:id="52" w:name="_Toc25158187"/>
       <w:r>
         <w:lastRenderedPageBreak/>
         <w:t>REFER</w:t>
@@ -17419,7 +17717,7 @@
       <w:r>
         <w:t>FICAS</w:t>
       </w:r>
-      <w:bookmarkEnd w:id="51"/>
+      <w:bookmarkEnd w:id="52"/>
     </w:p>
     <w:p>
       <w:pPr>
@@ -17753,17 +18051,7 @@
           <w:color w:val="000000"/>
           <w:szCs w:val="24"/>
         </w:rPr>
-        <w:t>. Florianópolis: Visual B</w:t>
-      </w:r>
-      <w:bookmarkStart w:id="52" w:name="_GoBack"/>
-      <w:bookmarkEnd w:id="52"/>
-      <w:r>
-        <w:rPr>
-          <w:rFonts w:eastAsia="Arial" w:cs="Arial"/>
-          <w:color w:val="000000"/>
-          <w:szCs w:val="24"/>
-        </w:rPr>
-        <w:t>ooks, 2006.</w:t>
+        <w:t>. Florianópolis: Visual Books, 2006.</w:t>
       </w:r>
     </w:p>
     <w:p>
@@ -18044,7 +18332,7 @@
       </w:r>
       <w:r>
         <w:rPr>
-          <w:rStyle w:val="Forte"/>
+          <w:rStyle w:val="Strong"/>
           <w:rFonts w:cs="Arial"/>
           <w:szCs w:val="24"/>
           <w:shd w:val="clear" w:color="auto" w:fill="FFFFFF"/>
@@ -18053,7 +18341,7 @@
       </w:r>
       <w:r>
         <w:rPr>
-          <w:rStyle w:val="Forte"/>
+          <w:rStyle w:val="Strong"/>
           <w:rFonts w:cs="Arial"/>
           <w:szCs w:val="24"/>
           <w:shd w:val="clear" w:color="auto" w:fill="FFFFFF"/>
@@ -18062,7 +18350,7 @@
       </w:r>
       <w:r>
         <w:rPr>
-          <w:rStyle w:val="Forte"/>
+          <w:rStyle w:val="Strong"/>
           <w:rFonts w:cs="Arial"/>
           <w:szCs w:val="24"/>
           <w:shd w:val="clear" w:color="auto" w:fill="FFFFFF"/>
@@ -18071,7 +18359,7 @@
       </w:r>
       <w:r>
         <w:rPr>
-          <w:rStyle w:val="Forte"/>
+          <w:rStyle w:val="Strong"/>
           <w:rFonts w:cs="Arial"/>
           <w:szCs w:val="24"/>
           <w:shd w:val="clear" w:color="auto" w:fill="FFFFFF"/>
@@ -18080,7 +18368,7 @@
       </w:r>
       <w:r>
         <w:rPr>
-          <w:rStyle w:val="Forte"/>
+          <w:rStyle w:val="Strong"/>
           <w:rFonts w:cs="Arial"/>
           <w:b w:val="0"/>
           <w:szCs w:val="24"/>
@@ -18583,25 +18871,17 @@
         </w:pBdr>
       </w:pPr>
       <w:r>
-        <w:t xml:space="preserve">GONÇALVES, T. J. ENYO; CORTÉS, MARIELA INÉS. </w:t>
+        <w:t xml:space="preserve">RICARTE, Ivan Luiz Marques. </w:t>
       </w:r>
       <w:r>
         <w:rPr>
           <w:b/>
-        </w:rPr>
-        <w:t>Computação Análise e Projeto de Sistemas</w:t>
-      </w:r>
-      <w:r>
-        <w:rPr>
-          <w:b/>
-        </w:rPr>
-        <w:t xml:space="preserve">. </w:t>
-      </w:r>
-      <w:r>
-        <w:t xml:space="preserve">3.ed. </w:t>
-      </w:r>
-      <w:r>
-        <w:t>Fortaleza – Ceará: Editora EdUECE, 2015.</w:t>
+          <w:bCs/>
+        </w:rPr>
+        <w:t>Programação Orientada a Objetos: Uma 61 Abordagem com Java</w:t>
+      </w:r>
+      <w:r>
+        <w:t>. UNICAMP, 2001. 118 p. Disponível em &lt;http://www.loopncd.hpg.com.br/Apostilas/poojava.pdf&gt;. Acesso em: 04 Jun. 2009.</w:t>
       </w:r>
     </w:p>
     <w:p>
@@ -18625,10 +18905,88 @@
           <w:between w:val="nil"/>
         </w:pBdr>
       </w:pPr>
-    </w:p>
-    <w:p>
-      <w:pPr>
-        <w:pStyle w:val="Ttulo1"/>
+      <w:r>
+        <w:t xml:space="preserve">GONÇALVES, T. J. ENYO; CORTÉS, MARIELA INÉS. </w:t>
+      </w:r>
+      <w:r>
+        <w:rPr>
+          <w:b/>
+        </w:rPr>
+        <w:t>Computação Análise e Projeto de Sistemas</w:t>
+      </w:r>
+      <w:r>
+        <w:rPr>
+          <w:b/>
+        </w:rPr>
+        <w:t xml:space="preserve">. </w:t>
+      </w:r>
+      <w:r>
+        <w:t xml:space="preserve">3.ed. </w:t>
+      </w:r>
+      <w:r>
+        <w:t>Fortaleza – Ceará: Editora EdUECE, 2015.</w:t>
+      </w:r>
+    </w:p>
+    <w:p>
+      <w:pPr>
+        <w:pBdr>
+          <w:top w:val="nil"/>
+          <w:left w:val="nil"/>
+          <w:bottom w:val="nil"/>
+          <w:right w:val="nil"/>
+          <w:between w:val="nil"/>
+        </w:pBdr>
+      </w:pPr>
+    </w:p>
+    <w:p>
+      <w:pPr>
+        <w:pBdr>
+          <w:top w:val="nil"/>
+          <w:left w:val="nil"/>
+          <w:bottom w:val="nil"/>
+          <w:right w:val="nil"/>
+          <w:between w:val="nil"/>
+        </w:pBdr>
+      </w:pPr>
+      <w:r>
+        <w:t xml:space="preserve">GOETTEN Junior, WINCK Diogo. AspectJ – </w:t>
+      </w:r>
+      <w:r>
+        <w:rPr>
+          <w:b/>
+          <w:bCs/>
+        </w:rPr>
+        <w:t>Programação Orientada a Aspectos com Java</w:t>
+      </w:r>
+      <w:r>
+        <w:t>. São Paulo – SP: Novatec Editora, 2006.</w:t>
+      </w:r>
+    </w:p>
+    <w:p>
+      <w:pPr>
+        <w:pBdr>
+          <w:top w:val="nil"/>
+          <w:left w:val="nil"/>
+          <w:bottom w:val="nil"/>
+          <w:right w:val="nil"/>
+          <w:between w:val="nil"/>
+        </w:pBdr>
+      </w:pPr>
+    </w:p>
+    <w:p>
+      <w:pPr>
+        <w:pBdr>
+          <w:top w:val="nil"/>
+          <w:left w:val="nil"/>
+          <w:bottom w:val="nil"/>
+          <w:right w:val="nil"/>
+          <w:between w:val="nil"/>
+        </w:pBdr>
+      </w:pPr>
+    </w:p>
+    <w:p>
+      <w:pPr>
+        <w:pStyle w:val="Heading1"/>
       </w:pPr>
       <w:bookmarkStart w:id="53" w:name="_Toc25158188"/>
       <w:r>
@@ -18690,7 +19048,7 @@
           <w:left w:w="0" w:type="dxa"/>
           <w:right w:w="0" w:type="dxa"/>
         </w:tblCellMar>
-        <w:tblLook w:val="0000"/>
+        <w:tblLook w:val="0000" w:firstRow="0" w:lastRow="0" w:firstColumn="0" w:lastColumn="0" w:noHBand="0" w:noVBand="0"/>
       </w:tblPr>
       <w:tblGrid>
         <w:gridCol w:w="5910"/>
@@ -19354,12 +19712,21 @@
                 <w:lang w:val="en-US"/>
               </w:rPr>
             </w:pPr>
+            <w:proofErr w:type="spellStart"/>
             <w:r>
               <w:rPr>
                 <w:rFonts w:ascii="Times New Roman" w:eastAsia="Times New Roman" w:hAnsi="Times New Roman" w:cs="Times New Roman"/>
                 <w:lang w:val="en-US"/>
               </w:rPr>
-              <w:t>Analista e Doc.</w:t>
+              <w:t>Analista</w:t>
+            </w:r>
+            <w:proofErr w:type="spellEnd"/>
+            <w:r>
+              <w:rPr>
+                <w:rFonts w:ascii="Times New Roman" w:eastAsia="Times New Roman" w:hAnsi="Times New Roman" w:cs="Times New Roman"/>
+                <w:lang w:val="en-US"/>
+              </w:rPr>
+              <w:t xml:space="preserve"> e Doc.</w:t>
             </w:r>
           </w:p>
           <w:p>
@@ -19832,7 +20199,7 @@
           <w:left w:w="0" w:type="dxa"/>
           <w:right w:w="0" w:type="dxa"/>
         </w:tblCellMar>
-        <w:tblLook w:val="0000"/>
+        <w:tblLook w:val="0000" w:firstRow="0" w:lastRow="0" w:firstColumn="0" w:lastColumn="0" w:noHBand="0" w:noVBand="0"/>
       </w:tblPr>
       <w:tblGrid>
         <w:gridCol w:w="1306"/>
@@ -20212,7 +20579,7 @@
           <w:left w:w="0" w:type="dxa"/>
           <w:right w:w="0" w:type="dxa"/>
         </w:tblCellMar>
-        <w:tblLook w:val="0000"/>
+        <w:tblLook w:val="0000" w:firstRow="0" w:lastRow="0" w:firstColumn="0" w:lastColumn="0" w:noHBand="0" w:noVBand="0"/>
       </w:tblPr>
       <w:tblGrid>
         <w:gridCol w:w="9282"/>
@@ -20303,7 +20670,7 @@
           <w:left w:w="0" w:type="dxa"/>
           <w:right w:w="0" w:type="dxa"/>
         </w:tblCellMar>
-        <w:tblLook w:val="0000"/>
+        <w:tblLook w:val="0000" w:firstRow="0" w:lastRow="0" w:firstColumn="0" w:lastColumn="0" w:noHBand="0" w:noVBand="0"/>
       </w:tblPr>
       <w:tblGrid>
         <w:gridCol w:w="9282"/>
@@ -20411,7 +20778,7 @@
           <w:left w:w="0" w:type="dxa"/>
           <w:right w:w="0" w:type="dxa"/>
         </w:tblCellMar>
-        <w:tblLook w:val="0000"/>
+        <w:tblLook w:val="0000" w:firstRow="0" w:lastRow="0" w:firstColumn="0" w:lastColumn="0" w:noHBand="0" w:noVBand="0"/>
       </w:tblPr>
       <w:tblGrid>
         <w:gridCol w:w="9282"/>
@@ -20657,7 +21024,7 @@
           <w:left w:w="0" w:type="dxa"/>
           <w:right w:w="0" w:type="dxa"/>
         </w:tblCellMar>
-        <w:tblLook w:val="0000"/>
+        <w:tblLook w:val="0000" w:firstRow="0" w:lastRow="0" w:firstColumn="0" w:lastColumn="0" w:noHBand="0" w:noVBand="0"/>
       </w:tblPr>
       <w:tblGrid>
         <w:gridCol w:w="9282"/>
@@ -20766,7 +21133,7 @@
           <w:left w:w="0" w:type="dxa"/>
           <w:right w:w="0" w:type="dxa"/>
         </w:tblCellMar>
-        <w:tblLook w:val="0000"/>
+        <w:tblLook w:val="0000" w:firstRow="0" w:lastRow="0" w:firstColumn="0" w:lastColumn="0" w:noHBand="0" w:noVBand="0"/>
       </w:tblPr>
       <w:tblGrid>
         <w:gridCol w:w="3219"/>
@@ -21023,7 +21390,7 @@
           <w:left w:w="0" w:type="dxa"/>
           <w:right w:w="0" w:type="dxa"/>
         </w:tblCellMar>
-        <w:tblLook w:val="0000"/>
+        <w:tblLook w:val="0000" w:firstRow="0" w:lastRow="0" w:firstColumn="0" w:lastColumn="0" w:noHBand="0" w:noVBand="0"/>
       </w:tblPr>
       <w:tblGrid>
         <w:gridCol w:w="5211"/>
@@ -21577,7 +21944,7 @@
           <w:left w:w="0" w:type="dxa"/>
           <w:right w:w="0" w:type="dxa"/>
         </w:tblCellMar>
-        <w:tblLook w:val="0000"/>
+        <w:tblLook w:val="0000" w:firstRow="0" w:lastRow="0" w:firstColumn="0" w:lastColumn="0" w:noHBand="0" w:noVBand="0"/>
       </w:tblPr>
       <w:tblGrid>
         <w:gridCol w:w="439"/>
@@ -22011,7 +22378,7 @@
           <w:left w:w="0" w:type="dxa"/>
           <w:right w:w="0" w:type="dxa"/>
         </w:tblCellMar>
-        <w:tblLook w:val="0000"/>
+        <w:tblLook w:val="0000" w:firstRow="0" w:lastRow="0" w:firstColumn="0" w:lastColumn="0" w:noHBand="0" w:noVBand="0"/>
       </w:tblPr>
       <w:tblGrid>
         <w:gridCol w:w="4741"/>
@@ -22361,7 +22728,7 @@
           <w:left w:w="0" w:type="dxa"/>
           <w:right w:w="0" w:type="dxa"/>
         </w:tblCellMar>
-        <w:tblLook w:val="0000"/>
+        <w:tblLook w:val="0000" w:firstRow="0" w:lastRow="0" w:firstColumn="0" w:lastColumn="0" w:noHBand="0" w:noVBand="0"/>
       </w:tblPr>
       <w:tblGrid>
         <w:gridCol w:w="9282"/>
@@ -22647,7 +23014,7 @@
           <w:left w:w="0" w:type="dxa"/>
           <w:right w:w="0" w:type="dxa"/>
         </w:tblCellMar>
-        <w:tblLook w:val="0000"/>
+        <w:tblLook w:val="0000" w:firstRow="0" w:lastRow="0" w:firstColumn="0" w:lastColumn="0" w:noHBand="0" w:noVBand="0"/>
       </w:tblPr>
       <w:tblGrid>
         <w:gridCol w:w="9282"/>
@@ -22792,8 +23159,8 @@
 </file>
 
 <file path=word/endnotes.xml><?xml version="1.0" encoding="utf-8"?>
-<w:endnotes xmlns:ve="http://schemas.openxmlformats.org/markup-compatibility/2006" xmlns:o="urn:schemas-microsoft-com:office:office" xmlns:r="http://schemas.openxmlformats.org/officeDocument/2006/relationships" xmlns:m="http://schemas.openxmlformats.org/officeDocument/2006/math" xmlns:v="urn:schemas-microsoft-com:vml" xmlns:wp="http://schemas.openxmlformats.org/drawingml/2006/wordprocessingDrawing" xmlns:w10="urn:schemas-microsoft-com:office:word" xmlns:w="http://schemas.openxmlformats.org/wordprocessingml/2006/main" xmlns:wne="http://schemas.microsoft.com/office/word/2006/wordml">
-  <w:endnote w:type="separator" w:id="0">
+<w:endnotes xmlns:wpc="http://schemas.microsoft.com/office/word/2010/wordprocessingCanvas" xmlns:cx="http://schemas.microsoft.com/office/drawing/2014/chartex" xmlns:cx1="http://schemas.microsoft.com/office/drawing/2015/9/8/chartex" xmlns:cx2="http://schemas.microsoft.com/office/drawing/2015/10/21/chartex" xmlns:cx3="http://schemas.microsoft.com/office/drawing/2016/5/9/chartex" xmlns:cx4="http://schemas.microsoft.com/office/drawing/2016/5/10/chartex" xmlns:cx5="http://schemas.microsoft.com/office/drawing/2016/5/11/chartex" xmlns:cx6="http://schemas.microsoft.com/office/drawing/2016/5/12/chartex" xmlns:cx7="http://schemas.microsoft.com/office/drawing/2016/5/13/chartex" xmlns:cx8="http://schemas.microsoft.com/office/drawing/2016/5/14/chartex" xmlns:mc="http://schemas.openxmlformats.org/markup-compatibility/2006" xmlns:aink="http://schemas.microsoft.com/office/drawing/2016/ink" xmlns:am3d="http://schemas.microsoft.com/office/drawing/2017/model3d" xmlns:o="urn:schemas-microsoft-com:office:office" xmlns:r="http://schemas.openxmlformats.org/officeDocument/2006/relationships" xmlns:m="http://schemas.openxmlformats.org/officeDocument/2006/math" xmlns:v="urn:schemas-microsoft-com:vml" xmlns:wp14="http://schemas.microsoft.com/office/word/2010/wordprocessingDrawing" xmlns:wp="http://schemas.openxmlformats.org/drawingml/2006/wordprocessingDrawing" xmlns:w10="urn:schemas-microsoft-com:office:word" xmlns:w="http://schemas.openxmlformats.org/wordprocessingml/2006/main" xmlns:w14="http://schemas.microsoft.com/office/word/2010/wordml" xmlns:w15="http://schemas.microsoft.com/office/word/2012/wordml" xmlns:w16cid="http://schemas.microsoft.com/office/word/2016/wordml/cid" xmlns:w16se="http://schemas.microsoft.com/office/word/2015/wordml/symex" xmlns:wpg="http://schemas.microsoft.com/office/word/2010/wordprocessingGroup" xmlns:wpi="http://schemas.microsoft.com/office/word/2010/wordprocessingInk" xmlns:wne="http://schemas.microsoft.com/office/word/2006/wordml" xmlns:wps="http://schemas.microsoft.com/office/word/2010/wordprocessingShape" mc:Ignorable="w14 w15 w16se w16cid wp14">
+  <w:endnote w:type="separator" w:id="-1">
     <w:p>
       <w:pPr>
         <w:spacing w:line="240" w:lineRule="auto"/>
@@ -22803,7 +23170,7 @@
       </w:r>
     </w:p>
   </w:endnote>
-  <w:endnote w:type="continuationSeparator" w:id="1">
+  <w:endnote w:type="continuationSeparator" w:id="0">
     <w:p>
       <w:pPr>
         <w:spacing w:line="240" w:lineRule="auto"/>
@@ -22817,18 +23184,18 @@
 </file>
 
 <file path=word/footer1.xml><?xml version="1.0" encoding="utf-8"?>
-<w:ftr xmlns:ve="http://schemas.openxmlformats.org/markup-compatibility/2006" xmlns:o="urn:schemas-microsoft-com:office:office" xmlns:r="http://schemas.openxmlformats.org/officeDocument/2006/relationships" xmlns:m="http://schemas.openxmlformats.org/officeDocument/2006/math" xmlns:v="urn:schemas-microsoft-com:vml" xmlns:wp="http://schemas.openxmlformats.org/drawingml/2006/wordprocessingDrawing" xmlns:w10="urn:schemas-microsoft-com:office:word" xmlns:w="http://schemas.openxmlformats.org/wordprocessingml/2006/main" xmlns:wne="http://schemas.microsoft.com/office/word/2006/wordml">
+<w:ftr xmlns:wpc="http://schemas.microsoft.com/office/word/2010/wordprocessingCanvas" xmlns:cx="http://schemas.microsoft.com/office/drawing/2014/chartex" xmlns:cx1="http://schemas.microsoft.com/office/drawing/2015/9/8/chartex" xmlns:cx2="http://schemas.microsoft.com/office/drawing/2015/10/21/chartex" xmlns:cx3="http://schemas.microsoft.com/office/drawing/2016/5/9/chartex" xmlns:cx4="http://schemas.microsoft.com/office/drawing/2016/5/10/chartex" xmlns:cx5="http://schemas.microsoft.com/office/drawing/2016/5/11/chartex" xmlns:cx6="http://schemas.microsoft.com/office/drawing/2016/5/12/chartex" xmlns:cx7="http://schemas.microsoft.com/office/drawing/2016/5/13/chartex" xmlns:cx8="http://schemas.microsoft.com/office/drawing/2016/5/14/chartex" xmlns:mc="http://schemas.openxmlformats.org/markup-compatibility/2006" xmlns:aink="http://schemas.microsoft.com/office/drawing/2016/ink" xmlns:am3d="http://schemas.microsoft.com/office/drawing/2017/model3d" xmlns:o="urn:schemas-microsoft-com:office:office" xmlns:r="http://schemas.openxmlformats.org/officeDocument/2006/relationships" xmlns:m="http://schemas.openxmlformats.org/officeDocument/2006/math" xmlns:v="urn:schemas-microsoft-com:vml" xmlns:wp14="http://schemas.microsoft.com/office/word/2010/wordprocessingDrawing" xmlns:wp="http://schemas.openxmlformats.org/drawingml/2006/wordprocessingDrawing" xmlns:w10="urn:schemas-microsoft-com:office:word" xmlns:w="http://schemas.openxmlformats.org/wordprocessingml/2006/main" xmlns:w14="http://schemas.microsoft.com/office/word/2010/wordml" xmlns:w15="http://schemas.microsoft.com/office/word/2012/wordml" xmlns:w16cid="http://schemas.microsoft.com/office/word/2016/wordml/cid" xmlns:w16se="http://schemas.microsoft.com/office/word/2015/wordml/symex" xmlns:wpg="http://schemas.microsoft.com/office/word/2010/wordprocessingGroup" xmlns:wpi="http://schemas.microsoft.com/office/word/2010/wordprocessingInk" xmlns:wne="http://schemas.microsoft.com/office/word/2006/wordml" xmlns:wps="http://schemas.microsoft.com/office/word/2010/wordprocessingShape" mc:Ignorable="w14 w15 w16se w16cid wp14">
   <w:p>
     <w:pPr>
-      <w:pStyle w:val="Rodap"/>
+      <w:pStyle w:val="Footer"/>
     </w:pPr>
   </w:p>
 </w:ftr>
 </file>
 
 <file path=word/footnotes.xml><?xml version="1.0" encoding="utf-8"?>
-<w:footnotes xmlns:ve="http://schemas.openxmlformats.org/markup-compatibility/2006" xmlns:o="urn:schemas-microsoft-com:office:office" xmlns:r="http://schemas.openxmlformats.org/officeDocument/2006/relationships" xmlns:m="http://schemas.openxmlformats.org/officeDocument/2006/math" xmlns:v="urn:schemas-microsoft-com:vml" xmlns:wp="http://schemas.openxmlformats.org/drawingml/2006/wordprocessingDrawing" xmlns:w10="urn:schemas-microsoft-com:office:word" xmlns:w="http://schemas.openxmlformats.org/wordprocessingml/2006/main" xmlns:wne="http://schemas.microsoft.com/office/word/2006/wordml">
-  <w:footnote w:type="separator" w:id="0">
+<w:footnotes xmlns:wpc="http://schemas.microsoft.com/office/word/2010/wordprocessingCanvas" xmlns:cx="http://schemas.microsoft.com/office/drawing/2014/chartex" xmlns:cx1="http://schemas.microsoft.com/office/drawing/2015/9/8/chartex" xmlns:cx2="http://schemas.microsoft.com/office/drawing/2015/10/21/chartex" xmlns:cx3="http://schemas.microsoft.com/office/drawing/2016/5/9/chartex" xmlns:cx4="http://schemas.microsoft.com/office/drawing/2016/5/10/chartex" xmlns:cx5="http://schemas.microsoft.com/office/drawing/2016/5/11/chartex" xmlns:cx6="http://schemas.microsoft.com/office/drawing/2016/5/12/chartex" xmlns:cx7="http://schemas.microsoft.com/office/drawing/2016/5/13/chartex" xmlns:cx8="http://schemas.microsoft.com/office/drawing/2016/5/14/chartex" xmlns:mc="http://schemas.openxmlformats.org/markup-compatibility/2006" xmlns:aink="http://schemas.microsoft.com/office/drawing/2016/ink" xmlns:am3d="http://schemas.microsoft.com/office/drawing/2017/model3d" xmlns:o="urn:schemas-microsoft-com:office:office" xmlns:r="http://schemas.openxmlformats.org/officeDocument/2006/relationships" xmlns:m="http://schemas.openxmlformats.org/officeDocument/2006/math" xmlns:v="urn:schemas-microsoft-com:vml" xmlns:wp14="http://schemas.microsoft.com/office/word/2010/wordprocessingDrawing" xmlns:wp="http://schemas.openxmlformats.org/drawingml/2006/wordprocessingDrawing" xmlns:w10="urn:schemas-microsoft-com:office:word" xmlns:w="http://schemas.openxmlformats.org/wordprocessingml/2006/main" xmlns:w14="http://schemas.microsoft.com/office/word/2010/wordml" xmlns:w15="http://schemas.microsoft.com/office/word/2012/wordml" xmlns:w16cid="http://schemas.microsoft.com/office/word/2016/wordml/cid" xmlns:w16se="http://schemas.microsoft.com/office/word/2015/wordml/symex" xmlns:wpg="http://schemas.microsoft.com/office/word/2010/wordprocessingGroup" xmlns:wpi="http://schemas.microsoft.com/office/word/2010/wordprocessingInk" xmlns:wne="http://schemas.microsoft.com/office/word/2006/wordml" xmlns:wps="http://schemas.microsoft.com/office/word/2010/wordprocessingShape" mc:Ignorable="w14 w15 w16se w16cid wp14">
+  <w:footnote w:type="separator" w:id="-1">
     <w:p>
       <w:pPr>
         <w:spacing w:line="240" w:lineRule="auto"/>
@@ -22838,7 +23205,7 @@
       </w:r>
     </w:p>
   </w:footnote>
-  <w:footnote w:type="continuationSeparator" w:id="1">
+  <w:footnote w:type="continuationSeparator" w:id="0">
     <w:p>
       <w:pPr>
         <w:spacing w:line="240" w:lineRule="auto"/>
@@ -22852,7 +23219,7 @@
 </file>
 
 <file path=word/header1.xml><?xml version="1.0" encoding="utf-8"?>
-<w:hdr xmlns:ve="http://schemas.openxmlformats.org/markup-compatibility/2006" xmlns:o="urn:schemas-microsoft-com:office:office" xmlns:r="http://schemas.openxmlformats.org/officeDocument/2006/relationships" xmlns:m="http://schemas.openxmlformats.org/officeDocument/2006/math" xmlns:v="urn:schemas-microsoft-com:vml" xmlns:wp="http://schemas.openxmlformats.org/drawingml/2006/wordprocessingDrawing" xmlns:w10="urn:schemas-microsoft-com:office:word" xmlns:w="http://schemas.openxmlformats.org/wordprocessingml/2006/main" xmlns:wne="http://schemas.microsoft.com/office/word/2006/wordml">
+<w:hdr xmlns:wpc="http://schemas.microsoft.com/office/word/2010/wordprocessingCanvas" xmlns:cx="http://schemas.microsoft.com/office/drawing/2014/chartex" xmlns:cx1="http://schemas.microsoft.com/office/drawing/2015/9/8/chartex" xmlns:cx2="http://schemas.microsoft.com/office/drawing/2015/10/21/chartex" xmlns:cx3="http://schemas.microsoft.com/office/drawing/2016/5/9/chartex" xmlns:cx4="http://schemas.microsoft.com/office/drawing/2016/5/10/chartex" xmlns:cx5="http://schemas.microsoft.com/office/drawing/2016/5/11/chartex" xmlns:cx6="http://schemas.microsoft.com/office/drawing/2016/5/12/chartex" xmlns:cx7="http://schemas.microsoft.com/office/drawing/2016/5/13/chartex" xmlns:cx8="http://schemas.microsoft.com/office/drawing/2016/5/14/chartex" xmlns:mc="http://schemas.openxmlformats.org/markup-compatibility/2006" xmlns:aink="http://schemas.microsoft.com/office/drawing/2016/ink" xmlns:am3d="http://schemas.microsoft.com/office/drawing/2017/model3d" xmlns:o="urn:schemas-microsoft-com:office:office" xmlns:r="http://schemas.openxmlformats.org/officeDocument/2006/relationships" xmlns:m="http://schemas.openxmlformats.org/officeDocument/2006/math" xmlns:v="urn:schemas-microsoft-com:vml" xmlns:wp14="http://schemas.microsoft.com/office/word/2010/wordprocessingDrawing" xmlns:wp="http://schemas.openxmlformats.org/drawingml/2006/wordprocessingDrawing" xmlns:w10="urn:schemas-microsoft-com:office:word" xmlns:w="http://schemas.openxmlformats.org/wordprocessingml/2006/main" xmlns:w14="http://schemas.microsoft.com/office/word/2010/wordml" xmlns:w15="http://schemas.microsoft.com/office/word/2012/wordml" xmlns:w16cid="http://schemas.microsoft.com/office/word/2016/wordml/cid" xmlns:w16se="http://schemas.microsoft.com/office/word/2015/wordml/symex" xmlns:wpg="http://schemas.microsoft.com/office/word/2010/wordprocessingGroup" xmlns:wpi="http://schemas.microsoft.com/office/word/2010/wordprocessingInk" xmlns:wne="http://schemas.microsoft.com/office/word/2006/wordml" xmlns:wps="http://schemas.microsoft.com/office/word/2010/wordprocessingShape" mc:Ignorable="w14 w15 w16se w16cid wp14">
   <w:p>
     <w:pPr>
       <w:pBdr>
@@ -22893,67 +23260,67 @@
 </file>
 
 <file path=word/header10.xml><?xml version="1.0" encoding="utf-8"?>
-<w:hdr xmlns:ve="http://schemas.openxmlformats.org/markup-compatibility/2006" xmlns:o="urn:schemas-microsoft-com:office:office" xmlns:r="http://schemas.openxmlformats.org/officeDocument/2006/relationships" xmlns:m="http://schemas.openxmlformats.org/officeDocument/2006/math" xmlns:v="urn:schemas-microsoft-com:vml" xmlns:wp="http://schemas.openxmlformats.org/drawingml/2006/wordprocessingDrawing" xmlns:w10="urn:schemas-microsoft-com:office:word" xmlns:w="http://schemas.openxmlformats.org/wordprocessingml/2006/main" xmlns:wne="http://schemas.microsoft.com/office/word/2006/wordml">
+<w:hdr xmlns:wpc="http://schemas.microsoft.com/office/word/2010/wordprocessingCanvas" xmlns:cx="http://schemas.microsoft.com/office/drawing/2014/chartex" xmlns:cx1="http://schemas.microsoft.com/office/drawing/2015/9/8/chartex" xmlns:cx2="http://schemas.microsoft.com/office/drawing/2015/10/21/chartex" xmlns:cx3="http://schemas.microsoft.com/office/drawing/2016/5/9/chartex" xmlns:cx4="http://schemas.microsoft.com/office/drawing/2016/5/10/chartex" xmlns:cx5="http://schemas.microsoft.com/office/drawing/2016/5/11/chartex" xmlns:cx6="http://schemas.microsoft.com/office/drawing/2016/5/12/chartex" xmlns:cx7="http://schemas.microsoft.com/office/drawing/2016/5/13/chartex" xmlns:cx8="http://schemas.microsoft.com/office/drawing/2016/5/14/chartex" xmlns:mc="http://schemas.openxmlformats.org/markup-compatibility/2006" xmlns:aink="http://schemas.microsoft.com/office/drawing/2016/ink" xmlns:am3d="http://schemas.microsoft.com/office/drawing/2017/model3d" xmlns:o="urn:schemas-microsoft-com:office:office" xmlns:r="http://schemas.openxmlformats.org/officeDocument/2006/relationships" xmlns:m="http://schemas.openxmlformats.org/officeDocument/2006/math" xmlns:v="urn:schemas-microsoft-com:vml" xmlns:wp14="http://schemas.microsoft.com/office/word/2010/wordprocessingDrawing" xmlns:wp="http://schemas.openxmlformats.org/drawingml/2006/wordprocessingDrawing" xmlns:w10="urn:schemas-microsoft-com:office:word" xmlns:w="http://schemas.openxmlformats.org/wordprocessingml/2006/main" xmlns:w14="http://schemas.microsoft.com/office/word/2010/wordml" xmlns:w15="http://schemas.microsoft.com/office/word/2012/wordml" xmlns:w16cid="http://schemas.microsoft.com/office/word/2016/wordml/cid" xmlns:w16se="http://schemas.microsoft.com/office/word/2015/wordml/symex" xmlns:wpg="http://schemas.microsoft.com/office/word/2010/wordprocessingGroup" xmlns:wpi="http://schemas.microsoft.com/office/word/2010/wordprocessingInk" xmlns:wne="http://schemas.microsoft.com/office/word/2006/wordml" xmlns:wps="http://schemas.microsoft.com/office/word/2010/wordprocessingShape" mc:Ignorable="w14 w15 w16se w16cid wp14">
   <w:p>
     <w:pPr>
-      <w:pStyle w:val="Cabealho"/>
+      <w:pStyle w:val="Header"/>
     </w:pPr>
   </w:p>
 </w:hdr>
 </file>
 
 <file path=word/header2.xml><?xml version="1.0" encoding="utf-8"?>
-<w:hdr xmlns:ve="http://schemas.openxmlformats.org/markup-compatibility/2006" xmlns:o="urn:schemas-microsoft-com:office:office" xmlns:r="http://schemas.openxmlformats.org/officeDocument/2006/relationships" xmlns:m="http://schemas.openxmlformats.org/officeDocument/2006/math" xmlns:v="urn:schemas-microsoft-com:vml" xmlns:wp="http://schemas.openxmlformats.org/drawingml/2006/wordprocessingDrawing" xmlns:w10="urn:schemas-microsoft-com:office:word" xmlns:w="http://schemas.openxmlformats.org/wordprocessingml/2006/main" xmlns:wne="http://schemas.microsoft.com/office/word/2006/wordml">
+<w:hdr xmlns:wpc="http://schemas.microsoft.com/office/word/2010/wordprocessingCanvas" xmlns:cx="http://schemas.microsoft.com/office/drawing/2014/chartex" xmlns:cx1="http://schemas.microsoft.com/office/drawing/2015/9/8/chartex" xmlns:cx2="http://schemas.microsoft.com/office/drawing/2015/10/21/chartex" xmlns:cx3="http://schemas.microsoft.com/office/drawing/2016/5/9/chartex" xmlns:cx4="http://schemas.microsoft.com/office/drawing/2016/5/10/chartex" xmlns:cx5="http://schemas.microsoft.com/office/drawing/2016/5/11/chartex" xmlns:cx6="http://schemas.microsoft.com/office/drawing/2016/5/12/chartex" xmlns:cx7="http://schemas.microsoft.com/office/drawing/2016/5/13/chartex" xmlns:cx8="http://schemas.microsoft.com/office/drawing/2016/5/14/chartex" xmlns:mc="http://schemas.openxmlformats.org/markup-compatibility/2006" xmlns:aink="http://schemas.microsoft.com/office/drawing/2016/ink" xmlns:am3d="http://schemas.microsoft.com/office/drawing/2017/model3d" xmlns:o="urn:schemas-microsoft-com:office:office" xmlns:r="http://schemas.openxmlformats.org/officeDocument/2006/relationships" xmlns:m="http://schemas.openxmlformats.org/officeDocument/2006/math" xmlns:v="urn:schemas-microsoft-com:vml" xmlns:wp14="http://schemas.microsoft.com/office/word/2010/wordprocessingDrawing" xmlns:wp="http://schemas.openxmlformats.org/drawingml/2006/wordprocessingDrawing" xmlns:w10="urn:schemas-microsoft-com:office:word" xmlns:w="http://schemas.openxmlformats.org/wordprocessingml/2006/main" xmlns:w14="http://schemas.microsoft.com/office/word/2010/wordml" xmlns:w15="http://schemas.microsoft.com/office/word/2012/wordml" xmlns:w16cid="http://schemas.microsoft.com/office/word/2016/wordml/cid" xmlns:w16se="http://schemas.microsoft.com/office/word/2015/wordml/symex" xmlns:wpg="http://schemas.microsoft.com/office/word/2010/wordprocessingGroup" xmlns:wpi="http://schemas.microsoft.com/office/word/2010/wordprocessingInk" xmlns:wne="http://schemas.microsoft.com/office/word/2006/wordml" xmlns:wps="http://schemas.microsoft.com/office/word/2010/wordprocessingShape" mc:Ignorable="w14 w15 w16se w16cid wp14">
   <w:p>
     <w:pPr>
-      <w:pStyle w:val="Cabealho"/>
+      <w:pStyle w:val="Header"/>
     </w:pPr>
   </w:p>
 </w:hdr>
 </file>
 
 <file path=word/header3.xml><?xml version="1.0" encoding="utf-8"?>
-<w:hdr xmlns:ve="http://schemas.openxmlformats.org/markup-compatibility/2006" xmlns:o="urn:schemas-microsoft-com:office:office" xmlns:r="http://schemas.openxmlformats.org/officeDocument/2006/relationships" xmlns:m="http://schemas.openxmlformats.org/officeDocument/2006/math" xmlns:v="urn:schemas-microsoft-com:vml" xmlns:wp="http://schemas.openxmlformats.org/drawingml/2006/wordprocessingDrawing" xmlns:w10="urn:schemas-microsoft-com:office:word" xmlns:w="http://schemas.openxmlformats.org/wordprocessingml/2006/main" xmlns:wne="http://schemas.microsoft.com/office/word/2006/wordml">
+<w:hdr xmlns:wpc="http://schemas.microsoft.com/office/word/2010/wordprocessingCanvas" xmlns:cx="http://schemas.microsoft.com/office/drawing/2014/chartex" xmlns:cx1="http://schemas.microsoft.com/office/drawing/2015/9/8/chartex" xmlns:cx2="http://schemas.microsoft.com/office/drawing/2015/10/21/chartex" xmlns:cx3="http://schemas.microsoft.com/office/drawing/2016/5/9/chartex" xmlns:cx4="http://schemas.microsoft.com/office/drawing/2016/5/10/chartex" xmlns:cx5="http://schemas.microsoft.com/office/drawing/2016/5/11/chartex" xmlns:cx6="http://schemas.microsoft.com/office/drawing/2016/5/12/chartex" xmlns:cx7="http://schemas.microsoft.com/office/drawing/2016/5/13/chartex" xmlns:cx8="http://schemas.microsoft.com/office/drawing/2016/5/14/chartex" xmlns:mc="http://schemas.openxmlformats.org/markup-compatibility/2006" xmlns:aink="http://schemas.microsoft.com/office/drawing/2016/ink" xmlns:am3d="http://schemas.microsoft.com/office/drawing/2017/model3d" xmlns:o="urn:schemas-microsoft-com:office:office" xmlns:r="http://schemas.openxmlformats.org/officeDocument/2006/relationships" xmlns:m="http://schemas.openxmlformats.org/officeDocument/2006/math" xmlns:v="urn:schemas-microsoft-com:vml" xmlns:wp14="http://schemas.microsoft.com/office/word/2010/wordprocessingDrawing" xmlns:wp="http://schemas.openxmlformats.org/drawingml/2006/wordprocessingDrawing" xmlns:w10="urn:schemas-microsoft-com:office:word" xmlns:w="http://schemas.openxmlformats.org/wordprocessingml/2006/main" xmlns:w14="http://schemas.microsoft.com/office/word/2010/wordml" xmlns:w15="http://schemas.microsoft.com/office/word/2012/wordml" xmlns:w16cid="http://schemas.microsoft.com/office/word/2016/wordml/cid" xmlns:w16se="http://schemas.microsoft.com/office/word/2015/wordml/symex" xmlns:wpg="http://schemas.microsoft.com/office/word/2010/wordprocessingGroup" xmlns:wpi="http://schemas.microsoft.com/office/word/2010/wordprocessingInk" xmlns:wne="http://schemas.microsoft.com/office/word/2006/wordml" xmlns:wps="http://schemas.microsoft.com/office/word/2010/wordprocessingShape" mc:Ignorable="w14 w15 w16se w16cid wp14">
   <w:p>
     <w:pPr>
-      <w:pStyle w:val="Cabealho"/>
+      <w:pStyle w:val="Header"/>
     </w:pPr>
   </w:p>
 </w:hdr>
 </file>
 
 <file path=word/header4.xml><?xml version="1.0" encoding="utf-8"?>
-<w:hdr xmlns:ve="http://schemas.openxmlformats.org/markup-compatibility/2006" xmlns:o="urn:schemas-microsoft-com:office:office" xmlns:r="http://schemas.openxmlformats.org/officeDocument/2006/relationships" xmlns:m="http://schemas.openxmlformats.org/officeDocument/2006/math" xmlns:v="urn:schemas-microsoft-com:vml" xmlns:wp="http://schemas.openxmlformats.org/drawingml/2006/wordprocessingDrawing" xmlns:w10="urn:schemas-microsoft-com:office:word" xmlns:w="http://schemas.openxmlformats.org/wordprocessingml/2006/main" xmlns:wne="http://schemas.microsoft.com/office/word/2006/wordml">
+<w:hdr xmlns:wpc="http://schemas.microsoft.com/office/word/2010/wordprocessingCanvas" xmlns:cx="http://schemas.microsoft.com/office/drawing/2014/chartex" xmlns:cx1="http://schemas.microsoft.com/office/drawing/2015/9/8/chartex" xmlns:cx2="http://schemas.microsoft.com/office/drawing/2015/10/21/chartex" xmlns:cx3="http://schemas.microsoft.com/office/drawing/2016/5/9/chartex" xmlns:cx4="http://schemas.microsoft.com/office/drawing/2016/5/10/chartex" xmlns:cx5="http://schemas.microsoft.com/office/drawing/2016/5/11/chartex" xmlns:cx6="http://schemas.microsoft.com/office/drawing/2016/5/12/chartex" xmlns:cx7="http://schemas.microsoft.com/office/drawing/2016/5/13/chartex" xmlns:cx8="http://schemas.microsoft.com/office/drawing/2016/5/14/chartex" xmlns:mc="http://schemas.openxmlformats.org/markup-compatibility/2006" xmlns:aink="http://schemas.microsoft.com/office/drawing/2016/ink" xmlns:am3d="http://schemas.microsoft.com/office/drawing/2017/model3d" xmlns:o="urn:schemas-microsoft-com:office:office" xmlns:r="http://schemas.openxmlformats.org/officeDocument/2006/relationships" xmlns:m="http://schemas.openxmlformats.org/officeDocument/2006/math" xmlns:v="urn:schemas-microsoft-com:vml" xmlns:wp14="http://schemas.microsoft.com/office/word/2010/wordprocessingDrawing" xmlns:wp="http://schemas.openxmlformats.org/drawingml/2006/wordprocessingDrawing" xmlns:w10="urn:schemas-microsoft-com:office:word" xmlns:w="http://schemas.openxmlformats.org/wordprocessingml/2006/main" xmlns:w14="http://schemas.microsoft.com/office/word/2010/wordml" xmlns:w15="http://schemas.microsoft.com/office/word/2012/wordml" xmlns:w16cid="http://schemas.microsoft.com/office/word/2016/wordml/cid" xmlns:w16se="http://schemas.microsoft.com/office/word/2015/wordml/symex" xmlns:wpg="http://schemas.microsoft.com/office/word/2010/wordprocessingGroup" xmlns:wpi="http://schemas.microsoft.com/office/word/2010/wordprocessingInk" xmlns:wne="http://schemas.microsoft.com/office/word/2006/wordml" xmlns:wps="http://schemas.microsoft.com/office/word/2010/wordprocessingShape" mc:Ignorable="w14 w15 w16se w16cid wp14">
   <w:p>
     <w:pPr>
-      <w:pStyle w:val="Cabealho"/>
+      <w:pStyle w:val="Header"/>
     </w:pPr>
   </w:p>
 </w:hdr>
 </file>
 
 <file path=word/header5.xml><?xml version="1.0" encoding="utf-8"?>
-<w:hdr xmlns:ve="http://schemas.openxmlformats.org/markup-compatibility/2006" xmlns:o="urn:schemas-microsoft-com:office:office" xmlns:r="http://schemas.openxmlformats.org/officeDocument/2006/relationships" xmlns:m="http://schemas.openxmlformats.org/officeDocument/2006/math" xmlns:v="urn:schemas-microsoft-com:vml" xmlns:wp="http://schemas.openxmlformats.org/drawingml/2006/wordprocessingDrawing" xmlns:w10="urn:schemas-microsoft-com:office:word" xmlns:w="http://schemas.openxmlformats.org/wordprocessingml/2006/main" xmlns:wne="http://schemas.microsoft.com/office/word/2006/wordml">
+<w:hdr xmlns:wpc="http://schemas.microsoft.com/office/word/2010/wordprocessingCanvas" xmlns:cx="http://schemas.microsoft.com/office/drawing/2014/chartex" xmlns:cx1="http://schemas.microsoft.com/office/drawing/2015/9/8/chartex" xmlns:cx2="http://schemas.microsoft.com/office/drawing/2015/10/21/chartex" xmlns:cx3="http://schemas.microsoft.com/office/drawing/2016/5/9/chartex" xmlns:cx4="http://schemas.microsoft.com/office/drawing/2016/5/10/chartex" xmlns:cx5="http://schemas.microsoft.com/office/drawing/2016/5/11/chartex" xmlns:cx6="http://schemas.microsoft.com/office/drawing/2016/5/12/chartex" xmlns:cx7="http://schemas.microsoft.com/office/drawing/2016/5/13/chartex" xmlns:cx8="http://schemas.microsoft.com/office/drawing/2016/5/14/chartex" xmlns:mc="http://schemas.openxmlformats.org/markup-compatibility/2006" xmlns:aink="http://schemas.microsoft.com/office/drawing/2016/ink" xmlns:am3d="http://schemas.microsoft.com/office/drawing/2017/model3d" xmlns:o="urn:schemas-microsoft-com:office:office" xmlns:r="http://schemas.openxmlformats.org/officeDocument/2006/relationships" xmlns:m="http://schemas.openxmlformats.org/officeDocument/2006/math" xmlns:v="urn:schemas-microsoft-com:vml" xmlns:wp14="http://schemas.microsoft.com/office/word/2010/wordprocessingDrawing" xmlns:wp="http://schemas.openxmlformats.org/drawingml/2006/wordprocessingDrawing" xmlns:w10="urn:schemas-microsoft-com:office:word" xmlns:w="http://schemas.openxmlformats.org/wordprocessingml/2006/main" xmlns:w14="http://schemas.microsoft.com/office/word/2010/wordml" xmlns:w15="http://schemas.microsoft.com/office/word/2012/wordml" xmlns:w16cid="http://schemas.microsoft.com/office/word/2016/wordml/cid" xmlns:w16se="http://schemas.microsoft.com/office/word/2015/wordml/symex" xmlns:wpg="http://schemas.microsoft.com/office/word/2010/wordprocessingGroup" xmlns:wpi="http://schemas.microsoft.com/office/word/2010/wordprocessingInk" xmlns:wne="http://schemas.microsoft.com/office/word/2006/wordml" xmlns:wps="http://schemas.microsoft.com/office/word/2010/wordprocessingShape" mc:Ignorable="w14 w15 w16se w16cid wp14">
   <w:p>
     <w:pPr>
-      <w:pStyle w:val="Cabealho"/>
+      <w:pStyle w:val="Header"/>
     </w:pPr>
   </w:p>
 </w:hdr>
 </file>
 
 <file path=word/header6.xml><?xml version="1.0" encoding="utf-8"?>
-<w:hdr xmlns:ve="http://schemas.openxmlformats.org/markup-compatibility/2006" xmlns:o="urn:schemas-microsoft-com:office:office" xmlns:r="http://schemas.openxmlformats.org/officeDocument/2006/relationships" xmlns:m="http://schemas.openxmlformats.org/officeDocument/2006/math" xmlns:v="urn:schemas-microsoft-com:vml" xmlns:wp="http://schemas.openxmlformats.org/drawingml/2006/wordprocessingDrawing" xmlns:w10="urn:schemas-microsoft-com:office:word" xmlns:w="http://schemas.openxmlformats.org/wordprocessingml/2006/main" xmlns:wne="http://schemas.microsoft.com/office/word/2006/wordml">
+<w:hdr xmlns:wpc="http://schemas.microsoft.com/office/word/2010/wordprocessingCanvas" xmlns:cx="http://schemas.microsoft.com/office/drawing/2014/chartex" xmlns:cx1="http://schemas.microsoft.com/office/drawing/2015/9/8/chartex" xmlns:cx2="http://schemas.microsoft.com/office/drawing/2015/10/21/chartex" xmlns:cx3="http://schemas.microsoft.com/office/drawing/2016/5/9/chartex" xmlns:cx4="http://schemas.microsoft.com/office/drawing/2016/5/10/chartex" xmlns:cx5="http://schemas.microsoft.com/office/drawing/2016/5/11/chartex" xmlns:cx6="http://schemas.microsoft.com/office/drawing/2016/5/12/chartex" xmlns:cx7="http://schemas.microsoft.com/office/drawing/2016/5/13/chartex" xmlns:cx8="http://schemas.microsoft.com/office/drawing/2016/5/14/chartex" xmlns:mc="http://schemas.openxmlformats.org/markup-compatibility/2006" xmlns:aink="http://schemas.microsoft.com/office/drawing/2016/ink" xmlns:am3d="http://schemas.microsoft.com/office/drawing/2017/model3d" xmlns:o="urn:schemas-microsoft-com:office:office" xmlns:r="http://schemas.openxmlformats.org/officeDocument/2006/relationships" xmlns:m="http://schemas.openxmlformats.org/officeDocument/2006/math" xmlns:v="urn:schemas-microsoft-com:vml" xmlns:wp14="http://schemas.microsoft.com/office/word/2010/wordprocessingDrawing" xmlns:wp="http://schemas.openxmlformats.org/drawingml/2006/wordprocessingDrawing" xmlns:w10="urn:schemas-microsoft-com:office:word" xmlns:w="http://schemas.openxmlformats.org/wordprocessingml/2006/main" xmlns:w14="http://schemas.microsoft.com/office/word/2010/wordml" xmlns:w15="http://schemas.microsoft.com/office/word/2012/wordml" xmlns:w16cid="http://schemas.microsoft.com/office/word/2016/wordml/cid" xmlns:w16se="http://schemas.microsoft.com/office/word/2015/wordml/symex" xmlns:wpg="http://schemas.microsoft.com/office/word/2010/wordprocessingGroup" xmlns:wpi="http://schemas.microsoft.com/office/word/2010/wordprocessingInk" xmlns:wne="http://schemas.microsoft.com/office/word/2006/wordml" xmlns:wps="http://schemas.microsoft.com/office/word/2010/wordprocessingShape" mc:Ignorable="w14 w15 w16se w16cid wp14">
   <w:p>
     <w:pPr>
-      <w:pStyle w:val="Cabealho"/>
+      <w:pStyle w:val="Header"/>
     </w:pPr>
   </w:p>
 </w:hdr>
 </file>
 
 <file path=word/header7.xml><?xml version="1.0" encoding="utf-8"?>
-<w:hdr xmlns:ve="http://schemas.openxmlformats.org/markup-compatibility/2006" xmlns:o="urn:schemas-microsoft-com:office:office" xmlns:r="http://schemas.openxmlformats.org/officeDocument/2006/relationships" xmlns:m="http://schemas.openxmlformats.org/officeDocument/2006/math" xmlns:v="urn:schemas-microsoft-com:vml" xmlns:wp="http://schemas.openxmlformats.org/drawingml/2006/wordprocessingDrawing" xmlns:w10="urn:schemas-microsoft-com:office:word" xmlns:w="http://schemas.openxmlformats.org/wordprocessingml/2006/main" xmlns:wne="http://schemas.microsoft.com/office/word/2006/wordml">
+<w:hdr xmlns:wpc="http://schemas.microsoft.com/office/word/2010/wordprocessingCanvas" xmlns:cx="http://schemas.microsoft.com/office/drawing/2014/chartex" xmlns:cx1="http://schemas.microsoft.com/office/drawing/2015/9/8/chartex" xmlns:cx2="http://schemas.microsoft.com/office/drawing/2015/10/21/chartex" xmlns:cx3="http://schemas.microsoft.com/office/drawing/2016/5/9/chartex" xmlns:cx4="http://schemas.microsoft.com/office/drawing/2016/5/10/chartex" xmlns:cx5="http://schemas.microsoft.com/office/drawing/2016/5/11/chartex" xmlns:cx6="http://schemas.microsoft.com/office/drawing/2016/5/12/chartex" xmlns:cx7="http://schemas.microsoft.com/office/drawing/2016/5/13/chartex" xmlns:cx8="http://schemas.microsoft.com/office/drawing/2016/5/14/chartex" xmlns:mc="http://schemas.openxmlformats.org/markup-compatibility/2006" xmlns:aink="http://schemas.microsoft.com/office/drawing/2016/ink" xmlns:am3d="http://schemas.microsoft.com/office/drawing/2017/model3d" xmlns:o="urn:schemas-microsoft-com:office:office" xmlns:r="http://schemas.openxmlformats.org/officeDocument/2006/relationships" xmlns:m="http://schemas.openxmlformats.org/officeDocument/2006/math" xmlns:v="urn:schemas-microsoft-com:vml" xmlns:wp14="http://schemas.microsoft.com/office/word/2010/wordprocessingDrawing" xmlns:wp="http://schemas.openxmlformats.org/drawingml/2006/wordprocessingDrawing" xmlns:w10="urn:schemas-microsoft-com:office:word" xmlns:w="http://schemas.openxmlformats.org/wordprocessingml/2006/main" xmlns:w14="http://schemas.microsoft.com/office/word/2010/wordml" xmlns:w15="http://schemas.microsoft.com/office/word/2012/wordml" xmlns:w16cid="http://schemas.microsoft.com/office/word/2016/wordml/cid" xmlns:w16se="http://schemas.microsoft.com/office/word/2015/wordml/symex" xmlns:wpg="http://schemas.microsoft.com/office/word/2010/wordprocessingGroup" xmlns:wpi="http://schemas.microsoft.com/office/word/2010/wordprocessingInk" xmlns:wne="http://schemas.microsoft.com/office/word/2006/wordml" xmlns:wps="http://schemas.microsoft.com/office/word/2010/wordprocessingShape" mc:Ignorable="w14 w15 w16se w16cid wp14">
   <w:p>
     <w:pPr>
       <w:pBdr>
@@ -23000,17 +23367,17 @@
 </file>
 
 <file path=word/header8.xml><?xml version="1.0" encoding="utf-8"?>
-<w:hdr xmlns:ve="http://schemas.openxmlformats.org/markup-compatibility/2006" xmlns:o="urn:schemas-microsoft-com:office:office" xmlns:r="http://schemas.openxmlformats.org/officeDocument/2006/relationships" xmlns:m="http://schemas.openxmlformats.org/officeDocument/2006/math" xmlns:v="urn:schemas-microsoft-com:vml" xmlns:wp="http://schemas.openxmlformats.org/drawingml/2006/wordprocessingDrawing" xmlns:w10="urn:schemas-microsoft-com:office:word" xmlns:w="http://schemas.openxmlformats.org/wordprocessingml/2006/main" xmlns:wne="http://schemas.microsoft.com/office/word/2006/wordml">
+<w:hdr xmlns:wpc="http://schemas.microsoft.com/office/word/2010/wordprocessingCanvas" xmlns:cx="http://schemas.microsoft.com/office/drawing/2014/chartex" xmlns:cx1="http://schemas.microsoft.com/office/drawing/2015/9/8/chartex" xmlns:cx2="http://schemas.microsoft.com/office/drawing/2015/10/21/chartex" xmlns:cx3="http://schemas.microsoft.com/office/drawing/2016/5/9/chartex" xmlns:cx4="http://schemas.microsoft.com/office/drawing/2016/5/10/chartex" xmlns:cx5="http://schemas.microsoft.com/office/drawing/2016/5/11/chartex" xmlns:cx6="http://schemas.microsoft.com/office/drawing/2016/5/12/chartex" xmlns:cx7="http://schemas.microsoft.com/office/drawing/2016/5/13/chartex" xmlns:cx8="http://schemas.microsoft.com/office/drawing/2016/5/14/chartex" xmlns:mc="http://schemas.openxmlformats.org/markup-compatibility/2006" xmlns:aink="http://schemas.microsoft.com/office/drawing/2016/ink" xmlns:am3d="http://schemas.microsoft.com/office/drawing/2017/model3d" xmlns:o="urn:schemas-microsoft-com:office:office" xmlns:r="http://schemas.openxmlformats.org/officeDocument/2006/relationships" xmlns:m="http://schemas.openxmlformats.org/officeDocument/2006/math" xmlns:v="urn:schemas-microsoft-com:vml" xmlns:wp14="http://schemas.microsoft.com/office/word/2010/wordprocessingDrawing" xmlns:wp="http://schemas.openxmlformats.org/drawingml/2006/wordprocessingDrawing" xmlns:w10="urn:schemas-microsoft-com:office:word" xmlns:w="http://schemas.openxmlformats.org/wordprocessingml/2006/main" xmlns:w14="http://schemas.microsoft.com/office/word/2010/wordml" xmlns:w15="http://schemas.microsoft.com/office/word/2012/wordml" xmlns:w16cid="http://schemas.microsoft.com/office/word/2016/wordml/cid" xmlns:w16se="http://schemas.microsoft.com/office/word/2015/wordml/symex" xmlns:wpg="http://schemas.microsoft.com/office/word/2010/wordprocessingGroup" xmlns:wpi="http://schemas.microsoft.com/office/word/2010/wordprocessingInk" xmlns:wne="http://schemas.microsoft.com/office/word/2006/wordml" xmlns:wps="http://schemas.microsoft.com/office/word/2010/wordprocessingShape" mc:Ignorable="w14 w15 w16se w16cid wp14">
   <w:p>
     <w:pPr>
-      <w:pStyle w:val="Cabealho"/>
+      <w:pStyle w:val="Header"/>
     </w:pPr>
   </w:p>
 </w:hdr>
 </file>
 
 <file path=word/header9.xml><?xml version="1.0" encoding="utf-8"?>
-<w:hdr xmlns:ve="http://schemas.openxmlformats.org/markup-compatibility/2006" xmlns:o="urn:schemas-microsoft-com:office:office" xmlns:r="http://schemas.openxmlformats.org/officeDocument/2006/relationships" xmlns:m="http://schemas.openxmlformats.org/officeDocument/2006/math" xmlns:v="urn:schemas-microsoft-com:vml" xmlns:wp="http://schemas.openxmlformats.org/drawingml/2006/wordprocessingDrawing" xmlns:w10="urn:schemas-microsoft-com:office:word" xmlns:w="http://schemas.openxmlformats.org/wordprocessingml/2006/main" xmlns:wne="http://schemas.microsoft.com/office/word/2006/wordml">
+<w:hdr xmlns:wpc="http://schemas.microsoft.com/office/word/2010/wordprocessingCanvas" xmlns:cx="http://schemas.microsoft.com/office/drawing/2014/chartex" xmlns:cx1="http://schemas.microsoft.com/office/drawing/2015/9/8/chartex" xmlns:cx2="http://schemas.microsoft.com/office/drawing/2015/10/21/chartex" xmlns:cx3="http://schemas.microsoft.com/office/drawing/2016/5/9/chartex" xmlns:cx4="http://schemas.microsoft.com/office/drawing/2016/5/10/chartex" xmlns:cx5="http://schemas.microsoft.com/office/drawing/2016/5/11/chartex" xmlns:cx6="http://schemas.microsoft.com/office/drawing/2016/5/12/chartex" xmlns:cx7="http://schemas.microsoft.com/office/drawing/2016/5/13/chartex" xmlns:cx8="http://schemas.microsoft.com/office/drawing/2016/5/14/chartex" xmlns:mc="http://schemas.openxmlformats.org/markup-compatibility/2006" xmlns:aink="http://schemas.microsoft.com/office/drawing/2016/ink" xmlns:am3d="http://schemas.microsoft.com/office/drawing/2017/model3d" xmlns:o="urn:schemas-microsoft-com:office:office" xmlns:r="http://schemas.openxmlformats.org/officeDocument/2006/relationships" xmlns:m="http://schemas.openxmlformats.org/officeDocument/2006/math" xmlns:v="urn:schemas-microsoft-com:vml" xmlns:wp14="http://schemas.microsoft.com/office/word/2010/wordprocessingDrawing" xmlns:wp="http://schemas.openxmlformats.org/drawingml/2006/wordprocessingDrawing" xmlns:w10="urn:schemas-microsoft-com:office:word" xmlns:w="http://schemas.openxmlformats.org/wordprocessingml/2006/main" xmlns:w14="http://schemas.microsoft.com/office/word/2010/wordml" xmlns:w15="http://schemas.microsoft.com/office/word/2012/wordml" xmlns:w16cid="http://schemas.microsoft.com/office/word/2016/wordml/cid" xmlns:w16se="http://schemas.microsoft.com/office/word/2015/wordml/symex" xmlns:wpg="http://schemas.microsoft.com/office/word/2010/wordprocessingGroup" xmlns:wpi="http://schemas.microsoft.com/office/word/2010/wordprocessingInk" xmlns:wne="http://schemas.microsoft.com/office/word/2006/wordml" xmlns:wps="http://schemas.microsoft.com/office/word/2010/wordprocessingShape" mc:Ignorable="w14 w15 w16se w16cid wp14">
   <w:sdt>
     <w:sdtPr>
       <w:id w:val="2013337719"/>
@@ -23022,17 +23389,30 @@
     <w:sdtContent>
       <w:p>
         <w:pPr>
-          <w:pStyle w:val="Cabealho"/>
+          <w:pStyle w:val="Header"/>
           <w:jc w:val="right"/>
         </w:pPr>
-        <w:fldSimple w:instr="PAGE   \* MERGEFORMAT">
-          <w:r>
-            <w:rPr>
-              <w:noProof/>
-            </w:rPr>
-            <w:t>4</w:t>
-          </w:r>
-        </w:fldSimple>
+        <w:r>
+          <w:fldChar w:fldCharType="begin"/>
+        </w:r>
+        <w:r>
+          <w:instrText>PAGE   \* MERGEFORMAT</w:instrText>
+        </w:r>
+        <w:r>
+          <w:fldChar w:fldCharType="separate"/>
+        </w:r>
+        <w:r>
+          <w:rPr>
+            <w:noProof/>
+          </w:rPr>
+          <w:t>4</w:t>
+        </w:r>
+        <w:r>
+          <w:rPr>
+            <w:noProof/>
+          </w:rPr>
+          <w:fldChar w:fldCharType="end"/>
+        </w:r>
       </w:p>
     </w:sdtContent>
   </w:sdt>
@@ -23056,8 +23436,8 @@
 </file>
 
 <file path=word/numbering.xml><?xml version="1.0" encoding="utf-8"?>
-<w:numbering xmlns:ve="http://schemas.openxmlformats.org/markup-compatibility/2006" xmlns:o="urn:schemas-microsoft-com:office:office" xmlns:r="http://schemas.openxmlformats.org/officeDocument/2006/relationships" xmlns:m="http://schemas.openxmlformats.org/officeDocument/2006/math" xmlns:v="urn:schemas-microsoft-com:vml" xmlns:wp="http://schemas.openxmlformats.org/drawingml/2006/wordprocessingDrawing" xmlns:w10="urn:schemas-microsoft-com:office:word" xmlns:w="http://schemas.openxmlformats.org/wordprocessingml/2006/main" xmlns:wne="http://schemas.microsoft.com/office/word/2006/wordml">
-  <w:abstractNum w:abstractNumId="0">
+<w:numbering xmlns:wpc="http://schemas.microsoft.com/office/word/2010/wordprocessingCanvas" xmlns:cx="http://schemas.microsoft.com/office/drawing/2014/chartex" xmlns:cx1="http://schemas.microsoft.com/office/drawing/2015/9/8/chartex" xmlns:cx2="http://schemas.microsoft.com/office/drawing/2015/10/21/chartex" xmlns:cx3="http://schemas.microsoft.com/office/drawing/2016/5/9/chartex" xmlns:cx4="http://schemas.microsoft.com/office/drawing/2016/5/10/chartex" xmlns:cx5="http://schemas.microsoft.com/office/drawing/2016/5/11/chartex" xmlns:cx6="http://schemas.microsoft.com/office/drawing/2016/5/12/chartex" xmlns:cx7="http://schemas.microsoft.com/office/drawing/2016/5/13/chartex" xmlns:cx8="http://schemas.microsoft.com/office/drawing/2016/5/14/chartex" xmlns:mc="http://schemas.openxmlformats.org/markup-compatibility/2006" xmlns:aink="http://schemas.microsoft.com/office/drawing/2016/ink" xmlns:am3d="http://schemas.microsoft.com/office/drawing/2017/model3d" xmlns:o="urn:schemas-microsoft-com:office:office" xmlns:r="http://schemas.openxmlformats.org/officeDocument/2006/relationships" xmlns:m="http://schemas.openxmlformats.org/officeDocument/2006/math" xmlns:v="urn:schemas-microsoft-com:vml" xmlns:wp14="http://schemas.microsoft.com/office/word/2010/wordprocessingDrawing" xmlns:wp="http://schemas.openxmlformats.org/drawingml/2006/wordprocessingDrawing" xmlns:w10="urn:schemas-microsoft-com:office:word" xmlns:w="http://schemas.openxmlformats.org/wordprocessingml/2006/main" xmlns:w14="http://schemas.microsoft.com/office/word/2010/wordml" xmlns:w15="http://schemas.microsoft.com/office/word/2012/wordml" xmlns:w16cid="http://schemas.microsoft.com/office/word/2016/wordml/cid" xmlns:w16se="http://schemas.microsoft.com/office/word/2015/wordml/symex" xmlns:wpg="http://schemas.microsoft.com/office/word/2010/wordprocessingGroup" xmlns:wpi="http://schemas.microsoft.com/office/word/2010/wordprocessingInk" xmlns:wne="http://schemas.microsoft.com/office/word/2006/wordml" xmlns:wps="http://schemas.microsoft.com/office/word/2010/wordprocessingShape" mc:Ignorable="w14 w15 w16se w16cid wp14">
+  <w:abstractNum w:abstractNumId="0" w15:restartNumberingAfterBreak="0">
     <w:nsid w:val="0EDF4291"/>
     <w:multiLevelType w:val="hybridMultilevel"/>
     <w:tmpl w:val="DEDC5490"/>
@@ -23170,7 +23550,7 @@
       </w:rPr>
     </w:lvl>
   </w:abstractNum>
-  <w:abstractNum w:abstractNumId="1">
+  <w:abstractNum w:abstractNumId="1" w15:restartNumberingAfterBreak="0">
     <w:nsid w:val="5E9B2111"/>
     <w:multiLevelType w:val="multilevel"/>
     <w:tmpl w:val="79240030"/>
@@ -23252,7 +23632,7 @@
       </w:pPr>
     </w:lvl>
   </w:abstractNum>
-  <w:abstractNum w:abstractNumId="2">
+  <w:abstractNum w:abstractNumId="2" w15:restartNumberingAfterBreak="0">
     <w:nsid w:val="7DA32AA2"/>
     <w:multiLevelType w:val="multilevel"/>
     <w:tmpl w:val="A22A9D94"/>
@@ -23365,7 +23745,7 @@
       </w:rPr>
     </w:lvl>
   </w:abstractNum>
-  <w:abstractNum w:abstractNumId="3">
+  <w:abstractNum w:abstractNumId="3" w15:restartNumberingAfterBreak="0">
     <w:nsid w:val="7F216C38"/>
     <w:multiLevelType w:val="hybridMultilevel"/>
     <w:tmpl w:val="0AA265B6"/>
@@ -23494,7 +23874,7 @@
 </file>
 
 <file path=word/styles.xml><?xml version="1.0" encoding="utf-8"?>
-<w:styles xmlns:r="http://schemas.openxmlformats.org/officeDocument/2006/relationships" xmlns:w="http://schemas.openxmlformats.org/wordprocessingml/2006/main">
+<w:styles xmlns:mc="http://schemas.openxmlformats.org/markup-compatibility/2006" xmlns:r="http://schemas.openxmlformats.org/officeDocument/2006/relationships" xmlns:w="http://schemas.openxmlformats.org/wordprocessingml/2006/main" xmlns:w14="http://schemas.microsoft.com/office/word/2010/wordml" xmlns:w15="http://schemas.microsoft.com/office/word/2012/wordml" xmlns:w16cid="http://schemas.microsoft.com/office/word/2016/wordml/cid" xmlns:w16se="http://schemas.microsoft.com/office/word/2015/wordml/symex" mc:Ignorable="w14 w15 w16se w16cid">
   <w:docDefaults>
     <w:rPrDefault>
       <w:rPr>
@@ -23510,144 +23890,383 @@
       </w:pPr>
     </w:pPrDefault>
   </w:docDefaults>
-  <w:latentStyles w:defLockedState="0" w:defUIPriority="99" w:defSemiHidden="1" w:defUnhideWhenUsed="1" w:defQFormat="0" w:count="267">
-    <w:lsdException w:name="Normal" w:semiHidden="0" w:uiPriority="0" w:unhideWhenUsed="0" w:qFormat="1"/>
-    <w:lsdException w:name="heading 1" w:semiHidden="0" w:uiPriority="9" w:unhideWhenUsed="0" w:qFormat="1"/>
-    <w:lsdException w:name="heading 2" w:uiPriority="9" w:qFormat="1"/>
-    <w:lsdException w:name="heading 3" w:uiPriority="9" w:qFormat="1"/>
-    <w:lsdException w:name="heading 4" w:uiPriority="9" w:qFormat="1"/>
-    <w:lsdException w:name="heading 5" w:uiPriority="9" w:qFormat="1"/>
-    <w:lsdException w:name="heading 6" w:uiPriority="9" w:qFormat="1"/>
-    <w:lsdException w:name="heading 7" w:uiPriority="9" w:qFormat="1"/>
-    <w:lsdException w:name="heading 8" w:uiPriority="9" w:qFormat="1"/>
-    <w:lsdException w:name="heading 9" w:uiPriority="9" w:qFormat="1"/>
-    <w:lsdException w:name="toc 1" w:uiPriority="39"/>
-    <w:lsdException w:name="toc 2" w:uiPriority="39"/>
-    <w:lsdException w:name="toc 3" w:uiPriority="39"/>
-    <w:lsdException w:name="toc 4" w:uiPriority="39"/>
-    <w:lsdException w:name="toc 5" w:uiPriority="39"/>
-    <w:lsdException w:name="toc 6" w:uiPriority="39"/>
-    <w:lsdException w:name="toc 7" w:uiPriority="39"/>
-    <w:lsdException w:name="toc 8" w:uiPriority="39"/>
-    <w:lsdException w:name="toc 9" w:uiPriority="39"/>
-    <w:lsdException w:name="caption" w:uiPriority="35" w:qFormat="1"/>
-    <w:lsdException w:name="Title" w:semiHidden="0" w:uiPriority="10" w:unhideWhenUsed="0" w:qFormat="1"/>
-    <w:lsdException w:name="Default Paragraph Font" w:uiPriority="1"/>
-    <w:lsdException w:name="Subtitle" w:semiHidden="0" w:uiPriority="11" w:unhideWhenUsed="0" w:qFormat="1"/>
-    <w:lsdException w:name="Strong" w:semiHidden="0" w:uiPriority="22" w:unhideWhenUsed="0" w:qFormat="1"/>
-    <w:lsdException w:name="Emphasis" w:semiHidden="0" w:uiPriority="20" w:unhideWhenUsed="0" w:qFormat="1"/>
-    <w:lsdException w:name="Table Grid" w:uiPriority="39"/>
-    <w:lsdException w:name="Placeholder Text" w:unhideWhenUsed="0"/>
-    <w:lsdException w:name="No Spacing" w:semiHidden="0" w:uiPriority="1" w:unhideWhenUsed="0" w:qFormat="1"/>
-    <w:lsdException w:name="Light Shading" w:semiHidden="0" w:uiPriority="60" w:unhideWhenUsed="0"/>
-    <w:lsdException w:name="Light List" w:semiHidden="0" w:uiPriority="61" w:unhideWhenUsed="0"/>
-    <w:lsdException w:name="Light Grid" w:semiHidden="0" w:uiPriority="62" w:unhideWhenUsed="0"/>
-    <w:lsdException w:name="Medium Shading 1" w:semiHidden="0" w:uiPriority="63" w:unhideWhenUsed="0"/>
-    <w:lsdException w:name="Medium Shading 2" w:semiHidden="0" w:uiPriority="64" w:unhideWhenUsed="0"/>
-    <w:lsdException w:name="Medium List 1" w:semiHidden="0" w:uiPriority="65" w:unhideWhenUsed="0"/>
-    <w:lsdException w:name="Medium List 2" w:semiHidden="0" w:uiPriority="66" w:unhideWhenUsed="0"/>
-    <w:lsdException w:name="Medium Grid 1" w:semiHidden="0" w:uiPriority="67" w:unhideWhenUsed="0"/>
-    <w:lsdException w:name="Medium Grid 2" w:semiHidden="0" w:uiPriority="68" w:unhideWhenUsed="0"/>
-    <w:lsdException w:name="Medium Grid 3" w:semiHidden="0" w:uiPriority="69" w:unhideWhenUsed="0"/>
-    <w:lsdException w:name="Dark List" w:semiHidden="0" w:uiPriority="70" w:unhideWhenUsed="0"/>
-    <w:lsdException w:name="Colorful Shading" w:semiHidden="0" w:uiPriority="71" w:unhideWhenUsed="0"/>
-    <w:lsdException w:name="Colorful List" w:semiHidden="0" w:uiPriority="72" w:unhideWhenUsed="0"/>
-    <w:lsdException w:name="Colorful Grid" w:semiHidden="0" w:uiPriority="73" w:unhideWhenUsed="0"/>
-    <w:lsdException w:name="Light Shading Accent 1" w:semiHidden="0" w:uiPriority="60" w:unhideWhenUsed="0"/>
-    <w:lsdException w:name="Light List Accent 1" w:semiHidden="0" w:uiPriority="61" w:unhideWhenUsed="0"/>
-    <w:lsdException w:name="Light Grid Accent 1" w:semiHidden="0" w:uiPriority="62" w:unhideWhenUsed="0"/>
-    <w:lsdException w:name="Medium Shading 1 Accent 1" w:semiHidden="0" w:uiPriority="63" w:unhideWhenUsed="0"/>
-    <w:lsdException w:name="Medium Shading 2 Accent 1" w:semiHidden="0" w:uiPriority="64" w:unhideWhenUsed="0"/>
-    <w:lsdException w:name="Medium List 1 Accent 1" w:semiHidden="0" w:uiPriority="65" w:unhideWhenUsed="0"/>
-    <w:lsdException w:name="Revision" w:unhideWhenUsed="0"/>
-    <w:lsdException w:name="List Paragraph" w:semiHidden="0" w:uiPriority="34" w:unhideWhenUsed="0" w:qFormat="1"/>
-    <w:lsdException w:name="Quote" w:semiHidden="0" w:uiPriority="29" w:unhideWhenUsed="0" w:qFormat="1"/>
-    <w:lsdException w:name="Intense Quote" w:semiHidden="0" w:uiPriority="30" w:unhideWhenUsed="0" w:qFormat="1"/>
-    <w:lsdException w:name="Medium List 2 Accent 1" w:semiHidden="0" w:uiPriority="66" w:unhideWhenUsed="0"/>
-    <w:lsdException w:name="Medium Grid 1 Accent 1" w:semiHidden="0" w:uiPriority="67" w:unhideWhenUsed="0"/>
-    <w:lsdException w:name="Medium Grid 2 Accent 1" w:semiHidden="0" w:uiPriority="68" w:unhideWhenUsed="0"/>
-    <w:lsdException w:name="Medium Grid 3 Accent 1" w:semiHidden="0" w:uiPriority="69" w:unhideWhenUsed="0"/>
-    <w:lsdException w:name="Dark List Accent 1" w:semiHidden="0" w:uiPriority="70" w:unhideWhenUsed="0"/>
-    <w:lsdException w:name="Colorful Shading Accent 1" w:semiHidden="0" w:uiPriority="71" w:unhideWhenUsed="0"/>
-    <w:lsdException w:name="Colorful List Accent 1" w:semiHidden="0" w:uiPriority="72" w:unhideWhenUsed="0"/>
-    <w:lsdException w:name="Colorful Grid Accent 1" w:semiHidden="0" w:uiPriority="73" w:unhideWhenUsed="0"/>
-    <w:lsdException w:name="Light Shading Accent 2" w:semiHidden="0" w:uiPriority="60" w:unhideWhenUsed="0"/>
-    <w:lsdException w:name="Light List Accent 2" w:semiHidden="0" w:uiPriority="61" w:unhideWhenUsed="0"/>
-    <w:lsdException w:name="Light Grid Accent 2" w:semiHidden="0" w:uiPriority="62" w:unhideWhenUsed="0"/>
-    <w:lsdException w:name="Medium Shading 1 Accent 2" w:semiHidden="0" w:uiPriority="63" w:unhideWhenUsed="0"/>
-    <w:lsdException w:name="Medium Shading 2 Accent 2" w:semiHidden="0" w:uiPriority="64" w:unhideWhenUsed="0"/>
-    <w:lsdException w:name="Medium List 1 Accent 2" w:semiHidden="0" w:uiPriority="65" w:unhideWhenUsed="0"/>
-    <w:lsdException w:name="Medium List 2 Accent 2" w:semiHidden="0" w:uiPriority="66" w:unhideWhenUsed="0"/>
-    <w:lsdException w:name="Medium Grid 1 Accent 2" w:semiHidden="0" w:uiPriority="67" w:unhideWhenUsed="0"/>
-    <w:lsdException w:name="Medium Grid 2 Accent 2" w:semiHidden="0" w:uiPriority="68" w:unhideWhenUsed="0"/>
-    <w:lsdException w:name="Medium Grid 3 Accent 2" w:semiHidden="0" w:uiPriority="69" w:unhideWhenUsed="0"/>
-    <w:lsdException w:name="Dark List Accent 2" w:semiHidden="0" w:uiPriority="70" w:unhideWhenUsed="0"/>
-    <w:lsdException w:name="Colorful Shading Accent 2" w:semiHidden="0" w:uiPriority="71" w:unhideWhenUsed="0"/>
-    <w:lsdException w:name="Colorful List Accent 2" w:semiHidden="0" w:uiPriority="72" w:unhideWhenUsed="0"/>
-    <w:lsdException w:name="Colorful Grid Accent 2" w:semiHidden="0" w:uiPriority="73" w:unhideWhenUsed="0"/>
-    <w:lsdException w:name="Light Shading Accent 3" w:semiHidden="0" w:uiPriority="60" w:unhideWhenUsed="0"/>
-    <w:lsdException w:name="Light List Accent 3" w:semiHidden="0" w:uiPriority="61" w:unhideWhenUsed="0"/>
-    <w:lsdException w:name="Light Grid Accent 3" w:semiHidden="0" w:uiPriority="62" w:unhideWhenUsed="0"/>
-    <w:lsdException w:name="Medium Shading 1 Accent 3" w:semiHidden="0" w:uiPriority="63" w:unhideWhenUsed="0"/>
-    <w:lsdException w:name="Medium Shading 2 Accent 3" w:semiHidden="0" w:uiPriority="64" w:unhideWhenUsed="0"/>
-    <w:lsdException w:name="Medium List 1 Accent 3" w:semiHidden="0" w:uiPriority="65" w:unhideWhenUsed="0"/>
-    <w:lsdException w:name="Medium List 2 Accent 3" w:semiHidden="0" w:uiPriority="66" w:unhideWhenUsed="0"/>
-    <w:lsdException w:name="Medium Grid 1 Accent 3" w:semiHidden="0" w:uiPriority="67" w:unhideWhenUsed="0"/>
-    <w:lsdException w:name="Medium Grid 2 Accent 3" w:semiHidden="0" w:uiPriority="68" w:unhideWhenUsed="0"/>
-    <w:lsdException w:name="Medium Grid 3 Accent 3" w:semiHidden="0" w:uiPriority="69" w:unhideWhenUsed="0"/>
-    <w:lsdException w:name="Dark List Accent 3" w:semiHidden="0" w:uiPriority="70" w:unhideWhenUsed="0"/>
-    <w:lsdException w:name="Colorful Shading Accent 3" w:semiHidden="0" w:uiPriority="71" w:unhideWhenUsed="0"/>
-    <w:lsdException w:name="Colorful List Accent 3" w:semiHidden="0" w:uiPriority="72" w:unhideWhenUsed="0"/>
-    <w:lsdException w:name="Colorful Grid Accent 3" w:semiHidden="0" w:uiPriority="73" w:unhideWhenUsed="0"/>
-    <w:lsdException w:name="Light Shading Accent 4" w:semiHidden="0" w:uiPriority="60" w:unhideWhenUsed="0"/>
-    <w:lsdException w:name="Light List Accent 4" w:semiHidden="0" w:uiPriority="61" w:unhideWhenUsed="0"/>
-    <w:lsdException w:name="Light Grid Accent 4" w:semiHidden="0" w:uiPriority="62" w:unhideWhenUsed="0"/>
-    <w:lsdException w:name="Medium Shading 1 Accent 4" w:semiHidden="0" w:uiPriority="63" w:unhideWhenUsed="0"/>
-    <w:lsdException w:name="Medium Shading 2 Accent 4" w:semiHidden="0" w:uiPriority="64" w:unhideWhenUsed="0"/>
-    <w:lsdException w:name="Medium List 1 Accent 4" w:semiHidden="0" w:uiPriority="65" w:unhideWhenUsed="0"/>
-    <w:lsdException w:name="Medium List 2 Accent 4" w:semiHidden="0" w:uiPriority="66" w:unhideWhenUsed="0"/>
-    <w:lsdException w:name="Medium Grid 1 Accent 4" w:semiHidden="0" w:uiPriority="67" w:unhideWhenUsed="0"/>
-    <w:lsdException w:name="Medium Grid 2 Accent 4" w:semiHidden="0" w:uiPriority="68" w:unhideWhenUsed="0"/>
-    <w:lsdException w:name="Medium Grid 3 Accent 4" w:semiHidden="0" w:uiPriority="69" w:unhideWhenUsed="0"/>
-    <w:lsdException w:name="Dark List Accent 4" w:semiHidden="0" w:uiPriority="70" w:unhideWhenUsed="0"/>
-    <w:lsdException w:name="Colorful Shading Accent 4" w:semiHidden="0" w:uiPriority="71" w:unhideWhenUsed="0"/>
-    <w:lsdException w:name="Colorful List Accent 4" w:semiHidden="0" w:uiPriority="72" w:unhideWhenUsed="0"/>
-    <w:lsdException w:name="Colorful Grid Accent 4" w:semiHidden="0" w:uiPriority="73" w:unhideWhenUsed="0"/>
-    <w:lsdException w:name="Light Shading Accent 5" w:semiHidden="0" w:uiPriority="60" w:unhideWhenUsed="0"/>
-    <w:lsdException w:name="Light List Accent 5" w:semiHidden="0" w:uiPriority="61" w:unhideWhenUsed="0"/>
-    <w:lsdException w:name="Light Grid Accent 5" w:semiHidden="0" w:uiPriority="62" w:unhideWhenUsed="0"/>
-    <w:lsdException w:name="Medium Shading 1 Accent 5" w:semiHidden="0" w:uiPriority="63" w:unhideWhenUsed="0"/>
-    <w:lsdException w:name="Medium Shading 2 Accent 5" w:semiHidden="0" w:uiPriority="64" w:unhideWhenUsed="0"/>
-    <w:lsdException w:name="Medium List 1 Accent 5" w:semiHidden="0" w:uiPriority="65" w:unhideWhenUsed="0"/>
-    <w:lsdException w:name="Medium List 2 Accent 5" w:semiHidden="0" w:uiPriority="66" w:unhideWhenUsed="0"/>
-    <w:lsdException w:name="Medium Grid 1 Accent 5" w:semiHidden="0" w:uiPriority="67" w:unhideWhenUsed="0"/>
-    <w:lsdException w:name="Medium Grid 2 Accent 5" w:semiHidden="0" w:uiPriority="68" w:unhideWhenUsed="0"/>
-    <w:lsdException w:name="Medium Grid 3 Accent 5" w:semiHidden="0" w:uiPriority="69" w:unhideWhenUsed="0"/>
-    <w:lsdException w:name="Dark List Accent 5" w:semiHidden="0" w:uiPriority="70" w:unhideWhenUsed="0"/>
-    <w:lsdException w:name="Colorful Shading Accent 5" w:semiHidden="0" w:uiPriority="71" w:unhideWhenUsed="0"/>
-    <w:lsdException w:name="Colorful List Accent 5" w:semiHidden="0" w:uiPriority="72" w:unhideWhenUsed="0"/>
-    <w:lsdException w:name="Colorful Grid Accent 5" w:semiHidden="0" w:uiPriority="73" w:unhideWhenUsed="0"/>
-    <w:lsdException w:name="Light Shading Accent 6" w:semiHidden="0" w:uiPriority="60" w:unhideWhenUsed="0"/>
-    <w:lsdException w:name="Light List Accent 6" w:semiHidden="0" w:uiPriority="61" w:unhideWhenUsed="0"/>
-    <w:lsdException w:name="Light Grid Accent 6" w:semiHidden="0" w:uiPriority="62" w:unhideWhenUsed="0"/>
-    <w:lsdException w:name="Medium Shading 1 Accent 6" w:semiHidden="0" w:uiPriority="63" w:unhideWhenUsed="0"/>
-    <w:lsdException w:name="Medium Shading 2 Accent 6" w:semiHidden="0" w:uiPriority="64" w:unhideWhenUsed="0"/>
-    <w:lsdException w:name="Medium List 1 Accent 6" w:semiHidden="0" w:uiPriority="65" w:unhideWhenUsed="0"/>
-    <w:lsdException w:name="Medium List 2 Accent 6" w:semiHidden="0" w:uiPriority="66" w:unhideWhenUsed="0"/>
-    <w:lsdException w:name="Medium Grid 1 Accent 6" w:semiHidden="0" w:uiPriority="67" w:unhideWhenUsed="0"/>
-    <w:lsdException w:name="Medium Grid 2 Accent 6" w:semiHidden="0" w:uiPriority="68" w:unhideWhenUsed="0"/>
-    <w:lsdException w:name="Medium Grid 3 Accent 6" w:semiHidden="0" w:uiPriority="69" w:unhideWhenUsed="0"/>
-    <w:lsdException w:name="Dark List Accent 6" w:semiHidden="0" w:uiPriority="70" w:unhideWhenUsed="0"/>
-    <w:lsdException w:name="Colorful Shading Accent 6" w:semiHidden="0" w:uiPriority="71" w:unhideWhenUsed="0"/>
-    <w:lsdException w:name="Colorful List Accent 6" w:semiHidden="0" w:uiPriority="72" w:unhideWhenUsed="0"/>
-    <w:lsdException w:name="Colorful Grid Accent 6" w:semiHidden="0" w:uiPriority="73" w:unhideWhenUsed="0"/>
-    <w:lsdException w:name="Subtle Emphasis" w:semiHidden="0" w:uiPriority="19" w:unhideWhenUsed="0" w:qFormat="1"/>
-    <w:lsdException w:name="Intense Emphasis" w:semiHidden="0" w:uiPriority="21" w:unhideWhenUsed="0" w:qFormat="1"/>
-    <w:lsdException w:name="Subtle Reference" w:semiHidden="0" w:uiPriority="31" w:unhideWhenUsed="0" w:qFormat="1"/>
-    <w:lsdException w:name="Intense Reference" w:semiHidden="0" w:uiPriority="32" w:unhideWhenUsed="0" w:qFormat="1"/>
-    <w:lsdException w:name="Book Title" w:semiHidden="0" w:uiPriority="33" w:unhideWhenUsed="0" w:qFormat="1"/>
-    <w:lsdException w:name="Bibliography" w:uiPriority="37"/>
-    <w:lsdException w:name="TOC Heading" w:uiPriority="39" w:qFormat="1"/>
+  <w:latentStyles w:defLockedState="0" w:defUIPriority="99" w:defSemiHidden="0" w:defUnhideWhenUsed="0" w:defQFormat="0" w:count="376">
+    <w:lsdException w:name="Normal" w:uiPriority="0" w:qFormat="1"/>
+    <w:lsdException w:name="heading 1" w:uiPriority="9" w:qFormat="1"/>
+    <w:lsdException w:name="heading 2" w:semiHidden="1" w:uiPriority="9" w:unhideWhenUsed="1" w:qFormat="1"/>
+    <w:lsdException w:name="heading 3" w:semiHidden="1" w:uiPriority="9" w:unhideWhenUsed="1" w:qFormat="1"/>
+    <w:lsdException w:name="heading 4" w:semiHidden="1" w:uiPriority="9" w:unhideWhenUsed="1" w:qFormat="1"/>
+    <w:lsdException w:name="heading 5" w:semiHidden="1" w:uiPriority="9" w:unhideWhenUsed="1" w:qFormat="1"/>
+    <w:lsdException w:name="heading 6" w:semiHidden="1" w:uiPriority="9" w:unhideWhenUsed="1" w:qFormat="1"/>
+    <w:lsdException w:name="heading 7" w:semiHidden="1" w:uiPriority="9" w:unhideWhenUsed="1" w:qFormat="1"/>
+    <w:lsdException w:name="heading 8" w:semiHidden="1" w:uiPriority="9" w:unhideWhenUsed="1" w:qFormat="1"/>
+    <w:lsdException w:name="heading 9" w:semiHidden="1" w:uiPriority="9" w:unhideWhenUsed="1" w:qFormat="1"/>
+    <w:lsdException w:name="index 1" w:semiHidden="1" w:unhideWhenUsed="1"/>
+    <w:lsdException w:name="index 2" w:semiHidden="1" w:unhideWhenUsed="1"/>
+    <w:lsdException w:name="index 3" w:semiHidden="1" w:unhideWhenUsed="1"/>
+    <w:lsdException w:name="index 4" w:semiHidden="1" w:unhideWhenUsed="1"/>
+    <w:lsdException w:name="index 5" w:semiHidden="1" w:unhideWhenUsed="1"/>
+    <w:lsdException w:name="index 6" w:semiHidden="1" w:unhideWhenUsed="1"/>
+    <w:lsdException w:name="index 7" w:semiHidden="1" w:unhideWhenUsed="1"/>
+    <w:lsdException w:name="index 8" w:semiHidden="1" w:unhideWhenUsed="1"/>
+    <w:lsdException w:name="index 9" w:semiHidden="1" w:unhideWhenUsed="1"/>
+    <w:lsdException w:name="toc 1" w:semiHidden="1" w:uiPriority="39" w:unhideWhenUsed="1"/>
+    <w:lsdException w:name="toc 2" w:semiHidden="1" w:uiPriority="39" w:unhideWhenUsed="1"/>
+    <w:lsdException w:name="toc 3" w:semiHidden="1" w:uiPriority="39" w:unhideWhenUsed="1"/>
+    <w:lsdException w:name="toc 4" w:semiHidden="1" w:uiPriority="39" w:unhideWhenUsed="1"/>
+    <w:lsdException w:name="toc 5" w:semiHidden="1" w:uiPriority="39" w:unhideWhenUsed="1"/>
+    <w:lsdException w:name="toc 6" w:semiHidden="1" w:uiPriority="39" w:unhideWhenUsed="1"/>
+    <w:lsdException w:name="toc 7" w:semiHidden="1" w:uiPriority="39" w:unhideWhenUsed="1"/>
+    <w:lsdException w:name="toc 8" w:semiHidden="1" w:uiPriority="39" w:unhideWhenUsed="1"/>
+    <w:lsdException w:name="toc 9" w:semiHidden="1" w:uiPriority="39" w:unhideWhenUsed="1"/>
+    <w:lsdException w:name="Normal Indent" w:semiHidden="1" w:unhideWhenUsed="1"/>
+    <w:lsdException w:name="footnote text" w:semiHidden="1" w:unhideWhenUsed="1"/>
+    <w:lsdException w:name="annotation text" w:semiHidden="1" w:unhideWhenUsed="1"/>
+    <w:lsdException w:name="header" w:semiHidden="1" w:unhideWhenUsed="1"/>
+    <w:lsdException w:name="footer" w:semiHidden="1" w:unhideWhenUsed="1"/>
+    <w:lsdException w:name="index heading" w:semiHidden="1" w:unhideWhenUsed="1"/>
+    <w:lsdException w:name="caption" w:semiHidden="1" w:uiPriority="35" w:unhideWhenUsed="1" w:qFormat="1"/>
+    <w:lsdException w:name="table of figures" w:semiHidden="1" w:unhideWhenUsed="1"/>
+    <w:lsdException w:name="envelope address" w:semiHidden="1" w:unhideWhenUsed="1"/>
+    <w:lsdException w:name="envelope return" w:semiHidden="1" w:unhideWhenUsed="1"/>
+    <w:lsdException w:name="footnote reference" w:semiHidden="1" w:unhideWhenUsed="1"/>
+    <w:lsdException w:name="annotation reference" w:semiHidden="1" w:unhideWhenUsed="1"/>
+    <w:lsdException w:name="line number" w:semiHidden="1" w:unhideWhenUsed="1"/>
+    <w:lsdException w:name="page number" w:semiHidden="1" w:unhideWhenUsed="1"/>
+    <w:lsdException w:name="endnote reference" w:semiHidden="1" w:unhideWhenUsed="1"/>
+    <w:lsdException w:name="endnote text" w:semiHidden="1" w:unhideWhenUsed="1"/>
+    <w:lsdException w:name="table of authorities" w:semiHidden="1" w:unhideWhenUsed="1"/>
+    <w:lsdException w:name="macro" w:semiHidden="1" w:unhideWhenUsed="1"/>
+    <w:lsdException w:name="toa heading" w:semiHidden="1" w:unhideWhenUsed="1"/>
+    <w:lsdException w:name="List" w:semiHidden="1" w:unhideWhenUsed="1"/>
+    <w:lsdException w:name="List Bullet" w:semiHidden="1" w:unhideWhenUsed="1"/>
+    <w:lsdException w:name="List Number" w:semiHidden="1" w:unhideWhenUsed="1"/>
+    <w:lsdException w:name="List 2" w:semiHidden="1" w:unhideWhenUsed="1"/>
+    <w:lsdException w:name="List 3" w:semiHidden="1" w:unhideWhenUsed="1"/>
+    <w:lsdException w:name="List 4" w:semiHidden="1" w:unhideWhenUsed="1"/>
+    <w:lsdException w:name="List 5" w:semiHidden="1" w:unhideWhenUsed="1"/>
+    <w:lsdException w:name="List Bullet 2" w:semiHidden="1" w:unhideWhenUsed="1"/>
+    <w:lsdException w:name="List Bullet 3" w:semiHidden="1" w:unhideWhenUsed="1"/>
+    <w:lsdException w:name="List Bullet 4" w:semiHidden="1" w:unhideWhenUsed="1"/>
+    <w:lsdException w:name="List Bullet 5" w:semiHidden="1" w:unhideWhenUsed="1"/>
+    <w:lsdException w:name="List Number 2" w:semiHidden="1" w:unhideWhenUsed="1"/>
+    <w:lsdException w:name="List Number 3" w:semiHidden="1" w:unhideWhenUsed="1"/>
+    <w:lsdException w:name="List Number 4" w:semiHidden="1" w:unhideWhenUsed="1"/>
+    <w:lsdException w:name="List Number 5" w:semiHidden="1" w:unhideWhenUsed="1"/>
+    <w:lsdException w:name="Title" w:uiPriority="10" w:qFormat="1"/>
+    <w:lsdException w:name="Closing" w:semiHidden="1" w:unhideWhenUsed="1"/>
+    <w:lsdException w:name="Signature" w:semiHidden="1" w:unhideWhenUsed="1"/>
+    <w:lsdException w:name="Default Paragraph Font" w:semiHidden="1" w:uiPriority="1" w:unhideWhenUsed="1"/>
+    <w:lsdException w:name="Body Text" w:semiHidden="1" w:unhideWhenUsed="1"/>
+    <w:lsdException w:name="Body Text Indent" w:semiHidden="1" w:unhideWhenUsed="1"/>
+    <w:lsdException w:name="List Continue" w:semiHidden="1" w:unhideWhenUsed="1"/>
+    <w:lsdException w:name="List Continue 2" w:semiHidden="1" w:unhideWhenUsed="1"/>
+    <w:lsdException w:name="List Continue 3" w:semiHidden="1" w:unhideWhenUsed="1"/>
+    <w:lsdException w:name="List Continue 4" w:semiHidden="1" w:unhideWhenUsed="1"/>
+    <w:lsdException w:name="List Continue 5" w:semiHidden="1" w:unhideWhenUsed="1"/>
+    <w:lsdException w:name="Message Header" w:semiHidden="1" w:unhideWhenUsed="1"/>
+    <w:lsdException w:name="Subtitle" w:uiPriority="11" w:qFormat="1"/>
+    <w:lsdException w:name="Salutation" w:semiHidden="1" w:unhideWhenUsed="1"/>
+    <w:lsdException w:name="Date" w:semiHidden="1" w:unhideWhenUsed="1"/>
+    <w:lsdException w:name="Body Text First Indent" w:semiHidden="1" w:unhideWhenUsed="1"/>
+    <w:lsdException w:name="Body Text First Indent 2" w:semiHidden="1" w:unhideWhenUsed="1"/>
+    <w:lsdException w:name="Note Heading" w:semiHidden="1" w:unhideWhenUsed="1"/>
+    <w:lsdException w:name="Body Text 2" w:semiHidden="1" w:unhideWhenUsed="1"/>
+    <w:lsdException w:name="Body Text 3" w:semiHidden="1" w:unhideWhenUsed="1"/>
+    <w:lsdException w:name="Body Text Indent 2" w:semiHidden="1" w:unhideWhenUsed="1"/>
+    <w:lsdException w:name="Body Text Indent 3" w:semiHidden="1" w:unhideWhenUsed="1"/>
+    <w:lsdException w:name="Block Text" w:semiHidden="1" w:unhideWhenUsed="1"/>
+    <w:lsdException w:name="Hyperlink" w:semiHidden="1" w:unhideWhenUsed="1"/>
+    <w:lsdException w:name="FollowedHyperlink" w:semiHidden="1" w:unhideWhenUsed="1"/>
+    <w:lsdException w:name="Strong" w:uiPriority="22" w:qFormat="1"/>
+    <w:lsdException w:name="Emphasis" w:uiPriority="20" w:qFormat="1"/>
+    <w:lsdException w:name="Document Map" w:semiHidden="1" w:unhideWhenUsed="1"/>
+    <w:lsdException w:name="Plain Text" w:semiHidden="1" w:unhideWhenUsed="1"/>
+    <w:lsdException w:name="E-mail Signature" w:semiHidden="1" w:unhideWhenUsed="1"/>
+    <w:lsdException w:name="HTML Top of Form" w:semiHidden="1" w:unhideWhenUsed="1"/>
+    <w:lsdException w:name="HTML Bottom of Form" w:semiHidden="1" w:unhideWhenUsed="1"/>
+    <w:lsdException w:name="Normal (Web)" w:semiHidden="1" w:unhideWhenUsed="1"/>
+    <w:lsdException w:name="HTML Acronym" w:semiHidden="1" w:unhideWhenUsed="1"/>
+    <w:lsdException w:name="HTML Address" w:semiHidden="1" w:unhideWhenUsed="1"/>
+    <w:lsdException w:name="HTML Cite" w:semiHidden="1" w:unhideWhenUsed="1"/>
+    <w:lsdException w:name="HTML Code" w:semiHidden="1" w:unhideWhenUsed="1"/>
+    <w:lsdException w:name="HTML Definition" w:semiHidden="1" w:unhideWhenUsed="1"/>
+    <w:lsdException w:name="HTML Keyboard" w:semiHidden="1" w:unhideWhenUsed="1"/>
+    <w:lsdException w:name="HTML Preformatted" w:semiHidden="1" w:unhideWhenUsed="1"/>
+    <w:lsdException w:name="HTML Sample" w:semiHidden="1" w:unhideWhenUsed="1"/>
+    <w:lsdException w:name="HTML Typewriter" w:semiHidden="1" w:unhideWhenUsed="1"/>
+    <w:lsdException w:name="HTML Variable" w:semiHidden="1" w:unhideWhenUsed="1"/>
+    <w:lsdException w:name="Normal Table" w:semiHidden="1" w:unhideWhenUsed="1"/>
+    <w:lsdException w:name="annotation subject" w:semiHidden="1" w:unhideWhenUsed="1"/>
+    <w:lsdException w:name="No List" w:semiHidden="1" w:unhideWhenUsed="1"/>
+    <w:lsdException w:name="Outline List 1" w:semiHidden="1" w:unhideWhenUsed="1"/>
+    <w:lsdException w:name="Outline List 2" w:semiHidden="1" w:unhideWhenUsed="1"/>
+    <w:lsdException w:name="Outline List 3" w:semiHidden="1" w:unhideWhenUsed="1"/>
+    <w:lsdException w:name="Table Simple 1" w:semiHidden="1" w:unhideWhenUsed="1"/>
+    <w:lsdException w:name="Table Simple 2" w:semiHidden="1" w:unhideWhenUsed="1"/>
+    <w:lsdException w:name="Table Simple 3" w:semiHidden="1" w:unhideWhenUsed="1"/>
+    <w:lsdException w:name="Table Classic 1" w:semiHidden="1" w:unhideWhenUsed="1"/>
+    <w:lsdException w:name="Table Classic 2" w:semiHidden="1" w:unhideWhenUsed="1"/>
+    <w:lsdException w:name="Table Classic 3" w:semiHidden="1" w:unhideWhenUsed="1"/>
+    <w:lsdException w:name="Table Classic 4" w:semiHidden="1" w:unhideWhenUsed="1"/>
+    <w:lsdException w:name="Table Colorful 1" w:semiHidden="1" w:unhideWhenUsed="1"/>
+    <w:lsdException w:name="Table Colorful 2" w:semiHidden="1" w:unhideWhenUsed="1"/>
+    <w:lsdException w:name="Table Colorful 3" w:semiHidden="1" w:unhideWhenUsed="1"/>
+    <w:lsdException w:name="Table Columns 1" w:semiHidden="1" w:unhideWhenUsed="1"/>
+    <w:lsdException w:name="Table Columns 2" w:semiHidden="1" w:unhideWhenUsed="1"/>
+    <w:lsdException w:name="Table Columns 3" w:semiHidden="1" w:unhideWhenUsed="1"/>
+    <w:lsdException w:name="Table Columns 4" w:semiHidden="1" w:unhideWhenUsed="1"/>
+    <w:lsdException w:name="Table Columns 5" w:semiHidden="1" w:unhideWhenUsed="1"/>
+    <w:lsdException w:name="Table Grid 1" w:semiHidden="1" w:unhideWhenUsed="1"/>
+    <w:lsdException w:name="Table Grid 2" w:semiHidden="1" w:unhideWhenUsed="1"/>
+    <w:lsdException w:name="Table Grid 3" w:semiHidden="1" w:unhideWhenUsed="1"/>
+    <w:lsdException w:name="Table Grid 4" w:semiHidden="1" w:unhideWhenUsed="1"/>
+    <w:lsdException w:name="Table Grid 5" w:semiHidden="1" w:unhideWhenUsed="1"/>
+    <w:lsdException w:name="Table Grid 6" w:semiHidden="1" w:unhideWhenUsed="1"/>
+    <w:lsdException w:name="Table Grid 7" w:semiHidden="1" w:unhideWhenUsed="1"/>
+    <w:lsdException w:name="Table Grid 8" w:semiHidden="1" w:unhideWhenUsed="1"/>
+    <w:lsdException w:name="Table List 1" w:semiHidden="1" w:unhideWhenUsed="1"/>
+    <w:lsdException w:name="Table List 2" w:semiHidden="1" w:unhideWhenUsed="1"/>
+    <w:lsdException w:name="Table List 3" w:semiHidden="1" w:unhideWhenUsed="1"/>
+    <w:lsdException w:name="Table List 4" w:semiHidden="1" w:unhideWhenUsed="1"/>
+    <w:lsdException w:name="Table List 5" w:semiHidden="1" w:unhideWhenUsed="1"/>
+    <w:lsdException w:name="Table List 6" w:semiHidden="1" w:unhideWhenUsed="1"/>
+    <w:lsdException w:name="Table List 7" w:semiHidden="1" w:unhideWhenUsed="1"/>
+    <w:lsdException w:name="Table List 8" w:semiHidden="1" w:unhideWhenUsed="1"/>
+    <w:lsdException w:name="Table 3D effects 1" w:semiHidden="1" w:unhideWhenUsed="1"/>
+    <w:lsdException w:name="Table 3D effects 2" w:semiHidden="1" w:unhideWhenUsed="1"/>
+    <w:lsdException w:name="Table 3D effects 3" w:semiHidden="1" w:unhideWhenUsed="1"/>
+    <w:lsdException w:name="Table Contemporary" w:semiHidden="1" w:unhideWhenUsed="1"/>
+    <w:lsdException w:name="Table Elegant" w:semiHidden="1" w:unhideWhenUsed="1"/>
+    <w:lsdException w:name="Table Professional" w:semiHidden="1" w:unhideWhenUsed="1"/>
+    <w:lsdException w:name="Table Subtle 1" w:semiHidden="1" w:unhideWhenUsed="1"/>
+    <w:lsdException w:name="Table Subtle 2" w:semiHidden="1" w:unhideWhenUsed="1"/>
+    <w:lsdException w:name="Table Web 1" w:semiHidden="1" w:unhideWhenUsed="1"/>
+    <w:lsdException w:name="Table Web 2" w:semiHidden="1" w:unhideWhenUsed="1"/>
+    <w:lsdException w:name="Table Web 3" w:semiHidden="1" w:unhideWhenUsed="1"/>
+    <w:lsdException w:name="Balloon Text" w:semiHidden="1" w:unhideWhenUsed="1"/>
+    <w:lsdException w:name="Table Grid" w:semiHidden="1" w:uiPriority="39" w:unhideWhenUsed="1"/>
+    <w:lsdException w:name="Table Theme" w:semiHidden="1" w:unhideWhenUsed="1"/>
+    <w:lsdException w:name="Placeholder Text" w:semiHidden="1"/>
+    <w:lsdException w:name="No Spacing" w:uiPriority="1" w:qFormat="1"/>
+    <w:lsdException w:name="Light Shading" w:uiPriority="60"/>
+    <w:lsdException w:name="Light List" w:uiPriority="61"/>
+    <w:lsdException w:name="Light Grid" w:uiPriority="62"/>
+    <w:lsdException w:name="Medium Shading 1" w:uiPriority="63"/>
+    <w:lsdException w:name="Medium Shading 2" w:uiPriority="64"/>
+    <w:lsdException w:name="Medium List 1" w:uiPriority="65"/>
+    <w:lsdException w:name="Medium List 2" w:uiPriority="66"/>
+    <w:lsdException w:name="Medium Grid 1" w:uiPriority="67"/>
+    <w:lsdException w:name="Medium Grid 2" w:uiPriority="68"/>
+    <w:lsdException w:name="Medium Grid 3" w:uiPriority="69"/>
+    <w:lsdException w:name="Dark List" w:uiPriority="70"/>
+    <w:lsdException w:name="Colorful Shading" w:uiPriority="71"/>
+    <w:lsdException w:name="Colorful List" w:uiPriority="72"/>
+    <w:lsdException w:name="Colorful Grid" w:uiPriority="73"/>
+    <w:lsdException w:name="Light Shading Accent 1" w:uiPriority="60"/>
+    <w:lsdException w:name="Light List Accent 1" w:uiPriority="61"/>
+    <w:lsdException w:name="Light Grid Accent 1" w:uiPriority="62"/>
+    <w:lsdException w:name="Medium Shading 1 Accent 1" w:uiPriority="63"/>
+    <w:lsdException w:name="Medium Shading 2 Accent 1" w:uiPriority="64"/>
+    <w:lsdException w:name="Medium List 1 Accent 1" w:uiPriority="65"/>
+    <w:lsdException w:name="Revision" w:semiHidden="1"/>
+    <w:lsdException w:name="List Paragraph" w:uiPriority="34" w:qFormat="1"/>
+    <w:lsdException w:name="Quote" w:uiPriority="29" w:qFormat="1"/>
+    <w:lsdException w:name="Intense Quote" w:uiPriority="30" w:qFormat="1"/>
+    <w:lsdException w:name="Medium List 2 Accent 1" w:uiPriority="66"/>
+    <w:lsdException w:name="Medium Grid 1 Accent 1" w:uiPriority="67"/>
+    <w:lsdException w:name="Medium Grid 2 Accent 1" w:uiPriority="68"/>
+    <w:lsdException w:name="Medium Grid 3 Accent 1" w:uiPriority="69"/>
+    <w:lsdException w:name="Dark List Accent 1" w:uiPriority="70"/>
+    <w:lsdException w:name="Colorful Shading Accent 1" w:uiPriority="71"/>
+    <w:lsdException w:name="Colorful List Accent 1" w:uiPriority="72"/>
+    <w:lsdException w:name="Colorful Grid Accent 1" w:uiPriority="73"/>
+    <w:lsdException w:name="Light Shading Accent 2" w:uiPriority="60"/>
+    <w:lsdException w:name="Light List Accent 2" w:uiPriority="61"/>
+    <w:lsdException w:name="Light Grid Accent 2" w:uiPriority="62"/>
+    <w:lsdException w:name="Medium Shading 1 Accent 2" w:uiPriority="63"/>
+    <w:lsdException w:name="Medium Shading 2 Accent 2" w:uiPriority="64"/>
+    <w:lsdException w:name="Medium List 1 Accent 2" w:uiPriority="65"/>
+    <w:lsdException w:name="Medium List 2 Accent 2" w:uiPriority="66"/>
+    <w:lsdException w:name="Medium Grid 1 Accent 2" w:uiPriority="67"/>
+    <w:lsdException w:name="Medium Grid 2 Accent 2" w:uiPriority="68"/>
+    <w:lsdException w:name="Medium Grid 3 Accent 2" w:uiPriority="69"/>
+    <w:lsdException w:name="Dark List Accent 2" w:uiPriority="70"/>
+    <w:lsdException w:name="Colorful Shading Accent 2" w:uiPriority="71"/>
+    <w:lsdException w:name="Colorful List Accent 2" w:uiPriority="72"/>
+    <w:lsdException w:name="Colorful Grid Accent 2" w:uiPriority="73"/>
+    <w:lsdException w:name="Light Shading Accent 3" w:uiPriority="60"/>
+    <w:lsdException w:name="Light List Accent 3" w:uiPriority="61"/>
+    <w:lsdException w:name="Light Grid Accent 3" w:uiPriority="62"/>
+    <w:lsdException w:name="Medium Shading 1 Accent 3" w:uiPriority="63"/>
+    <w:lsdException w:name="Medium Shading 2 Accent 3" w:uiPriority="64"/>
+    <w:lsdException w:name="Medium List 1 Accent 3" w:uiPriority="65"/>
+    <w:lsdException w:name="Medium List 2 Accent 3" w:uiPriority="66"/>
+    <w:lsdException w:name="Medium Grid 1 Accent 3" w:uiPriority="67"/>
+    <w:lsdException w:name="Medium Grid 2 Accent 3" w:uiPriority="68"/>
+    <w:lsdException w:name="Medium Grid 3 Accent 3" w:uiPriority="69"/>
+    <w:lsdException w:name="Dark List Accent 3" w:uiPriority="70"/>
+    <w:lsdException w:name="Colorful Shading Accent 3" w:uiPriority="71"/>
+    <w:lsdException w:name="Colorful List Accent 3" w:uiPriority="72"/>
+    <w:lsdException w:name="Colorful Grid Accent 3" w:uiPriority="73"/>
+    <w:lsdException w:name="Light Shading Accent 4" w:uiPriority="60"/>
+    <w:lsdException w:name="Light List Accent 4" w:uiPriority="61"/>
+    <w:lsdException w:name="Light Grid Accent 4" w:uiPriority="62"/>
+    <w:lsdException w:name="Medium Shading 1 Accent 4" w:uiPriority="63"/>
+    <w:lsdException w:name="Medium Shading 2 Accent 4" w:uiPriority="64"/>
+    <w:lsdException w:name="Medium List 1 Accent 4" w:uiPriority="65"/>
+    <w:lsdException w:name="Medium List 2 Accent 4" w:uiPriority="66"/>
+    <w:lsdException w:name="Medium Grid 1 Accent 4" w:uiPriority="67"/>
+    <w:lsdException w:name="Medium Grid 2 Accent 4" w:uiPriority="68"/>
+    <w:lsdException w:name="Medium Grid 3 Accent 4" w:uiPriority="69"/>
+    <w:lsdException w:name="Dark List Accent 4" w:uiPriority="70"/>
+    <w:lsdException w:name="Colorful Shading Accent 4" w:uiPriority="71"/>
+    <w:lsdException w:name="Colorful List Accent 4" w:uiPriority="72"/>
+    <w:lsdException w:name="Colorful Grid Accent 4" w:uiPriority="73"/>
+    <w:lsdException w:name="Light Shading Accent 5" w:uiPriority="60"/>
+    <w:lsdException w:name="Light List Accent 5" w:uiPriority="61"/>
+    <w:lsdException w:name="Light Grid Accent 5" w:uiPriority="62"/>
+    <w:lsdException w:name="Medium Shading 1 Accent 5" w:uiPriority="63"/>
+    <w:lsdException w:name="Medium Shading 2 Accent 5" w:uiPriority="64"/>
+    <w:lsdException w:name="Medium List 1 Accent 5" w:uiPriority="65"/>
+    <w:lsdException w:name="Medium List 2 Accent 5" w:uiPriority="66"/>
+    <w:lsdException w:name="Medium Grid 1 Accent 5" w:uiPriority="67"/>
+    <w:lsdException w:name="Medium Grid 2 Accent 5" w:uiPriority="68"/>
+    <w:lsdException w:name="Medium Grid 3 Accent 5" w:uiPriority="69"/>
+    <w:lsdException w:name="Dark List Accent 5" w:uiPriority="70"/>
+    <w:lsdException w:name="Colorful Shading Accent 5" w:uiPriority="71"/>
+    <w:lsdException w:name="Colorful List Accent 5" w:uiPriority="72"/>
+    <w:lsdException w:name="Colorful Grid Accent 5" w:uiPriority="73"/>
+    <w:lsdException w:name="Light Shading Accent 6" w:uiPriority="60"/>
+    <w:lsdException w:name="Light List Accent 6" w:uiPriority="61"/>
+    <w:lsdException w:name="Light Grid Accent 6" w:uiPriority="62"/>
+    <w:lsdException w:name="Medium Shading 1 Accent 6" w:uiPriority="63"/>
+    <w:lsdException w:name="Medium Shading 2 Accent 6" w:uiPriority="64"/>
+    <w:lsdException w:name="Medium List 1 Accent 6" w:uiPriority="65"/>
+    <w:lsdException w:name="Medium List 2 Accent 6" w:uiPriority="66"/>
+    <w:lsdException w:name="Medium Grid 1 Accent 6" w:uiPriority="67"/>
+    <w:lsdException w:name="Medium Grid 2 Accent 6" w:uiPriority="68"/>
+    <w:lsdException w:name="Medium Grid 3 Accent 6" w:uiPriority="69"/>
+    <w:lsdException w:name="Dark List Accent 6" w:uiPriority="70"/>
+    <w:lsdException w:name="Colorful Shading Accent 6" w:uiPriority="71"/>
+    <w:lsdException w:name="Colorful List Accent 6" w:uiPriority="72"/>
+    <w:lsdException w:name="Colorful Grid Accent 6" w:uiPriority="73"/>
+    <w:lsdException w:name="Subtle Emphasis" w:uiPriority="19" w:qFormat="1"/>
+    <w:lsdException w:name="Intense Emphasis" w:uiPriority="21" w:qFormat="1"/>
+    <w:lsdException w:name="Subtle Reference" w:uiPriority="31" w:qFormat="1"/>
+    <w:lsdException w:name="Intense Reference" w:uiPriority="32" w:qFormat="1"/>
+    <w:lsdException w:name="Book Title" w:uiPriority="33" w:qFormat="1"/>
+    <w:lsdException w:name="Bibliography" w:semiHidden="1" w:uiPriority="37" w:unhideWhenUsed="1"/>
+    <w:lsdException w:name="TOC Heading" w:semiHidden="1" w:uiPriority="39" w:unhideWhenUsed="1" w:qFormat="1"/>
+    <w:lsdException w:name="Plain Table 1" w:uiPriority="41"/>
+    <w:lsdException w:name="Plain Table 2" w:uiPriority="42"/>
+    <w:lsdException w:name="Plain Table 3" w:uiPriority="43"/>
+    <w:lsdException w:name="Plain Table 4" w:uiPriority="44"/>
+    <w:lsdException w:name="Plain Table 5" w:uiPriority="45"/>
+    <w:lsdException w:name="Grid Table Light" w:uiPriority="40"/>
+    <w:lsdException w:name="Grid Table 1 Light" w:uiPriority="46"/>
+    <w:lsdException w:name="Grid Table 2" w:uiPriority="47"/>
+    <w:lsdException w:name="Grid Table 3" w:uiPriority="48"/>
+    <w:lsdException w:name="Grid Table 4" w:uiPriority="49"/>
+    <w:lsdException w:name="Grid Table 5 Dark" w:uiPriority="50"/>
+    <w:lsdException w:name="Grid Table 6 Colorful" w:uiPriority="51"/>
+    <w:lsdException w:name="Grid Table 7 Colorful" w:uiPriority="52"/>
+    <w:lsdException w:name="Grid Table 1 Light Accent 1" w:uiPriority="46"/>
+    <w:lsdException w:name="Grid Table 2 Accent 1" w:uiPriority="47"/>
+    <w:lsdException w:name="Grid Table 3 Accent 1" w:uiPriority="48"/>
+    <w:lsdException w:name="Grid Table 4 Accent 1" w:uiPriority="49"/>
+    <w:lsdException w:name="Grid Table 5 Dark Accent 1" w:uiPriority="50"/>
+    <w:lsdException w:name="Grid Table 6 Colorful Accent 1" w:uiPriority="51"/>
+    <w:lsdException w:name="Grid Table 7 Colorful Accent 1" w:uiPriority="52"/>
+    <w:lsdException w:name="Grid Table 1 Light Accent 2" w:uiPriority="46"/>
+    <w:lsdException w:name="Grid Table 2 Accent 2" w:uiPriority="47"/>
+    <w:lsdException w:name="Grid Table 3 Accent 2" w:uiPriority="48"/>
+    <w:lsdException w:name="Grid Table 4 Accent 2" w:uiPriority="49"/>
+    <w:lsdException w:name="Grid Table 5 Dark Accent 2" w:uiPriority="50"/>
+    <w:lsdException w:name="Grid Table 6 Colorful Accent 2" w:uiPriority="51"/>
+    <w:lsdException w:name="Grid Table 7 Colorful Accent 2" w:uiPriority="52"/>
+    <w:lsdException w:name="Grid Table 1 Light Accent 3" w:uiPriority="46"/>
+    <w:lsdException w:name="Grid Table 2 Accent 3" w:uiPriority="47"/>
+    <w:lsdException w:name="Grid Table 3 Accent 3" w:uiPriority="48"/>
+    <w:lsdException w:name="Grid Table 4 Accent 3" w:uiPriority="49"/>
+    <w:lsdException w:name="Grid Table 5 Dark Accent 3" w:uiPriority="50"/>
+    <w:lsdException w:name="Grid Table 6 Colorful Accent 3" w:uiPriority="51"/>
+    <w:lsdException w:name="Grid Table 7 Colorful Accent 3" w:uiPriority="52"/>
+    <w:lsdException w:name="Grid Table 1 Light Accent 4" w:uiPriority="46"/>
+    <w:lsdException w:name="Grid Table 2 Accent 4" w:uiPriority="47"/>
+    <w:lsdException w:name="Grid Table 3 Accent 4" w:uiPriority="48"/>
+    <w:lsdException w:name="Grid Table 4 Accent 4" w:uiPriority="49"/>
+    <w:lsdException w:name="Grid Table 5 Dark Accent 4" w:uiPriority="50"/>
+    <w:lsdException w:name="Grid Table 6 Colorful Accent 4" w:uiPriority="51"/>
+    <w:lsdException w:name="Grid Table 7 Colorful Accent 4" w:uiPriority="52"/>
+    <w:lsdException w:name="Grid Table 1 Light Accent 5" w:uiPriority="46"/>
+    <w:lsdException w:name="Grid Table 2 Accent 5" w:uiPriority="47"/>
+    <w:lsdException w:name="Grid Table 3 Accent 5" w:uiPriority="48"/>
+    <w:lsdException w:name="Grid Table 4 Accent 5" w:uiPriority="49"/>
+    <w:lsdException w:name="Grid Table 5 Dark Accent 5" w:uiPriority="50"/>
+    <w:lsdException w:name="Grid Table 6 Colorful Accent 5" w:uiPriority="51"/>
+    <w:lsdException w:name="Grid Table 7 Colorful Accent 5" w:uiPriority="52"/>
+    <w:lsdException w:name="Grid Table 1 Light Accent 6" w:uiPriority="46"/>
+    <w:lsdException w:name="Grid Table 2 Accent 6" w:uiPriority="47"/>
+    <w:lsdException w:name="Grid Table 3 Accent 6" w:uiPriority="48"/>
+    <w:lsdException w:name="Grid Table 4 Accent 6" w:uiPriority="49"/>
+    <w:lsdException w:name="Grid Table 5 Dark Accent 6" w:uiPriority="50"/>
+    <w:lsdException w:name="Grid Table 6 Colorful Accent 6" w:uiPriority="51"/>
+    <w:lsdException w:name="Grid Table 7 Colorful Accent 6" w:uiPriority="52"/>
+    <w:lsdException w:name="List Table 1 Light" w:uiPriority="46"/>
+    <w:lsdException w:name="List Table 2" w:uiPriority="47"/>
+    <w:lsdException w:name="List Table 3" w:uiPriority="48"/>
+    <w:lsdException w:name="List Table 4" w:uiPriority="49"/>
+    <w:lsdException w:name="List Table 5 Dark" w:uiPriority="50"/>
+    <w:lsdException w:name="List Table 6 Colorful" w:uiPriority="51"/>
+    <w:lsdException w:name="List Table 7 Colorful" w:uiPriority="52"/>
+    <w:lsdException w:name="List Table 1 Light Accent 1" w:uiPriority="46"/>
+    <w:lsdException w:name="List Table 2 Accent 1" w:uiPriority="47"/>
+    <w:lsdException w:name="List Table 3 Accent 1" w:uiPriority="48"/>
+    <w:lsdException w:name="List Table 4 Accent 1" w:uiPriority="49"/>
+    <w:lsdException w:name="List Table 5 Dark Accent 1" w:uiPriority="50"/>
+    <w:lsdException w:name="List Table 6 Colorful Accent 1" w:uiPriority="51"/>
+    <w:lsdException w:name="List Table 7 Colorful Accent 1" w:uiPriority="52"/>
+    <w:lsdException w:name="List Table 1 Light Accent 2" w:uiPriority="46"/>
+    <w:lsdException w:name="List Table 2 Accent 2" w:uiPriority="47"/>
+    <w:lsdException w:name="List Table 3 Accent 2" w:uiPriority="48"/>
+    <w:lsdException w:name="List Table 4 Accent 2" w:uiPriority="49"/>
+    <w:lsdException w:name="List Table 5 Dark Accent 2" w:uiPriority="50"/>
+    <w:lsdException w:name="List Table 6 Colorful Accent 2" w:uiPriority="51"/>
+    <w:lsdException w:name="List Table 7 Colorful Accent 2" w:uiPriority="52"/>
+    <w:lsdException w:name="List Table 1 Light Accent 3" w:uiPriority="46"/>
+    <w:lsdException w:name="List Table 2 Accent 3" w:uiPriority="47"/>
+    <w:lsdException w:name="List Table 3 Accent 3" w:uiPriority="48"/>
+    <w:lsdException w:name="List Table 4 Accent 3" w:uiPriority="49"/>
+    <w:lsdException w:name="List Table 5 Dark Accent 3" w:uiPriority="50"/>
+    <w:lsdException w:name="List Table 6 Colorful Accent 3" w:uiPriority="51"/>
+    <w:lsdException w:name="List Table 7 Colorful Accent 3" w:uiPriority="52"/>
+    <w:lsdException w:name="List Table 1 Light Accent 4" w:uiPriority="46"/>
+    <w:lsdException w:name="List Table 2 Accent 4" w:uiPriority="47"/>
+    <w:lsdException w:name="List Table 3 Accent 4" w:uiPriority="48"/>
+    <w:lsdException w:name="List Table 4 Accent 4" w:uiPriority="49"/>
+    <w:lsdException w:name="List Table 5 Dark Accent 4" w:uiPriority="50"/>
+    <w:lsdException w:name="List Table 6 Colorful Accent 4" w:uiPriority="51"/>
+    <w:lsdException w:name="List Table 7 Colorful Accent 4" w:uiPriority="52"/>
+    <w:lsdException w:name="List Table 1 Light Accent 5" w:uiPriority="46"/>
+    <w:lsdException w:name="List Table 2 Accent 5" w:uiPriority="47"/>
+    <w:lsdException w:name="List Table 3 Accent 5" w:uiPriority="48"/>
+    <w:lsdException w:name="List Table 4 Accent 5" w:uiPriority="49"/>
+    <w:lsdException w:name="List Table 5 Dark Accent 5" w:uiPriority="50"/>
+    <w:lsdException w:name="List Table 6 Colorful Accent 5" w:uiPriority="51"/>
+    <w:lsdException w:name="List Table 7 Colorful Accent 5" w:uiPriority="52"/>
+    <w:lsdException w:name="List Table 1 Light Accent 6" w:uiPriority="46"/>
+    <w:lsdException w:name="List Table 2 Accent 6" w:uiPriority="47"/>
+    <w:lsdException w:name="List Table 3 Accent 6" w:uiPriority="48"/>
+    <w:lsdException w:name="List Table 4 Accent 6" w:uiPriority="49"/>
+    <w:lsdException w:name="List Table 5 Dark Accent 6" w:uiPriority="50"/>
+    <w:lsdException w:name="List Table 6 Colorful Accent 6" w:uiPriority="51"/>
+    <w:lsdException w:name="List Table 7 Colorful Accent 6" w:uiPriority="52"/>
+    <w:lsdException w:name="Mention" w:semiHidden="1" w:unhideWhenUsed="1"/>
+    <w:lsdException w:name="Smart Hyperlink" w:semiHidden="1" w:unhideWhenUsed="1"/>
+    <w:lsdException w:name="Hashtag" w:semiHidden="1" w:unhideWhenUsed="1"/>
+    <w:lsdException w:name="Unresolved Mention" w:semiHidden="1" w:unhideWhenUsed="1"/>
+    <w:lsdException w:name="Smart Link" w:semiHidden="1" w:unhideWhenUsed="1"/>
   </w:latentStyles>
   <w:style w:type="paragraph" w:default="1" w:styleId="Normal">
     <w:name w:val="Normal"/>
@@ -23662,11 +24281,11 @@
       <w:sz w:val="24"/>
     </w:rPr>
   </w:style>
-  <w:style w:type="paragraph" w:styleId="Ttulo1">
+  <w:style w:type="paragraph" w:styleId="Heading1">
     <w:name w:val="heading 1"/>
     <w:basedOn w:val="Normal"/>
     <w:next w:val="Normal"/>
-    <w:link w:val="Ttulo1Char"/>
+    <w:link w:val="Heading1Char"/>
     <w:autoRedefine/>
     <w:uiPriority w:val="9"/>
     <w:qFormat/>
@@ -23693,11 +24312,11 @@
       <w:szCs w:val="24"/>
     </w:rPr>
   </w:style>
-  <w:style w:type="paragraph" w:styleId="Ttulo2">
+  <w:style w:type="paragraph" w:styleId="Heading2">
     <w:name w:val="heading 2"/>
     <w:basedOn w:val="Normal"/>
     <w:next w:val="Normal"/>
-    <w:link w:val="Ttulo2Char"/>
+    <w:link w:val="Heading2Char"/>
     <w:autoRedefine/>
     <w:uiPriority w:val="9"/>
     <w:unhideWhenUsed/>
@@ -23722,7 +24341,7 @@
       <w:szCs w:val="24"/>
     </w:rPr>
   </w:style>
-  <w:style w:type="paragraph" w:styleId="Ttulo3">
+  <w:style w:type="paragraph" w:styleId="Heading3">
     <w:name w:val="heading 3"/>
     <w:basedOn w:val="Normal"/>
     <w:next w:val="Normal"/>
@@ -23751,7 +24370,7 @@
       <w:szCs w:val="28"/>
     </w:rPr>
   </w:style>
-  <w:style w:type="paragraph" w:styleId="Ttulo4">
+  <w:style w:type="paragraph" w:styleId="Heading4">
     <w:name w:val="heading 4"/>
     <w:basedOn w:val="Normal"/>
     <w:next w:val="Normal"/>
@@ -23779,7 +24398,7 @@
       <w:szCs w:val="24"/>
     </w:rPr>
   </w:style>
-  <w:style w:type="paragraph" w:styleId="Ttulo5">
+  <w:style w:type="paragraph" w:styleId="Heading5">
     <w:name w:val="heading 5"/>
     <w:basedOn w:val="Normal"/>
     <w:next w:val="Normal"/>
@@ -23806,7 +24425,7 @@
       <w:color w:val="000000"/>
     </w:rPr>
   </w:style>
-  <w:style w:type="paragraph" w:styleId="Ttulo6">
+  <w:style w:type="paragraph" w:styleId="Heading6">
     <w:name w:val="heading 6"/>
     <w:basedOn w:val="Normal"/>
     <w:next w:val="Normal"/>
@@ -23835,18 +24454,17 @@
       <w:szCs w:val="20"/>
     </w:rPr>
   </w:style>
-  <w:style w:type="character" w:default="1" w:styleId="Fontepargpadro">
+  <w:style w:type="character" w:default="1" w:styleId="DefaultParagraphFont">
     <w:name w:val="Default Paragraph Font"/>
     <w:uiPriority w:val="1"/>
     <w:semiHidden/>
     <w:unhideWhenUsed/>
   </w:style>
-  <w:style w:type="table" w:default="1" w:styleId="Tabelanormal">
+  <w:style w:type="table" w:default="1" w:styleId="TableNormal">
     <w:name w:val="Normal Table"/>
     <w:uiPriority w:val="99"/>
     <w:semiHidden/>
     <w:unhideWhenUsed/>
-    <w:qFormat/>
     <w:tblPr>
       <w:tblInd w:w="0" w:type="dxa"/>
       <w:tblCellMar>
@@ -23857,7 +24475,7 @@
       </w:tblCellMar>
     </w:tblPr>
   </w:style>
-  <w:style w:type="numbering" w:default="1" w:styleId="Semlista">
+  <w:style w:type="numbering" w:default="1" w:styleId="NoList">
     <w:name w:val="No List"/>
     <w:uiPriority w:val="99"/>
     <w:semiHidden/>
@@ -23875,7 +24493,7 @@
       </w:tblCellMar>
     </w:tblPr>
   </w:style>
-  <w:style w:type="paragraph" w:styleId="Ttulo">
+  <w:style w:type="paragraph" w:styleId="Title">
     <w:name w:val="Title"/>
     <w:basedOn w:val="Normal"/>
     <w:next w:val="Normal"/>
@@ -23901,7 +24519,7 @@
       <w:szCs w:val="72"/>
     </w:rPr>
   </w:style>
-  <w:style w:type="paragraph" w:styleId="Subttulo">
+  <w:style w:type="paragraph" w:styleId="Subtitle">
     <w:name w:val="Subtitle"/>
     <w:basedOn w:val="Normal"/>
     <w:next w:val="Normal"/>
@@ -23928,7 +24546,7 @@
       <w:szCs w:val="48"/>
     </w:rPr>
   </w:style>
-  <w:style w:type="paragraph" w:styleId="Sumrio1">
+  <w:style w:type="paragraph" w:styleId="TOC1">
     <w:name w:val="toc 1"/>
     <w:basedOn w:val="Normal"/>
     <w:next w:val="Normal"/>
@@ -23947,7 +24565,7 @@
       <w:szCs w:val="20"/>
     </w:rPr>
   </w:style>
-  <w:style w:type="paragraph" w:styleId="Sumrio2">
+  <w:style w:type="paragraph" w:styleId="TOC2">
     <w:name w:val="toc 2"/>
     <w:basedOn w:val="Normal"/>
     <w:next w:val="Normal"/>
@@ -23969,7 +24587,7 @@
   </w:style>
   <w:style w:type="character" w:styleId="Hyperlink">
     <w:name w:val="Hyperlink"/>
-    <w:basedOn w:val="Fontepargpadro"/>
+    <w:basedOn w:val="DefaultParagraphFont"/>
     <w:uiPriority w:val="99"/>
     <w:unhideWhenUsed/>
     <w:rsid w:val="00E70BC7"/>
@@ -23978,10 +24596,10 @@
       <w:u w:val="single"/>
     </w:rPr>
   </w:style>
-  <w:style w:type="paragraph" w:styleId="Textodebalo">
+  <w:style w:type="paragraph" w:styleId="BalloonText">
     <w:name w:val="Balloon Text"/>
     <w:basedOn w:val="Normal"/>
-    <w:link w:val="TextodebaloChar"/>
+    <w:link w:val="BalloonTextChar"/>
     <w:uiPriority w:val="99"/>
     <w:semiHidden/>
     <w:unhideWhenUsed/>
@@ -23995,10 +24613,10 @@
       <w:szCs w:val="16"/>
     </w:rPr>
   </w:style>
-  <w:style w:type="character" w:customStyle="1" w:styleId="TextodebaloChar">
-    <w:name w:val="Texto de balão Char"/>
-    <w:basedOn w:val="Fontepargpadro"/>
-    <w:link w:val="Textodebalo"/>
+  <w:style w:type="character" w:customStyle="1" w:styleId="BalloonTextChar">
+    <w:name w:val="Balloon Text Char"/>
+    <w:basedOn w:val="DefaultParagraphFont"/>
+    <w:link w:val="BalloonText"/>
     <w:uiPriority w:val="99"/>
     <w:semiHidden/>
     <w:rsid w:val="006B689F"/>
@@ -24008,10 +24626,10 @@
       <w:szCs w:val="16"/>
     </w:rPr>
   </w:style>
-  <w:style w:type="paragraph" w:styleId="Cabealho">
+  <w:style w:type="paragraph" w:styleId="Header">
     <w:name w:val="header"/>
     <w:basedOn w:val="Normal"/>
-    <w:link w:val="CabealhoChar"/>
+    <w:link w:val="HeaderChar"/>
     <w:uiPriority w:val="99"/>
     <w:unhideWhenUsed/>
     <w:rsid w:val="006C4784"/>
@@ -24023,17 +24641,17 @@
       <w:spacing w:line="240" w:lineRule="auto"/>
     </w:pPr>
   </w:style>
-  <w:style w:type="character" w:customStyle="1" w:styleId="CabealhoChar">
-    <w:name w:val="Cabeçalho Char"/>
-    <w:basedOn w:val="Fontepargpadro"/>
-    <w:link w:val="Cabealho"/>
+  <w:style w:type="character" w:customStyle="1" w:styleId="HeaderChar">
+    <w:name w:val="Header Char"/>
+    <w:basedOn w:val="DefaultParagraphFont"/>
+    <w:link w:val="Header"/>
     <w:uiPriority w:val="99"/>
     <w:rsid w:val="006C4784"/>
   </w:style>
-  <w:style w:type="paragraph" w:styleId="Rodap">
+  <w:style w:type="paragraph" w:styleId="Footer">
     <w:name w:val="footer"/>
     <w:basedOn w:val="Normal"/>
-    <w:link w:val="RodapChar"/>
+    <w:link w:val="FooterChar"/>
     <w:uiPriority w:val="99"/>
     <w:unhideWhenUsed/>
     <w:rsid w:val="006C4784"/>
@@ -24045,10 +24663,10 @@
       <w:spacing w:line="240" w:lineRule="auto"/>
     </w:pPr>
   </w:style>
-  <w:style w:type="character" w:customStyle="1" w:styleId="RodapChar">
-    <w:name w:val="Rodapé Char"/>
-    <w:basedOn w:val="Fontepargpadro"/>
-    <w:link w:val="Rodap"/>
+  <w:style w:type="character" w:customStyle="1" w:styleId="FooterChar">
+    <w:name w:val="Footer Char"/>
+    <w:basedOn w:val="DefaultParagraphFont"/>
+    <w:link w:val="Footer"/>
     <w:uiPriority w:val="99"/>
     <w:rsid w:val="006C4784"/>
   </w:style>
@@ -24075,7 +24693,7 @@
       <w:szCs w:val="20"/>
     </w:rPr>
   </w:style>
-  <w:style w:type="paragraph" w:styleId="Sumrio3">
+  <w:style w:type="paragraph" w:styleId="TOC3">
     <w:name w:val="toc 3"/>
     <w:basedOn w:val="Normal"/>
     <w:next w:val="Normal"/>
@@ -24094,7 +24712,7 @@
   </w:style>
   <w:style w:type="character" w:customStyle="1" w:styleId="figuraChar">
     <w:name w:val="figura Char"/>
-    <w:basedOn w:val="Fontepargpadro"/>
+    <w:basedOn w:val="DefaultParagraphFont"/>
     <w:link w:val="figura"/>
     <w:rsid w:val="00FC63B8"/>
     <w:rPr>
@@ -24104,7 +24722,7 @@
       <w:szCs w:val="20"/>
     </w:rPr>
   </w:style>
-  <w:style w:type="paragraph" w:styleId="Sumrio4">
+  <w:style w:type="paragraph" w:styleId="TOC4">
     <w:name w:val="toc 4"/>
     <w:basedOn w:val="Normal"/>
     <w:next w:val="Normal"/>
@@ -24121,7 +24739,7 @@
       <w:szCs w:val="20"/>
     </w:rPr>
   </w:style>
-  <w:style w:type="paragraph" w:styleId="Sumrio5">
+  <w:style w:type="paragraph" w:styleId="TOC5">
     <w:name w:val="toc 5"/>
     <w:basedOn w:val="Normal"/>
     <w:next w:val="Normal"/>
@@ -24138,7 +24756,7 @@
       <w:szCs w:val="20"/>
     </w:rPr>
   </w:style>
-  <w:style w:type="paragraph" w:styleId="Sumrio6">
+  <w:style w:type="paragraph" w:styleId="TOC6">
     <w:name w:val="toc 6"/>
     <w:basedOn w:val="Normal"/>
     <w:next w:val="Normal"/>
@@ -24155,7 +24773,7 @@
       <w:szCs w:val="20"/>
     </w:rPr>
   </w:style>
-  <w:style w:type="paragraph" w:styleId="Sumrio7">
+  <w:style w:type="paragraph" w:styleId="TOC7">
     <w:name w:val="toc 7"/>
     <w:basedOn w:val="Normal"/>
     <w:next w:val="Normal"/>
@@ -24172,7 +24790,7 @@
       <w:szCs w:val="20"/>
     </w:rPr>
   </w:style>
-  <w:style w:type="paragraph" w:styleId="Sumrio8">
+  <w:style w:type="paragraph" w:styleId="TOC8">
     <w:name w:val="toc 8"/>
     <w:basedOn w:val="Normal"/>
     <w:next w:val="Normal"/>
@@ -24189,7 +24807,7 @@
       <w:szCs w:val="20"/>
     </w:rPr>
   </w:style>
-  <w:style w:type="paragraph" w:styleId="Sumrio9">
+  <w:style w:type="paragraph" w:styleId="TOC9">
     <w:name w:val="toc 9"/>
     <w:basedOn w:val="Normal"/>
     <w:next w:val="Normal"/>
@@ -24206,9 +24824,9 @@
       <w:szCs w:val="20"/>
     </w:rPr>
   </w:style>
-  <w:style w:type="paragraph" w:styleId="CabealhodoSumrio">
+  <w:style w:type="paragraph" w:styleId="TOCHeading">
     <w:name w:val="TOC Heading"/>
-    <w:basedOn w:val="Ttulo1"/>
+    <w:basedOn w:val="Heading1"/>
     <w:next w:val="Normal"/>
     <w:uiPriority w:val="39"/>
     <w:unhideWhenUsed/>
@@ -24234,10 +24852,10 @@
       <w:szCs w:val="32"/>
     </w:rPr>
   </w:style>
-  <w:style w:type="character" w:customStyle="1" w:styleId="Ttulo1Char">
-    <w:name w:val="Título 1 Char"/>
-    <w:basedOn w:val="Fontepargpadro"/>
-    <w:link w:val="Ttulo1"/>
+  <w:style w:type="character" w:customStyle="1" w:styleId="Heading1Char">
+    <w:name w:val="Heading 1 Char"/>
+    <w:basedOn w:val="DefaultParagraphFont"/>
+    <w:link w:val="Heading1"/>
     <w:uiPriority w:val="9"/>
     <w:rsid w:val="00676AEC"/>
     <w:rPr>
@@ -24249,7 +24867,7 @@
       <w:szCs w:val="24"/>
     </w:rPr>
   </w:style>
-  <w:style w:type="paragraph" w:styleId="SemEspaamento">
+  <w:style w:type="paragraph" w:styleId="NoSpacing">
     <w:name w:val="No Spacing"/>
     <w:basedOn w:val="Normal"/>
     <w:uiPriority w:val="1"/>
@@ -24272,9 +24890,9 @@
       <w:szCs w:val="24"/>
     </w:rPr>
   </w:style>
-  <w:style w:type="character" w:styleId="Forte">
+  <w:style w:type="character" w:styleId="Strong">
     <w:name w:val="Strong"/>
-    <w:basedOn w:val="Fontepargpadro"/>
+    <w:basedOn w:val="DefaultParagraphFont"/>
     <w:uiPriority w:val="22"/>
     <w:qFormat/>
     <w:rsid w:val="00F0725E"/>
@@ -24283,7 +24901,7 @@
       <w:bCs/>
     </w:rPr>
   </w:style>
-  <w:style w:type="paragraph" w:styleId="PargrafodaLista">
+  <w:style w:type="paragraph" w:styleId="ListParagraph">
     <w:name w:val="List Paragraph"/>
     <w:basedOn w:val="Normal"/>
     <w:uiPriority w:val="34"/>
@@ -24294,10 +24912,10 @@
       <w:contextualSpacing/>
     </w:pPr>
   </w:style>
-  <w:style w:type="character" w:customStyle="1" w:styleId="Ttulo2Char">
-    <w:name w:val="Título 2 Char"/>
-    <w:basedOn w:val="Fontepargpadro"/>
-    <w:link w:val="Ttulo2"/>
+  <w:style w:type="character" w:customStyle="1" w:styleId="Heading2Char">
+    <w:name w:val="Heading 2 Char"/>
+    <w:basedOn w:val="DefaultParagraphFont"/>
+    <w:link w:val="Heading2"/>
     <w:uiPriority w:val="9"/>
     <w:rsid w:val="004C708E"/>
     <w:rPr>
@@ -24651,7 +25269,7 @@
 </file>
 
 <file path=customXml/itemProps1.xml><?xml version="1.0" encoding="utf-8"?>
-<ds:datastoreItem xmlns:ds="http://schemas.openxmlformats.org/officeDocument/2006/customXml" ds:itemID="{C0A4A2F1-C163-4E02-94C3-D6289B9321E8}">
+<ds:datastoreItem xmlns:ds="http://schemas.openxmlformats.org/officeDocument/2006/customXml" ds:itemID="{7F5A7378-E04B-49A3-8DC0-14283B2D5445}">
   <ds:schemaRefs>
     <ds:schemaRef ds:uri="http://schemas.openxmlformats.org/officeDocument/2006/bibliography"/>
   </ds:schemaRefs>

</xml_diff>